<commit_message>
remove certificate of title from other parcels
</commit_message>
<xml_diff>
--- a/services/templates/pdf/nfu-submission-template.docx
+++ b/services/templates/pdf/nfu-submission-template.docx
@@ -1878,50 +1878,6 @@
             <w:r>
               <w:rPr/>
               <w:t>{d.otherParcels[i].isFarm:ifEM():show(.noData):ifEQ(true):show(yes):elseShow(No)}</w:t>
-            </w:r>
-          </w:p>
-        </w:tc>
-      </w:tr>
-      <w:tr>
-        <w:trPr/>
-        <w:tc>
-          <w:tcPr>
-            <w:tcW w:w="3080" w:type="dxa"/>
-            <w:tcBorders/>
-          </w:tcPr>
-          <w:p>
-            <w:pPr>
-              <w:pStyle w:val="TableContents"/>
-              <w:widowControl w:val="false"/>
-              <w:rPr>
-                <w:b/>
-                <w:b/>
-                <w:bCs/>
-              </w:rPr>
-            </w:pPr>
-            <w:r>
-              <w:rPr>
-                <w:b/>
-                <w:bCs/>
-              </w:rPr>
-              <w:t>Certificate Of Title</w:t>
-            </w:r>
-          </w:p>
-        </w:tc>
-        <w:tc>
-          <w:tcPr>
-            <w:tcW w:w="7810" w:type="dxa"/>
-            <w:tcBorders/>
-          </w:tcPr>
-          <w:p>
-            <w:pPr>
-              <w:pStyle w:val="TableContents"/>
-              <w:widowControl w:val="false"/>
-              <w:rPr/>
-            </w:pPr>
-            <w:r>
-              <w:rPr/>
-              <w:t>{d.otherParcels[i].certificateOfTitle:ifEM():show(.noData)}</w:t>
             </w:r>
           </w:p>
         </w:tc>

</xml_diff>

<commit_message>
add generatedDate; new fileName; tidy
</commit_message>
<xml_diff>
--- a/services/templates/pdf/nfu-submission-template.docx
+++ b/services/templates/pdf/nfu-submission-template.docx
@@ -188,7 +188,7 @@
       </w:tblPr>
       <w:tblGrid>
         <w:gridCol w:w="4171"/>
-        <w:gridCol w:w="6720"/>
+        <w:gridCol w:w="6719"/>
       </w:tblGrid>
       <w:tr>
         <w:trPr/>
@@ -200,6 +200,7 @@
           <w:p>
             <w:pPr>
               <w:pStyle w:val="TextBody"/>
+              <w:widowControl w:val="false"/>
               <w:bidi w:val="0"/>
               <w:spacing w:before="0" w:after="140"/>
               <w:jc w:val="left"/>
@@ -220,12 +221,13 @@
         </w:tc>
         <w:tc>
           <w:tcPr>
-            <w:tcW w:w="6720" w:type="dxa"/>
+            <w:tcW w:w="6719" w:type="dxa"/>
             <w:tcBorders/>
           </w:tcPr>
           <w:p>
             <w:pPr>
               <w:pStyle w:val="TextBody"/>
+              <w:widowControl w:val="false"/>
               <w:bidi w:val="0"/>
               <w:spacing w:before="0" w:after="140"/>
               <w:jc w:val="left"/>
@@ -248,6 +250,7 @@
           <w:p>
             <w:pPr>
               <w:pStyle w:val="TextBody"/>
+              <w:widowControl w:val="false"/>
               <w:bidi w:val="0"/>
               <w:spacing w:before="0" w:after="140"/>
               <w:jc w:val="left"/>
@@ -268,12 +271,13 @@
         </w:tc>
         <w:tc>
           <w:tcPr>
-            <w:tcW w:w="6720" w:type="dxa"/>
+            <w:tcW w:w="6719" w:type="dxa"/>
             <w:tcBorders/>
           </w:tcPr>
           <w:p>
             <w:pPr>
               <w:pStyle w:val="TextBody"/>
+              <w:widowControl w:val="false"/>
               <w:bidi w:val="0"/>
               <w:spacing w:before="0" w:after="140"/>
               <w:jc w:val="left"/>
@@ -296,6 +300,7 @@
           <w:p>
             <w:pPr>
               <w:pStyle w:val="TextBody"/>
+              <w:widowControl w:val="false"/>
               <w:bidi w:val="0"/>
               <w:spacing w:before="0" w:after="140"/>
               <w:jc w:val="left"/>
@@ -316,12 +321,13 @@
         </w:tc>
         <w:tc>
           <w:tcPr>
-            <w:tcW w:w="6720" w:type="dxa"/>
+            <w:tcW w:w="6719" w:type="dxa"/>
             <w:tcBorders/>
           </w:tcPr>
           <w:p>
             <w:pPr>
               <w:pStyle w:val="TextBody"/>
+              <w:widowControl w:val="false"/>
               <w:bidi w:val="0"/>
               <w:spacing w:before="0" w:after="140"/>
               <w:jc w:val="left"/>
@@ -344,6 +350,7 @@
           <w:p>
             <w:pPr>
               <w:pStyle w:val="TextBody"/>
+              <w:widowControl w:val="false"/>
               <w:bidi w:val="0"/>
               <w:spacing w:before="0" w:after="140"/>
               <w:jc w:val="left"/>
@@ -364,12 +371,13 @@
         </w:tc>
         <w:tc>
           <w:tcPr>
-            <w:tcW w:w="6720" w:type="dxa"/>
+            <w:tcW w:w="6719" w:type="dxa"/>
             <w:tcBorders/>
           </w:tcPr>
           <w:p>
             <w:pPr>
               <w:pStyle w:val="TextBody"/>
+              <w:widowControl w:val="false"/>
               <w:bidi w:val="0"/>
               <w:spacing w:before="0" w:after="140"/>
               <w:jc w:val="left"/>
@@ -392,6 +400,7 @@
           <w:p>
             <w:pPr>
               <w:pStyle w:val="TextBody"/>
+              <w:widowControl w:val="false"/>
               <w:bidi w:val="0"/>
               <w:spacing w:before="0" w:after="140"/>
               <w:jc w:val="left"/>
@@ -412,12 +421,13 @@
         </w:tc>
         <w:tc>
           <w:tcPr>
-            <w:tcW w:w="6720" w:type="dxa"/>
+            <w:tcW w:w="6719" w:type="dxa"/>
             <w:tcBorders/>
           </w:tcPr>
           <w:p>
             <w:pPr>
               <w:pStyle w:val="TextBody"/>
+              <w:widowControl w:val="false"/>
               <w:bidi w:val="0"/>
               <w:spacing w:before="0" w:after="140"/>
               <w:jc w:val="left"/>
@@ -425,7 +435,7 @@
             </w:pPr>
             <w:r>
               <w:rPr/>
-              <w:t>{d.localGovernment.name:ifEM():show(.noData)}</w:t>
+              <w:t>{d.localGovernment:ifEM():show(.noData)}</w:t>
             </w:r>
           </w:p>
         </w:tc>
@@ -524,14 +534,14 @@
         </w:tblCellMar>
       </w:tblPr>
       <w:tblGrid>
-        <w:gridCol w:w="3080"/>
-        <w:gridCol w:w="7810"/>
+        <w:gridCol w:w="3078"/>
+        <w:gridCol w:w="7812"/>
       </w:tblGrid>
       <w:tr>
         <w:trPr/>
         <w:tc>
           <w:tcPr>
-            <w:tcW w:w="3080" w:type="dxa"/>
+            <w:tcW w:w="3078" w:type="dxa"/>
             <w:tcBorders/>
           </w:tcPr>
           <w:p>
@@ -555,7 +565,7 @@
         </w:tc>
         <w:tc>
           <w:tcPr>
-            <w:tcW w:w="7810" w:type="dxa"/>
+            <w:tcW w:w="7812" w:type="dxa"/>
             <w:tcBorders/>
           </w:tcPr>
           <w:p>
@@ -575,7 +585,7 @@
         <w:trPr/>
         <w:tc>
           <w:tcPr>
-            <w:tcW w:w="3080" w:type="dxa"/>
+            <w:tcW w:w="3078" w:type="dxa"/>
             <w:tcBorders/>
           </w:tcPr>
           <w:p>
@@ -599,7 +609,7 @@
         </w:tc>
         <w:tc>
           <w:tcPr>
-            <w:tcW w:w="7810" w:type="dxa"/>
+            <w:tcW w:w="7812" w:type="dxa"/>
             <w:tcBorders/>
           </w:tcPr>
           <w:p>
@@ -619,7 +629,7 @@
         <w:trPr/>
         <w:tc>
           <w:tcPr>
-            <w:tcW w:w="3080" w:type="dxa"/>
+            <w:tcW w:w="3078" w:type="dxa"/>
             <w:tcBorders/>
           </w:tcPr>
           <w:p>
@@ -643,7 +653,7 @@
         </w:tc>
         <w:tc>
           <w:tcPr>
-            <w:tcW w:w="7810" w:type="dxa"/>
+            <w:tcW w:w="7812" w:type="dxa"/>
             <w:tcBorders/>
           </w:tcPr>
           <w:p>
@@ -663,7 +673,7 @@
         <w:trPr/>
         <w:tc>
           <w:tcPr>
-            <w:tcW w:w="3080" w:type="dxa"/>
+            <w:tcW w:w="3078" w:type="dxa"/>
             <w:tcBorders/>
           </w:tcPr>
           <w:p>
@@ -687,7 +697,7 @@
         </w:tc>
         <w:tc>
           <w:tcPr>
-            <w:tcW w:w="7810" w:type="dxa"/>
+            <w:tcW w:w="7812" w:type="dxa"/>
             <w:tcBorders/>
           </w:tcPr>
           <w:p>
@@ -707,7 +717,7 @@
         <w:trPr/>
         <w:tc>
           <w:tcPr>
-            <w:tcW w:w="3080" w:type="dxa"/>
+            <w:tcW w:w="3078" w:type="dxa"/>
             <w:tcBorders/>
           </w:tcPr>
           <w:p>
@@ -731,7 +741,7 @@
         </w:tc>
         <w:tc>
           <w:tcPr>
-            <w:tcW w:w="7810" w:type="dxa"/>
+            <w:tcW w:w="7812" w:type="dxa"/>
             <w:tcBorders/>
           </w:tcPr>
           <w:p>
@@ -751,7 +761,7 @@
         <w:trPr/>
         <w:tc>
           <w:tcPr>
-            <w:tcW w:w="3080" w:type="dxa"/>
+            <w:tcW w:w="3078" w:type="dxa"/>
             <w:tcBorders/>
           </w:tcPr>
           <w:p>
@@ -775,35 +785,27 @@
         </w:tc>
         <w:tc>
           <w:tcPr>
-            <w:tcW w:w="7810" w:type="dxa"/>
-            <w:tcBorders/>
-          </w:tcPr>
-          <w:p>
-            <w:pPr>
-              <w:pStyle w:val="TableContents"/>
-              <w:widowControl w:val="false"/>
-              <w:rPr/>
-            </w:pPr>
-            <w:r>
-              <w:rPr/>
-              <w:t>{d.parcels[i].purchasedDate:formatD('MMM</w:t>
-            </w:r>
-            <w:r>
-              <w:rPr/>
-              <w:t xml:space="preserve"> D, YYYY</w:t>
-            </w:r>
-            <w:r>
-              <w:rPr/>
-              <w:t>'):ifEM():show(.noData)}</w:t>
-            </w:r>
-          </w:p>
-        </w:tc>
-      </w:tr>
-      <w:tr>
-        <w:trPr/>
-        <w:tc>
-          <w:tcPr>
-            <w:tcW w:w="3080" w:type="dxa"/>
+            <w:tcW w:w="7812" w:type="dxa"/>
+            <w:tcBorders/>
+          </w:tcPr>
+          <w:p>
+            <w:pPr>
+              <w:pStyle w:val="TableContents"/>
+              <w:widowControl w:val="false"/>
+              <w:rPr/>
+            </w:pPr>
+            <w:r>
+              <w:rPr/>
+              <w:t>{d.parcels[i].purchasedDate:formatD('MMM D, YYYY'):ifEM():show(.noData)}</w:t>
+            </w:r>
+          </w:p>
+        </w:tc>
+      </w:tr>
+      <w:tr>
+        <w:trPr/>
+        <w:tc>
+          <w:tcPr>
+            <w:tcW w:w="3078" w:type="dxa"/>
             <w:tcBorders/>
           </w:tcPr>
           <w:p>
@@ -827,7 +829,7 @@
         </w:tc>
         <w:tc>
           <w:tcPr>
-            <w:tcW w:w="7810" w:type="dxa"/>
+            <w:tcW w:w="7812" w:type="dxa"/>
             <w:tcBorders/>
           </w:tcPr>
           <w:p>
@@ -847,7 +849,7 @@
         <w:trPr/>
         <w:tc>
           <w:tcPr>
-            <w:tcW w:w="3080" w:type="dxa"/>
+            <w:tcW w:w="3078" w:type="dxa"/>
             <w:tcBorders/>
           </w:tcPr>
           <w:p>
@@ -871,7 +873,7 @@
         </w:tc>
         <w:tc>
           <w:tcPr>
-            <w:tcW w:w="7810" w:type="dxa"/>
+            <w:tcW w:w="7812" w:type="dxa"/>
             <w:tcBorders/>
           </w:tcPr>
           <w:p>
@@ -948,9 +950,9 @@
       <w:tblGrid>
         <w:gridCol w:w="2178"/>
         <w:gridCol w:w="2178"/>
-        <w:gridCol w:w="2178"/>
-        <w:gridCol w:w="2178"/>
-        <w:gridCol w:w="2179"/>
+        <w:gridCol w:w="2177"/>
+        <w:gridCol w:w="2177"/>
+        <w:gridCol w:w="2181"/>
       </w:tblGrid>
       <w:tr>
         <w:trPr/>
@@ -1004,6 +1006,81 @@
         </w:tc>
         <w:tc>
           <w:tcPr>
+            <w:tcW w:w="2177" w:type="dxa"/>
+            <w:tcBorders/>
+          </w:tcPr>
+          <w:p>
+            <w:pPr>
+              <w:pStyle w:val="TableContents"/>
+              <w:widowControl w:val="false"/>
+              <w:rPr>
+                <w:b/>
+                <w:b/>
+                <w:bCs/>
+              </w:rPr>
+            </w:pPr>
+            <w:r>
+              <w:rPr>
+                <w:b/>
+                <w:bCs/>
+              </w:rPr>
+              <w:t>Phone</w:t>
+            </w:r>
+          </w:p>
+        </w:tc>
+        <w:tc>
+          <w:tcPr>
+            <w:tcW w:w="2177" w:type="dxa"/>
+            <w:tcBorders/>
+          </w:tcPr>
+          <w:p>
+            <w:pPr>
+              <w:pStyle w:val="TableContents"/>
+              <w:widowControl w:val="false"/>
+              <w:rPr>
+                <w:b/>
+                <w:b/>
+                <w:bCs/>
+              </w:rPr>
+            </w:pPr>
+            <w:r>
+              <w:rPr>
+                <w:b/>
+                <w:bCs/>
+              </w:rPr>
+              <w:t>Email</w:t>
+            </w:r>
+          </w:p>
+        </w:tc>
+        <w:tc>
+          <w:tcPr>
+            <w:tcW w:w="2181" w:type="dxa"/>
+            <w:tcBorders/>
+          </w:tcPr>
+          <w:p>
+            <w:pPr>
+              <w:pStyle w:val="TableContents"/>
+              <w:widowControl w:val="false"/>
+              <w:rPr>
+                <w:b/>
+                <w:b/>
+                <w:bCs/>
+              </w:rPr>
+            </w:pPr>
+            <w:r>
+              <w:rPr>
+                <w:b/>
+                <w:bCs/>
+              </w:rPr>
+              <w:t>Corporate Summary</w:t>
+            </w:r>
+          </w:p>
+        </w:tc>
+      </w:tr>
+      <w:tr>
+        <w:trPr/>
+        <w:tc>
+          <w:tcPr>
             <w:tcW w:w="2178" w:type="dxa"/>
             <w:tcBorders/>
           </w:tcPr>
@@ -1011,18 +1088,11 @@
             <w:pPr>
               <w:pStyle w:val="TableContents"/>
               <w:widowControl w:val="false"/>
-              <w:rPr>
-                <w:b/>
-                <w:b/>
-                <w:bCs/>
-              </w:rPr>
-            </w:pPr>
-            <w:r>
-              <w:rPr>
-                <w:b/>
-                <w:bCs/>
-              </w:rPr>
-              <w:t>Phone</w:t>
+              <w:rPr/>
+            </w:pPr>
+            <w:r>
+              <w:rPr/>
+              <w:t>{d.parcels[i].owners[i].type.description:ifEM():show(.noData)}</w:t>
             </w:r>
           </w:p>
         </w:tc>
@@ -1035,42 +1105,62 @@
             <w:pPr>
               <w:pStyle w:val="TableContents"/>
               <w:widowControl w:val="false"/>
-              <w:rPr>
-                <w:b/>
-                <w:b/>
-                <w:bCs/>
-              </w:rPr>
-            </w:pPr>
-            <w:r>
-              <w:rPr>
-                <w:b/>
-                <w:bCs/>
-              </w:rPr>
-              <w:t>Email</w:t>
-            </w:r>
-          </w:p>
-        </w:tc>
-        <w:tc>
-          <w:tcPr>
-            <w:tcW w:w="2179" w:type="dxa"/>
-            <w:tcBorders/>
-          </w:tcPr>
-          <w:p>
-            <w:pPr>
-              <w:pStyle w:val="TableContents"/>
-              <w:widowControl w:val="false"/>
-              <w:rPr>
-                <w:b/>
-                <w:b/>
-                <w:bCs/>
-              </w:rPr>
-            </w:pPr>
-            <w:r>
-              <w:rPr>
-                <w:b/>
-                <w:bCs/>
-              </w:rPr>
-              <w:t>Corporate Summary</w:t>
+              <w:rPr/>
+            </w:pPr>
+            <w:r>
+              <w:rPr/>
+              <w:t>{d.parcels[i].owners[i].name}</w:t>
+            </w:r>
+          </w:p>
+        </w:tc>
+        <w:tc>
+          <w:tcPr>
+            <w:tcW w:w="2177" w:type="dxa"/>
+            <w:tcBorders/>
+          </w:tcPr>
+          <w:p>
+            <w:pPr>
+              <w:pStyle w:val="TableContents"/>
+              <w:widowControl w:val="false"/>
+              <w:rPr/>
+            </w:pPr>
+            <w:r>
+              <w:rPr/>
+              <w:t>{d.parcels[i].owners[i].phoneNumber}</w:t>
+            </w:r>
+          </w:p>
+        </w:tc>
+        <w:tc>
+          <w:tcPr>
+            <w:tcW w:w="2177" w:type="dxa"/>
+            <w:tcBorders/>
+          </w:tcPr>
+          <w:p>
+            <w:pPr>
+              <w:pStyle w:val="TableContents"/>
+              <w:widowControl w:val="false"/>
+              <w:rPr/>
+            </w:pPr>
+            <w:r>
+              <w:rPr/>
+              <w:t>{d.parcels[i].owners[i].email}</w:t>
+            </w:r>
+          </w:p>
+        </w:tc>
+        <w:tc>
+          <w:tcPr>
+            <w:tcW w:w="2181" w:type="dxa"/>
+            <w:tcBorders/>
+          </w:tcPr>
+          <w:p>
+            <w:pPr>
+              <w:pStyle w:val="TableContents"/>
+              <w:widowControl w:val="false"/>
+              <w:rPr/>
+            </w:pPr>
+            <w:r>
+              <w:rPr/>
+              <w:t>{d.parcels[i].owners[i].corporateSummary:ifEM():show(.noData)}</w:t>
             </w:r>
           </w:p>
         </w:tc>
@@ -1090,7 +1180,7 @@
             </w:pPr>
             <w:r>
               <w:rPr/>
-              <w:t>{d.parcels[i].owners[i].type.description:ifEM():show(.noData)}</w:t>
+              <w:t>{d.parcels[i].owners[i+1].type.description:ifEM():show(.noData)}</w:t>
             </w:r>
           </w:p>
         </w:tc>
@@ -1107,101 +1197,13 @@
             </w:pPr>
             <w:r>
               <w:rPr/>
-              <w:t>{d.parcels[i].owners[i].name}</w:t>
-            </w:r>
-          </w:p>
-        </w:tc>
-        <w:tc>
-          <w:tcPr>
-            <w:tcW w:w="2178" w:type="dxa"/>
-            <w:tcBorders/>
-          </w:tcPr>
-          <w:p>
-            <w:pPr>
-              <w:pStyle w:val="TableContents"/>
-              <w:widowControl w:val="false"/>
-              <w:rPr/>
-            </w:pPr>
-            <w:r>
-              <w:rPr/>
-              <w:t>{d.parcels[i].owners[i].phoneNumber}</w:t>
-            </w:r>
-          </w:p>
-        </w:tc>
-        <w:tc>
-          <w:tcPr>
-            <w:tcW w:w="2178" w:type="dxa"/>
-            <w:tcBorders/>
-          </w:tcPr>
-          <w:p>
-            <w:pPr>
-              <w:pStyle w:val="TableContents"/>
-              <w:widowControl w:val="false"/>
-              <w:rPr/>
-            </w:pPr>
-            <w:r>
-              <w:rPr/>
-              <w:t>{d.parcels[i].owners[i].email}</w:t>
-            </w:r>
-          </w:p>
-        </w:tc>
-        <w:tc>
-          <w:tcPr>
-            <w:tcW w:w="2179" w:type="dxa"/>
-            <w:tcBorders/>
-          </w:tcPr>
-          <w:p>
-            <w:pPr>
-              <w:pStyle w:val="TableContents"/>
-              <w:widowControl w:val="false"/>
-              <w:rPr/>
-            </w:pPr>
-            <w:r>
-              <w:rPr/>
-              <w:t>{d.parcels[i].owners[i].corporateSummary:ifEM():show(.noData)}</w:t>
-            </w:r>
-          </w:p>
-        </w:tc>
-      </w:tr>
-      <w:tr>
-        <w:trPr/>
-        <w:tc>
-          <w:tcPr>
-            <w:tcW w:w="2178" w:type="dxa"/>
-            <w:tcBorders/>
-          </w:tcPr>
-          <w:p>
-            <w:pPr>
-              <w:pStyle w:val="TableContents"/>
-              <w:widowControl w:val="false"/>
-              <w:rPr/>
-            </w:pPr>
-            <w:r>
-              <w:rPr/>
-              <w:t>{d.parcels[i].owners[i+1].type.description:ifEM():show(.noData)}</w:t>
-            </w:r>
-          </w:p>
-        </w:tc>
-        <w:tc>
-          <w:tcPr>
-            <w:tcW w:w="2178" w:type="dxa"/>
-            <w:tcBorders/>
-          </w:tcPr>
-          <w:p>
-            <w:pPr>
-              <w:pStyle w:val="TableContents"/>
-              <w:widowControl w:val="false"/>
-              <w:rPr/>
-            </w:pPr>
-            <w:r>
-              <w:rPr/>
               <w:t>{d.parcels[i].owners[i+1].name}</w:t>
             </w:r>
           </w:p>
         </w:tc>
         <w:tc>
           <w:tcPr>
-            <w:tcW w:w="2178" w:type="dxa"/>
+            <w:tcW w:w="2177" w:type="dxa"/>
             <w:tcBorders/>
           </w:tcPr>
           <w:p>
@@ -1218,7 +1220,7 @@
         </w:tc>
         <w:tc>
           <w:tcPr>
-            <w:tcW w:w="2178" w:type="dxa"/>
+            <w:tcW w:w="2177" w:type="dxa"/>
             <w:tcBorders/>
           </w:tcPr>
           <w:p>
@@ -1235,7 +1237,7 @@
         </w:tc>
         <w:tc>
           <w:tcPr>
-            <w:tcW w:w="2179" w:type="dxa"/>
+            <w:tcW w:w="2181" w:type="dxa"/>
             <w:tcBorders/>
           </w:tcPr>
           <w:p>
@@ -1290,9 +1292,9 @@
       <w:tblGrid>
         <w:gridCol w:w="2178"/>
         <w:gridCol w:w="2178"/>
-        <w:gridCol w:w="2178"/>
-        <w:gridCol w:w="2178"/>
-        <w:gridCol w:w="2179"/>
+        <w:gridCol w:w="2177"/>
+        <w:gridCol w:w="2177"/>
+        <w:gridCol w:w="2181"/>
       </w:tblGrid>
       <w:tr>
         <w:trPr/>
@@ -1346,7 +1348,7 @@
         </w:tc>
         <w:tc>
           <w:tcPr>
-            <w:tcW w:w="2178" w:type="dxa"/>
+            <w:tcW w:w="2177" w:type="dxa"/>
             <w:tcBorders/>
           </w:tcPr>
           <w:p>
@@ -1370,7 +1372,7 @@
         </w:tc>
         <w:tc>
           <w:tcPr>
-            <w:tcW w:w="2178" w:type="dxa"/>
+            <w:tcW w:w="2177" w:type="dxa"/>
             <w:tcBorders/>
           </w:tcPr>
           <w:p>
@@ -1394,7 +1396,7 @@
         </w:tc>
         <w:tc>
           <w:tcPr>
-            <w:tcW w:w="2179" w:type="dxa"/>
+            <w:tcW w:w="2181" w:type="dxa"/>
             <w:tcBorders/>
           </w:tcPr>
           <w:p>
@@ -1563,14 +1565,14 @@
         </w:tblCellMar>
       </w:tblPr>
       <w:tblGrid>
-        <w:gridCol w:w="3080"/>
-        <w:gridCol w:w="7810"/>
+        <w:gridCol w:w="3078"/>
+        <w:gridCol w:w="7812"/>
       </w:tblGrid>
       <w:tr>
         <w:trPr/>
         <w:tc>
           <w:tcPr>
-            <w:tcW w:w="3080" w:type="dxa"/>
+            <w:tcW w:w="3078" w:type="dxa"/>
             <w:tcBorders/>
           </w:tcPr>
           <w:p>
@@ -1594,7 +1596,7 @@
         </w:tc>
         <w:tc>
           <w:tcPr>
-            <w:tcW w:w="7810" w:type="dxa"/>
+            <w:tcW w:w="7812" w:type="dxa"/>
             <w:tcBorders/>
           </w:tcPr>
           <w:p>
@@ -1614,7 +1616,7 @@
         <w:trPr/>
         <w:tc>
           <w:tcPr>
-            <w:tcW w:w="3080" w:type="dxa"/>
+            <w:tcW w:w="3078" w:type="dxa"/>
             <w:tcBorders/>
           </w:tcPr>
           <w:p>
@@ -1638,7 +1640,7 @@
         </w:tc>
         <w:tc>
           <w:tcPr>
-            <w:tcW w:w="7810" w:type="dxa"/>
+            <w:tcW w:w="7812" w:type="dxa"/>
             <w:tcBorders/>
           </w:tcPr>
           <w:p>
@@ -1658,7 +1660,7 @@
         <w:trPr/>
         <w:tc>
           <w:tcPr>
-            <w:tcW w:w="3080" w:type="dxa"/>
+            <w:tcW w:w="3078" w:type="dxa"/>
             <w:tcBorders/>
           </w:tcPr>
           <w:p>
@@ -1682,7 +1684,7 @@
         </w:tc>
         <w:tc>
           <w:tcPr>
-            <w:tcW w:w="7810" w:type="dxa"/>
+            <w:tcW w:w="7812" w:type="dxa"/>
             <w:tcBorders/>
           </w:tcPr>
           <w:p>
@@ -1702,7 +1704,7 @@
         <w:trPr/>
         <w:tc>
           <w:tcPr>
-            <w:tcW w:w="3080" w:type="dxa"/>
+            <w:tcW w:w="3078" w:type="dxa"/>
             <w:tcBorders/>
           </w:tcPr>
           <w:p>
@@ -1726,7 +1728,7 @@
         </w:tc>
         <w:tc>
           <w:tcPr>
-            <w:tcW w:w="7810" w:type="dxa"/>
+            <w:tcW w:w="7812" w:type="dxa"/>
             <w:tcBorders/>
           </w:tcPr>
           <w:p>
@@ -1746,7 +1748,7 @@
         <w:trPr/>
         <w:tc>
           <w:tcPr>
-            <w:tcW w:w="3080" w:type="dxa"/>
+            <w:tcW w:w="3078" w:type="dxa"/>
             <w:tcBorders/>
           </w:tcPr>
           <w:p>
@@ -1770,7 +1772,7 @@
         </w:tc>
         <w:tc>
           <w:tcPr>
-            <w:tcW w:w="7810" w:type="dxa"/>
+            <w:tcW w:w="7812" w:type="dxa"/>
             <w:tcBorders/>
           </w:tcPr>
           <w:p>
@@ -1790,7 +1792,7 @@
         <w:trPr/>
         <w:tc>
           <w:tcPr>
-            <w:tcW w:w="3080" w:type="dxa"/>
+            <w:tcW w:w="3078" w:type="dxa"/>
             <w:tcBorders/>
           </w:tcPr>
           <w:p>
@@ -1814,35 +1816,27 @@
         </w:tc>
         <w:tc>
           <w:tcPr>
-            <w:tcW w:w="7810" w:type="dxa"/>
-            <w:tcBorders/>
-          </w:tcPr>
-          <w:p>
-            <w:pPr>
-              <w:pStyle w:val="TableContents"/>
-              <w:widowControl w:val="false"/>
-              <w:rPr/>
-            </w:pPr>
-            <w:r>
-              <w:rPr/>
-              <w:t>{d.otherParcels[i].purchasedDate:formatD('MMM</w:t>
-            </w:r>
-            <w:r>
-              <w:rPr/>
-              <w:t xml:space="preserve"> D, YYYY</w:t>
-            </w:r>
-            <w:r>
-              <w:rPr/>
-              <w:t>'):ifEM():show(.noData)}</w:t>
-            </w:r>
-          </w:p>
-        </w:tc>
-      </w:tr>
-      <w:tr>
-        <w:trPr/>
-        <w:tc>
-          <w:tcPr>
-            <w:tcW w:w="3080" w:type="dxa"/>
+            <w:tcW w:w="7812" w:type="dxa"/>
+            <w:tcBorders/>
+          </w:tcPr>
+          <w:p>
+            <w:pPr>
+              <w:pStyle w:val="TableContents"/>
+              <w:widowControl w:val="false"/>
+              <w:rPr/>
+            </w:pPr>
+            <w:r>
+              <w:rPr/>
+              <w:t>{d.otherParcels[i].purchasedDate:formatD('MMM D, YYYY'):ifEM():show(.noData)}</w:t>
+            </w:r>
+          </w:p>
+        </w:tc>
+      </w:tr>
+      <w:tr>
+        <w:trPr/>
+        <w:tc>
+          <w:tcPr>
+            <w:tcW w:w="3078" w:type="dxa"/>
             <w:tcBorders/>
           </w:tcPr>
           <w:p>
@@ -1866,7 +1860,7 @@
         </w:tc>
         <w:tc>
           <w:tcPr>
-            <w:tcW w:w="7810" w:type="dxa"/>
+            <w:tcW w:w="7812" w:type="dxa"/>
             <w:tcBorders/>
           </w:tcPr>
           <w:p>
@@ -1943,9 +1937,9 @@
       <w:tblGrid>
         <w:gridCol w:w="2178"/>
         <w:gridCol w:w="2178"/>
-        <w:gridCol w:w="2178"/>
-        <w:gridCol w:w="2178"/>
-        <w:gridCol w:w="2179"/>
+        <w:gridCol w:w="2177"/>
+        <w:gridCol w:w="2177"/>
+        <w:gridCol w:w="2181"/>
       </w:tblGrid>
       <w:tr>
         <w:trPr/>
@@ -1999,6 +1993,81 @@
         </w:tc>
         <w:tc>
           <w:tcPr>
+            <w:tcW w:w="2177" w:type="dxa"/>
+            <w:tcBorders/>
+          </w:tcPr>
+          <w:p>
+            <w:pPr>
+              <w:pStyle w:val="TableContents"/>
+              <w:widowControl w:val="false"/>
+              <w:rPr>
+                <w:b/>
+                <w:b/>
+                <w:bCs/>
+              </w:rPr>
+            </w:pPr>
+            <w:r>
+              <w:rPr>
+                <w:b/>
+                <w:bCs/>
+              </w:rPr>
+              <w:t>Phone</w:t>
+            </w:r>
+          </w:p>
+        </w:tc>
+        <w:tc>
+          <w:tcPr>
+            <w:tcW w:w="2177" w:type="dxa"/>
+            <w:tcBorders/>
+          </w:tcPr>
+          <w:p>
+            <w:pPr>
+              <w:pStyle w:val="TableContents"/>
+              <w:widowControl w:val="false"/>
+              <w:rPr>
+                <w:b/>
+                <w:b/>
+                <w:bCs/>
+              </w:rPr>
+            </w:pPr>
+            <w:r>
+              <w:rPr>
+                <w:b/>
+                <w:bCs/>
+              </w:rPr>
+              <w:t>Email</w:t>
+            </w:r>
+          </w:p>
+        </w:tc>
+        <w:tc>
+          <w:tcPr>
+            <w:tcW w:w="2181" w:type="dxa"/>
+            <w:tcBorders/>
+          </w:tcPr>
+          <w:p>
+            <w:pPr>
+              <w:pStyle w:val="TableContents"/>
+              <w:widowControl w:val="false"/>
+              <w:rPr>
+                <w:b/>
+                <w:b/>
+                <w:bCs/>
+              </w:rPr>
+            </w:pPr>
+            <w:r>
+              <w:rPr>
+                <w:b/>
+                <w:bCs/>
+              </w:rPr>
+              <w:t>Corporate Summary</w:t>
+            </w:r>
+          </w:p>
+        </w:tc>
+      </w:tr>
+      <w:tr>
+        <w:trPr/>
+        <w:tc>
+          <w:tcPr>
             <w:tcW w:w="2178" w:type="dxa"/>
             <w:tcBorders/>
           </w:tcPr>
@@ -2006,18 +2075,11 @@
             <w:pPr>
               <w:pStyle w:val="TableContents"/>
               <w:widowControl w:val="false"/>
-              <w:rPr>
-                <w:b/>
-                <w:b/>
-                <w:bCs/>
-              </w:rPr>
-            </w:pPr>
-            <w:r>
-              <w:rPr>
-                <w:b/>
-                <w:bCs/>
-              </w:rPr>
-              <w:t>Phone</w:t>
+              <w:rPr/>
+            </w:pPr>
+            <w:r>
+              <w:rPr/>
+              <w:t>{d.otherParcels[i].owners[i].type.description:ifEM():show(.noData)}</w:t>
             </w:r>
           </w:p>
         </w:tc>
@@ -2030,42 +2092,62 @@
             <w:pPr>
               <w:pStyle w:val="TableContents"/>
               <w:widowControl w:val="false"/>
-              <w:rPr>
-                <w:b/>
-                <w:b/>
-                <w:bCs/>
-              </w:rPr>
-            </w:pPr>
-            <w:r>
-              <w:rPr>
-                <w:b/>
-                <w:bCs/>
-              </w:rPr>
-              <w:t>Email</w:t>
-            </w:r>
-          </w:p>
-        </w:tc>
-        <w:tc>
-          <w:tcPr>
-            <w:tcW w:w="2179" w:type="dxa"/>
-            <w:tcBorders/>
-          </w:tcPr>
-          <w:p>
-            <w:pPr>
-              <w:pStyle w:val="TableContents"/>
-              <w:widowControl w:val="false"/>
-              <w:rPr>
-                <w:b/>
-                <w:b/>
-                <w:bCs/>
-              </w:rPr>
-            </w:pPr>
-            <w:r>
-              <w:rPr>
-                <w:b/>
-                <w:bCs/>
-              </w:rPr>
-              <w:t>Corporate Summary</w:t>
+              <w:rPr/>
+            </w:pPr>
+            <w:r>
+              <w:rPr/>
+              <w:t>{d.otherParcels[i].owners[i].name}</w:t>
+            </w:r>
+          </w:p>
+        </w:tc>
+        <w:tc>
+          <w:tcPr>
+            <w:tcW w:w="2177" w:type="dxa"/>
+            <w:tcBorders/>
+          </w:tcPr>
+          <w:p>
+            <w:pPr>
+              <w:pStyle w:val="TableContents"/>
+              <w:widowControl w:val="false"/>
+              <w:rPr/>
+            </w:pPr>
+            <w:r>
+              <w:rPr/>
+              <w:t>{d.otherParcels[i].owners[i].phoneNumber}</w:t>
+            </w:r>
+          </w:p>
+        </w:tc>
+        <w:tc>
+          <w:tcPr>
+            <w:tcW w:w="2177" w:type="dxa"/>
+            <w:tcBorders/>
+          </w:tcPr>
+          <w:p>
+            <w:pPr>
+              <w:pStyle w:val="TableContents"/>
+              <w:widowControl w:val="false"/>
+              <w:rPr/>
+            </w:pPr>
+            <w:r>
+              <w:rPr/>
+              <w:t>{d.otherParcels[i].owners[i].email}</w:t>
+            </w:r>
+          </w:p>
+        </w:tc>
+        <w:tc>
+          <w:tcPr>
+            <w:tcW w:w="2181" w:type="dxa"/>
+            <w:tcBorders/>
+          </w:tcPr>
+          <w:p>
+            <w:pPr>
+              <w:pStyle w:val="TableContents"/>
+              <w:widowControl w:val="false"/>
+              <w:rPr/>
+            </w:pPr>
+            <w:r>
+              <w:rPr/>
+              <w:t>{d.otherParcels[i].owners[i].corporateSummary:ifEM():show(.noData)}</w:t>
             </w:r>
           </w:p>
         </w:tc>
@@ -2085,7 +2167,7 @@
             </w:pPr>
             <w:r>
               <w:rPr/>
-              <w:t>{d.otherParcels[i].owners[i].type.description:ifEM():show(.noData)}</w:t>
+              <w:t>{d.otherParcels[i].owners[i+1].type.description:ifEM():show(.noData)}</w:t>
             </w:r>
           </w:p>
         </w:tc>
@@ -2102,101 +2184,13 @@
             </w:pPr>
             <w:r>
               <w:rPr/>
-              <w:t>{d.otherParcels[i].owners[i].name}</w:t>
-            </w:r>
-          </w:p>
-        </w:tc>
-        <w:tc>
-          <w:tcPr>
-            <w:tcW w:w="2178" w:type="dxa"/>
-            <w:tcBorders/>
-          </w:tcPr>
-          <w:p>
-            <w:pPr>
-              <w:pStyle w:val="TableContents"/>
-              <w:widowControl w:val="false"/>
-              <w:rPr/>
-            </w:pPr>
-            <w:r>
-              <w:rPr/>
-              <w:t>{d.otherParcels[i].owners[i].phoneNumber}</w:t>
-            </w:r>
-          </w:p>
-        </w:tc>
-        <w:tc>
-          <w:tcPr>
-            <w:tcW w:w="2178" w:type="dxa"/>
-            <w:tcBorders/>
-          </w:tcPr>
-          <w:p>
-            <w:pPr>
-              <w:pStyle w:val="TableContents"/>
-              <w:widowControl w:val="false"/>
-              <w:rPr/>
-            </w:pPr>
-            <w:r>
-              <w:rPr/>
-              <w:t>{d.otherParcels[i].owners[i].email}</w:t>
-            </w:r>
-          </w:p>
-        </w:tc>
-        <w:tc>
-          <w:tcPr>
-            <w:tcW w:w="2179" w:type="dxa"/>
-            <w:tcBorders/>
-          </w:tcPr>
-          <w:p>
-            <w:pPr>
-              <w:pStyle w:val="TableContents"/>
-              <w:widowControl w:val="false"/>
-              <w:rPr/>
-            </w:pPr>
-            <w:r>
-              <w:rPr/>
-              <w:t>{d.otherParcels[i].owners[i].corporateSummary:ifEM():show(.noData)}</w:t>
-            </w:r>
-          </w:p>
-        </w:tc>
-      </w:tr>
-      <w:tr>
-        <w:trPr/>
-        <w:tc>
-          <w:tcPr>
-            <w:tcW w:w="2178" w:type="dxa"/>
-            <w:tcBorders/>
-          </w:tcPr>
-          <w:p>
-            <w:pPr>
-              <w:pStyle w:val="TableContents"/>
-              <w:widowControl w:val="false"/>
-              <w:rPr/>
-            </w:pPr>
-            <w:r>
-              <w:rPr/>
-              <w:t>{d.otherParcels[i].owners[i+1].type.description:ifEM():show(.noData)}</w:t>
-            </w:r>
-          </w:p>
-        </w:tc>
-        <w:tc>
-          <w:tcPr>
-            <w:tcW w:w="2178" w:type="dxa"/>
-            <w:tcBorders/>
-          </w:tcPr>
-          <w:p>
-            <w:pPr>
-              <w:pStyle w:val="TableContents"/>
-              <w:widowControl w:val="false"/>
-              <w:rPr/>
-            </w:pPr>
-            <w:r>
-              <w:rPr/>
               <w:t>{d.otherParcels[i].owners[i+1].name}</w:t>
             </w:r>
           </w:p>
         </w:tc>
         <w:tc>
           <w:tcPr>
-            <w:tcW w:w="2178" w:type="dxa"/>
+            <w:tcW w:w="2177" w:type="dxa"/>
             <w:tcBorders/>
           </w:tcPr>
           <w:p>
@@ -2213,7 +2207,7 @@
         </w:tc>
         <w:tc>
           <w:tcPr>
-            <w:tcW w:w="2178" w:type="dxa"/>
+            <w:tcW w:w="2177" w:type="dxa"/>
             <w:tcBorders/>
           </w:tcPr>
           <w:p>
@@ -2230,7 +2224,7 @@
         </w:tc>
         <w:tc>
           <w:tcPr>
-            <w:tcW w:w="2179" w:type="dxa"/>
+            <w:tcW w:w="2181" w:type="dxa"/>
             <w:tcBorders/>
           </w:tcPr>
           <w:p>
@@ -2285,9 +2279,9 @@
       <w:tblGrid>
         <w:gridCol w:w="2178"/>
         <w:gridCol w:w="2178"/>
-        <w:gridCol w:w="2178"/>
-        <w:gridCol w:w="2178"/>
-        <w:gridCol w:w="2179"/>
+        <w:gridCol w:w="2177"/>
+        <w:gridCol w:w="2177"/>
+        <w:gridCol w:w="2181"/>
       </w:tblGrid>
       <w:tr>
         <w:trPr/>
@@ -2341,7 +2335,7 @@
         </w:tc>
         <w:tc>
           <w:tcPr>
-            <w:tcW w:w="2178" w:type="dxa"/>
+            <w:tcW w:w="2177" w:type="dxa"/>
             <w:tcBorders/>
           </w:tcPr>
           <w:p>
@@ -2365,7 +2359,7 @@
         </w:tc>
         <w:tc>
           <w:tcPr>
-            <w:tcW w:w="2178" w:type="dxa"/>
+            <w:tcW w:w="2177" w:type="dxa"/>
             <w:tcBorders/>
           </w:tcPr>
           <w:p>
@@ -2389,7 +2383,7 @@
         </w:tc>
         <w:tc>
           <w:tcPr>
-            <w:tcW w:w="2179" w:type="dxa"/>
+            <w:tcW w:w="2181" w:type="dxa"/>
             <w:tcBorders/>
           </w:tcPr>
           <w:p>
@@ -2610,7 +2604,7 @@
             </w:pPr>
             <w:r>
               <w:rPr/>
-              <w:t>{d.localGovernment.name:ifEM():show(.noData)}</w:t>
+              <w:t>{d.localGovernment:ifEM():show(.noData)}</w:t>
             </w:r>
           </w:p>
         </w:tc>
@@ -2875,8 +2869,8 @@
       </w:tblPr>
       <w:tblGrid>
         <w:gridCol w:w="2964"/>
-        <w:gridCol w:w="3573"/>
-        <w:gridCol w:w="4354"/>
+        <w:gridCol w:w="3571"/>
+        <w:gridCol w:w="4356"/>
       </w:tblGrid>
       <w:tr>
         <w:trPr/>
@@ -2898,7 +2892,7 @@
         </w:tc>
         <w:tc>
           <w:tcPr>
-            <w:tcW w:w="3573" w:type="dxa"/>
+            <w:tcW w:w="3571" w:type="dxa"/>
             <w:tcBorders/>
           </w:tcPr>
           <w:p>
@@ -2922,7 +2916,7 @@
         </w:tc>
         <w:tc>
           <w:tcPr>
-            <w:tcW w:w="4354" w:type="dxa"/>
+            <w:tcW w:w="4356" w:type="dxa"/>
             <w:tcBorders/>
           </w:tcPr>
           <w:p>
@@ -2973,7 +2967,7 @@
         </w:tc>
         <w:tc>
           <w:tcPr>
-            <w:tcW w:w="3573" w:type="dxa"/>
+            <w:tcW w:w="3571" w:type="dxa"/>
             <w:tcBorders/>
           </w:tcPr>
           <w:p>
@@ -2990,7 +2984,7 @@
         </w:tc>
         <w:tc>
           <w:tcPr>
-            <w:tcW w:w="4354" w:type="dxa"/>
+            <w:tcW w:w="4356" w:type="dxa"/>
             <w:tcBorders/>
           </w:tcPr>
           <w:p>
@@ -3034,7 +3028,7 @@
         </w:tc>
         <w:tc>
           <w:tcPr>
-            <w:tcW w:w="3573" w:type="dxa"/>
+            <w:tcW w:w="3571" w:type="dxa"/>
             <w:tcBorders/>
           </w:tcPr>
           <w:p>
@@ -3051,7 +3045,7 @@
         </w:tc>
         <w:tc>
           <w:tcPr>
-            <w:tcW w:w="4354" w:type="dxa"/>
+            <w:tcW w:w="4356" w:type="dxa"/>
             <w:tcBorders/>
           </w:tcPr>
           <w:p>
@@ -3095,7 +3089,7 @@
         </w:tc>
         <w:tc>
           <w:tcPr>
-            <w:tcW w:w="3573" w:type="dxa"/>
+            <w:tcW w:w="3571" w:type="dxa"/>
             <w:tcBorders/>
           </w:tcPr>
           <w:p>
@@ -3112,7 +3106,7 @@
         </w:tc>
         <w:tc>
           <w:tcPr>
-            <w:tcW w:w="4354" w:type="dxa"/>
+            <w:tcW w:w="4356" w:type="dxa"/>
             <w:tcBorders/>
           </w:tcPr>
           <w:p>
@@ -3156,7 +3150,7 @@
         </w:tc>
         <w:tc>
           <w:tcPr>
-            <w:tcW w:w="3573" w:type="dxa"/>
+            <w:tcW w:w="3571" w:type="dxa"/>
             <w:tcBorders/>
           </w:tcPr>
           <w:p>
@@ -3173,7 +3167,7 @@
         </w:tc>
         <w:tc>
           <w:tcPr>
-            <w:tcW w:w="4354" w:type="dxa"/>
+            <w:tcW w:w="4356" w:type="dxa"/>
             <w:tcBorders/>
           </w:tcPr>
           <w:p>
@@ -4306,15 +4300,7 @@
     </w:pPr>
     <w:r>
       <w:rPr/>
-      <w:t>Generated {d.generatedDateTime</w:t>
-    </w:r>
-    <w:r>
-      <w:rPr/>
-      <w:t>:formatD('MMM D, YYYY HH:mm')</w:t>
-    </w:r>
-    <w:r>
-      <w:rPr/>
-      <w:t>}</w:t>
+      <w:t>Generated {d.generatedDateTime}</w:t>
     </w:r>
   </w:p>
 </w:hdr>

</xml_diff>

<commit_message>
BC Sans font in templates
</commit_message>
<xml_diff>
--- a/services/templates/pdf/nfu-submission-template.docx
+++ b/services/templates/pdf/nfu-submission-template.docx
@@ -7,10 +7,14 @@
         <w:pStyle w:val="Normal"/>
         <w:bidi w:val="0"/>
         <w:jc w:val="left"/>
-        <w:rPr/>
-      </w:pPr>
-      <w:r>
-        <w:rPr/>
+        <w:rPr>
+          <w:rFonts w:ascii="BC Sans" w:hAnsi="BC Sans"/>
+        </w:rPr>
+      </w:pPr>
+      <w:r>
+        <w:rPr>
+          <w:rFonts w:ascii="BC Sans" w:hAnsi="BC Sans"/>
+        </w:rPr>
         <w:drawing>
           <wp:anchor behindDoc="0" distT="0" distB="0" distL="0" distR="0" simplePos="0" locked="0" layoutInCell="0" allowOverlap="1" relativeHeight="2">
             <wp:simplePos x="0" y="0"/>
@@ -63,10 +67,14 @@
         <w:pStyle w:val="Normal"/>
         <w:bidi w:val="0"/>
         <w:jc w:val="left"/>
-        <w:rPr/>
-      </w:pPr>
-      <w:r>
-        <w:rPr/>
+        <w:rPr>
+          <w:rFonts w:ascii="BC Sans" w:hAnsi="BC Sans"/>
+        </w:rPr>
+      </w:pPr>
+      <w:r>
+        <w:rPr>
+          <w:rFonts w:ascii="BC Sans" w:hAnsi="BC Sans"/>
+        </w:rPr>
       </w:r>
     </w:p>
     <w:p>
@@ -74,10 +82,14 @@
         <w:pStyle w:val="Normal"/>
         <w:bidi w:val="0"/>
         <w:jc w:val="left"/>
-        <w:rPr/>
-      </w:pPr>
-      <w:r>
-        <w:rPr/>
+        <w:rPr>
+          <w:rFonts w:ascii="BC Sans" w:hAnsi="BC Sans"/>
+        </w:rPr>
+      </w:pPr>
+      <w:r>
+        <w:rPr>
+          <w:rFonts w:ascii="BC Sans" w:hAnsi="BC Sans"/>
+        </w:rPr>
       </w:r>
     </w:p>
     <w:p>
@@ -85,10 +97,14 @@
         <w:pStyle w:val="Normal"/>
         <w:bidi w:val="0"/>
         <w:jc w:val="left"/>
-        <w:rPr/>
-      </w:pPr>
-      <w:r>
-        <w:rPr/>
+        <w:rPr>
+          <w:rFonts w:ascii="BC Sans" w:hAnsi="BC Sans"/>
+        </w:rPr>
+      </w:pPr>
+      <w:r>
+        <w:rPr>
+          <w:rFonts w:ascii="BC Sans" w:hAnsi="BC Sans"/>
+        </w:rPr>
       </w:r>
     </w:p>
     <w:p>
@@ -96,10 +112,14 @@
         <w:pStyle w:val="Normal"/>
         <w:bidi w:val="0"/>
         <w:jc w:val="left"/>
-        <w:rPr/>
-      </w:pPr>
-      <w:r>
-        <w:rPr/>
+        <w:rPr>
+          <w:rFonts w:ascii="BC Sans" w:hAnsi="BC Sans"/>
+        </w:rPr>
+      </w:pPr>
+      <w:r>
+        <w:rPr>
+          <w:rFonts w:ascii="BC Sans" w:hAnsi="BC Sans"/>
+        </w:rPr>
       </w:r>
     </w:p>
     <w:p>
@@ -107,10 +127,14 @@
         <w:pStyle w:val="Normal"/>
         <w:bidi w:val="0"/>
         <w:jc w:val="left"/>
-        <w:rPr/>
-      </w:pPr>
-      <w:r>
-        <w:rPr/>
+        <w:rPr>
+          <w:rFonts w:ascii="BC Sans" w:hAnsi="BC Sans"/>
+        </w:rPr>
+      </w:pPr>
+      <w:r>
+        <w:rPr>
+          <w:rFonts w:ascii="BC Sans" w:hAnsi="BC Sans"/>
+        </w:rPr>
       </w:r>
     </w:p>
     <w:p>
@@ -118,10 +142,14 @@
         <w:pStyle w:val="Normal"/>
         <w:bidi w:val="0"/>
         <w:jc w:val="left"/>
-        <w:rPr/>
-      </w:pPr>
-      <w:r>
-        <w:rPr/>
+        <w:rPr>
+          <w:rFonts w:ascii="BC Sans" w:hAnsi="BC Sans"/>
+        </w:rPr>
+      </w:pPr>
+      <w:r>
+        <w:rPr>
+          <w:rFonts w:ascii="BC Sans" w:hAnsi="BC Sans"/>
+        </w:rPr>
       </w:r>
     </w:p>
     <w:p>
@@ -129,10 +157,14 @@
         <w:pStyle w:val="Normal"/>
         <w:bidi w:val="0"/>
         <w:jc w:val="left"/>
-        <w:rPr/>
-      </w:pPr>
-      <w:r>
-        <w:rPr/>
+        <w:rPr>
+          <w:rFonts w:ascii="BC Sans" w:hAnsi="BC Sans"/>
+        </w:rPr>
+      </w:pPr>
+      <w:r>
+        <w:rPr>
+          <w:rFonts w:ascii="BC Sans" w:hAnsi="BC Sans"/>
+        </w:rPr>
       </w:r>
     </w:p>
     <w:p>
@@ -140,10 +172,14 @@
         <w:pStyle w:val="Normal"/>
         <w:bidi w:val="0"/>
         <w:jc w:val="left"/>
-        <w:rPr/>
-      </w:pPr>
-      <w:r>
-        <w:rPr/>
+        <w:rPr>
+          <w:rFonts w:ascii="BC Sans" w:hAnsi="BC Sans"/>
+        </w:rPr>
+      </w:pPr>
+      <w:r>
+        <w:rPr>
+          <w:rFonts w:ascii="BC Sans" w:hAnsi="BC Sans"/>
+        </w:rPr>
       </w:r>
     </w:p>
     <w:p>
@@ -155,10 +191,14 @@
         </w:numPr>
         <w:bidi w:val="0"/>
         <w:jc w:val="left"/>
-        <w:rPr/>
-      </w:pPr>
-      <w:r>
-        <w:rPr/>
+        <w:rPr>
+          <w:rFonts w:ascii="BC Sans" w:hAnsi="BC Sans"/>
+        </w:rPr>
+      </w:pPr>
+      <w:r>
+        <w:rPr>
+          <w:rFonts w:ascii="BC Sans" w:hAnsi="BC Sans"/>
+        </w:rPr>
         <w:t>Provincial Agricultural Land Commission - Applicant Submission</w:t>
       </w:r>
     </w:p>
@@ -167,10 +207,14 @@
         <w:pStyle w:val="TextBody"/>
         <w:bidi w:val="0"/>
         <w:jc w:val="left"/>
-        <w:rPr/>
-      </w:pPr>
-      <w:r>
-        <w:rPr/>
+        <w:rPr>
+          <w:rFonts w:ascii="BC Sans" w:hAnsi="BC Sans"/>
+        </w:rPr>
+      </w:pPr>
+      <w:r>
+        <w:rPr>
+          <w:rFonts w:ascii="BC Sans" w:hAnsi="BC Sans"/>
+        </w:rPr>
       </w:r>
     </w:p>
     <w:tbl>
@@ -212,6 +256,7 @@
             </w:pPr>
             <w:r>
               <w:rPr>
+                <w:rFonts w:ascii="BC Sans" w:hAnsi="BC Sans"/>
                 <w:b/>
                 <w:bCs/>
               </w:rPr>
@@ -231,10 +276,14 @@
               <w:bidi w:val="0"/>
               <w:spacing w:before="0" w:after="140"/>
               <w:jc w:val="left"/>
-              <w:rPr/>
-            </w:pPr>
-            <w:r>
-              <w:rPr/>
+              <w:rPr>
+                <w:rFonts w:ascii="BC Sans" w:hAnsi="BC Sans"/>
+              </w:rPr>
+            </w:pPr>
+            <w:r>
+              <w:rPr>
+                <w:rFonts w:ascii="BC Sans" w:hAnsi="BC Sans"/>
+              </w:rPr>
               <w:t>{d.fileNumber}</w:t>
             </w:r>
           </w:p>
@@ -262,6 +311,7 @@
             </w:pPr>
             <w:r>
               <w:rPr>
+                <w:rFonts w:ascii="BC Sans" w:hAnsi="BC Sans"/>
                 <w:b/>
                 <w:bCs/>
               </w:rPr>
@@ -281,10 +331,14 @@
               <w:bidi w:val="0"/>
               <w:spacing w:before="0" w:after="140"/>
               <w:jc w:val="left"/>
-              <w:rPr/>
-            </w:pPr>
-            <w:r>
-              <w:rPr/>
+              <w:rPr>
+                <w:rFonts w:ascii="BC Sans" w:hAnsi="BC Sans"/>
+              </w:rPr>
+            </w:pPr>
+            <w:r>
+              <w:rPr>
+                <w:rFonts w:ascii="BC Sans" w:hAnsi="BC Sans"/>
+              </w:rPr>
               <w:t>{d.applicationTypePortalLabel}</w:t>
             </w:r>
           </w:p>
@@ -312,6 +366,7 @@
             </w:pPr>
             <w:r>
               <w:rPr>
+                <w:rFonts w:ascii="BC Sans" w:hAnsi="BC Sans"/>
                 <w:b/>
                 <w:bCs/>
               </w:rPr>
@@ -331,10 +386,14 @@
               <w:bidi w:val="0"/>
               <w:spacing w:before="0" w:after="140"/>
               <w:jc w:val="left"/>
-              <w:rPr/>
-            </w:pPr>
-            <w:r>
-              <w:rPr/>
+              <w:rPr>
+                <w:rFonts w:ascii="BC Sans" w:hAnsi="BC Sans"/>
+              </w:rPr>
+            </w:pPr>
+            <w:r>
+              <w:rPr>
+                <w:rFonts w:ascii="BC Sans" w:hAnsi="BC Sans"/>
+              </w:rPr>
               <w:t>{d.status.label}</w:t>
             </w:r>
           </w:p>
@@ -362,6 +421,7 @@
             </w:pPr>
             <w:r>
               <w:rPr>
+                <w:rFonts w:ascii="BC Sans" w:hAnsi="BC Sans"/>
                 <w:b/>
                 <w:bCs/>
               </w:rPr>
@@ -381,10 +441,14 @@
               <w:bidi w:val="0"/>
               <w:spacing w:before="0" w:after="140"/>
               <w:jc w:val="left"/>
-              <w:rPr/>
-            </w:pPr>
-            <w:r>
-              <w:rPr/>
+              <w:rPr>
+                <w:rFonts w:ascii="BC Sans" w:hAnsi="BC Sans"/>
+              </w:rPr>
+            </w:pPr>
+            <w:r>
+              <w:rPr>
+                <w:rFonts w:ascii="BC Sans" w:hAnsi="BC Sans"/>
+              </w:rPr>
               <w:t>{d.applicant:ifEM():show(.noData)}</w:t>
             </w:r>
           </w:p>
@@ -412,6 +476,7 @@
             </w:pPr>
             <w:r>
               <w:rPr>
+                <w:rFonts w:ascii="BC Sans" w:hAnsi="BC Sans"/>
                 <w:b/>
                 <w:bCs/>
               </w:rPr>
@@ -431,10 +496,14 @@
               <w:bidi w:val="0"/>
               <w:spacing w:before="0" w:after="140"/>
               <w:jc w:val="left"/>
-              <w:rPr/>
-            </w:pPr>
-            <w:r>
-              <w:rPr/>
+              <w:rPr>
+                <w:rFonts w:ascii="BC Sans" w:hAnsi="BC Sans"/>
+              </w:rPr>
+            </w:pPr>
+            <w:r>
+              <w:rPr>
+                <w:rFonts w:ascii="BC Sans" w:hAnsi="BC Sans"/>
+              </w:rPr>
               <w:t>{d.localGovernment:ifEM():show(.noData)}</w:t>
             </w:r>
           </w:p>
@@ -447,10 +516,14 @@
         <w:bidi w:val="0"/>
         <w:spacing w:before="0" w:after="140"/>
         <w:jc w:val="left"/>
-        <w:rPr/>
-      </w:pPr>
-      <w:r>
-        <w:rPr/>
+        <w:rPr>
+          <w:rFonts w:ascii="BC Sans" w:hAnsi="BC Sans"/>
+        </w:rPr>
+      </w:pPr>
+      <w:r>
+        <w:rPr>
+          <w:rFonts w:ascii="BC Sans" w:hAnsi="BC Sans"/>
+        </w:rPr>
       </w:r>
     </w:p>
     <w:p>
@@ -461,10 +534,14 @@
           <w:numId w:val="0"/>
         </w:numPr>
         <w:ind w:left="0" w:hanging="0"/>
-        <w:rPr/>
-      </w:pPr>
-      <w:r>
-        <w:rPr/>
+        <w:rPr>
+          <w:rFonts w:ascii="BC Sans" w:hAnsi="BC Sans"/>
+        </w:rPr>
+      </w:pPr>
+      <w:r>
+        <w:rPr>
+          <w:rFonts w:ascii="BC Sans" w:hAnsi="BC Sans"/>
+        </w:rPr>
         <w:t>1. Parcel(s) Under Application</w:t>
       </w:r>
     </w:p>
@@ -482,20 +559,27 @@
         <w:spacing w:before="140" w:after="120"/>
         <w:ind w:left="0" w:right="0" w:hanging="0"/>
         <w:jc w:val="left"/>
-        <w:rPr/>
-      </w:pPr>
-      <w:r>
-        <w:rPr/>
+        <w:rPr>
+          <w:rFonts w:ascii="BC Sans" w:hAnsi="BC Sans"/>
+        </w:rPr>
+      </w:pPr>
+      <w:r>
+        <w:rPr>
+          <w:rFonts w:ascii="BC Sans" w:hAnsi="BC Sans"/>
+        </w:rPr>
         <w:t>{</w:t>
       </w:r>
       <w:r>
         <w:rPr>
+          <w:rFonts w:ascii="BC Sans" w:hAnsi="BC Sans"/>
           <w:color w:val="B85C00"/>
         </w:rPr>
         <w:t>d.parcels[i]</w:t>
       </w:r>
       <w:r>
-        <w:rPr/>
+        <w:rPr>
+          <w:rFonts w:ascii="BC Sans" w:hAnsi="BC Sans"/>
+        </w:rPr>
         <w:t>}</w:t>
       </w:r>
     </w:p>
@@ -503,18 +587,20 @@
       <w:pPr>
         <w:pStyle w:val="PreformattedText"/>
         <w:rPr>
-          <w:rFonts w:ascii="Liberation Serif" w:hAnsi="Liberation Serif"/>
-          <w:color w:val="333333"/>
+          <w:b w:val="false"/>
+          <w:b w:val="false"/>
+          <w:bCs w:val="false"/>
+          <w:color w:val="565656"/>
           <w:sz w:val="26"/>
           <w:szCs w:val="26"/>
         </w:rPr>
       </w:pPr>
       <w:r>
         <w:rPr>
-          <w:rFonts w:ascii="Liberation Serif" w:hAnsi="Liberation Serif"/>
-          <w:b/>
-          <w:bCs/>
-          <w:color w:val="333333"/>
+          <w:rFonts w:ascii="BC Sans" w:hAnsi="BC Sans"/>
+          <w:b w:val="false"/>
+          <w:bCs w:val="false"/>
+          <w:color w:val="565656"/>
           <w:sz w:val="26"/>
           <w:szCs w:val="26"/>
         </w:rPr>
@@ -524,10 +610,14 @@
     <w:p>
       <w:pPr>
         <w:pStyle w:val="PreformattedText"/>
-        <w:rPr/>
-      </w:pPr>
-      <w:r>
-        <w:rPr/>
+        <w:rPr>
+          <w:rFonts w:ascii="BC Sans" w:hAnsi="BC Sans"/>
+        </w:rPr>
+      </w:pPr>
+      <w:r>
+        <w:rPr>
+          <w:rFonts w:ascii="BC Sans" w:hAnsi="BC Sans"/>
+        </w:rPr>
       </w:r>
     </w:p>
     <w:tbl>
@@ -566,6 +656,7 @@
             </w:pPr>
             <w:r>
               <w:rPr>
+                <w:rFonts w:ascii="BC Sans" w:hAnsi="BC Sans"/>
                 <w:b/>
                 <w:bCs/>
               </w:rPr>
@@ -582,10 +673,14 @@
             <w:pPr>
               <w:pStyle w:val="TableContents"/>
               <w:widowControl w:val="false"/>
-              <w:rPr/>
-            </w:pPr>
-            <w:r>
-              <w:rPr/>
+              <w:rPr>
+                <w:rFonts w:ascii="BC Sans" w:hAnsi="BC Sans"/>
+              </w:rPr>
+            </w:pPr>
+            <w:r>
+              <w:rPr>
+                <w:rFonts w:ascii="BC Sans" w:hAnsi="BC Sans"/>
+              </w:rPr>
               <w:t>{d.parcels[i].ownershipType.label:ifEM():show(.noData)}</w:t>
             </w:r>
           </w:p>
@@ -610,6 +705,7 @@
             </w:pPr>
             <w:r>
               <w:rPr>
+                <w:rFonts w:ascii="BC Sans" w:hAnsi="BC Sans"/>
                 <w:b/>
                 <w:bCs/>
               </w:rPr>
@@ -626,10 +722,14 @@
             <w:pPr>
               <w:pStyle w:val="TableContents"/>
               <w:widowControl w:val="false"/>
-              <w:rPr/>
-            </w:pPr>
-            <w:r>
-              <w:rPr/>
+              <w:rPr>
+                <w:rFonts w:ascii="BC Sans" w:hAnsi="BC Sans"/>
+              </w:rPr>
+            </w:pPr>
+            <w:r>
+              <w:rPr>
+                <w:rFonts w:ascii="BC Sans" w:hAnsi="BC Sans"/>
+              </w:rPr>
               <w:t>{d.parcels[i].legalDescription:ifEM():show(.noData)}</w:t>
             </w:r>
           </w:p>
@@ -654,6 +754,7 @@
             </w:pPr>
             <w:r>
               <w:rPr>
+                <w:rFonts w:ascii="BC Sans" w:hAnsi="BC Sans"/>
                 <w:b/>
                 <w:bCs/>
               </w:rPr>
@@ -670,10 +771,14 @@
             <w:pPr>
               <w:pStyle w:val="TableContents"/>
               <w:widowControl w:val="false"/>
-              <w:rPr/>
-            </w:pPr>
-            <w:r>
-              <w:rPr/>
+              <w:rPr>
+                <w:rFonts w:ascii="BC Sans" w:hAnsi="BC Sans"/>
+              </w:rPr>
+            </w:pPr>
+            <w:r>
+              <w:rPr>
+                <w:rFonts w:ascii="BC Sans" w:hAnsi="BC Sans"/>
+              </w:rPr>
               <w:t>{d.parcels[i].mapAreaHectares:ifEM():show(.noData)}</w:t>
             </w:r>
           </w:p>
@@ -698,6 +803,7 @@
             </w:pPr>
             <w:r>
               <w:rPr>
+                <w:rFonts w:ascii="BC Sans" w:hAnsi="BC Sans"/>
                 <w:b/>
                 <w:bCs/>
               </w:rPr>
@@ -714,10 +820,14 @@
             <w:pPr>
               <w:pStyle w:val="TableContents"/>
               <w:widowControl w:val="false"/>
-              <w:rPr/>
-            </w:pPr>
-            <w:r>
-              <w:rPr/>
+              <w:rPr>
+                <w:rFonts w:ascii="BC Sans" w:hAnsi="BC Sans"/>
+              </w:rPr>
+            </w:pPr>
+            <w:r>
+              <w:rPr>
+                <w:rFonts w:ascii="BC Sans" w:hAnsi="BC Sans"/>
+              </w:rPr>
               <w:t>{d.parcels[i].pid:ifEM():show(.noData)}</w:t>
             </w:r>
           </w:p>
@@ -742,6 +852,7 @@
             </w:pPr>
             <w:r>
               <w:rPr>
+                <w:rFonts w:ascii="BC Sans" w:hAnsi="BC Sans"/>
                 <w:b/>
                 <w:bCs/>
               </w:rPr>
@@ -758,10 +869,14 @@
             <w:pPr>
               <w:pStyle w:val="TableContents"/>
               <w:widowControl w:val="false"/>
-              <w:rPr/>
-            </w:pPr>
-            <w:r>
-              <w:rPr/>
+              <w:rPr>
+                <w:rFonts w:ascii="BC Sans" w:hAnsi="BC Sans"/>
+              </w:rPr>
+            </w:pPr>
+            <w:r>
+              <w:rPr>
+                <w:rFonts w:ascii="BC Sans" w:hAnsi="BC Sans"/>
+              </w:rPr>
               <w:t>{d.parcels[i].pin:ifEM():show(.noData)}</w:t>
             </w:r>
           </w:p>
@@ -786,6 +901,7 @@
             </w:pPr>
             <w:r>
               <w:rPr>
+                <w:rFonts w:ascii="BC Sans" w:hAnsi="BC Sans"/>
                 <w:b/>
                 <w:bCs/>
               </w:rPr>
@@ -802,10 +918,14 @@
             <w:pPr>
               <w:pStyle w:val="TableContents"/>
               <w:widowControl w:val="false"/>
-              <w:rPr/>
-            </w:pPr>
-            <w:r>
-              <w:rPr/>
+              <w:rPr>
+                <w:rFonts w:ascii="BC Sans" w:hAnsi="BC Sans"/>
+              </w:rPr>
+            </w:pPr>
+            <w:r>
+              <w:rPr>
+                <w:rFonts w:ascii="BC Sans" w:hAnsi="BC Sans"/>
+              </w:rPr>
               <w:t>{d.parcels[i].purchasedDate:formatD('MMM D, YYYY'):ifEM():show(.noData)}</w:t>
             </w:r>
           </w:p>
@@ -830,6 +950,7 @@
             </w:pPr>
             <w:r>
               <w:rPr>
+                <w:rFonts w:ascii="BC Sans" w:hAnsi="BC Sans"/>
                 <w:b/>
                 <w:bCs/>
               </w:rPr>
@@ -846,10 +967,14 @@
             <w:pPr>
               <w:pStyle w:val="TableContents"/>
               <w:widowControl w:val="false"/>
-              <w:rPr/>
-            </w:pPr>
-            <w:r>
-              <w:rPr/>
+              <w:rPr>
+                <w:rFonts w:ascii="BC Sans" w:hAnsi="BC Sans"/>
+              </w:rPr>
+            </w:pPr>
+            <w:r>
+              <w:rPr>
+                <w:rFonts w:ascii="BC Sans" w:hAnsi="BC Sans"/>
+              </w:rPr>
               <w:t>{d.parcels[i].isFarm:ifEM():show(.noData):ifEQ(true):show(yes):elseShow(No)}</w:t>
             </w:r>
           </w:p>
@@ -874,6 +999,7 @@
             </w:pPr>
             <w:r>
               <w:rPr>
+                <w:rFonts w:ascii="BC Sans" w:hAnsi="BC Sans"/>
                 <w:b/>
                 <w:bCs/>
               </w:rPr>
@@ -890,10 +1016,14 @@
             <w:pPr>
               <w:pStyle w:val="TableContents"/>
               <w:widowControl w:val="false"/>
-              <w:rPr/>
-            </w:pPr>
-            <w:r>
-              <w:rPr/>
+              <w:rPr>
+                <w:rFonts w:ascii="BC Sans" w:hAnsi="BC Sans"/>
+              </w:rPr>
+            </w:pPr>
+            <w:r>
+              <w:rPr>
+                <w:rFonts w:ascii="BC Sans" w:hAnsi="BC Sans"/>
+              </w:rPr>
               <w:t>{d.parcels[i].certificateOfTitle:ifEM():show(.noData)}</w:t>
             </w:r>
           </w:p>
@@ -905,25 +1035,51 @@
         <w:pStyle w:val="Heading3"/>
         <w:rPr>
           <w:b w:val="false"/>
+          <w:b w:val="false"/>
+          <w:bCs w:val="false"/>
+          <w:color w:val="565656"/>
+          <w:sz w:val="26"/>
+          <w:szCs w:val="26"/>
+        </w:rPr>
+      </w:pPr>
+      <w:r>
+        <w:rPr>
+          <w:rFonts w:ascii="BC Sans" w:hAnsi="BC Sans"/>
+        </w:rPr>
+      </w:r>
+    </w:p>
+    <w:p>
+      <w:pPr>
+        <w:pStyle w:val="Heading3"/>
+        <w:rPr>
+          <w:rFonts w:ascii="BC Sans" w:hAnsi="BC Sans"/>
+        </w:rPr>
+      </w:pPr>
+      <w:r>
+        <w:rPr>
+          <w:rFonts w:ascii="BC Sans" w:hAnsi="BC Sans"/>
+          <w:b w:val="false"/>
+          <w:bCs w:val="false"/>
+          <w:color w:val="565656"/>
+          <w:sz w:val="26"/>
+          <w:szCs w:val="26"/>
+        </w:rPr>
+        <w:t>Owner information</w:t>
+      </w:r>
+      <w:r>
+        <w:rPr>
+          <w:rFonts w:ascii="BC Sans" w:hAnsi="BC Sans"/>
           <w:b w:val="false"/>
           <w:bCs w:val="false"/>
           <w:color w:val="333333"/>
           <w:sz w:val="26"/>
           <w:szCs w:val="26"/>
         </w:rPr>
-      </w:pPr>
-      <w:r>
-        <w:rPr>
-          <w:b w:val="false"/>
-          <w:bCs w:val="false"/>
-          <w:color w:val="333333"/>
-          <w:sz w:val="26"/>
-          <w:szCs w:val="26"/>
-        </w:rPr>
-        <w:t xml:space="preserve">Owner information </w:t>
-      </w:r>
-      <w:r>
-        <w:rPr>
+        <w:t xml:space="preserve"> </w:t>
+      </w:r>
+      <w:r>
+        <w:rPr>
+          <w:rFonts w:ascii="BC Sans" w:hAnsi="BC Sans"/>
           <w:b w:val="false"/>
           <w:bCs w:val="false"/>
           <w:color w:val="B85C00"/>
@@ -970,6 +1126,7 @@
             </w:pPr>
             <w:r>
               <w:rPr>
+                <w:rFonts w:ascii="BC Sans" w:hAnsi="BC Sans"/>
                 <w:b/>
                 <w:bCs/>
               </w:rPr>
@@ -994,6 +1151,7 @@
             </w:pPr>
             <w:r>
               <w:rPr>
+                <w:rFonts w:ascii="BC Sans" w:hAnsi="BC Sans"/>
                 <w:b/>
                 <w:bCs/>
               </w:rPr>
@@ -1018,6 +1176,7 @@
             </w:pPr>
             <w:r>
               <w:rPr>
+                <w:rFonts w:ascii="BC Sans" w:hAnsi="BC Sans"/>
                 <w:b/>
                 <w:bCs/>
               </w:rPr>
@@ -1042,6 +1201,7 @@
             </w:pPr>
             <w:r>
               <w:rPr>
+                <w:rFonts w:ascii="BC Sans" w:hAnsi="BC Sans"/>
                 <w:b/>
                 <w:bCs/>
               </w:rPr>
@@ -1066,6 +1226,7 @@
             </w:pPr>
             <w:r>
               <w:rPr>
+                <w:rFonts w:ascii="BC Sans" w:hAnsi="BC Sans"/>
                 <w:b/>
                 <w:bCs/>
               </w:rPr>
@@ -1085,10 +1246,14 @@
             <w:pPr>
               <w:pStyle w:val="TableContents"/>
               <w:widowControl w:val="false"/>
-              <w:rPr/>
-            </w:pPr>
-            <w:r>
-              <w:rPr/>
+              <w:rPr>
+                <w:rFonts w:ascii="BC Sans" w:hAnsi="BC Sans"/>
+              </w:rPr>
+            </w:pPr>
+            <w:r>
+              <w:rPr>
+                <w:rFonts w:ascii="BC Sans" w:hAnsi="BC Sans"/>
+              </w:rPr>
               <w:t>{d.parcels[i].owners[i].type.description:ifEM():show(.noData)}</w:t>
             </w:r>
           </w:p>
@@ -1102,10 +1267,14 @@
             <w:pPr>
               <w:pStyle w:val="TableContents"/>
               <w:widowControl w:val="false"/>
-              <w:rPr/>
-            </w:pPr>
-            <w:r>
-              <w:rPr/>
+              <w:rPr>
+                <w:rFonts w:ascii="BC Sans" w:hAnsi="BC Sans"/>
+              </w:rPr>
+            </w:pPr>
+            <w:r>
+              <w:rPr>
+                <w:rFonts w:ascii="BC Sans" w:hAnsi="BC Sans"/>
+              </w:rPr>
               <w:t>{d.parcels[i].owners[i].name}</w:t>
             </w:r>
           </w:p>
@@ -1119,10 +1288,14 @@
             <w:pPr>
               <w:pStyle w:val="TableContents"/>
               <w:widowControl w:val="false"/>
-              <w:rPr/>
-            </w:pPr>
-            <w:r>
-              <w:rPr/>
+              <w:rPr>
+                <w:rFonts w:ascii="BC Sans" w:hAnsi="BC Sans"/>
+              </w:rPr>
+            </w:pPr>
+            <w:r>
+              <w:rPr>
+                <w:rFonts w:ascii="BC Sans" w:hAnsi="BC Sans"/>
+              </w:rPr>
               <w:t>{d.parcels[i].owners[i].phoneNumber}</w:t>
             </w:r>
           </w:p>
@@ -1136,10 +1309,14 @@
             <w:pPr>
               <w:pStyle w:val="TableContents"/>
               <w:widowControl w:val="false"/>
-              <w:rPr/>
-            </w:pPr>
-            <w:r>
-              <w:rPr/>
+              <w:rPr>
+                <w:rFonts w:ascii="BC Sans" w:hAnsi="BC Sans"/>
+              </w:rPr>
+            </w:pPr>
+            <w:r>
+              <w:rPr>
+                <w:rFonts w:ascii="BC Sans" w:hAnsi="BC Sans"/>
+              </w:rPr>
               <w:t>{d.parcels[i].owners[i].email}</w:t>
             </w:r>
           </w:p>
@@ -1153,10 +1330,14 @@
             <w:pPr>
               <w:pStyle w:val="TableContents"/>
               <w:widowControl w:val="false"/>
-              <w:rPr/>
-            </w:pPr>
-            <w:r>
-              <w:rPr/>
+              <w:rPr>
+                <w:rFonts w:ascii="BC Sans" w:hAnsi="BC Sans"/>
+              </w:rPr>
+            </w:pPr>
+            <w:r>
+              <w:rPr>
+                <w:rFonts w:ascii="BC Sans" w:hAnsi="BC Sans"/>
+              </w:rPr>
               <w:t>{d.parcels[i].owners[i].corporateSummary:ifEM():show(.noData)}</w:t>
             </w:r>
           </w:p>
@@ -1173,10 +1354,14 @@
             <w:pPr>
               <w:pStyle w:val="TableContents"/>
               <w:widowControl w:val="false"/>
-              <w:rPr/>
-            </w:pPr>
-            <w:r>
-              <w:rPr/>
+              <w:rPr>
+                <w:rFonts w:ascii="BC Sans" w:hAnsi="BC Sans"/>
+              </w:rPr>
+            </w:pPr>
+            <w:r>
+              <w:rPr>
+                <w:rFonts w:ascii="BC Sans" w:hAnsi="BC Sans"/>
+              </w:rPr>
               <w:t>{d.parcels[i].owners[i+1].type.description:ifEM():show(.noData)}</w:t>
             </w:r>
           </w:p>
@@ -1190,10 +1375,14 @@
             <w:pPr>
               <w:pStyle w:val="TableContents"/>
               <w:widowControl w:val="false"/>
-              <w:rPr/>
-            </w:pPr>
-            <w:r>
-              <w:rPr/>
+              <w:rPr>
+                <w:rFonts w:ascii="BC Sans" w:hAnsi="BC Sans"/>
+              </w:rPr>
+            </w:pPr>
+            <w:r>
+              <w:rPr>
+                <w:rFonts w:ascii="BC Sans" w:hAnsi="BC Sans"/>
+              </w:rPr>
               <w:t>{d.parcels[i].owners[i+1].name}</w:t>
             </w:r>
           </w:p>
@@ -1207,10 +1396,14 @@
             <w:pPr>
               <w:pStyle w:val="TableContents"/>
               <w:widowControl w:val="false"/>
-              <w:rPr/>
-            </w:pPr>
-            <w:r>
-              <w:rPr/>
+              <w:rPr>
+                <w:rFonts w:ascii="BC Sans" w:hAnsi="BC Sans"/>
+              </w:rPr>
+            </w:pPr>
+            <w:r>
+              <w:rPr>
+                <w:rFonts w:ascii="BC Sans" w:hAnsi="BC Sans"/>
+              </w:rPr>
               <w:t>{d.parcels[i].owners[i+1].phoneNumber}</w:t>
             </w:r>
           </w:p>
@@ -1224,10 +1417,14 @@
             <w:pPr>
               <w:pStyle w:val="TableContents"/>
               <w:widowControl w:val="false"/>
-              <w:rPr/>
-            </w:pPr>
-            <w:r>
-              <w:rPr/>
+              <w:rPr>
+                <w:rFonts w:ascii="BC Sans" w:hAnsi="BC Sans"/>
+              </w:rPr>
+            </w:pPr>
+            <w:r>
+              <w:rPr>
+                <w:rFonts w:ascii="BC Sans" w:hAnsi="BC Sans"/>
+              </w:rPr>
               <w:t>{d.parcels[i].owners[i+1].email}</w:t>
             </w:r>
           </w:p>
@@ -1241,10 +1438,14 @@
             <w:pPr>
               <w:pStyle w:val="TableContents"/>
               <w:widowControl w:val="false"/>
-              <w:rPr/>
-            </w:pPr>
-            <w:r>
-              <w:rPr/>
+              <w:rPr>
+                <w:rFonts w:ascii="BC Sans" w:hAnsi="BC Sans"/>
+              </w:rPr>
+            </w:pPr>
+            <w:r>
+              <w:rPr>
+                <w:rFonts w:ascii="BC Sans" w:hAnsi="BC Sans"/>
+              </w:rPr>
               <w:t>{d.parcels[i].owners[i+1].corporateSummary:ifEM():show(.noData)}</w:t>
             </w:r>
           </w:p>
@@ -1261,6 +1462,7 @@
       </w:pPr>
       <w:r>
         <w:rPr>
+          <w:rFonts w:ascii="BC Sans" w:hAnsi="BC Sans"/>
           <w:color w:val="B85C00"/>
         </w:rPr>
         <w:t>{d.parcels[i].owners:showEnd}</w:t>
@@ -1276,6 +1478,7 @@
       </w:pPr>
       <w:r>
         <w:rPr>
+          <w:rFonts w:ascii="BC Sans" w:hAnsi="BC Sans"/>
           <w:color w:val="B85C00"/>
         </w:rPr>
         <w:t>{d.parcels[i].owners:len():ifGT(0):hideBegin}</w:t>
@@ -1320,6 +1523,7 @@
             </w:pPr>
             <w:r>
               <w:rPr>
+                <w:rFonts w:ascii="BC Sans" w:hAnsi="BC Sans"/>
                 <w:b/>
                 <w:bCs/>
               </w:rPr>
@@ -1344,6 +1548,7 @@
             </w:pPr>
             <w:r>
               <w:rPr>
+                <w:rFonts w:ascii="BC Sans" w:hAnsi="BC Sans"/>
                 <w:b/>
                 <w:bCs/>
               </w:rPr>
@@ -1368,6 +1573,7 @@
             </w:pPr>
             <w:r>
               <w:rPr>
+                <w:rFonts w:ascii="BC Sans" w:hAnsi="BC Sans"/>
                 <w:b/>
                 <w:bCs/>
               </w:rPr>
@@ -1392,6 +1598,7 @@
             </w:pPr>
             <w:r>
               <w:rPr>
+                <w:rFonts w:ascii="BC Sans" w:hAnsi="BC Sans"/>
                 <w:b/>
                 <w:bCs/>
               </w:rPr>
@@ -1416,6 +1623,7 @@
             </w:pPr>
             <w:r>
               <w:rPr>
+                <w:rFonts w:ascii="BC Sans" w:hAnsi="BC Sans"/>
                 <w:b/>
                 <w:bCs/>
               </w:rPr>
@@ -1437,10 +1645,15 @@
               <w:pStyle w:val="TableContents"/>
               <w:widowControl w:val="false"/>
               <w:jc w:val="center"/>
-              <w:rPr/>
-            </w:pPr>
-            <w:r>
-              <w:rPr/>
+              <w:rPr>
+                <w:color w:val="000000"/>
+              </w:rPr>
+            </w:pPr>
+            <w:r>
+              <w:rPr>
+                <w:rFonts w:ascii="BC Sans" w:hAnsi="BC Sans"/>
+                <w:color w:val="000000"/>
+              </w:rPr>
               <w:t>No data</w:t>
             </w:r>
           </w:p>
@@ -1452,14 +1665,28 @@
         <w:pStyle w:val="TableContents"/>
         <w:widowControl w:val="false"/>
         <w:rPr>
+          <w:rFonts w:ascii="BC Sans" w:hAnsi="BC Sans"/>
+        </w:rPr>
+      </w:pPr>
+      <w:r>
+        <w:rPr>
+          <w:rFonts w:ascii="BC Sans" w:hAnsi="BC Sans"/>
           <w:color w:val="B85C00"/>
         </w:rPr>
-      </w:pPr>
-      <w:r>
-        <w:rPr>
+        <w:t>{d.parcels[i].owners:hideEnd}</w:t>
+      </w:r>
+      <w:r>
+        <w:rPr>
+          <w:rFonts w:ascii="BC Sans" w:hAnsi="BC Sans"/>
+        </w:rPr>
+        <w:t xml:space="preserve"> </w:t>
+      </w:r>
+      <w:r>
+        <w:rPr>
+          <w:rFonts w:ascii="BC Sans" w:hAnsi="BC Sans"/>
           <w:color w:val="B85C00"/>
         </w:rPr>
-        <w:t>{d.parcels[i].owners:hideEnd} {d.parcels[i+1]}</w:t>
+        <w:t>{d.parcels[i+1]}</w:t>
       </w:r>
     </w:p>
     <w:p>
@@ -1470,10 +1697,14 @@
           <w:numId w:val="0"/>
         </w:numPr>
         <w:ind w:left="0" w:hanging="0"/>
-        <w:rPr/>
-      </w:pPr>
-      <w:r>
-        <w:rPr/>
+        <w:rPr>
+          <w:rFonts w:ascii="BC Sans" w:hAnsi="BC Sans"/>
+        </w:rPr>
+      </w:pPr>
+      <w:r>
+        <w:rPr>
+          <w:rFonts w:ascii="BC Sans" w:hAnsi="BC Sans"/>
+        </w:rPr>
         <w:t>2. Other Parcel(s) in the Community</w:t>
       </w:r>
     </w:p>
@@ -1486,47 +1717,73 @@
         </w:numPr>
         <w:ind w:left="0" w:hanging="0"/>
         <w:rPr>
-          <w:b/>
+          <w:rFonts w:ascii="BC Sans" w:hAnsi="BC Sans"/>
+        </w:rPr>
+      </w:pPr>
+      <w:r>
+        <w:rPr>
+          <w:rFonts w:ascii="BC Sans" w:hAnsi="BC Sans"/>
           <w:b/>
           <w:bCs/>
           <w:sz w:val="24"/>
           <w:szCs w:val="24"/>
         </w:rPr>
-      </w:pPr>
-      <w:r>
-        <w:rPr>
+        <w:t>{</w:t>
+      </w:r>
+      <w:r>
+        <w:rPr>
+          <w:rFonts w:ascii="BC Sans" w:hAnsi="BC Sans"/>
+          <w:b/>
+          <w:bCs/>
+          <w:color w:val="B85C00"/>
+          <w:sz w:val="24"/>
+          <w:szCs w:val="24"/>
+        </w:rPr>
+        <w:t>d.otherParcels[i]</w:t>
+      </w:r>
+      <w:r>
+        <w:rPr>
+          <w:rFonts w:ascii="BC Sans" w:hAnsi="BC Sans"/>
           <w:b/>
           <w:bCs/>
           <w:sz w:val="24"/>
           <w:szCs w:val="24"/>
         </w:rPr>
-        <w:t>{</w:t>
-      </w:r>
-      <w:r>
-        <w:rPr>
+        <w:t>}</w:t>
+      </w:r>
+    </w:p>
+    <w:p>
+      <w:pPr>
+        <w:pStyle w:val="PreformattedText"/>
+        <w:rPr>
+          <w:b w:val="false"/>
           <w:b w:val="false"/>
           <w:bCs w:val="false"/>
-          <w:color w:val="B85C00"/>
-          <w:sz w:val="24"/>
-          <w:szCs w:val="24"/>
-        </w:rPr>
-        <w:t>d.otherParcels[i]</w:t>
-      </w:r>
-      <w:r>
-        <w:rPr>
-          <w:b/>
-          <w:bCs/>
-          <w:sz w:val="24"/>
-          <w:szCs w:val="24"/>
-        </w:rPr>
-        <w:t>}</w:t>
+          <w:color w:val="565656"/>
+          <w:sz w:val="26"/>
+          <w:szCs w:val="26"/>
+        </w:rPr>
+      </w:pPr>
+      <w:r>
+        <w:rPr>
+          <w:rFonts w:ascii="BC Sans" w:hAnsi="BC Sans"/>
+          <w:b w:val="false"/>
+          <w:bCs w:val="false"/>
+          <w:color w:val="565656"/>
+          <w:sz w:val="26"/>
+          <w:szCs w:val="26"/>
+        </w:rPr>
+        <w:t>Parcel Information</w:t>
       </w:r>
     </w:p>
     <w:p>
       <w:pPr>
         <w:pStyle w:val="PreformattedText"/>
         <w:rPr>
-          <w:rFonts w:ascii="Liberation Serif" w:hAnsi="Liberation Serif"/>
+          <w:rFonts w:ascii="BC Sans" w:hAnsi="BC Sans"/>
+          <w:b w:val="false"/>
+          <w:b w:val="false"/>
+          <w:bCs w:val="false"/>
           <w:color w:val="333333"/>
           <w:sz w:val="26"/>
           <w:szCs w:val="26"/>
@@ -1534,23 +1791,13 @@
       </w:pPr>
       <w:r>
         <w:rPr>
-          <w:rFonts w:ascii="Liberation Serif" w:hAnsi="Liberation Serif"/>
-          <w:b/>
-          <w:bCs/>
+          <w:rFonts w:ascii="BC Sans" w:hAnsi="BC Sans"/>
+          <w:b w:val="false"/>
+          <w:bCs w:val="false"/>
           <w:color w:val="333333"/>
           <w:sz w:val="26"/>
           <w:szCs w:val="26"/>
         </w:rPr>
-        <w:t>Parcel Information</w:t>
-      </w:r>
-    </w:p>
-    <w:p>
-      <w:pPr>
-        <w:pStyle w:val="PreformattedText"/>
-        <w:rPr/>
-      </w:pPr>
-      <w:r>
-        <w:rPr/>
       </w:r>
     </w:p>
     <w:tbl>
@@ -1589,6 +1836,7 @@
             </w:pPr>
             <w:r>
               <w:rPr>
+                <w:rFonts w:ascii="BC Sans" w:hAnsi="BC Sans"/>
                 <w:b/>
                 <w:bCs/>
               </w:rPr>
@@ -1605,10 +1853,14 @@
             <w:pPr>
               <w:pStyle w:val="TableContents"/>
               <w:widowControl w:val="false"/>
-              <w:rPr/>
-            </w:pPr>
-            <w:r>
-              <w:rPr/>
+              <w:rPr>
+                <w:rFonts w:ascii="BC Sans" w:hAnsi="BC Sans"/>
+              </w:rPr>
+            </w:pPr>
+            <w:r>
+              <w:rPr>
+                <w:rFonts w:ascii="BC Sans" w:hAnsi="BC Sans"/>
+              </w:rPr>
               <w:t>{d.otherParcels[i].ownershipType.label:ifEM():show(.noData)}</w:t>
             </w:r>
           </w:p>
@@ -1633,6 +1885,7 @@
             </w:pPr>
             <w:r>
               <w:rPr>
+                <w:rFonts w:ascii="BC Sans" w:hAnsi="BC Sans"/>
                 <w:b/>
                 <w:bCs/>
               </w:rPr>
@@ -1649,10 +1902,14 @@
             <w:pPr>
               <w:pStyle w:val="TableContents"/>
               <w:widowControl w:val="false"/>
-              <w:rPr/>
-            </w:pPr>
-            <w:r>
-              <w:rPr/>
+              <w:rPr>
+                <w:rFonts w:ascii="BC Sans" w:hAnsi="BC Sans"/>
+              </w:rPr>
+            </w:pPr>
+            <w:r>
+              <w:rPr>
+                <w:rFonts w:ascii="BC Sans" w:hAnsi="BC Sans"/>
+              </w:rPr>
               <w:t>{d.otherParcels[i].legalDescription:ifEM():show(.noData)}</w:t>
             </w:r>
           </w:p>
@@ -1677,6 +1934,7 @@
             </w:pPr>
             <w:r>
               <w:rPr>
+                <w:rFonts w:ascii="BC Sans" w:hAnsi="BC Sans"/>
                 <w:b/>
                 <w:bCs/>
               </w:rPr>
@@ -1693,10 +1951,14 @@
             <w:pPr>
               <w:pStyle w:val="TableContents"/>
               <w:widowControl w:val="false"/>
-              <w:rPr/>
-            </w:pPr>
-            <w:r>
-              <w:rPr/>
+              <w:rPr>
+                <w:rFonts w:ascii="BC Sans" w:hAnsi="BC Sans"/>
+              </w:rPr>
+            </w:pPr>
+            <w:r>
+              <w:rPr>
+                <w:rFonts w:ascii="BC Sans" w:hAnsi="BC Sans"/>
+              </w:rPr>
               <w:t>{d.otherParcels[i].mapAreaHectares:ifEM():show(.noData)}</w:t>
             </w:r>
           </w:p>
@@ -1721,6 +1983,7 @@
             </w:pPr>
             <w:r>
               <w:rPr>
+                <w:rFonts w:ascii="BC Sans" w:hAnsi="BC Sans"/>
                 <w:b/>
                 <w:bCs/>
               </w:rPr>
@@ -1737,10 +2000,14 @@
             <w:pPr>
               <w:pStyle w:val="TableContents"/>
               <w:widowControl w:val="false"/>
-              <w:rPr/>
-            </w:pPr>
-            <w:r>
-              <w:rPr/>
+              <w:rPr>
+                <w:rFonts w:ascii="BC Sans" w:hAnsi="BC Sans"/>
+              </w:rPr>
+            </w:pPr>
+            <w:r>
+              <w:rPr>
+                <w:rFonts w:ascii="BC Sans" w:hAnsi="BC Sans"/>
+              </w:rPr>
               <w:t>{d.otherParcels[i].pid:ifEM():show(.noData)}</w:t>
             </w:r>
           </w:p>
@@ -1765,6 +2032,7 @@
             </w:pPr>
             <w:r>
               <w:rPr>
+                <w:rFonts w:ascii="BC Sans" w:hAnsi="BC Sans"/>
                 <w:b/>
                 <w:bCs/>
               </w:rPr>
@@ -1781,10 +2049,14 @@
             <w:pPr>
               <w:pStyle w:val="TableContents"/>
               <w:widowControl w:val="false"/>
-              <w:rPr/>
-            </w:pPr>
-            <w:r>
-              <w:rPr/>
+              <w:rPr>
+                <w:rFonts w:ascii="BC Sans" w:hAnsi="BC Sans"/>
+              </w:rPr>
+            </w:pPr>
+            <w:r>
+              <w:rPr>
+                <w:rFonts w:ascii="BC Sans" w:hAnsi="BC Sans"/>
+              </w:rPr>
               <w:t>{d.otherParcels[i].pin:ifEM():show(.noData)}</w:t>
             </w:r>
           </w:p>
@@ -1809,6 +2081,7 @@
             </w:pPr>
             <w:r>
               <w:rPr>
+                <w:rFonts w:ascii="BC Sans" w:hAnsi="BC Sans"/>
                 <w:b/>
                 <w:bCs/>
               </w:rPr>
@@ -1825,10 +2098,14 @@
             <w:pPr>
               <w:pStyle w:val="TableContents"/>
               <w:widowControl w:val="false"/>
-              <w:rPr/>
-            </w:pPr>
-            <w:r>
-              <w:rPr/>
+              <w:rPr>
+                <w:rFonts w:ascii="BC Sans" w:hAnsi="BC Sans"/>
+              </w:rPr>
+            </w:pPr>
+            <w:r>
+              <w:rPr>
+                <w:rFonts w:ascii="BC Sans" w:hAnsi="BC Sans"/>
+              </w:rPr>
               <w:t>{d.otherParcels[i].purchasedDate:formatD('MMM D, YYYY'):ifEM():show(.noData)}</w:t>
             </w:r>
           </w:p>
@@ -1853,6 +2130,7 @@
             </w:pPr>
             <w:r>
               <w:rPr>
+                <w:rFonts w:ascii="BC Sans" w:hAnsi="BC Sans"/>
                 <w:b/>
                 <w:bCs/>
               </w:rPr>
@@ -1869,10 +2147,14 @@
             <w:pPr>
               <w:pStyle w:val="TableContents"/>
               <w:widowControl w:val="false"/>
-              <w:rPr/>
-            </w:pPr>
-            <w:r>
-              <w:rPr/>
+              <w:rPr>
+                <w:rFonts w:ascii="BC Sans" w:hAnsi="BC Sans"/>
+              </w:rPr>
+            </w:pPr>
+            <w:r>
+              <w:rPr>
+                <w:rFonts w:ascii="BC Sans" w:hAnsi="BC Sans"/>
+              </w:rPr>
               <w:t>{d.otherParcels[i].isFarm:ifEM():show(.noData):ifEQ(true):show(yes):elseShow(No)}</w:t>
             </w:r>
           </w:p>
@@ -1884,40 +2166,56 @@
         <w:pStyle w:val="Heading3"/>
         <w:rPr>
           <w:b w:val="false"/>
+          <w:b w:val="false"/>
+          <w:bCs w:val="false"/>
+          <w:color w:val="565656"/>
+          <w:sz w:val="26"/>
+          <w:szCs w:val="26"/>
+        </w:rPr>
+      </w:pPr>
+      <w:r>
+        <w:rPr>
+          <w:rFonts w:ascii="BC Sans" w:hAnsi="BC Sans"/>
+        </w:rPr>
+      </w:r>
+    </w:p>
+    <w:p>
+      <w:pPr>
+        <w:pStyle w:val="Heading3"/>
+        <w:rPr>
+          <w:rFonts w:ascii="BC Sans" w:hAnsi="BC Sans"/>
+        </w:rPr>
+      </w:pPr>
+      <w:r>
+        <w:rPr>
+          <w:rFonts w:ascii="BC Sans" w:hAnsi="BC Sans"/>
+          <w:b w:val="false"/>
+          <w:bCs w:val="false"/>
+          <w:color w:val="565656"/>
+          <w:sz w:val="26"/>
+          <w:szCs w:val="26"/>
+        </w:rPr>
+        <w:t>Owner information</w:t>
+      </w:r>
+      <w:r>
+        <w:rPr>
+          <w:rFonts w:ascii="BC Sans" w:hAnsi="BC Sans"/>
           <w:b w:val="false"/>
           <w:bCs w:val="false"/>
           <w:color w:val="333333"/>
           <w:sz w:val="26"/>
           <w:szCs w:val="26"/>
         </w:rPr>
-      </w:pPr>
-      <w:r>
-        <w:rPr>
-          <w:b w:val="false"/>
-          <w:bCs w:val="false"/>
-          <w:color w:val="333333"/>
-          <w:sz w:val="26"/>
-          <w:szCs w:val="26"/>
-        </w:rPr>
-        <w:t xml:space="preserve">Owner information </w:t>
-      </w:r>
-      <w:r>
-        <w:rPr>
+        <w:t xml:space="preserve"> </w:t>
+      </w:r>
+      <w:r>
+        <w:rPr>
+          <w:rFonts w:ascii="BC Sans" w:hAnsi="BC Sans"/>
           <w:b w:val="false"/>
           <w:bCs w:val="false"/>
           <w:color w:val="B85C00"/>
         </w:rPr>
         <w:t>{d.otherParcels[i].owners:len():ifGT(0):showBegin}</w:t>
-      </w:r>
-    </w:p>
-    <w:p>
-      <w:pPr>
-        <w:pStyle w:val="TableContents"/>
-        <w:widowControl w:val="false"/>
-        <w:rPr/>
-      </w:pPr>
-      <w:r>
-        <w:rPr/>
       </w:r>
     </w:p>
     <w:tbl>
@@ -1959,6 +2257,7 @@
             </w:pPr>
             <w:r>
               <w:rPr>
+                <w:rFonts w:ascii="BC Sans" w:hAnsi="BC Sans"/>
                 <w:b/>
                 <w:bCs/>
               </w:rPr>
@@ -1983,6 +2282,7 @@
             </w:pPr>
             <w:r>
               <w:rPr>
+                <w:rFonts w:ascii="BC Sans" w:hAnsi="BC Sans"/>
                 <w:b/>
                 <w:bCs/>
               </w:rPr>
@@ -2007,6 +2307,7 @@
             </w:pPr>
             <w:r>
               <w:rPr>
+                <w:rFonts w:ascii="BC Sans" w:hAnsi="BC Sans"/>
                 <w:b/>
                 <w:bCs/>
               </w:rPr>
@@ -2031,6 +2332,7 @@
             </w:pPr>
             <w:r>
               <w:rPr>
+                <w:rFonts w:ascii="BC Sans" w:hAnsi="BC Sans"/>
                 <w:b/>
                 <w:bCs/>
               </w:rPr>
@@ -2055,6 +2357,7 @@
             </w:pPr>
             <w:r>
               <w:rPr>
+                <w:rFonts w:ascii="BC Sans" w:hAnsi="BC Sans"/>
                 <w:b/>
                 <w:bCs/>
               </w:rPr>
@@ -2074,10 +2377,14 @@
             <w:pPr>
               <w:pStyle w:val="TableContents"/>
               <w:widowControl w:val="false"/>
-              <w:rPr/>
-            </w:pPr>
-            <w:r>
-              <w:rPr/>
+              <w:rPr>
+                <w:rFonts w:ascii="BC Sans" w:hAnsi="BC Sans"/>
+              </w:rPr>
+            </w:pPr>
+            <w:r>
+              <w:rPr>
+                <w:rFonts w:ascii="BC Sans" w:hAnsi="BC Sans"/>
+              </w:rPr>
               <w:t>{d.otherParcels[i].owners[i].type.description:ifEM():show(.noData)}</w:t>
             </w:r>
           </w:p>
@@ -2091,10 +2398,14 @@
             <w:pPr>
               <w:pStyle w:val="TableContents"/>
               <w:widowControl w:val="false"/>
-              <w:rPr/>
-            </w:pPr>
-            <w:r>
-              <w:rPr/>
+              <w:rPr>
+                <w:rFonts w:ascii="BC Sans" w:hAnsi="BC Sans"/>
+              </w:rPr>
+            </w:pPr>
+            <w:r>
+              <w:rPr>
+                <w:rFonts w:ascii="BC Sans" w:hAnsi="BC Sans"/>
+              </w:rPr>
               <w:t>{d.otherParcels[i].owners[i].name}</w:t>
             </w:r>
           </w:p>
@@ -2108,10 +2419,14 @@
             <w:pPr>
               <w:pStyle w:val="TableContents"/>
               <w:widowControl w:val="false"/>
-              <w:rPr/>
-            </w:pPr>
-            <w:r>
-              <w:rPr/>
+              <w:rPr>
+                <w:rFonts w:ascii="BC Sans" w:hAnsi="BC Sans"/>
+              </w:rPr>
+            </w:pPr>
+            <w:r>
+              <w:rPr>
+                <w:rFonts w:ascii="BC Sans" w:hAnsi="BC Sans"/>
+              </w:rPr>
               <w:t>{d.otherParcels[i].owners[i].phoneNumber}</w:t>
             </w:r>
           </w:p>
@@ -2125,10 +2440,14 @@
             <w:pPr>
               <w:pStyle w:val="TableContents"/>
               <w:widowControl w:val="false"/>
-              <w:rPr/>
-            </w:pPr>
-            <w:r>
-              <w:rPr/>
+              <w:rPr>
+                <w:rFonts w:ascii="BC Sans" w:hAnsi="BC Sans"/>
+              </w:rPr>
+            </w:pPr>
+            <w:r>
+              <w:rPr>
+                <w:rFonts w:ascii="BC Sans" w:hAnsi="BC Sans"/>
+              </w:rPr>
               <w:t>{d.otherParcels[i].owners[i].email}</w:t>
             </w:r>
           </w:p>
@@ -2142,10 +2461,14 @@
             <w:pPr>
               <w:pStyle w:val="TableContents"/>
               <w:widowControl w:val="false"/>
-              <w:rPr/>
-            </w:pPr>
-            <w:r>
-              <w:rPr/>
+              <w:rPr>
+                <w:rFonts w:ascii="BC Sans" w:hAnsi="BC Sans"/>
+              </w:rPr>
+            </w:pPr>
+            <w:r>
+              <w:rPr>
+                <w:rFonts w:ascii="BC Sans" w:hAnsi="BC Sans"/>
+              </w:rPr>
               <w:t>{d.otherParcels[i].owners[i].corporateSummary:ifEM():show(.noData)}</w:t>
             </w:r>
           </w:p>
@@ -2162,10 +2485,14 @@
             <w:pPr>
               <w:pStyle w:val="TableContents"/>
               <w:widowControl w:val="false"/>
-              <w:rPr/>
-            </w:pPr>
-            <w:r>
-              <w:rPr/>
+              <w:rPr>
+                <w:rFonts w:ascii="BC Sans" w:hAnsi="BC Sans"/>
+              </w:rPr>
+            </w:pPr>
+            <w:r>
+              <w:rPr>
+                <w:rFonts w:ascii="BC Sans" w:hAnsi="BC Sans"/>
+              </w:rPr>
               <w:t>{d.otherParcels[i].owners[i+1].type.description:ifEM():show(.noData)}</w:t>
             </w:r>
           </w:p>
@@ -2179,10 +2506,14 @@
             <w:pPr>
               <w:pStyle w:val="TableContents"/>
               <w:widowControl w:val="false"/>
-              <w:rPr/>
-            </w:pPr>
-            <w:r>
-              <w:rPr/>
+              <w:rPr>
+                <w:rFonts w:ascii="BC Sans" w:hAnsi="BC Sans"/>
+              </w:rPr>
+            </w:pPr>
+            <w:r>
+              <w:rPr>
+                <w:rFonts w:ascii="BC Sans" w:hAnsi="BC Sans"/>
+              </w:rPr>
               <w:t>{d.otherParcels[i].owners[i+1].name}</w:t>
             </w:r>
           </w:p>
@@ -2196,10 +2527,14 @@
             <w:pPr>
               <w:pStyle w:val="TableContents"/>
               <w:widowControl w:val="false"/>
-              <w:rPr/>
-            </w:pPr>
-            <w:r>
-              <w:rPr/>
+              <w:rPr>
+                <w:rFonts w:ascii="BC Sans" w:hAnsi="BC Sans"/>
+              </w:rPr>
+            </w:pPr>
+            <w:r>
+              <w:rPr>
+                <w:rFonts w:ascii="BC Sans" w:hAnsi="BC Sans"/>
+              </w:rPr>
               <w:t>{d.otherParcels[i].owners[i+1].phoneNumber}</w:t>
             </w:r>
           </w:p>
@@ -2213,10 +2548,14 @@
             <w:pPr>
               <w:pStyle w:val="TableContents"/>
               <w:widowControl w:val="false"/>
-              <w:rPr/>
-            </w:pPr>
-            <w:r>
-              <w:rPr/>
+              <w:rPr>
+                <w:rFonts w:ascii="BC Sans" w:hAnsi="BC Sans"/>
+              </w:rPr>
+            </w:pPr>
+            <w:r>
+              <w:rPr>
+                <w:rFonts w:ascii="BC Sans" w:hAnsi="BC Sans"/>
+              </w:rPr>
               <w:t>{d.otherParcels[i].owners[i+1].email}</w:t>
             </w:r>
           </w:p>
@@ -2230,10 +2569,14 @@
             <w:pPr>
               <w:pStyle w:val="TableContents"/>
               <w:widowControl w:val="false"/>
-              <w:rPr/>
-            </w:pPr>
-            <w:r>
-              <w:rPr/>
+              <w:rPr>
+                <w:rFonts w:ascii="BC Sans" w:hAnsi="BC Sans"/>
+              </w:rPr>
+            </w:pPr>
+            <w:r>
+              <w:rPr>
+                <w:rFonts w:ascii="BC Sans" w:hAnsi="BC Sans"/>
+              </w:rPr>
               <w:t>{d.otherParcels[i].owners[i+1].corporateSummary:ifEM():show(.noData)}</w:t>
             </w:r>
           </w:p>
@@ -2250,6 +2593,7 @@
       </w:pPr>
       <w:r>
         <w:rPr>
+          <w:rFonts w:ascii="BC Sans" w:hAnsi="BC Sans"/>
           <w:color w:val="B85C00"/>
         </w:rPr>
         <w:t>{d.otherParcels[i].owners:showEnd}</w:t>
@@ -2265,6 +2609,7 @@
       </w:pPr>
       <w:r>
         <w:rPr>
+          <w:rFonts w:ascii="BC Sans" w:hAnsi="BC Sans"/>
           <w:color w:val="B85C00"/>
         </w:rPr>
         <w:t>{d.otherParcels[i].owners:len():ifGT(0):hideBegin}</w:t>
@@ -2309,6 +2654,7 @@
             </w:pPr>
             <w:r>
               <w:rPr>
+                <w:rFonts w:ascii="BC Sans" w:hAnsi="BC Sans"/>
                 <w:b/>
                 <w:bCs/>
               </w:rPr>
@@ -2333,6 +2679,7 @@
             </w:pPr>
             <w:r>
               <w:rPr>
+                <w:rFonts w:ascii="BC Sans" w:hAnsi="BC Sans"/>
                 <w:b/>
                 <w:bCs/>
               </w:rPr>
@@ -2357,6 +2704,7 @@
             </w:pPr>
             <w:r>
               <w:rPr>
+                <w:rFonts w:ascii="BC Sans" w:hAnsi="BC Sans"/>
                 <w:b/>
                 <w:bCs/>
               </w:rPr>
@@ -2381,6 +2729,7 @@
             </w:pPr>
             <w:r>
               <w:rPr>
+                <w:rFonts w:ascii="BC Sans" w:hAnsi="BC Sans"/>
                 <w:b/>
                 <w:bCs/>
               </w:rPr>
@@ -2405,6 +2754,7 @@
             </w:pPr>
             <w:r>
               <w:rPr>
+                <w:rFonts w:ascii="BC Sans" w:hAnsi="BC Sans"/>
                 <w:b/>
                 <w:bCs/>
               </w:rPr>
@@ -2426,10 +2776,14 @@
               <w:pStyle w:val="TableContents"/>
               <w:widowControl w:val="false"/>
               <w:jc w:val="center"/>
-              <w:rPr/>
-            </w:pPr>
-            <w:r>
-              <w:rPr/>
+              <w:rPr>
+                <w:rFonts w:ascii="BC Sans" w:hAnsi="BC Sans"/>
+              </w:rPr>
+            </w:pPr>
+            <w:r>
+              <w:rPr>
+                <w:rFonts w:ascii="BC Sans" w:hAnsi="BC Sans"/>
+              </w:rPr>
               <w:t>No data</w:t>
             </w:r>
           </w:p>
@@ -2438,14 +2792,15 @@
     </w:tbl>
     <w:p>
       <w:pPr>
-        <w:pStyle w:val="TableContents"/>
-        <w:widowControl w:val="false"/>
+        <w:pStyle w:val="TextBody"/>
+        <w:spacing w:before="0" w:after="140"/>
         <w:rPr>
           <w:color w:val="B85C00"/>
         </w:rPr>
       </w:pPr>
       <w:r>
         <w:rPr>
+          <w:rFonts w:ascii="BC Sans" w:hAnsi="BC Sans"/>
           <w:color w:val="B85C00"/>
         </w:rPr>
         <w:t>{d.otherParcels[i].owners:hideEnd} {d.otherParcels[i+1]}</w:t>
@@ -2459,10 +2814,14 @@
           <w:numId w:val="0"/>
         </w:numPr>
         <w:ind w:left="0" w:hanging="0"/>
-        <w:rPr/>
-      </w:pPr>
-      <w:r>
-        <w:rPr/>
+        <w:rPr>
+          <w:rFonts w:ascii="BC Sans" w:hAnsi="BC Sans"/>
+        </w:rPr>
+      </w:pPr>
+      <w:r>
+        <w:rPr>
+          <w:rFonts w:ascii="BC Sans" w:hAnsi="BC Sans"/>
+        </w:rPr>
         <w:t>3. Primary Contact</w:t>
       </w:r>
     </w:p>
@@ -2502,6 +2861,7 @@
             </w:pPr>
             <w:r>
               <w:rPr>
+                <w:rFonts w:ascii="BC Sans" w:hAnsi="BC Sans"/>
                 <w:b/>
                 <w:bCs/>
               </w:rPr>
@@ -2518,10 +2878,14 @@
             <w:pPr>
               <w:pStyle w:val="TableContents"/>
               <w:widowControl w:val="false"/>
-              <w:rPr/>
-            </w:pPr>
-            <w:r>
-              <w:rPr/>
+              <w:rPr>
+                <w:rFonts w:ascii="BC Sans" w:hAnsi="BC Sans"/>
+              </w:rPr>
+            </w:pPr>
+            <w:r>
+              <w:rPr>
+                <w:rFonts w:ascii="BC Sans" w:hAnsi="BC Sans"/>
+              </w:rPr>
               <w:t>{d.primaryContact:ifEM():show(.noData)}</w:t>
             </w:r>
           </w:p>
@@ -2536,10 +2900,14 @@
           <w:numId w:val="0"/>
         </w:numPr>
         <w:ind w:left="0" w:hanging="0"/>
-        <w:rPr/>
-      </w:pPr>
-      <w:r>
-        <w:rPr/>
+        <w:rPr>
+          <w:rFonts w:ascii="BC Sans" w:hAnsi="BC Sans"/>
+        </w:rPr>
+      </w:pPr>
+      <w:r>
+        <w:rPr>
+          <w:rFonts w:ascii="BC Sans" w:hAnsi="BC Sans"/>
+        </w:rPr>
       </w:r>
     </w:p>
     <w:p>
@@ -2550,10 +2918,14 @@
           <w:numId w:val="0"/>
         </w:numPr>
         <w:ind w:left="0" w:hanging="0"/>
-        <w:rPr/>
-      </w:pPr>
-      <w:r>
-        <w:rPr/>
+        <w:rPr>
+          <w:rFonts w:ascii="BC Sans" w:hAnsi="BC Sans"/>
+        </w:rPr>
+      </w:pPr>
+      <w:r>
+        <w:rPr>
+          <w:rFonts w:ascii="BC Sans" w:hAnsi="BC Sans"/>
+        </w:rPr>
         <w:t>4. Government</w:t>
       </w:r>
     </w:p>
@@ -2593,6 +2965,7 @@
             </w:pPr>
             <w:r>
               <w:rPr>
+                <w:rFonts w:ascii="BC Sans" w:hAnsi="BC Sans"/>
                 <w:b/>
                 <w:bCs/>
               </w:rPr>
@@ -2609,10 +2982,14 @@
             <w:pPr>
               <w:pStyle w:val="TableContents"/>
               <w:widowControl w:val="false"/>
-              <w:rPr/>
-            </w:pPr>
-            <w:r>
-              <w:rPr/>
+              <w:rPr>
+                <w:rFonts w:ascii="BC Sans" w:hAnsi="BC Sans"/>
+              </w:rPr>
+            </w:pPr>
+            <w:r>
+              <w:rPr>
+                <w:rFonts w:ascii="BC Sans" w:hAnsi="BC Sans"/>
+              </w:rPr>
               <w:t>{d.localGovernment:ifEM():show(.noData)}</w:t>
             </w:r>
           </w:p>
@@ -2622,10 +2999,14 @@
     <w:p>
       <w:pPr>
         <w:pStyle w:val="Normal"/>
-        <w:rPr/>
-      </w:pPr>
-      <w:r>
-        <w:rPr/>
+        <w:rPr>
+          <w:rFonts w:ascii="BC Sans" w:hAnsi="BC Sans"/>
+        </w:rPr>
+      </w:pPr>
+      <w:r>
+        <w:rPr>
+          <w:rFonts w:ascii="BC Sans" w:hAnsi="BC Sans"/>
+        </w:rPr>
       </w:r>
     </w:p>
     <w:p>
@@ -2636,10 +3017,14 @@
           <w:numId w:val="0"/>
         </w:numPr>
         <w:ind w:left="0" w:hanging="0"/>
-        <w:rPr/>
-      </w:pPr>
-      <w:r>
-        <w:rPr/>
+        <w:rPr>
+          <w:rFonts w:ascii="BC Sans" w:hAnsi="BC Sans"/>
+        </w:rPr>
+      </w:pPr>
+      <w:r>
+        <w:rPr>
+          <w:rFonts w:ascii="BC Sans" w:hAnsi="BC Sans"/>
+        </w:rPr>
         <w:t>5. Land Use</w:t>
       </w:r>
     </w:p>
@@ -2664,6 +3049,7 @@
       </w:pPr>
       <w:r>
         <w:rPr>
+          <w:rFonts w:ascii="BC Sans" w:hAnsi="BC Sans"/>
           <w:b/>
           <w:bCs/>
           <w:i w:val="false"/>
@@ -2681,10 +3067,10 @@
         <w:tblInd w:w="0" w:type="dxa"/>
         <w:tblLayout w:type="fixed"/>
         <w:tblCellMar>
-          <w:top w:w="55" w:type="dxa"/>
-          <w:left w:w="55" w:type="dxa"/>
-          <w:bottom w:w="55" w:type="dxa"/>
-          <w:right w:w="55" w:type="dxa"/>
+          <w:top w:w="57" w:type="dxa"/>
+          <w:left w:w="57" w:type="dxa"/>
+          <w:bottom w:w="170" w:type="dxa"/>
+          <w:right w:w="57" w:type="dxa"/>
         </w:tblCellMar>
       </w:tblPr>
       <w:tblGrid>
@@ -2710,6 +3096,7 @@
             </w:pPr>
             <w:r>
               <w:rPr>
+                <w:rFonts w:ascii="BC Sans" w:hAnsi="BC Sans"/>
                 <w:b/>
                 <w:bCs/>
               </w:rPr>
@@ -2726,10 +3113,14 @@
             <w:pPr>
               <w:pStyle w:val="TableContents"/>
               <w:widowControl w:val="false"/>
-              <w:rPr/>
-            </w:pPr>
-            <w:r>
-              <w:rPr/>
+              <w:rPr>
+                <w:rFonts w:ascii="BC Sans" w:hAnsi="BC Sans"/>
+              </w:rPr>
+            </w:pPr>
+            <w:r>
+              <w:rPr>
+                <w:rFonts w:ascii="BC Sans" w:hAnsi="BC Sans"/>
+              </w:rPr>
               <w:t>{d.parcelsAgricultureDescription:ifEM():show(.noData)}</w:t>
             </w:r>
           </w:p>
@@ -2754,6 +3145,7 @@
             </w:pPr>
             <w:r>
               <w:rPr>
+                <w:rFonts w:ascii="BC Sans" w:hAnsi="BC Sans"/>
                 <w:b/>
                 <w:bCs/>
               </w:rPr>
@@ -2770,10 +3162,14 @@
             <w:pPr>
               <w:pStyle w:val="TableContents"/>
               <w:widowControl w:val="false"/>
-              <w:rPr/>
-            </w:pPr>
-            <w:r>
-              <w:rPr/>
+              <w:rPr>
+                <w:rFonts w:ascii="BC Sans" w:hAnsi="BC Sans"/>
+              </w:rPr>
+            </w:pPr>
+            <w:r>
+              <w:rPr>
+                <w:rFonts w:ascii="BC Sans" w:hAnsi="BC Sans"/>
+              </w:rPr>
               <w:t>{d.parcelsAgricultureImprovementDescription:ifEM():show(.noData)}</w:t>
             </w:r>
           </w:p>
@@ -2798,6 +3194,7 @@
             </w:pPr>
             <w:r>
               <w:rPr>
+                <w:rFonts w:ascii="BC Sans" w:hAnsi="BC Sans"/>
                 <w:b/>
                 <w:bCs/>
               </w:rPr>
@@ -2814,10 +3211,14 @@
             <w:pPr>
               <w:pStyle w:val="TableContents"/>
               <w:widowControl w:val="false"/>
-              <w:rPr/>
-            </w:pPr>
-            <w:r>
-              <w:rPr/>
+              <w:rPr>
+                <w:rFonts w:ascii="BC Sans" w:hAnsi="BC Sans"/>
+              </w:rPr>
+            </w:pPr>
+            <w:r>
+              <w:rPr>
+                <w:rFonts w:ascii="BC Sans" w:hAnsi="BC Sans"/>
+              </w:rPr>
               <w:t>{d.parcelsNonAgricultureUseDescription:ifEM():show(.noData)}</w:t>
             </w:r>
           </w:p>
@@ -2827,10 +3228,14 @@
     <w:p>
       <w:pPr>
         <w:pStyle w:val="Normal"/>
-        <w:rPr/>
-      </w:pPr>
-      <w:r>
-        <w:rPr/>
+        <w:rPr>
+          <w:rFonts w:ascii="BC Sans" w:hAnsi="BC Sans"/>
+        </w:rPr>
+      </w:pPr>
+      <w:r>
+        <w:rPr>
+          <w:rFonts w:ascii="BC Sans" w:hAnsi="BC Sans"/>
+        </w:rPr>
       </w:r>
     </w:p>
     <w:p>
@@ -2846,6 +3251,7 @@
       </w:pPr>
       <w:r>
         <w:rPr>
+          <w:rFonts w:ascii="BC Sans" w:hAnsi="BC Sans"/>
           <w:b/>
           <w:bCs/>
           <w:sz w:val="28"/>
@@ -2857,10 +3263,14 @@
     <w:p>
       <w:pPr>
         <w:pStyle w:val="Normal"/>
-        <w:rPr/>
-      </w:pPr>
-      <w:r>
-        <w:rPr/>
+        <w:rPr>
+          <w:rFonts w:ascii="BC Sans" w:hAnsi="BC Sans"/>
+        </w:rPr>
+      </w:pPr>
+      <w:r>
+        <w:rPr>
+          <w:rFonts w:ascii="BC Sans" w:hAnsi="BC Sans"/>
+        </w:rPr>
       </w:r>
     </w:p>
     <w:tbl>
@@ -2892,10 +3302,14 @@
             <w:pPr>
               <w:pStyle w:val="TableContents"/>
               <w:widowControl w:val="false"/>
-              <w:rPr/>
-            </w:pPr>
-            <w:r>
-              <w:rPr/>
+              <w:rPr>
+                <w:rFonts w:ascii="BC Sans" w:hAnsi="BC Sans"/>
+              </w:rPr>
+            </w:pPr>
+            <w:r>
+              <w:rPr>
+                <w:rFonts w:ascii="BC Sans" w:hAnsi="BC Sans"/>
+              </w:rPr>
             </w:r>
           </w:p>
         </w:tc>
@@ -2916,6 +3330,7 @@
             </w:pPr>
             <w:r>
               <w:rPr>
+                <w:rFonts w:ascii="BC Sans" w:hAnsi="BC Sans"/>
                 <w:b/>
                 <w:bCs/>
               </w:rPr>
@@ -2940,6 +3355,7 @@
             </w:pPr>
             <w:r>
               <w:rPr>
+                <w:rFonts w:ascii="BC Sans" w:hAnsi="BC Sans"/>
                 <w:b/>
                 <w:bCs/>
               </w:rPr>
@@ -2967,6 +3383,7 @@
             </w:pPr>
             <w:r>
               <w:rPr>
+                <w:rFonts w:ascii="BC Sans" w:hAnsi="BC Sans"/>
                 <w:b/>
                 <w:bCs/>
               </w:rPr>
@@ -2983,10 +3400,14 @@
             <w:pPr>
               <w:pStyle w:val="TableContents"/>
               <w:widowControl w:val="false"/>
-              <w:rPr/>
-            </w:pPr>
-            <w:r>
-              <w:rPr/>
+              <w:rPr>
+                <w:rFonts w:ascii="BC Sans" w:hAnsi="BC Sans"/>
+              </w:rPr>
+            </w:pPr>
+            <w:r>
+              <w:rPr>
+                <w:rFonts w:ascii="BC Sans" w:hAnsi="BC Sans"/>
+              </w:rPr>
               <w:t>{d.northLandUseType:ifEM():show(.noData)}</w:t>
             </w:r>
           </w:p>
@@ -3000,10 +3421,14 @@
             <w:pPr>
               <w:pStyle w:val="TableContents"/>
               <w:widowControl w:val="false"/>
-              <w:rPr/>
-            </w:pPr>
-            <w:r>
-              <w:rPr/>
+              <w:rPr>
+                <w:rFonts w:ascii="BC Sans" w:hAnsi="BC Sans"/>
+              </w:rPr>
+            </w:pPr>
+            <w:r>
+              <w:rPr>
+                <w:rFonts w:ascii="BC Sans" w:hAnsi="BC Sans"/>
+              </w:rPr>
               <w:t>{d.northLandUseTypeDescription:ifEM():show(.noData)}</w:t>
             </w:r>
           </w:p>
@@ -3028,6 +3453,7 @@
             </w:pPr>
             <w:r>
               <w:rPr>
+                <w:rFonts w:ascii="BC Sans" w:hAnsi="BC Sans"/>
                 <w:b/>
                 <w:bCs/>
               </w:rPr>
@@ -3044,10 +3470,14 @@
             <w:pPr>
               <w:pStyle w:val="TableContents"/>
               <w:widowControl w:val="false"/>
-              <w:rPr/>
-            </w:pPr>
-            <w:r>
-              <w:rPr/>
+              <w:rPr>
+                <w:rFonts w:ascii="BC Sans" w:hAnsi="BC Sans"/>
+              </w:rPr>
+            </w:pPr>
+            <w:r>
+              <w:rPr>
+                <w:rFonts w:ascii="BC Sans" w:hAnsi="BC Sans"/>
+              </w:rPr>
               <w:t>{d.eastLandUseType:ifEM():show(.noData)}</w:t>
             </w:r>
           </w:p>
@@ -3061,10 +3491,14 @@
             <w:pPr>
               <w:pStyle w:val="TableContents"/>
               <w:widowControl w:val="false"/>
-              <w:rPr/>
-            </w:pPr>
-            <w:r>
-              <w:rPr/>
+              <w:rPr>
+                <w:rFonts w:ascii="BC Sans" w:hAnsi="BC Sans"/>
+              </w:rPr>
+            </w:pPr>
+            <w:r>
+              <w:rPr>
+                <w:rFonts w:ascii="BC Sans" w:hAnsi="BC Sans"/>
+              </w:rPr>
               <w:t>{d.eastLandUseTypeDescription:ifEM():show(.noData)}</w:t>
             </w:r>
           </w:p>
@@ -3089,6 +3523,7 @@
             </w:pPr>
             <w:r>
               <w:rPr>
+                <w:rFonts w:ascii="BC Sans" w:hAnsi="BC Sans"/>
                 <w:b/>
                 <w:bCs/>
               </w:rPr>
@@ -3105,10 +3540,14 @@
             <w:pPr>
               <w:pStyle w:val="TableContents"/>
               <w:widowControl w:val="false"/>
-              <w:rPr/>
-            </w:pPr>
-            <w:r>
-              <w:rPr/>
+              <w:rPr>
+                <w:rFonts w:ascii="BC Sans" w:hAnsi="BC Sans"/>
+              </w:rPr>
+            </w:pPr>
+            <w:r>
+              <w:rPr>
+                <w:rFonts w:ascii="BC Sans" w:hAnsi="BC Sans"/>
+              </w:rPr>
               <w:t>{d.southLandUseType:ifEM():show(.noData)}</w:t>
             </w:r>
           </w:p>
@@ -3122,10 +3561,14 @@
             <w:pPr>
               <w:pStyle w:val="TableContents"/>
               <w:widowControl w:val="false"/>
-              <w:rPr/>
-            </w:pPr>
-            <w:r>
-              <w:rPr/>
+              <w:rPr>
+                <w:rFonts w:ascii="BC Sans" w:hAnsi="BC Sans"/>
+              </w:rPr>
+            </w:pPr>
+            <w:r>
+              <w:rPr>
+                <w:rFonts w:ascii="BC Sans" w:hAnsi="BC Sans"/>
+              </w:rPr>
               <w:t>{d.southLandUseTypeDescription:ifEM():show(.noData)}</w:t>
             </w:r>
           </w:p>
@@ -3150,6 +3593,7 @@
             </w:pPr>
             <w:r>
               <w:rPr>
+                <w:rFonts w:ascii="BC Sans" w:hAnsi="BC Sans"/>
                 <w:b/>
                 <w:bCs/>
               </w:rPr>
@@ -3166,10 +3610,14 @@
             <w:pPr>
               <w:pStyle w:val="TableContents"/>
               <w:widowControl w:val="false"/>
-              <w:rPr/>
-            </w:pPr>
-            <w:r>
-              <w:rPr/>
+              <w:rPr>
+                <w:rFonts w:ascii="BC Sans" w:hAnsi="BC Sans"/>
+              </w:rPr>
+            </w:pPr>
+            <w:r>
+              <w:rPr>
+                <w:rFonts w:ascii="BC Sans" w:hAnsi="BC Sans"/>
+              </w:rPr>
               <w:t>{d.westLandUseType:ifEM():show(.noData)}</w:t>
             </w:r>
           </w:p>
@@ -3183,10 +3631,14 @@
             <w:pPr>
               <w:pStyle w:val="TableContents"/>
               <w:widowControl w:val="false"/>
-              <w:rPr/>
-            </w:pPr>
-            <w:r>
-              <w:rPr/>
+              <w:rPr>
+                <w:rFonts w:ascii="BC Sans" w:hAnsi="BC Sans"/>
+              </w:rPr>
+            </w:pPr>
+            <w:r>
+              <w:rPr>
+                <w:rFonts w:ascii="BC Sans" w:hAnsi="BC Sans"/>
+              </w:rPr>
               <w:t>{d.westLandUseTypeDescription:ifEM():show(.noData)}</w:t>
             </w:r>
           </w:p>
@@ -3196,10 +3648,14 @@
     <w:p>
       <w:pPr>
         <w:pStyle w:val="Normal"/>
-        <w:rPr/>
-      </w:pPr>
-      <w:r>
-        <w:rPr/>
+        <w:rPr>
+          <w:rFonts w:ascii="BC Sans" w:hAnsi="BC Sans"/>
+        </w:rPr>
+      </w:pPr>
+      <w:r>
+        <w:rPr>
+          <w:rFonts w:ascii="BC Sans" w:hAnsi="BC Sans"/>
+        </w:rPr>
       </w:r>
     </w:p>
     <w:p>
@@ -3210,11 +3666,737 @@
           <w:numId w:val="0"/>
         </w:numPr>
         <w:ind w:left="0" w:hanging="0"/>
-        <w:rPr/>
-      </w:pPr>
-      <w:r>
-        <w:rPr/>
+        <w:rPr>
+          <w:rFonts w:ascii="BC Sans" w:hAnsi="BC Sans"/>
+        </w:rPr>
+      </w:pPr>
+      <w:r>
+        <w:rPr>
+          <w:rFonts w:ascii="BC Sans" w:hAnsi="BC Sans"/>
+        </w:rPr>
         <w:t>6. Proposal</w:t>
+      </w:r>
+    </w:p>
+    <w:tbl>
+      <w:tblPr>
+        <w:tblW w:w="5000" w:type="pct"/>
+        <w:jc w:val="left"/>
+        <w:tblInd w:w="0" w:type="dxa"/>
+        <w:tblLayout w:type="fixed"/>
+        <w:tblCellMar>
+          <w:top w:w="57" w:type="dxa"/>
+          <w:left w:w="57" w:type="dxa"/>
+          <w:bottom w:w="170" w:type="dxa"/>
+          <w:right w:w="57" w:type="dxa"/>
+        </w:tblCellMar>
+      </w:tblPr>
+      <w:tblGrid>
+        <w:gridCol w:w="3636"/>
+        <w:gridCol w:w="7254"/>
+      </w:tblGrid>
+      <w:tr>
+        <w:trPr/>
+        <w:tc>
+          <w:tcPr>
+            <w:tcW w:w="3636" w:type="dxa"/>
+            <w:tcBorders/>
+          </w:tcPr>
+          <w:p>
+            <w:pPr>
+              <w:pStyle w:val="TableContents"/>
+              <w:widowControl w:val="false"/>
+              <w:rPr>
+                <w:b/>
+                <w:b/>
+                <w:bCs/>
+              </w:rPr>
+            </w:pPr>
+            <w:r>
+              <w:rPr>
+                <w:rFonts w:ascii="BC Sans" w:hAnsi="BC Sans"/>
+                <w:b/>
+                <w:bCs/>
+              </w:rPr>
+              <w:t>How many hectares are proposed for non-farm use? (hectares)</w:t>
+            </w:r>
+          </w:p>
+        </w:tc>
+        <w:tc>
+          <w:tcPr>
+            <w:tcW w:w="7254" w:type="dxa"/>
+            <w:tcBorders/>
+          </w:tcPr>
+          <w:p>
+            <w:pPr>
+              <w:pStyle w:val="TableContents"/>
+              <w:widowControl w:val="false"/>
+              <w:rPr>
+                <w:rFonts w:ascii="BC Sans" w:hAnsi="BC Sans"/>
+              </w:rPr>
+            </w:pPr>
+            <w:r>
+              <w:rPr>
+                <w:rFonts w:ascii="BC Sans" w:hAnsi="BC Sans"/>
+              </w:rPr>
+              <w:t>{d.nfuHectares:ifEM():show(.noData)}</w:t>
+            </w:r>
+          </w:p>
+        </w:tc>
+      </w:tr>
+      <w:tr>
+        <w:trPr/>
+        <w:tc>
+          <w:tcPr>
+            <w:tcW w:w="3636" w:type="dxa"/>
+            <w:tcBorders/>
+          </w:tcPr>
+          <w:p>
+            <w:pPr>
+              <w:pStyle w:val="TableContents"/>
+              <w:widowControl w:val="false"/>
+              <w:rPr>
+                <w:b/>
+                <w:b/>
+                <w:bCs/>
+              </w:rPr>
+            </w:pPr>
+            <w:r>
+              <w:rPr>
+                <w:rFonts w:ascii="BC Sans" w:hAnsi="BC Sans"/>
+                <w:b/>
+                <w:bCs/>
+              </w:rPr>
+              <w:t>What is the purpose of the proposal?</w:t>
+            </w:r>
+          </w:p>
+        </w:tc>
+        <w:tc>
+          <w:tcPr>
+            <w:tcW w:w="7254" w:type="dxa"/>
+            <w:tcBorders/>
+          </w:tcPr>
+          <w:p>
+            <w:pPr>
+              <w:pStyle w:val="TableContents"/>
+              <w:widowControl w:val="false"/>
+              <w:rPr>
+                <w:rFonts w:ascii="BC Sans" w:hAnsi="BC Sans"/>
+              </w:rPr>
+            </w:pPr>
+            <w:r>
+              <w:rPr>
+                <w:rFonts w:ascii="BC Sans" w:hAnsi="BC Sans"/>
+              </w:rPr>
+              <w:t>{d.nfuPurpose:ifEM():show(.noData)}</w:t>
+            </w:r>
+          </w:p>
+        </w:tc>
+      </w:tr>
+      <w:tr>
+        <w:trPr/>
+        <w:tc>
+          <w:tcPr>
+            <w:tcW w:w="3636" w:type="dxa"/>
+            <w:tcBorders/>
+          </w:tcPr>
+          <w:p>
+            <w:pPr>
+              <w:pStyle w:val="TableContents"/>
+              <w:widowControl w:val="false"/>
+              <w:rPr>
+                <w:b/>
+                <w:b/>
+                <w:bCs/>
+              </w:rPr>
+            </w:pPr>
+            <w:r>
+              <w:rPr>
+                <w:rFonts w:ascii="BC Sans" w:hAnsi="BC Sans"/>
+                <w:b/>
+                <w:bCs/>
+              </w:rPr>
+              <w:t>Could this proposal be accommodated on lands outside of the ALR? Please justify why the proposal cannot be carried out on lands outside the ALR.</w:t>
+            </w:r>
+          </w:p>
+        </w:tc>
+        <w:tc>
+          <w:tcPr>
+            <w:tcW w:w="7254" w:type="dxa"/>
+            <w:tcBorders/>
+          </w:tcPr>
+          <w:p>
+            <w:pPr>
+              <w:pStyle w:val="TableContents"/>
+              <w:widowControl w:val="false"/>
+              <w:rPr>
+                <w:rFonts w:ascii="BC Sans" w:hAnsi="BC Sans"/>
+              </w:rPr>
+            </w:pPr>
+            <w:r>
+              <w:rPr>
+                <w:rFonts w:ascii="BC Sans" w:hAnsi="BC Sans"/>
+              </w:rPr>
+              <w:t>{d.nfuOutsideLands:ifEM():show(.noData)}</w:t>
+            </w:r>
+          </w:p>
+        </w:tc>
+      </w:tr>
+      <w:tr>
+        <w:trPr/>
+        <w:tc>
+          <w:tcPr>
+            <w:tcW w:w="3636" w:type="dxa"/>
+            <w:tcBorders/>
+          </w:tcPr>
+          <w:p>
+            <w:pPr>
+              <w:pStyle w:val="TableContents"/>
+              <w:widowControl w:val="false"/>
+              <w:rPr>
+                <w:b/>
+                <w:b/>
+                <w:bCs/>
+              </w:rPr>
+            </w:pPr>
+            <w:r>
+              <w:rPr>
+                <w:rFonts w:ascii="BC Sans" w:hAnsi="BC Sans"/>
+                <w:b/>
+                <w:bCs/>
+              </w:rPr>
+              <w:t>Does the proposal support agriculture in the short or long term? Please explain</w:t>
+            </w:r>
+          </w:p>
+        </w:tc>
+        <w:tc>
+          <w:tcPr>
+            <w:tcW w:w="7254" w:type="dxa"/>
+            <w:tcBorders/>
+          </w:tcPr>
+          <w:p>
+            <w:pPr>
+              <w:pStyle w:val="TableContents"/>
+              <w:widowControl w:val="false"/>
+              <w:rPr>
+                <w:rFonts w:ascii="BC Sans" w:hAnsi="BC Sans"/>
+              </w:rPr>
+            </w:pPr>
+            <w:r>
+              <w:rPr>
+                <w:rFonts w:ascii="BC Sans" w:hAnsi="BC Sans"/>
+              </w:rPr>
+              <w:t>{d.nfuAgricultureSupport:ifEM():show(.noData)}</w:t>
+            </w:r>
+          </w:p>
+        </w:tc>
+      </w:tr>
+      <w:tr>
+        <w:trPr/>
+        <w:tc>
+          <w:tcPr>
+            <w:tcW w:w="3636" w:type="dxa"/>
+            <w:tcBorders/>
+          </w:tcPr>
+          <w:p>
+            <w:pPr>
+              <w:pStyle w:val="TableContents"/>
+              <w:widowControl w:val="false"/>
+              <w:rPr>
+                <w:b/>
+                <w:b/>
+                <w:bCs/>
+              </w:rPr>
+            </w:pPr>
+            <w:r>
+              <w:rPr>
+                <w:rFonts w:ascii="BC Sans" w:hAnsi="BC Sans"/>
+                <w:b/>
+                <w:bCs/>
+              </w:rPr>
+              <w:t>Do you need to import any fill to construct or conduct the proposed Non-farm use? Fill is any material brought onto the property, including gravel for construction.</w:t>
+            </w:r>
+          </w:p>
+        </w:tc>
+        <w:tc>
+          <w:tcPr>
+            <w:tcW w:w="7254" w:type="dxa"/>
+            <w:tcBorders/>
+          </w:tcPr>
+          <w:p>
+            <w:pPr>
+              <w:pStyle w:val="TableContents"/>
+              <w:widowControl w:val="false"/>
+              <w:rPr>
+                <w:rFonts w:ascii="BC Sans" w:hAnsi="BC Sans"/>
+              </w:rPr>
+            </w:pPr>
+            <w:r>
+              <w:rPr>
+                <w:rFonts w:ascii="BC Sans" w:hAnsi="BC Sans"/>
+              </w:rPr>
+              <w:t>{d.nfuWillImportFill:ifEM():show(.noData)}</w:t>
+            </w:r>
+          </w:p>
+        </w:tc>
+      </w:tr>
+    </w:tbl>
+    <w:p>
+      <w:pPr>
+        <w:pStyle w:val="TextBody"/>
+        <w:numPr>
+          <w:ilvl w:val="0"/>
+          <w:numId w:val="0"/>
+        </w:numPr>
+        <w:ind w:left="0" w:hanging="0"/>
+        <w:rPr>
+          <w:rFonts w:ascii="BC Sans" w:hAnsi="BC Sans"/>
+        </w:rPr>
+      </w:pPr>
+      <w:r>
+        <w:rPr>
+          <w:rFonts w:ascii="BC Sans" w:hAnsi="BC Sans"/>
+        </w:rPr>
+      </w:r>
+    </w:p>
+    <w:p>
+      <w:pPr>
+        <w:pStyle w:val="TextBody"/>
+        <w:numPr>
+          <w:ilvl w:val="0"/>
+          <w:numId w:val="0"/>
+        </w:numPr>
+        <w:ind w:left="0" w:hanging="0"/>
+        <w:rPr>
+          <w:b/>
+          <w:b/>
+          <w:bCs/>
+          <w:sz w:val="28"/>
+          <w:szCs w:val="28"/>
+        </w:rPr>
+      </w:pPr>
+      <w:r>
+        <w:rPr>
+          <w:rFonts w:ascii="BC Sans" w:hAnsi="BC Sans"/>
+          <w:b/>
+          <w:bCs/>
+          <w:sz w:val="28"/>
+          <w:szCs w:val="28"/>
+        </w:rPr>
+        <w:t>Soil and Fill Components</w:t>
+      </w:r>
+    </w:p>
+    <w:tbl>
+      <w:tblPr>
+        <w:tblW w:w="5000" w:type="pct"/>
+        <w:jc w:val="left"/>
+        <w:tblInd w:w="0" w:type="dxa"/>
+        <w:tblLayout w:type="fixed"/>
+        <w:tblCellMar>
+          <w:top w:w="57" w:type="dxa"/>
+          <w:left w:w="57" w:type="dxa"/>
+          <w:bottom w:w="170" w:type="dxa"/>
+          <w:right w:w="57" w:type="dxa"/>
+        </w:tblCellMar>
+      </w:tblPr>
+      <w:tblGrid>
+        <w:gridCol w:w="3636"/>
+        <w:gridCol w:w="7254"/>
+      </w:tblGrid>
+      <w:tr>
+        <w:trPr/>
+        <w:tc>
+          <w:tcPr>
+            <w:tcW w:w="3636" w:type="dxa"/>
+            <w:tcBorders/>
+          </w:tcPr>
+          <w:p>
+            <w:pPr>
+              <w:pStyle w:val="TableContents"/>
+              <w:widowControl w:val="false"/>
+              <w:rPr>
+                <w:b/>
+                <w:b/>
+                <w:bCs/>
+              </w:rPr>
+            </w:pPr>
+            <w:r>
+              <w:rPr>
+                <w:rFonts w:ascii="BC Sans" w:hAnsi="BC Sans"/>
+                <w:b/>
+                <w:bCs/>
+              </w:rPr>
+              <w:t>Describe the type and amount of fill proposed to be placed.</w:t>
+            </w:r>
+          </w:p>
+        </w:tc>
+        <w:tc>
+          <w:tcPr>
+            <w:tcW w:w="7254" w:type="dxa"/>
+            <w:tcBorders/>
+          </w:tcPr>
+          <w:p>
+            <w:pPr>
+              <w:pStyle w:val="TableContents"/>
+              <w:widowControl w:val="false"/>
+              <w:rPr>
+                <w:rFonts w:ascii="BC Sans" w:hAnsi="BC Sans"/>
+              </w:rPr>
+            </w:pPr>
+            <w:r>
+              <w:rPr>
+                <w:rFonts w:ascii="BC Sans" w:hAnsi="BC Sans"/>
+              </w:rPr>
+              <w:t>{d.nfuFillTypeDescription:ifEM():show(.noData)}</w:t>
+            </w:r>
+          </w:p>
+        </w:tc>
+      </w:tr>
+      <w:tr>
+        <w:trPr/>
+        <w:tc>
+          <w:tcPr>
+            <w:tcW w:w="3636" w:type="dxa"/>
+            <w:tcBorders/>
+          </w:tcPr>
+          <w:p>
+            <w:pPr>
+              <w:pStyle w:val="TableContents"/>
+              <w:widowControl w:val="false"/>
+              <w:rPr>
+                <w:b/>
+                <w:b/>
+                <w:bCs/>
+              </w:rPr>
+            </w:pPr>
+            <w:r>
+              <w:rPr>
+                <w:rFonts w:ascii="BC Sans" w:hAnsi="BC Sans"/>
+                <w:b/>
+                <w:bCs/>
+              </w:rPr>
+              <w:t>Briefly describe the origin and quality of fill.</w:t>
+            </w:r>
+          </w:p>
+        </w:tc>
+        <w:tc>
+          <w:tcPr>
+            <w:tcW w:w="7254" w:type="dxa"/>
+            <w:tcBorders/>
+          </w:tcPr>
+          <w:p>
+            <w:pPr>
+              <w:pStyle w:val="TableContents"/>
+              <w:widowControl w:val="false"/>
+              <w:rPr>
+                <w:rFonts w:ascii="BC Sans" w:hAnsi="BC Sans"/>
+              </w:rPr>
+            </w:pPr>
+            <w:r>
+              <w:rPr>
+                <w:rFonts w:ascii="BC Sans" w:hAnsi="BC Sans"/>
+              </w:rPr>
+              <w:t>{d.nfuFillOriginDescription:ifEM():show(.noData)}</w:t>
+            </w:r>
+          </w:p>
+        </w:tc>
+      </w:tr>
+    </w:tbl>
+    <w:p>
+      <w:pPr>
+        <w:pStyle w:val="TextBody"/>
+        <w:numPr>
+          <w:ilvl w:val="0"/>
+          <w:numId w:val="0"/>
+        </w:numPr>
+        <w:ind w:left="0" w:hanging="0"/>
+        <w:rPr>
+          <w:rFonts w:ascii="BC Sans" w:hAnsi="BC Sans"/>
+          <w:b/>
+          <w:b/>
+          <w:bCs/>
+          <w:sz w:val="28"/>
+          <w:szCs w:val="28"/>
+        </w:rPr>
+      </w:pPr>
+      <w:r>
+        <w:rPr>
+          <w:rFonts w:ascii="BC Sans" w:hAnsi="BC Sans"/>
+          <w:b/>
+          <w:bCs/>
+          <w:sz w:val="28"/>
+          <w:szCs w:val="28"/>
+        </w:rPr>
+      </w:r>
+    </w:p>
+    <w:p>
+      <w:pPr>
+        <w:pStyle w:val="TextBody"/>
+        <w:numPr>
+          <w:ilvl w:val="0"/>
+          <w:numId w:val="0"/>
+        </w:numPr>
+        <w:ind w:left="0" w:hanging="0"/>
+        <w:rPr>
+          <w:b/>
+          <w:b/>
+          <w:bCs/>
+          <w:color w:val="000000"/>
+          <w:sz w:val="28"/>
+          <w:szCs w:val="28"/>
+        </w:rPr>
+      </w:pPr>
+      <w:r>
+        <w:rPr>
+          <w:rFonts w:ascii="BC Sans" w:hAnsi="BC Sans"/>
+          <w:b/>
+          <w:bCs/>
+          <w:color w:val="000000"/>
+          <w:sz w:val="28"/>
+          <w:szCs w:val="28"/>
+        </w:rPr>
+        <w:t>Project Dimensions</w:t>
+      </w:r>
+    </w:p>
+    <w:tbl>
+      <w:tblPr>
+        <w:tblW w:w="5000" w:type="pct"/>
+        <w:jc w:val="left"/>
+        <w:tblInd w:w="0" w:type="dxa"/>
+        <w:tblLayout w:type="fixed"/>
+        <w:tblCellMar>
+          <w:top w:w="57" w:type="dxa"/>
+          <w:left w:w="57" w:type="dxa"/>
+          <w:bottom w:w="170" w:type="dxa"/>
+          <w:right w:w="57" w:type="dxa"/>
+        </w:tblCellMar>
+      </w:tblPr>
+      <w:tblGrid>
+        <w:gridCol w:w="3636"/>
+        <w:gridCol w:w="7254"/>
+      </w:tblGrid>
+      <w:tr>
+        <w:trPr/>
+        <w:tc>
+          <w:tcPr>
+            <w:tcW w:w="3636" w:type="dxa"/>
+            <w:tcBorders/>
+          </w:tcPr>
+          <w:p>
+            <w:pPr>
+              <w:pStyle w:val="TableContents"/>
+              <w:widowControl w:val="false"/>
+              <w:rPr>
+                <w:b/>
+                <w:b/>
+                <w:bCs/>
+              </w:rPr>
+            </w:pPr>
+            <w:r>
+              <w:rPr>
+                <w:rFonts w:ascii="BC Sans" w:hAnsi="BC Sans"/>
+                <w:b/>
+                <w:bCs/>
+              </w:rPr>
+              <w:t>Total fill placement area (hectares)</w:t>
+            </w:r>
+          </w:p>
+          <w:p>
+            <w:pPr>
+              <w:pStyle w:val="TableContents"/>
+              <w:widowControl w:val="false"/>
+              <w:rPr>
+                <w:b w:val="false"/>
+                <w:b w:val="false"/>
+                <w:bCs w:val="false"/>
+              </w:rPr>
+            </w:pPr>
+            <w:r>
+              <w:rPr>
+                <w:rFonts w:ascii="BC Sans" w:hAnsi="BC Sans"/>
+                <w:b w:val="false"/>
+                <w:bCs w:val="false"/>
+              </w:rPr>
+              <w:t>Note: 0.01 ha is 100 m2</w:t>
+            </w:r>
+          </w:p>
+        </w:tc>
+        <w:tc>
+          <w:tcPr>
+            <w:tcW w:w="7254" w:type="dxa"/>
+            <w:tcBorders/>
+          </w:tcPr>
+          <w:p>
+            <w:pPr>
+              <w:pStyle w:val="TableContents"/>
+              <w:widowControl w:val="false"/>
+              <w:rPr>
+                <w:rFonts w:ascii="BC Sans" w:hAnsi="BC Sans"/>
+              </w:rPr>
+            </w:pPr>
+            <w:r>
+              <w:rPr>
+                <w:rFonts w:ascii="BC Sans" w:hAnsi="BC Sans"/>
+              </w:rPr>
+              <w:t>{d.nfuTotalFillPlacement:ifEM():show(.noData)}</w:t>
+            </w:r>
+          </w:p>
+        </w:tc>
+      </w:tr>
+      <w:tr>
+        <w:trPr/>
+        <w:tc>
+          <w:tcPr>
+            <w:tcW w:w="3636" w:type="dxa"/>
+            <w:tcBorders/>
+          </w:tcPr>
+          <w:p>
+            <w:pPr>
+              <w:pStyle w:val="TableContents"/>
+              <w:widowControl w:val="false"/>
+              <w:rPr>
+                <w:b/>
+                <w:b/>
+                <w:bCs/>
+              </w:rPr>
+            </w:pPr>
+            <w:r>
+              <w:rPr>
+                <w:rFonts w:ascii="BC Sans" w:hAnsi="BC Sans"/>
+                <w:b/>
+                <w:bCs/>
+              </w:rPr>
+              <w:t>Maximum depth of material to be placed as fill (m)</w:t>
+            </w:r>
+          </w:p>
+        </w:tc>
+        <w:tc>
+          <w:tcPr>
+            <w:tcW w:w="7254" w:type="dxa"/>
+            <w:tcBorders/>
+          </w:tcPr>
+          <w:p>
+            <w:pPr>
+              <w:pStyle w:val="TableContents"/>
+              <w:widowControl w:val="false"/>
+              <w:rPr>
+                <w:rFonts w:ascii="BC Sans" w:hAnsi="BC Sans"/>
+              </w:rPr>
+            </w:pPr>
+            <w:r>
+              <w:rPr>
+                <w:rFonts w:ascii="BC Sans" w:hAnsi="BC Sans"/>
+              </w:rPr>
+              <w:t>{d.nfuMaxFillDepth:ifEM():show(.noData)}</w:t>
+            </w:r>
+          </w:p>
+        </w:tc>
+      </w:tr>
+      <w:tr>
+        <w:trPr/>
+        <w:tc>
+          <w:tcPr>
+            <w:tcW w:w="3636" w:type="dxa"/>
+            <w:tcBorders/>
+          </w:tcPr>
+          <w:p>
+            <w:pPr>
+              <w:pStyle w:val="TableContents"/>
+              <w:widowControl w:val="false"/>
+              <w:rPr>
+                <w:b/>
+                <w:b/>
+                <w:bCs/>
+              </w:rPr>
+            </w:pPr>
+            <w:r>
+              <w:rPr>
+                <w:rFonts w:ascii="BC Sans" w:hAnsi="BC Sans"/>
+                <w:b/>
+                <w:bCs/>
+              </w:rPr>
+              <w:t>Volume of material to be placed as fill (m3)</w:t>
+            </w:r>
+          </w:p>
+        </w:tc>
+        <w:tc>
+          <w:tcPr>
+            <w:tcW w:w="7254" w:type="dxa"/>
+            <w:tcBorders/>
+          </w:tcPr>
+          <w:p>
+            <w:pPr>
+              <w:pStyle w:val="TableContents"/>
+              <w:widowControl w:val="false"/>
+              <w:rPr>
+                <w:rFonts w:ascii="BC Sans" w:hAnsi="BC Sans"/>
+              </w:rPr>
+            </w:pPr>
+            <w:r>
+              <w:rPr>
+                <w:rFonts w:ascii="BC Sans" w:hAnsi="BC Sans"/>
+              </w:rPr>
+              <w:t>{d.nfuFillVolume:ifEM():show(.noData)}</w:t>
+            </w:r>
+          </w:p>
+        </w:tc>
+      </w:tr>
+    </w:tbl>
+    <w:p>
+      <w:pPr>
+        <w:pStyle w:val="TextBody"/>
+        <w:numPr>
+          <w:ilvl w:val="0"/>
+          <w:numId w:val="0"/>
+        </w:numPr>
+        <w:ind w:left="0" w:hanging="0"/>
+        <w:rPr>
+          <w:rFonts w:ascii="BC Sans" w:hAnsi="BC Sans"/>
+          <w:b/>
+          <w:b/>
+          <w:bCs/>
+          <w:color w:val="666666"/>
+          <w:sz w:val="28"/>
+          <w:szCs w:val="28"/>
+        </w:rPr>
+      </w:pPr>
+      <w:r>
+        <w:rPr>
+          <w:rFonts w:ascii="BC Sans" w:hAnsi="BC Sans"/>
+          <w:b/>
+          <w:bCs/>
+          <w:color w:val="666666"/>
+          <w:sz w:val="28"/>
+          <w:szCs w:val="28"/>
+        </w:rPr>
+      </w:r>
+    </w:p>
+    <w:p>
+      <w:pPr>
+        <w:pStyle w:val="TextBody"/>
+        <w:numPr>
+          <w:ilvl w:val="0"/>
+          <w:numId w:val="0"/>
+        </w:numPr>
+        <w:ind w:left="0" w:hanging="0"/>
+        <w:rPr>
+          <w:b/>
+          <w:b/>
+          <w:bCs/>
+          <w:color w:val="000000"/>
+          <w:sz w:val="28"/>
+          <w:szCs w:val="28"/>
+        </w:rPr>
+      </w:pPr>
+      <w:r>
+        <w:rPr>
+          <w:rFonts w:ascii="BC Sans" w:hAnsi="BC Sans"/>
+          <w:b/>
+          <w:bCs/>
+          <w:color w:val="000000"/>
+          <w:sz w:val="28"/>
+          <w:szCs w:val="28"/>
+        </w:rPr>
+        <w:t>Project Duration</w:t>
       </w:r>
     </w:p>
     <w:tbl>
@@ -3253,10 +4435,11 @@
             </w:pPr>
             <w:r>
               <w:rPr>
-                <w:b/>
-                <w:bCs/>
-              </w:rPr>
-              <w:t>How many hectares are proposed for non-farm use? (hectares)</w:t>
+                <w:rFonts w:ascii="BC Sans" w:hAnsi="BC Sans"/>
+                <w:b/>
+                <w:bCs/>
+              </w:rPr>
+              <w:t>Length</w:t>
             </w:r>
           </w:p>
         </w:tc>
@@ -3269,11 +4452,15 @@
             <w:pPr>
               <w:pStyle w:val="TableContents"/>
               <w:widowControl w:val="false"/>
-              <w:rPr/>
-            </w:pPr>
-            <w:r>
-              <w:rPr/>
-              <w:t>{d.nfuHectares:ifEM():show(.noData)}</w:t>
+              <w:rPr>
+                <w:rFonts w:ascii="BC Sans" w:hAnsi="BC Sans"/>
+              </w:rPr>
+            </w:pPr>
+            <w:r>
+              <w:rPr>
+                <w:rFonts w:ascii="BC Sans" w:hAnsi="BC Sans"/>
+              </w:rPr>
+              <w:t>{d.nfuProjectDurationAmount:ifEM():show(.noData)}</w:t>
             </w:r>
           </w:p>
         </w:tc>
@@ -3297,10 +4484,11 @@
             </w:pPr>
             <w:r>
               <w:rPr>
-                <w:b/>
-                <w:bCs/>
-              </w:rPr>
-              <w:t>What is the purpose of the proposal?</w:t>
+                <w:rFonts w:ascii="BC Sans" w:hAnsi="BC Sans"/>
+                <w:b/>
+                <w:bCs/>
+              </w:rPr>
+              <w:t>Unit</w:t>
             </w:r>
           </w:p>
         </w:tc>
@@ -3313,143 +4501,15 @@
             <w:pPr>
               <w:pStyle w:val="TableContents"/>
               <w:widowControl w:val="false"/>
-              <w:rPr/>
-            </w:pPr>
-            <w:r>
-              <w:rPr/>
-              <w:t>{d.nfuPurpose:ifEM():show(.noData)}</w:t>
-            </w:r>
-          </w:p>
-        </w:tc>
-      </w:tr>
-      <w:tr>
-        <w:trPr/>
-        <w:tc>
-          <w:tcPr>
-            <w:tcW w:w="3636" w:type="dxa"/>
-            <w:tcBorders/>
-          </w:tcPr>
-          <w:p>
-            <w:pPr>
-              <w:pStyle w:val="TableContents"/>
-              <w:widowControl w:val="false"/>
-              <w:rPr>
-                <w:b/>
-                <w:b/>
-                <w:bCs/>
-              </w:rPr>
-            </w:pPr>
-            <w:r>
-              <w:rPr>
-                <w:b/>
-                <w:bCs/>
-              </w:rPr>
-              <w:t>Could this proposal be accommodated on lands outside of the ALR? Please justify why the proposal cannot be carried out on lands outside the ALR.</w:t>
-            </w:r>
-          </w:p>
-        </w:tc>
-        <w:tc>
-          <w:tcPr>
-            <w:tcW w:w="7254" w:type="dxa"/>
-            <w:tcBorders/>
-          </w:tcPr>
-          <w:p>
-            <w:pPr>
-              <w:pStyle w:val="TableContents"/>
-              <w:widowControl w:val="false"/>
-              <w:rPr/>
-            </w:pPr>
-            <w:r>
-              <w:rPr/>
-              <w:t>{d.nfuOutsideLands:ifEM():show(.noData)}</w:t>
-            </w:r>
-          </w:p>
-        </w:tc>
-      </w:tr>
-      <w:tr>
-        <w:trPr/>
-        <w:tc>
-          <w:tcPr>
-            <w:tcW w:w="3636" w:type="dxa"/>
-            <w:tcBorders/>
-          </w:tcPr>
-          <w:p>
-            <w:pPr>
-              <w:pStyle w:val="TableContents"/>
-              <w:widowControl w:val="false"/>
-              <w:rPr>
-                <w:b/>
-                <w:b/>
-                <w:bCs/>
-              </w:rPr>
-            </w:pPr>
-            <w:r>
-              <w:rPr>
-                <w:b/>
-                <w:bCs/>
-              </w:rPr>
-              <w:t>Does the proposal support agriculture in the short or long term? Please explain</w:t>
-            </w:r>
-          </w:p>
-        </w:tc>
-        <w:tc>
-          <w:tcPr>
-            <w:tcW w:w="7254" w:type="dxa"/>
-            <w:tcBorders/>
-          </w:tcPr>
-          <w:p>
-            <w:pPr>
-              <w:pStyle w:val="TableContents"/>
-              <w:widowControl w:val="false"/>
-              <w:rPr/>
-            </w:pPr>
-            <w:r>
-              <w:rPr/>
-              <w:t>{d.nfuAgricultureSupport:ifEM():show(.noData)}</w:t>
-            </w:r>
-          </w:p>
-        </w:tc>
-      </w:tr>
-      <w:tr>
-        <w:trPr/>
-        <w:tc>
-          <w:tcPr>
-            <w:tcW w:w="3636" w:type="dxa"/>
-            <w:tcBorders/>
-          </w:tcPr>
-          <w:p>
-            <w:pPr>
-              <w:pStyle w:val="TableContents"/>
-              <w:widowControl w:val="false"/>
-              <w:rPr>
-                <w:b/>
-                <w:b/>
-                <w:bCs/>
-              </w:rPr>
-            </w:pPr>
-            <w:r>
-              <w:rPr>
-                <w:b/>
-                <w:bCs/>
-              </w:rPr>
-              <w:t>Do you need to import any fill to construct or conduct the proposed Non-farm use? Fill is any material brought onto the property, including gravel for construction.</w:t>
-            </w:r>
-          </w:p>
-        </w:tc>
-        <w:tc>
-          <w:tcPr>
-            <w:tcW w:w="7254" w:type="dxa"/>
-            <w:tcBorders/>
-          </w:tcPr>
-          <w:p>
-            <w:pPr>
-              <w:pStyle w:val="TableContents"/>
-              <w:widowControl w:val="false"/>
-              <w:rPr/>
-            </w:pPr>
-            <w:r>
-              <w:rPr/>
-              <w:t>{d.nfuWillImportFill:ifEM():show(.noData)}</w:t>
+              <w:rPr>
+                <w:rFonts w:ascii="BC Sans" w:hAnsi="BC Sans"/>
+              </w:rPr>
+            </w:pPr>
+            <w:r>
+              <w:rPr>
+                <w:rFonts w:ascii="BC Sans" w:hAnsi="BC Sans"/>
+              </w:rPr>
+              <w:t>{d.nfuProjectDurationUnit:ifEM():show(.noData)}</w:t>
             </w:r>
           </w:p>
         </w:tc>
@@ -3457,537 +4517,15 @@
     </w:tbl>
     <w:p>
       <w:pPr>
-        <w:pStyle w:val="TextBody"/>
-        <w:numPr>
-          <w:ilvl w:val="0"/>
-          <w:numId w:val="0"/>
-        </w:numPr>
-        <w:ind w:left="0" w:hanging="0"/>
-        <w:rPr/>
-      </w:pPr>
-      <w:r>
-        <w:rPr/>
-      </w:r>
-    </w:p>
-    <w:p>
-      <w:pPr>
-        <w:pStyle w:val="TextBody"/>
-        <w:numPr>
-          <w:ilvl w:val="0"/>
-          <w:numId w:val="0"/>
-        </w:numPr>
-        <w:ind w:left="0" w:hanging="0"/>
-        <w:rPr>
-          <w:b/>
-          <w:b/>
-          <w:bCs/>
-          <w:sz w:val="28"/>
-          <w:szCs w:val="28"/>
-        </w:rPr>
-      </w:pPr>
-      <w:r>
-        <w:rPr>
-          <w:b/>
-          <w:bCs/>
-          <w:sz w:val="28"/>
-          <w:szCs w:val="28"/>
-        </w:rPr>
-        <w:t>Soil and Fill Components</w:t>
-      </w:r>
-    </w:p>
-    <w:tbl>
-      <w:tblPr>
-        <w:tblW w:w="5000" w:type="pct"/>
-        <w:jc w:val="left"/>
-        <w:tblInd w:w="0" w:type="dxa"/>
-        <w:tblLayout w:type="fixed"/>
-        <w:tblCellMar>
-          <w:top w:w="55" w:type="dxa"/>
-          <w:left w:w="55" w:type="dxa"/>
-          <w:bottom w:w="55" w:type="dxa"/>
-          <w:right w:w="55" w:type="dxa"/>
-        </w:tblCellMar>
-      </w:tblPr>
-      <w:tblGrid>
-        <w:gridCol w:w="3636"/>
-        <w:gridCol w:w="7254"/>
-      </w:tblGrid>
-      <w:tr>
-        <w:trPr/>
-        <w:tc>
-          <w:tcPr>
-            <w:tcW w:w="3636" w:type="dxa"/>
-            <w:tcBorders/>
-          </w:tcPr>
-          <w:p>
-            <w:pPr>
-              <w:pStyle w:val="TableContents"/>
-              <w:widowControl w:val="false"/>
-              <w:rPr>
-                <w:b/>
-                <w:b/>
-                <w:bCs/>
-              </w:rPr>
-            </w:pPr>
-            <w:r>
-              <w:rPr>
-                <w:b/>
-                <w:bCs/>
-              </w:rPr>
-              <w:t>Describe the type and amount of fill proposed to be placed.</w:t>
-            </w:r>
-          </w:p>
-        </w:tc>
-        <w:tc>
-          <w:tcPr>
-            <w:tcW w:w="7254" w:type="dxa"/>
-            <w:tcBorders/>
-          </w:tcPr>
-          <w:p>
-            <w:pPr>
-              <w:pStyle w:val="TableContents"/>
-              <w:widowControl w:val="false"/>
-              <w:rPr/>
-            </w:pPr>
-            <w:r>
-              <w:rPr/>
-              <w:t>{d.nfuFillTypeDescription:ifEM():show(.noData)}</w:t>
-            </w:r>
-          </w:p>
-        </w:tc>
-      </w:tr>
-      <w:tr>
-        <w:trPr/>
-        <w:tc>
-          <w:tcPr>
-            <w:tcW w:w="3636" w:type="dxa"/>
-            <w:tcBorders/>
-          </w:tcPr>
-          <w:p>
-            <w:pPr>
-              <w:pStyle w:val="TableContents"/>
-              <w:widowControl w:val="false"/>
-              <w:rPr>
-                <w:b/>
-                <w:b/>
-                <w:bCs/>
-              </w:rPr>
-            </w:pPr>
-            <w:r>
-              <w:rPr>
-                <w:b/>
-                <w:bCs/>
-              </w:rPr>
-              <w:t>Briefly describe the origin and quality of fill.</w:t>
-            </w:r>
-          </w:p>
-        </w:tc>
-        <w:tc>
-          <w:tcPr>
-            <w:tcW w:w="7254" w:type="dxa"/>
-            <w:tcBorders/>
-          </w:tcPr>
-          <w:p>
-            <w:pPr>
-              <w:pStyle w:val="TableContents"/>
-              <w:widowControl w:val="false"/>
-              <w:rPr/>
-            </w:pPr>
-            <w:r>
-              <w:rPr/>
-              <w:t>{d.nfuFillOriginDescription:ifEM():show(.noData)}</w:t>
-            </w:r>
-          </w:p>
-        </w:tc>
-      </w:tr>
-    </w:tbl>
-    <w:p>
-      <w:pPr>
-        <w:pStyle w:val="TextBody"/>
-        <w:numPr>
-          <w:ilvl w:val="0"/>
-          <w:numId w:val="0"/>
-        </w:numPr>
-        <w:ind w:left="0" w:hanging="0"/>
-        <w:rPr>
-          <w:b/>
-          <w:b/>
-          <w:bCs/>
-          <w:sz w:val="28"/>
-          <w:szCs w:val="28"/>
-        </w:rPr>
-      </w:pPr>
-      <w:r>
-        <w:rPr>
-          <w:b/>
-          <w:bCs/>
-          <w:sz w:val="28"/>
-          <w:szCs w:val="28"/>
-        </w:rPr>
-      </w:r>
-    </w:p>
-    <w:p>
-      <w:pPr>
-        <w:pStyle w:val="TextBody"/>
-        <w:numPr>
-          <w:ilvl w:val="0"/>
-          <w:numId w:val="0"/>
-        </w:numPr>
-        <w:ind w:left="0" w:hanging="0"/>
-        <w:rPr>
-          <w:b/>
-          <w:b/>
-          <w:bCs/>
-          <w:sz w:val="28"/>
-          <w:szCs w:val="28"/>
-        </w:rPr>
-      </w:pPr>
-      <w:r>
-        <w:rPr>
-          <w:b/>
-          <w:bCs/>
-          <w:color w:val="000000"/>
-          <w:sz w:val="28"/>
-          <w:szCs w:val="28"/>
-        </w:rPr>
-        <w:t>Project Dimensions</w:t>
-      </w:r>
-    </w:p>
-    <w:tbl>
-      <w:tblPr>
-        <w:tblW w:w="5000" w:type="pct"/>
-        <w:jc w:val="left"/>
-        <w:tblInd w:w="0" w:type="dxa"/>
-        <w:tblLayout w:type="fixed"/>
-        <w:tblCellMar>
-          <w:top w:w="55" w:type="dxa"/>
-          <w:left w:w="55" w:type="dxa"/>
-          <w:bottom w:w="55" w:type="dxa"/>
-          <w:right w:w="55" w:type="dxa"/>
-        </w:tblCellMar>
-      </w:tblPr>
-      <w:tblGrid>
-        <w:gridCol w:w="3636"/>
-        <w:gridCol w:w="7254"/>
-      </w:tblGrid>
-      <w:tr>
-        <w:trPr/>
-        <w:tc>
-          <w:tcPr>
-            <w:tcW w:w="3636" w:type="dxa"/>
-            <w:tcBorders/>
-          </w:tcPr>
-          <w:p>
-            <w:pPr>
-              <w:pStyle w:val="TableContents"/>
-              <w:widowControl w:val="false"/>
-              <w:rPr>
-                <w:b/>
-                <w:b/>
-                <w:bCs/>
-              </w:rPr>
-            </w:pPr>
-            <w:r>
-              <w:rPr>
-                <w:b/>
-                <w:bCs/>
-              </w:rPr>
-              <w:t>Total fill placement area (hectares)</w:t>
-            </w:r>
-          </w:p>
-          <w:p>
-            <w:pPr>
-              <w:pStyle w:val="TableContents"/>
-              <w:widowControl w:val="false"/>
-              <w:rPr>
-                <w:b w:val="false"/>
-                <w:b w:val="false"/>
-                <w:bCs w:val="false"/>
-              </w:rPr>
-            </w:pPr>
-            <w:r>
-              <w:rPr>
-                <w:b w:val="false"/>
-                <w:bCs w:val="false"/>
-              </w:rPr>
-              <w:t>Note: 0.01 ha is 100 m2</w:t>
-            </w:r>
-          </w:p>
-        </w:tc>
-        <w:tc>
-          <w:tcPr>
-            <w:tcW w:w="7254" w:type="dxa"/>
-            <w:tcBorders/>
-          </w:tcPr>
-          <w:p>
-            <w:pPr>
-              <w:pStyle w:val="TableContents"/>
-              <w:widowControl w:val="false"/>
-              <w:rPr/>
-            </w:pPr>
-            <w:r>
-              <w:rPr/>
-              <w:t>{d.nfuTotalFillPlacement:ifEM():show(.noData)}</w:t>
-            </w:r>
-          </w:p>
-        </w:tc>
-      </w:tr>
-      <w:tr>
-        <w:trPr/>
-        <w:tc>
-          <w:tcPr>
-            <w:tcW w:w="3636" w:type="dxa"/>
-            <w:tcBorders/>
-          </w:tcPr>
-          <w:p>
-            <w:pPr>
-              <w:pStyle w:val="TableContents"/>
-              <w:widowControl w:val="false"/>
-              <w:rPr>
-                <w:b/>
-                <w:b/>
-                <w:bCs/>
-              </w:rPr>
-            </w:pPr>
-            <w:r>
-              <w:rPr>
-                <w:b/>
-                <w:bCs/>
-              </w:rPr>
-              <w:t>Maximum depth of material to be placed as fill (m)</w:t>
-            </w:r>
-          </w:p>
-        </w:tc>
-        <w:tc>
-          <w:tcPr>
-            <w:tcW w:w="7254" w:type="dxa"/>
-            <w:tcBorders/>
-          </w:tcPr>
-          <w:p>
-            <w:pPr>
-              <w:pStyle w:val="TableContents"/>
-              <w:widowControl w:val="false"/>
-              <w:rPr/>
-            </w:pPr>
-            <w:r>
-              <w:rPr/>
-              <w:t>{d.nfuMaxFillDepth:ifEM():show(.noData)}</w:t>
-            </w:r>
-          </w:p>
-        </w:tc>
-      </w:tr>
-      <w:tr>
-        <w:trPr/>
-        <w:tc>
-          <w:tcPr>
-            <w:tcW w:w="3636" w:type="dxa"/>
-            <w:tcBorders/>
-          </w:tcPr>
-          <w:p>
-            <w:pPr>
-              <w:pStyle w:val="TableContents"/>
-              <w:widowControl w:val="false"/>
-              <w:rPr>
-                <w:b/>
-                <w:b/>
-                <w:bCs/>
-              </w:rPr>
-            </w:pPr>
-            <w:r>
-              <w:rPr>
-                <w:b/>
-                <w:bCs/>
-              </w:rPr>
-              <w:t>Volume of material to be placed as fill (m3)</w:t>
-            </w:r>
-          </w:p>
-        </w:tc>
-        <w:tc>
-          <w:tcPr>
-            <w:tcW w:w="7254" w:type="dxa"/>
-            <w:tcBorders/>
-          </w:tcPr>
-          <w:p>
-            <w:pPr>
-              <w:pStyle w:val="TableContents"/>
-              <w:widowControl w:val="false"/>
-              <w:rPr/>
-            </w:pPr>
-            <w:r>
-              <w:rPr/>
-              <w:t>{d.nfuFillVolume:ifEM():show(.noData)}</w:t>
-            </w:r>
-          </w:p>
-        </w:tc>
-      </w:tr>
-    </w:tbl>
-    <w:p>
-      <w:pPr>
-        <w:pStyle w:val="TextBody"/>
-        <w:numPr>
-          <w:ilvl w:val="0"/>
-          <w:numId w:val="0"/>
-        </w:numPr>
-        <w:ind w:left="0" w:hanging="0"/>
-        <w:rPr>
-          <w:b/>
-          <w:b/>
-          <w:bCs/>
-          <w:color w:val="666666"/>
-          <w:sz w:val="28"/>
-          <w:szCs w:val="28"/>
-        </w:rPr>
-      </w:pPr>
-      <w:r>
-        <w:rPr>
-          <w:b/>
-          <w:bCs/>
-          <w:color w:val="666666"/>
-          <w:sz w:val="28"/>
-          <w:szCs w:val="28"/>
-        </w:rPr>
-      </w:r>
-    </w:p>
-    <w:p>
-      <w:pPr>
-        <w:pStyle w:val="TextBody"/>
-        <w:numPr>
-          <w:ilvl w:val="0"/>
-          <w:numId w:val="0"/>
-        </w:numPr>
-        <w:ind w:left="0" w:hanging="0"/>
-        <w:rPr>
-          <w:b/>
-          <w:b/>
-          <w:bCs/>
-          <w:sz w:val="28"/>
-          <w:szCs w:val="28"/>
-        </w:rPr>
-      </w:pPr>
-      <w:r>
-        <w:rPr>
-          <w:b/>
-          <w:bCs/>
-          <w:color w:val="000000"/>
-          <w:sz w:val="28"/>
-          <w:szCs w:val="28"/>
-        </w:rPr>
-        <w:t>Project Duration</w:t>
-      </w:r>
-    </w:p>
-    <w:tbl>
-      <w:tblPr>
-        <w:tblW w:w="5000" w:type="pct"/>
-        <w:jc w:val="left"/>
-        <w:tblInd w:w="0" w:type="dxa"/>
-        <w:tblLayout w:type="fixed"/>
-        <w:tblCellMar>
-          <w:top w:w="55" w:type="dxa"/>
-          <w:left w:w="55" w:type="dxa"/>
-          <w:bottom w:w="55" w:type="dxa"/>
-          <w:right w:w="55" w:type="dxa"/>
-        </w:tblCellMar>
-      </w:tblPr>
-      <w:tblGrid>
-        <w:gridCol w:w="3636"/>
-        <w:gridCol w:w="7254"/>
-      </w:tblGrid>
-      <w:tr>
-        <w:trPr/>
-        <w:tc>
-          <w:tcPr>
-            <w:tcW w:w="3636" w:type="dxa"/>
-            <w:tcBorders/>
-          </w:tcPr>
-          <w:p>
-            <w:pPr>
-              <w:pStyle w:val="TableContents"/>
-              <w:widowControl w:val="false"/>
-              <w:rPr>
-                <w:b/>
-                <w:b/>
-                <w:bCs/>
-              </w:rPr>
-            </w:pPr>
-            <w:r>
-              <w:rPr>
-                <w:b/>
-                <w:bCs/>
-              </w:rPr>
-              <w:t>Length</w:t>
-            </w:r>
-          </w:p>
-        </w:tc>
-        <w:tc>
-          <w:tcPr>
-            <w:tcW w:w="7254" w:type="dxa"/>
-            <w:tcBorders/>
-          </w:tcPr>
-          <w:p>
-            <w:pPr>
-              <w:pStyle w:val="TableContents"/>
-              <w:widowControl w:val="false"/>
-              <w:rPr/>
-            </w:pPr>
-            <w:r>
-              <w:rPr/>
-              <w:t>{d.nfuProjectDurationAmount:ifEM():show(.noData)}</w:t>
-            </w:r>
-          </w:p>
-        </w:tc>
-      </w:tr>
-      <w:tr>
-        <w:trPr/>
-        <w:tc>
-          <w:tcPr>
-            <w:tcW w:w="3636" w:type="dxa"/>
-            <w:tcBorders/>
-          </w:tcPr>
-          <w:p>
-            <w:pPr>
-              <w:pStyle w:val="TableContents"/>
-              <w:widowControl w:val="false"/>
-              <w:rPr>
-                <w:b/>
-                <w:b/>
-                <w:bCs/>
-              </w:rPr>
-            </w:pPr>
-            <w:r>
-              <w:rPr>
-                <w:b/>
-                <w:bCs/>
-              </w:rPr>
-              <w:t>Unit</w:t>
-            </w:r>
-          </w:p>
-        </w:tc>
-        <w:tc>
-          <w:tcPr>
-            <w:tcW w:w="7254" w:type="dxa"/>
-            <w:tcBorders/>
-          </w:tcPr>
-          <w:p>
-            <w:pPr>
-              <w:pStyle w:val="TableContents"/>
-              <w:widowControl w:val="false"/>
-              <w:rPr/>
-            </w:pPr>
-            <w:r>
-              <w:rPr/>
-              <w:t>{d.nfuProjectDurationUnit:ifEM():show(.noData)}</w:t>
-            </w:r>
-          </w:p>
-        </w:tc>
-      </w:tr>
-    </w:tbl>
-    <w:p>
-      <w:pPr>
         <w:pStyle w:val="Normal"/>
-        <w:rPr/>
-      </w:pPr>
-      <w:r>
-        <w:rPr/>
+        <w:rPr>
+          <w:rFonts w:ascii="BC Sans" w:hAnsi="BC Sans"/>
+        </w:rPr>
+      </w:pPr>
+      <w:r>
+        <w:rPr>
+          <w:rFonts w:ascii="BC Sans" w:hAnsi="BC Sans"/>
+        </w:rPr>
       </w:r>
     </w:p>
     <w:p>
@@ -3998,10 +4536,14 @@
           <w:numId w:val="0"/>
         </w:numPr>
         <w:ind w:left="0" w:hanging="0"/>
-        <w:rPr/>
-      </w:pPr>
-      <w:r>
-        <w:rPr/>
+        <w:rPr>
+          <w:rFonts w:ascii="BC Sans" w:hAnsi="BC Sans"/>
+        </w:rPr>
+      </w:pPr>
+      <w:r>
+        <w:rPr>
+          <w:rFonts w:ascii="BC Sans" w:hAnsi="BC Sans"/>
+        </w:rPr>
         <w:t>7. Optional Documents</w:t>
       </w:r>
     </w:p>
@@ -4042,6 +4584,7 @@
             </w:pPr>
             <w:r>
               <w:rPr>
+                <w:rFonts w:ascii="BC Sans" w:hAnsi="BC Sans"/>
                 <w:b/>
                 <w:bCs/>
               </w:rPr>
@@ -4066,6 +4609,7 @@
             </w:pPr>
             <w:r>
               <w:rPr>
+                <w:rFonts w:ascii="BC Sans" w:hAnsi="BC Sans"/>
                 <w:b/>
                 <w:bCs/>
               </w:rPr>
@@ -4090,6 +4634,7 @@
             </w:pPr>
             <w:r>
               <w:rPr>
+                <w:rFonts w:ascii="BC Sans" w:hAnsi="BC Sans"/>
                 <w:b/>
                 <w:bCs/>
               </w:rPr>
@@ -4109,10 +4654,14 @@
             <w:pPr>
               <w:pStyle w:val="TableContents"/>
               <w:widowControl w:val="false"/>
-              <w:rPr/>
-            </w:pPr>
-            <w:r>
-              <w:rPr/>
+              <w:rPr>
+                <w:rFonts w:ascii="BC Sans" w:hAnsi="BC Sans"/>
+              </w:rPr>
+            </w:pPr>
+            <w:r>
+              <w:rPr>
+                <w:rFonts w:ascii="BC Sans" w:hAnsi="BC Sans"/>
+              </w:rPr>
               <w:t>{d.otherAttachments[i].type:ifEM():show(.noData)}</w:t>
             </w:r>
           </w:p>
@@ -4126,10 +4675,14 @@
             <w:pPr>
               <w:pStyle w:val="TableContents"/>
               <w:widowControl w:val="false"/>
-              <w:rPr/>
-            </w:pPr>
-            <w:r>
-              <w:rPr/>
+              <w:rPr>
+                <w:rFonts w:ascii="BC Sans" w:hAnsi="BC Sans"/>
+              </w:rPr>
+            </w:pPr>
+            <w:r>
+              <w:rPr>
+                <w:rFonts w:ascii="BC Sans" w:hAnsi="BC Sans"/>
+              </w:rPr>
               <w:t>{d.otherAttachments[i].description:ifEM():show(.noData)}</w:t>
             </w:r>
           </w:p>
@@ -4143,10 +4696,14 @@
             <w:pPr>
               <w:pStyle w:val="TableContents"/>
               <w:widowControl w:val="false"/>
-              <w:rPr/>
-            </w:pPr>
-            <w:r>
-              <w:rPr/>
+              <w:rPr>
+                <w:rFonts w:ascii="BC Sans" w:hAnsi="BC Sans"/>
+              </w:rPr>
+            </w:pPr>
+            <w:r>
+              <w:rPr>
+                <w:rFonts w:ascii="BC Sans" w:hAnsi="BC Sans"/>
+              </w:rPr>
               <w:t>{d.otherAttachments[i].name:ifEM():show(.noData)}</w:t>
             </w:r>
           </w:p>
@@ -4163,10 +4720,14 @@
             <w:pPr>
               <w:pStyle w:val="TableContents"/>
               <w:widowControl w:val="false"/>
-              <w:rPr/>
-            </w:pPr>
-            <w:r>
-              <w:rPr/>
+              <w:rPr>
+                <w:rFonts w:ascii="BC Sans" w:hAnsi="BC Sans"/>
+              </w:rPr>
+            </w:pPr>
+            <w:r>
+              <w:rPr>
+                <w:rFonts w:ascii="BC Sans" w:hAnsi="BC Sans"/>
+              </w:rPr>
               <w:t>{d.otherAttachments[i+1].type:ifEM():show(.noData)}</w:t>
             </w:r>
           </w:p>
@@ -4180,10 +4741,14 @@
             <w:pPr>
               <w:pStyle w:val="TableContents"/>
               <w:widowControl w:val="false"/>
-              <w:rPr/>
-            </w:pPr>
-            <w:r>
-              <w:rPr/>
+              <w:rPr>
+                <w:rFonts w:ascii="BC Sans" w:hAnsi="BC Sans"/>
+              </w:rPr>
+            </w:pPr>
+            <w:r>
+              <w:rPr>
+                <w:rFonts w:ascii="BC Sans" w:hAnsi="BC Sans"/>
+              </w:rPr>
               <w:t>{d.otherAttachments[i+1].description:ifEM():show(.noData))}</w:t>
             </w:r>
           </w:p>
@@ -4197,10 +4762,14 @@
             <w:pPr>
               <w:pStyle w:val="TableContents"/>
               <w:widowControl w:val="false"/>
-              <w:rPr/>
-            </w:pPr>
-            <w:r>
-              <w:rPr/>
+              <w:rPr>
+                <w:rFonts w:ascii="BC Sans" w:hAnsi="BC Sans"/>
+              </w:rPr>
+            </w:pPr>
+            <w:r>
+              <w:rPr>
+                <w:rFonts w:ascii="BC Sans" w:hAnsi="BC Sans"/>
+              </w:rPr>
               <w:t>{d.otherAttachments[i+1].name:ifEM():show(.noData)}</w:t>
             </w:r>
           </w:p>
@@ -4216,10 +4785,14 @@
         </w:numPr>
         <w:spacing w:before="0" w:after="140"/>
         <w:ind w:left="0" w:hanging="0"/>
-        <w:rPr/>
-      </w:pPr>
-      <w:r>
-        <w:rPr/>
+        <w:rPr>
+          <w:rFonts w:ascii="BC Sans" w:hAnsi="BC Sans"/>
+        </w:rPr>
+      </w:pPr>
+      <w:r>
+        <w:rPr>
+          <w:rFonts w:ascii="BC Sans" w:hAnsi="BC Sans"/>
+        </w:rPr>
       </w:r>
     </w:p>
     <w:sectPr>
@@ -4243,54 +4816,80 @@
     <w:pPr>
       <w:pStyle w:val="Footer"/>
       <w:jc w:val="right"/>
-      <w:rPr/>
+      <w:rPr>
+        <w:rFonts w:ascii="BC Sans" w:hAnsi="BC Sans"/>
+      </w:rPr>
     </w:pPr>
     <w:r>
-      <w:rPr/>
+      <w:rPr>
+        <w:rFonts w:ascii="BC Sans" w:hAnsi="BC Sans"/>
+      </w:rPr>
       <w:t xml:space="preserve">Page </w:t>
     </w:r>
     <w:r>
-      <w:rPr/>
+      <w:rPr>
+        <w:rFonts w:ascii="BC Sans" w:hAnsi="BC Sans"/>
+      </w:rPr>
       <w:fldChar w:fldCharType="begin"/>
     </w:r>
     <w:r>
-      <w:rPr/>
+      <w:rPr>
+        <w:rFonts w:ascii="BC Sans" w:hAnsi="BC Sans"/>
+      </w:rPr>
       <w:instrText xml:space="preserve"> PAGE </w:instrText>
     </w:r>
     <w:r>
-      <w:rPr/>
+      <w:rPr>
+        <w:rFonts w:ascii="BC Sans" w:hAnsi="BC Sans"/>
+      </w:rPr>
       <w:fldChar w:fldCharType="separate"/>
     </w:r>
     <w:r>
-      <w:rPr/>
-      <w:t>5</w:t>
+      <w:rPr>
+        <w:rFonts w:ascii="BC Sans" w:hAnsi="BC Sans"/>
+      </w:rPr>
+      <w:t>6</w:t>
     </w:r>
     <w:r>
-      <w:rPr/>
+      <w:rPr>
+        <w:rFonts w:ascii="BC Sans" w:hAnsi="BC Sans"/>
+      </w:rPr>
       <w:fldChar w:fldCharType="end"/>
     </w:r>
     <w:r>
-      <w:rPr/>
+      <w:rPr>
+        <w:rFonts w:ascii="BC Sans" w:hAnsi="BC Sans"/>
+      </w:rPr>
       <w:t xml:space="preserve"> of </w:t>
     </w:r>
     <w:r>
-      <w:rPr/>
+      <w:rPr>
+        <w:rFonts w:ascii="BC Sans" w:hAnsi="BC Sans"/>
+      </w:rPr>
       <w:fldChar w:fldCharType="begin"/>
     </w:r>
     <w:r>
-      <w:rPr/>
+      <w:rPr>
+        <w:rFonts w:ascii="BC Sans" w:hAnsi="BC Sans"/>
+      </w:rPr>
       <w:instrText xml:space="preserve"> NUMPAGES </w:instrText>
     </w:r>
     <w:r>
-      <w:rPr/>
+      <w:rPr>
+        <w:rFonts w:ascii="BC Sans" w:hAnsi="BC Sans"/>
+      </w:rPr>
       <w:fldChar w:fldCharType="separate"/>
     </w:r>
     <w:r>
-      <w:rPr/>
-      <w:t>5</w:t>
+      <w:rPr>
+        <w:rFonts w:ascii="BC Sans" w:hAnsi="BC Sans"/>
+      </w:rPr>
+      <w:t>6</w:t>
     </w:r>
     <w:r>
-      <w:rPr/>
+      <w:rPr>
+        <w:rFonts w:ascii="BC Sans" w:hAnsi="BC Sans"/>
+      </w:rPr>
       <w:fldChar w:fldCharType="end"/>
     </w:r>
   </w:p>
@@ -4303,10 +4902,14 @@
     <w:pPr>
       <w:pStyle w:val="Header"/>
       <w:jc w:val="right"/>
-      <w:rPr/>
+      <w:rPr>
+        <w:rFonts w:ascii="BC Sans" w:hAnsi="BC Sans"/>
+      </w:rPr>
     </w:pPr>
     <w:r>
-      <w:rPr/>
+      <w:rPr>
+        <w:rFonts w:ascii="BC Sans" w:hAnsi="BC Sans"/>
+      </w:rPr>
       <w:t>Generated {d.generatedDateTime}</w:t>
     </w:r>
   </w:p>

</xml_diff>

<commit_message>
fix template not generating
</commit_message>
<xml_diff>
--- a/services/templates/pdf/nfu-submission-template.docx
+++ b/services/templates/pdf/nfu-submission-template.docx
@@ -681,7 +681,7 @@
               <w:rPr>
                 <w:rFonts w:ascii="BC Sans" w:hAnsi="BC Sans"/>
               </w:rPr>
-              <w:t>{d.parcels[i].ownershipType.label:ifEM():show(.noData)}</w:t>
+              <w:t>{d.parcels[i].ownershipType:ifEM():show(.noData)}</w:t>
             </w:r>
           </w:p>
         </w:tc>
@@ -1044,7 +1044,11 @@
       </w:pPr>
       <w:r>
         <w:rPr>
-          <w:rFonts w:ascii="BC Sans" w:hAnsi="BC Sans"/>
+          <w:b w:val="false"/>
+          <w:bCs w:val="false"/>
+          <w:color w:val="565656"/>
+          <w:sz w:val="26"/>
+          <w:szCs w:val="26"/>
         </w:rPr>
       </w:r>
     </w:p>
@@ -1861,7 +1865,7 @@
               <w:rPr>
                 <w:rFonts w:ascii="BC Sans" w:hAnsi="BC Sans"/>
               </w:rPr>
-              <w:t>{d.otherParcels[i].ownershipType.label:ifEM():show(.noData)}</w:t>
+              <w:t>{d.otherParcels[i].ownershipType:ifEM():show(.noData)}</w:t>
             </w:r>
           </w:p>
         </w:tc>
@@ -2175,7 +2179,11 @@
       </w:pPr>
       <w:r>
         <w:rPr>
-          <w:rFonts w:ascii="BC Sans" w:hAnsi="BC Sans"/>
+          <w:b w:val="false"/>
+          <w:bCs w:val="false"/>
+          <w:color w:val="565656"/>
+          <w:sz w:val="26"/>
+          <w:szCs w:val="26"/>
         </w:rPr>
       </w:r>
     </w:p>
@@ -4790,9 +4798,7 @@
         </w:rPr>
       </w:pPr>
       <w:r>
-        <w:rPr>
-          <w:rFonts w:ascii="BC Sans" w:hAnsi="BC Sans"/>
-        </w:rPr>
+        <w:rPr/>
       </w:r>
     </w:p>
     <w:sectPr>

</xml_diff>

<commit_message>
fix template not generating (#532)
</commit_message>
<xml_diff>
--- a/services/templates/pdf/nfu-submission-template.docx
+++ b/services/templates/pdf/nfu-submission-template.docx
@@ -681,7 +681,7 @@
               <w:rPr>
                 <w:rFonts w:ascii="BC Sans" w:hAnsi="BC Sans"/>
               </w:rPr>
-              <w:t>{d.parcels[i].ownershipType.label:ifEM():show(.noData)}</w:t>
+              <w:t>{d.parcels[i].ownershipType:ifEM():show(.noData)}</w:t>
             </w:r>
           </w:p>
         </w:tc>
@@ -1044,7 +1044,11 @@
       </w:pPr>
       <w:r>
         <w:rPr>
-          <w:rFonts w:ascii="BC Sans" w:hAnsi="BC Sans"/>
+          <w:b w:val="false"/>
+          <w:bCs w:val="false"/>
+          <w:color w:val="565656"/>
+          <w:sz w:val="26"/>
+          <w:szCs w:val="26"/>
         </w:rPr>
       </w:r>
     </w:p>
@@ -1861,7 +1865,7 @@
               <w:rPr>
                 <w:rFonts w:ascii="BC Sans" w:hAnsi="BC Sans"/>
               </w:rPr>
-              <w:t>{d.otherParcels[i].ownershipType.label:ifEM():show(.noData)}</w:t>
+              <w:t>{d.otherParcels[i].ownershipType:ifEM():show(.noData)}</w:t>
             </w:r>
           </w:p>
         </w:tc>
@@ -2175,7 +2179,11 @@
       </w:pPr>
       <w:r>
         <w:rPr>
-          <w:rFonts w:ascii="BC Sans" w:hAnsi="BC Sans"/>
+          <w:b w:val="false"/>
+          <w:bCs w:val="false"/>
+          <w:color w:val="565656"/>
+          <w:sz w:val="26"/>
+          <w:szCs w:val="26"/>
         </w:rPr>
       </w:r>
     </w:p>
@@ -4790,9 +4798,7 @@
         </w:rPr>
       </w:pPr>
       <w:r>
-        <w:rPr>
-          <w:rFonts w:ascii="BC Sans" w:hAnsi="BC Sans"/>
-        </w:rPr>
+        <w:rPr/>
       </w:r>
     </w:p>
     <w:sectPr>

</xml_diff>

<commit_message>
Add Civic Address to Parcels
* Add to entity and DTOs
* Add input on form as required
* Show on app detail pages and PDFs
* Add to validation
</commit_message>
<xml_diff>
--- a/services/templates/pdf/nfu-submission-template.docx
+++ b/services/templates/pdf/nfu-submission-template.docx
@@ -250,7 +250,6 @@
               <w:jc w:val="left"/>
               <w:rPr>
                 <w:b/>
-                <w:b/>
                 <w:bCs/>
               </w:rPr>
             </w:pPr>
@@ -305,7 +304,6 @@
               <w:jc w:val="left"/>
               <w:rPr>
                 <w:b/>
-                <w:b/>
                 <w:bCs/>
               </w:rPr>
             </w:pPr>
@@ -360,7 +358,6 @@
               <w:jc w:val="left"/>
               <w:rPr>
                 <w:b/>
-                <w:b/>
                 <w:bCs/>
               </w:rPr>
             </w:pPr>
@@ -415,7 +412,6 @@
               <w:jc w:val="left"/>
               <w:rPr>
                 <w:b/>
-                <w:b/>
                 <w:bCs/>
               </w:rPr>
             </w:pPr>
@@ -469,7 +465,6 @@
               <w:spacing w:before="0" w:after="140"/>
               <w:jc w:val="left"/>
               <w:rPr>
-                <w:b/>
                 <w:b/>
                 <w:bCs/>
               </w:rPr>
@@ -587,7 +582,6 @@
       <w:pPr>
         <w:pStyle w:val="PreformattedText"/>
         <w:rPr>
-          <w:b w:val="false"/>
           <w:b w:val="false"/>
           <w:bCs w:val="false"/>
           <w:color w:val="565656"/>
@@ -650,7 +644,6 @@
               <w:widowControl w:val="false"/>
               <w:rPr>
                 <w:b/>
-                <w:b/>
                 <w:bCs/>
               </w:rPr>
             </w:pPr>
@@ -699,7 +692,6 @@
               <w:widowControl w:val="false"/>
               <w:rPr>
                 <w:b/>
-                <w:b/>
                 <w:bCs/>
               </w:rPr>
             </w:pPr>
@@ -748,7 +740,6 @@
               <w:widowControl w:val="false"/>
               <w:rPr>
                 <w:b/>
-                <w:b/>
                 <w:bCs/>
               </w:rPr>
             </w:pPr>
@@ -797,7 +788,6 @@
               <w:widowControl w:val="false"/>
               <w:rPr>
                 <w:b/>
-                <w:b/>
                 <w:bCs/>
               </w:rPr>
             </w:pPr>
@@ -846,7 +836,6 @@
               <w:widowControl w:val="false"/>
               <w:rPr>
                 <w:b/>
-                <w:b/>
                 <w:bCs/>
               </w:rPr>
             </w:pPr>
@@ -895,7 +884,6 @@
               <w:widowControl w:val="false"/>
               <w:rPr>
                 <w:b/>
-                <w:b/>
                 <w:bCs/>
               </w:rPr>
             </w:pPr>
@@ -943,18 +931,18 @@
               <w:pStyle w:val="TableContents"/>
               <w:widowControl w:val="false"/>
               <w:rPr>
-                <w:b/>
-                <w:b/>
-                <w:bCs/>
-              </w:rPr>
-            </w:pPr>
-            <w:r>
-              <w:rPr>
-                <w:rFonts w:ascii="BC Sans" w:hAnsi="BC Sans"/>
-                <w:b/>
-                <w:bCs/>
-              </w:rPr>
-              <w:t>Farm Classification</w:t>
+                <w:rFonts w:ascii="BC Sans" w:hAnsi="BC Sans"/>
+                <w:b/>
+                <w:bCs/>
+              </w:rPr>
+            </w:pPr>
+            <w:r>
+              <w:rPr>
+                <w:rFonts w:ascii="BC Sans" w:hAnsi="BC Sans"/>
+                <w:b/>
+                <w:bCs/>
+              </w:rPr>
+              <w:t>Civic Address</w:t>
             </w:r>
           </w:p>
         </w:tc>
@@ -975,7 +963,19 @@
               <w:rPr>
                 <w:rFonts w:ascii="BC Sans" w:hAnsi="BC Sans"/>
               </w:rPr>
-              <w:t>{d.parcels[i].isFarm:ifEM():show(.noData):ifEQ(true):show(yes):elseShow(No)}</w:t>
+              <w:t>{d.parcels[i].</w:t>
+            </w:r>
+            <w:r>
+              <w:rPr>
+                <w:rFonts w:ascii="BC Sans" w:hAnsi="BC Sans"/>
+              </w:rPr>
+              <w:t>civicAddress</w:t>
+            </w:r>
+            <w:r>
+              <w:rPr>
+                <w:rFonts w:ascii="BC Sans" w:hAnsi="BC Sans"/>
+              </w:rPr>
+              <w:t>:ifEM():show(.noData)}</w:t>
             </w:r>
           </w:p>
         </w:tc>
@@ -993,6 +993,53 @@
               <w:widowControl w:val="false"/>
               <w:rPr>
                 <w:b/>
+                <w:bCs/>
+              </w:rPr>
+            </w:pPr>
+            <w:r>
+              <w:rPr>
+                <w:rFonts w:ascii="BC Sans" w:hAnsi="BC Sans"/>
+                <w:b/>
+                <w:bCs/>
+              </w:rPr>
+              <w:t>Farm Classification</w:t>
+            </w:r>
+          </w:p>
+        </w:tc>
+        <w:tc>
+          <w:tcPr>
+            <w:tcW w:w="7813" w:type="dxa"/>
+            <w:tcBorders/>
+          </w:tcPr>
+          <w:p>
+            <w:pPr>
+              <w:pStyle w:val="TableContents"/>
+              <w:widowControl w:val="false"/>
+              <w:rPr>
+                <w:rFonts w:ascii="BC Sans" w:hAnsi="BC Sans"/>
+              </w:rPr>
+            </w:pPr>
+            <w:r>
+              <w:rPr>
+                <w:rFonts w:ascii="BC Sans" w:hAnsi="BC Sans"/>
+              </w:rPr>
+              <w:t>{d.parcels[i].isFarm:ifEM():show(.noData):ifEQ(true):show(yes):elseShow(No)}</w:t>
+            </w:r>
+          </w:p>
+        </w:tc>
+      </w:tr>
+      <w:tr>
+        <w:trPr/>
+        <w:tc>
+          <w:tcPr>
+            <w:tcW w:w="3077" w:type="dxa"/>
+            <w:tcBorders/>
+          </w:tcPr>
+          <w:p>
+            <w:pPr>
+              <w:pStyle w:val="TableContents"/>
+              <w:widowControl w:val="false"/>
+              <w:rPr>
                 <w:b/>
                 <w:bCs/>
               </w:rPr>
@@ -1034,7 +1081,6 @@
       <w:pPr>
         <w:pStyle w:val="Heading3"/>
         <w:rPr>
-          <w:b w:val="false"/>
           <w:b w:val="false"/>
           <w:bCs w:val="false"/>
           <w:color w:val="565656"/>
@@ -1124,7 +1170,6 @@
               <w:widowControl w:val="false"/>
               <w:rPr>
                 <w:b/>
-                <w:b/>
                 <w:bCs/>
               </w:rPr>
             </w:pPr>
@@ -1149,7 +1194,6 @@
               <w:widowControl w:val="false"/>
               <w:rPr>
                 <w:b/>
-                <w:b/>
                 <w:bCs/>
               </w:rPr>
             </w:pPr>
@@ -1174,7 +1218,6 @@
               <w:widowControl w:val="false"/>
               <w:rPr>
                 <w:b/>
-                <w:b/>
                 <w:bCs/>
               </w:rPr>
             </w:pPr>
@@ -1199,7 +1242,6 @@
               <w:widowControl w:val="false"/>
               <w:rPr>
                 <w:b/>
-                <w:b/>
                 <w:bCs/>
               </w:rPr>
             </w:pPr>
@@ -1223,7 +1265,6 @@
               <w:pStyle w:val="TableContents"/>
               <w:widowControl w:val="false"/>
               <w:rPr>
-                <w:b/>
                 <w:b/>
                 <w:bCs/>
               </w:rPr>
@@ -1521,7 +1562,6 @@
               <w:widowControl w:val="false"/>
               <w:rPr>
                 <w:b/>
-                <w:b/>
                 <w:bCs/>
               </w:rPr>
             </w:pPr>
@@ -1546,7 +1586,6 @@
               <w:widowControl w:val="false"/>
               <w:rPr>
                 <w:b/>
-                <w:b/>
                 <w:bCs/>
               </w:rPr>
             </w:pPr>
@@ -1571,7 +1610,6 @@
               <w:widowControl w:val="false"/>
               <w:rPr>
                 <w:b/>
-                <w:b/>
                 <w:bCs/>
               </w:rPr>
             </w:pPr>
@@ -1596,7 +1634,6 @@
               <w:widowControl w:val="false"/>
               <w:rPr>
                 <w:b/>
-                <w:b/>
                 <w:bCs/>
               </w:rPr>
             </w:pPr>
@@ -1620,7 +1657,6 @@
               <w:pStyle w:val="TableContents"/>
               <w:widowControl w:val="false"/>
               <w:rPr>
-                <w:b/>
                 <w:b/>
                 <w:bCs/>
               </w:rPr>
@@ -1761,22 +1797,21 @@
         <w:pStyle w:val="PreformattedText"/>
         <w:rPr>
           <w:b w:val="false"/>
+          <w:bCs w:val="false"/>
+          <w:color w:val="565656"/>
+          <w:sz w:val="26"/>
+          <w:szCs w:val="26"/>
+        </w:rPr>
+      </w:pPr>
+      <w:r>
+        <w:rPr>
+          <w:rFonts w:ascii="BC Sans" w:hAnsi="BC Sans"/>
           <w:b w:val="false"/>
           <w:bCs w:val="false"/>
           <w:color w:val="565656"/>
           <w:sz w:val="26"/>
           <w:szCs w:val="26"/>
         </w:rPr>
-      </w:pPr>
-      <w:r>
-        <w:rPr>
-          <w:rFonts w:ascii="BC Sans" w:hAnsi="BC Sans"/>
-          <w:b w:val="false"/>
-          <w:bCs w:val="false"/>
-          <w:color w:val="565656"/>
-          <w:sz w:val="26"/>
-          <w:szCs w:val="26"/>
-        </w:rPr>
         <w:t>Parcel Information</w:t>
       </w:r>
     </w:p>
@@ -1785,7 +1820,6 @@
         <w:pStyle w:val="PreformattedText"/>
         <w:rPr>
           <w:rFonts w:ascii="BC Sans" w:hAnsi="BC Sans"/>
-          <w:b w:val="false"/>
           <w:b w:val="false"/>
           <w:bCs w:val="false"/>
           <w:color w:val="333333"/>
@@ -1834,7 +1868,6 @@
               <w:widowControl w:val="false"/>
               <w:rPr>
                 <w:b/>
-                <w:b/>
                 <w:bCs/>
               </w:rPr>
             </w:pPr>
@@ -1883,7 +1916,6 @@
               <w:widowControl w:val="false"/>
               <w:rPr>
                 <w:b/>
-                <w:b/>
                 <w:bCs/>
               </w:rPr>
             </w:pPr>
@@ -1932,7 +1964,6 @@
               <w:widowControl w:val="false"/>
               <w:rPr>
                 <w:b/>
-                <w:b/>
                 <w:bCs/>
               </w:rPr>
             </w:pPr>
@@ -1981,7 +2012,6 @@
               <w:widowControl w:val="false"/>
               <w:rPr>
                 <w:b/>
-                <w:b/>
                 <w:bCs/>
               </w:rPr>
             </w:pPr>
@@ -2030,7 +2060,6 @@
               <w:widowControl w:val="false"/>
               <w:rPr>
                 <w:b/>
-                <w:b/>
                 <w:bCs/>
               </w:rPr>
             </w:pPr>
@@ -2079,7 +2108,6 @@
               <w:widowControl w:val="false"/>
               <w:rPr>
                 <w:b/>
-                <w:b/>
                 <w:bCs/>
               </w:rPr>
             </w:pPr>
@@ -2128,7 +2156,6 @@
               <w:widowControl w:val="false"/>
               <w:rPr>
                 <w:b/>
-                <w:b/>
                 <w:bCs/>
               </w:rPr>
             </w:pPr>
@@ -2169,7 +2196,6 @@
       <w:pPr>
         <w:pStyle w:val="Heading3"/>
         <w:rPr>
-          <w:b w:val="false"/>
           <w:b w:val="false"/>
           <w:bCs w:val="false"/>
           <w:color w:val="565656"/>
@@ -2259,7 +2285,6 @@
               <w:widowControl w:val="false"/>
               <w:rPr>
                 <w:b/>
-                <w:b/>
                 <w:bCs/>
               </w:rPr>
             </w:pPr>
@@ -2284,7 +2309,6 @@
               <w:widowControl w:val="false"/>
               <w:rPr>
                 <w:b/>
-                <w:b/>
                 <w:bCs/>
               </w:rPr>
             </w:pPr>
@@ -2309,7 +2333,6 @@
               <w:widowControl w:val="false"/>
               <w:rPr>
                 <w:b/>
-                <w:b/>
                 <w:bCs/>
               </w:rPr>
             </w:pPr>
@@ -2334,7 +2357,6 @@
               <w:widowControl w:val="false"/>
               <w:rPr>
                 <w:b/>
-                <w:b/>
                 <w:bCs/>
               </w:rPr>
             </w:pPr>
@@ -2358,7 +2380,6 @@
               <w:pStyle w:val="TableContents"/>
               <w:widowControl w:val="false"/>
               <w:rPr>
-                <w:b/>
                 <w:b/>
                 <w:bCs/>
               </w:rPr>
@@ -2656,7 +2677,6 @@
               <w:widowControl w:val="false"/>
               <w:rPr>
                 <w:b/>
-                <w:b/>
                 <w:bCs/>
               </w:rPr>
             </w:pPr>
@@ -2681,7 +2701,6 @@
               <w:widowControl w:val="false"/>
               <w:rPr>
                 <w:b/>
-                <w:b/>
                 <w:bCs/>
               </w:rPr>
             </w:pPr>
@@ -2706,7 +2725,6 @@
               <w:widowControl w:val="false"/>
               <w:rPr>
                 <w:b/>
-                <w:b/>
                 <w:bCs/>
               </w:rPr>
             </w:pPr>
@@ -2731,7 +2749,6 @@
               <w:widowControl w:val="false"/>
               <w:rPr>
                 <w:b/>
-                <w:b/>
                 <w:bCs/>
               </w:rPr>
             </w:pPr>
@@ -2755,7 +2772,6 @@
               <w:pStyle w:val="TableContents"/>
               <w:widowControl w:val="false"/>
               <w:rPr>
-                <w:b/>
                 <w:b/>
                 <w:bCs/>
               </w:rPr>
@@ -2863,7 +2879,6 @@
               <w:widowControl w:val="false"/>
               <w:rPr>
                 <w:b/>
-                <w:b/>
                 <w:bCs/>
               </w:rPr>
             </w:pPr>
@@ -2967,7 +2982,6 @@
               <w:widowControl w:val="false"/>
               <w:rPr>
                 <w:b/>
-                <w:b/>
                 <w:bCs/>
               </w:rPr>
             </w:pPr>
@@ -3045,7 +3059,6 @@
         </w:numPr>
         <w:ind w:left="0" w:hanging="0"/>
         <w:rPr>
-          <w:b/>
           <w:b/>
           <w:bCs/>
           <w:i w:val="false"/>
@@ -3098,7 +3111,6 @@
               <w:widowControl w:val="false"/>
               <w:rPr>
                 <w:b/>
-                <w:b/>
                 <w:bCs/>
               </w:rPr>
             </w:pPr>
@@ -3147,7 +3159,6 @@
               <w:widowControl w:val="false"/>
               <w:rPr>
                 <w:b/>
-                <w:b/>
                 <w:bCs/>
               </w:rPr>
             </w:pPr>
@@ -3196,7 +3207,6 @@
               <w:widowControl w:val="false"/>
               <w:rPr>
                 <w:b/>
-                <w:b/>
                 <w:bCs/>
               </w:rPr>
             </w:pPr>
@@ -3250,7 +3260,6 @@
       <w:pPr>
         <w:pStyle w:val="Normal"/>
         <w:rPr>
-          <w:b/>
           <w:b/>
           <w:bCs/>
           <w:sz w:val="28"/>
@@ -3332,7 +3341,6 @@
               <w:widowControl w:val="false"/>
               <w:rPr>
                 <w:b/>
-                <w:b/>
                 <w:bCs/>
               </w:rPr>
             </w:pPr>
@@ -3356,7 +3364,6 @@
               <w:pStyle w:val="TableContents"/>
               <w:widowControl w:val="false"/>
               <w:rPr>
-                <w:b/>
                 <w:b/>
                 <w:bCs/>
               </w:rPr>
@@ -3385,7 +3392,6 @@
               <w:widowControl w:val="false"/>
               <w:rPr>
                 <w:b/>
-                <w:b/>
                 <w:bCs/>
               </w:rPr>
             </w:pPr>
@@ -3455,7 +3461,6 @@
               <w:widowControl w:val="false"/>
               <w:rPr>
                 <w:b/>
-                <w:b/>
                 <w:bCs/>
               </w:rPr>
             </w:pPr>
@@ -3525,7 +3530,6 @@
               <w:widowControl w:val="false"/>
               <w:rPr>
                 <w:b/>
-                <w:b/>
                 <w:bCs/>
               </w:rPr>
             </w:pPr>
@@ -3594,7 +3598,6 @@
               <w:pStyle w:val="TableContents"/>
               <w:widowControl w:val="false"/>
               <w:rPr>
-                <w:b/>
                 <w:b/>
                 <w:bCs/>
               </w:rPr>
@@ -3715,7 +3718,6 @@
               <w:widowControl w:val="false"/>
               <w:rPr>
                 <w:b/>
-                <w:b/>
                 <w:bCs/>
               </w:rPr>
             </w:pPr>
@@ -3764,7 +3766,6 @@
               <w:widowControl w:val="false"/>
               <w:rPr>
                 <w:b/>
-                <w:b/>
                 <w:bCs/>
               </w:rPr>
             </w:pPr>
@@ -3813,7 +3814,6 @@
               <w:widowControl w:val="false"/>
               <w:rPr>
                 <w:b/>
-                <w:b/>
                 <w:bCs/>
               </w:rPr>
             </w:pPr>
@@ -3862,7 +3862,6 @@
               <w:widowControl w:val="false"/>
               <w:rPr>
                 <w:b/>
-                <w:b/>
                 <w:bCs/>
               </w:rPr>
             </w:pPr>
@@ -3910,7 +3909,6 @@
               <w:pStyle w:val="TableContents"/>
               <w:widowControl w:val="false"/>
               <w:rPr>
-                <w:b/>
                 <w:b/>
                 <w:bCs/>
               </w:rPr>
@@ -3975,7 +3973,6 @@
         </w:numPr>
         <w:ind w:left="0" w:hanging="0"/>
         <w:rPr>
-          <w:b/>
           <w:b/>
           <w:bCs/>
           <w:sz w:val="28"/>
@@ -4023,7 +4020,6 @@
               <w:widowControl w:val="false"/>
               <w:rPr>
                 <w:b/>
-                <w:b/>
                 <w:bCs/>
               </w:rPr>
             </w:pPr>
@@ -4071,7 +4067,6 @@
               <w:pStyle w:val="TableContents"/>
               <w:widowControl w:val="false"/>
               <w:rPr>
-                <w:b/>
                 <w:b/>
                 <w:bCs/>
               </w:rPr>
@@ -4120,7 +4115,6 @@
         <w:rPr>
           <w:rFonts w:ascii="BC Sans" w:hAnsi="BC Sans"/>
           <w:b/>
-          <w:b/>
           <w:bCs/>
           <w:sz w:val="28"/>
           <w:szCs w:val="28"/>
@@ -4145,7 +4139,6 @@
         </w:numPr>
         <w:ind w:left="0" w:hanging="0"/>
         <w:rPr>
-          <w:b/>
           <w:b/>
           <w:bCs/>
           <w:color w:val="000000"/>
@@ -4195,7 +4188,6 @@
               <w:widowControl w:val="false"/>
               <w:rPr>
                 <w:b/>
-                <w:b/>
                 <w:bCs/>
               </w:rPr>
             </w:pPr>
@@ -4213,7 +4205,6 @@
               <w:pStyle w:val="TableContents"/>
               <w:widowControl w:val="false"/>
               <w:rPr>
-                <w:b w:val="false"/>
                 <w:b w:val="false"/>
                 <w:bCs w:val="false"/>
               </w:rPr>
@@ -4263,7 +4254,6 @@
               <w:widowControl w:val="false"/>
               <w:rPr>
                 <w:b/>
-                <w:b/>
                 <w:bCs/>
               </w:rPr>
             </w:pPr>
@@ -4311,7 +4301,6 @@
               <w:pStyle w:val="TableContents"/>
               <w:widowControl w:val="false"/>
               <w:rPr>
-                <w:b/>
                 <w:b/>
                 <w:bCs/>
               </w:rPr>
@@ -4360,7 +4349,6 @@
         <w:rPr>
           <w:rFonts w:ascii="BC Sans" w:hAnsi="BC Sans"/>
           <w:b/>
-          <w:b/>
           <w:bCs/>
           <w:color w:val="666666"/>
           <w:sz w:val="28"/>
@@ -4387,7 +4375,6 @@
         </w:numPr>
         <w:ind w:left="0" w:hanging="0"/>
         <w:rPr>
-          <w:b/>
           <w:b/>
           <w:bCs/>
           <w:color w:val="000000"/>
@@ -4437,7 +4424,6 @@
               <w:widowControl w:val="false"/>
               <w:rPr>
                 <w:b/>
-                <w:b/>
                 <w:bCs/>
               </w:rPr>
             </w:pPr>
@@ -4485,7 +4471,6 @@
               <w:pStyle w:val="TableContents"/>
               <w:widowControl w:val="false"/>
               <w:rPr>
-                <w:b/>
                 <w:b/>
                 <w:bCs/>
               </w:rPr>
@@ -4586,7 +4571,6 @@
               <w:widowControl w:val="false"/>
               <w:rPr>
                 <w:b/>
-                <w:b/>
                 <w:bCs/>
               </w:rPr>
             </w:pPr>
@@ -4611,7 +4595,6 @@
               <w:widowControl w:val="false"/>
               <w:rPr>
                 <w:b/>
-                <w:b/>
                 <w:bCs/>
               </w:rPr>
             </w:pPr>
@@ -4635,7 +4618,6 @@
               <w:pStyle w:val="TableContents"/>
               <w:widowControl w:val="false"/>
               <w:rPr>
-                <w:b/>
                 <w:b/>
                 <w:bCs/>
               </w:rPr>

</xml_diff>

<commit_message>
Hide Import Fill section if answer is No to Fill
</commit_message>
<xml_diff>
--- a/services/templates/pdf/nfu-submission-template.docx
+++ b/services/templates/pdf/nfu-submission-template.docx
@@ -963,19 +963,7 @@
               <w:rPr>
                 <w:rFonts w:ascii="BC Sans" w:hAnsi="BC Sans"/>
               </w:rPr>
-              <w:t>{d.parcels[i].</w:t>
-            </w:r>
-            <w:r>
-              <w:rPr>
-                <w:rFonts w:ascii="BC Sans" w:hAnsi="BC Sans"/>
-              </w:rPr>
-              <w:t>civicAddress</w:t>
-            </w:r>
-            <w:r>
-              <w:rPr>
-                <w:rFonts w:ascii="BC Sans" w:hAnsi="BC Sans"/>
-              </w:rPr>
-              <w:t>:ifEM():show(.noData)}</w:t>
+              <w:t>{d.parcels[i].civicAddress:ifEM():show(.noData)}</w:t>
             </w:r>
           </w:p>
         </w:tc>
@@ -3966,6 +3954,21 @@
     </w:p>
     <w:p>
       <w:pPr>
+        <w:pStyle w:val="TableContents"/>
+        <w:widowControl w:val="false"/>
+        <w:rPr>
+          <w:color w:val="B85C00"/>
+        </w:rPr>
+      </w:pPr>
+      <w:r>
+        <w:rPr>
+          <w:color w:val="B85C00"/>
+        </w:rPr>
+        <w:t>{d.showImportFill:showBegin}</w:t>
+      </w:r>
+    </w:p>
+    <w:p>
+      <w:pPr>
         <w:pStyle w:val="TextBody"/>
         <w:numPr>
           <w:ilvl w:val="0"/>
@@ -4510,15 +4513,17 @@
     </w:tbl>
     <w:p>
       <w:pPr>
-        <w:pStyle w:val="Normal"/>
-        <w:rPr>
-          <w:rFonts w:ascii="BC Sans" w:hAnsi="BC Sans"/>
-        </w:rPr>
-      </w:pPr>
-      <w:r>
-        <w:rPr>
-          <w:rFonts w:ascii="BC Sans" w:hAnsi="BC Sans"/>
-        </w:rPr>
+        <w:pStyle w:val="TableContents"/>
+        <w:widowControl w:val="false"/>
+        <w:rPr>
+          <w:color w:val="B85C00"/>
+        </w:rPr>
+      </w:pPr>
+      <w:r>
+        <w:rPr>
+          <w:color w:val="B85C00"/>
+        </w:rPr>
+        <w:t>{d.showImportFill:showEnd}</w:t>
       </w:r>
     </w:p>
     <w:p>
@@ -4836,7 +4841,7 @@
       <w:rPr>
         <w:rFonts w:ascii="BC Sans" w:hAnsi="BC Sans"/>
       </w:rPr>
-      <w:t>6</w:t>
+      <w:t>4</w:t>
     </w:r>
     <w:r>
       <w:rPr>

</xml_diff>

<commit_message>
Update Primary Contact in Step 3 and View
* Change Step 3 to show values in disabled fields and rename sectiopn
* Change Step 8, ALCS and PDF to show full contact information for the selected contact
</commit_message>
<xml_diff>
--- a/services/templates/pdf/nfu-submission-template.docx
+++ b/services/templates/pdf/nfu-submission-template.docx
@@ -2866,17 +2866,16 @@
               <w:pStyle w:val="TableContents"/>
               <w:widowControl w:val="false"/>
               <w:rPr>
-                <w:b/>
-                <w:bCs/>
-              </w:rPr>
-            </w:pPr>
-            <w:r>
-              <w:rPr>
-                <w:rFonts w:ascii="BC Sans" w:hAnsi="BC Sans"/>
-                <w:b/>
-                <w:bCs/>
-              </w:rPr>
-              <w:t>Primary Contact:</w:t>
+                <w:rFonts w:ascii="BC Sans" w:hAnsi="BC Sans"/>
+              </w:rPr>
+            </w:pPr>
+            <w:r>
+              <w:rPr>
+                <w:rFonts w:ascii="BC Sans" w:hAnsi="BC Sans"/>
+                <w:b/>
+                <w:bCs/>
+              </w:rPr>
+              <w:t>First Name</w:t>
             </w:r>
           </w:p>
         </w:tc>
@@ -2897,7 +2896,263 @@
               <w:rPr>
                 <w:rFonts w:ascii="BC Sans" w:hAnsi="BC Sans"/>
               </w:rPr>
-              <w:t>{d.primaryContact:ifEM():show(.noData)}</w:t>
+              <w:t>{d.primaryContact.firstName</w:t>
+            </w:r>
+            <w:r>
+              <w:rPr>
+                <w:rFonts w:ascii="BC Sans" w:hAnsi="BC Sans"/>
+              </w:rPr>
+              <w:t>:ifEM():show(.noData)</w:t>
+            </w:r>
+            <w:r>
+              <w:rPr>
+                <w:rFonts w:ascii="BC Sans" w:hAnsi="BC Sans"/>
+              </w:rPr>
+              <w:t>}</w:t>
+            </w:r>
+          </w:p>
+        </w:tc>
+      </w:tr>
+      <w:tr>
+        <w:trPr/>
+        <w:tc>
+          <w:tcPr>
+            <w:tcW w:w="3623" w:type="dxa"/>
+            <w:tcBorders/>
+          </w:tcPr>
+          <w:p>
+            <w:pPr>
+              <w:pStyle w:val="TableContents"/>
+              <w:widowControl w:val="false"/>
+              <w:rPr>
+                <w:rFonts w:ascii="BC Sans" w:hAnsi="BC Sans"/>
+                <w:b/>
+                <w:bCs/>
+              </w:rPr>
+            </w:pPr>
+            <w:r>
+              <w:rPr>
+                <w:rFonts w:ascii="BC Sans" w:hAnsi="BC Sans"/>
+                <w:b/>
+                <w:bCs/>
+              </w:rPr>
+              <w:t>Last Name</w:t>
+            </w:r>
+          </w:p>
+        </w:tc>
+        <w:tc>
+          <w:tcPr>
+            <w:tcW w:w="7267" w:type="dxa"/>
+            <w:tcBorders/>
+          </w:tcPr>
+          <w:p>
+            <w:pPr>
+              <w:pStyle w:val="TableContents"/>
+              <w:widowControl w:val="false"/>
+              <w:rPr>
+                <w:rFonts w:ascii="BC Sans" w:hAnsi="BC Sans"/>
+              </w:rPr>
+            </w:pPr>
+            <w:r>
+              <w:rPr>
+                <w:rFonts w:ascii="BC Sans" w:hAnsi="BC Sans"/>
+              </w:rPr>
+              <w:t>{d.primaryContact.lastName</w:t>
+            </w:r>
+            <w:r>
+              <w:rPr>
+                <w:rFonts w:ascii="BC Sans" w:hAnsi="BC Sans"/>
+              </w:rPr>
+              <w:t>:ifEM():show(.noData)</w:t>
+            </w:r>
+            <w:r>
+              <w:rPr>
+                <w:rFonts w:ascii="BC Sans" w:hAnsi="BC Sans"/>
+              </w:rPr>
+              <w:t>}</w:t>
+            </w:r>
+          </w:p>
+        </w:tc>
+      </w:tr>
+      <w:tr>
+        <w:trPr/>
+        <w:tc>
+          <w:tcPr>
+            <w:tcW w:w="3623" w:type="dxa"/>
+            <w:tcBorders/>
+          </w:tcPr>
+          <w:p>
+            <w:pPr>
+              <w:pStyle w:val="TableContents"/>
+              <w:widowControl w:val="false"/>
+              <w:rPr>
+                <w:rFonts w:ascii="BC Sans" w:hAnsi="BC Sans"/>
+                <w:b/>
+                <w:bCs/>
+              </w:rPr>
+            </w:pPr>
+            <w:r>
+              <w:rPr>
+                <w:rFonts w:ascii="BC Sans" w:hAnsi="BC Sans"/>
+                <w:b/>
+                <w:bCs/>
+              </w:rPr>
+              <w:t>{d.organizationText}</w:t>
+            </w:r>
+          </w:p>
+        </w:tc>
+        <w:tc>
+          <w:tcPr>
+            <w:tcW w:w="7267" w:type="dxa"/>
+            <w:tcBorders/>
+          </w:tcPr>
+          <w:p>
+            <w:pPr>
+              <w:pStyle w:val="TableContents"/>
+              <w:widowControl w:val="false"/>
+              <w:rPr>
+                <w:rFonts w:ascii="BC Sans" w:hAnsi="BC Sans"/>
+              </w:rPr>
+            </w:pPr>
+            <w:r>
+              <w:rPr>
+                <w:rFonts w:ascii="BC Sans" w:hAnsi="BC Sans"/>
+              </w:rPr>
+              <w:t>{d.primaryContact.organizationName</w:t>
+            </w:r>
+            <w:r>
+              <w:rPr>
+                <w:rFonts w:ascii="BC Sans" w:hAnsi="BC Sans"/>
+              </w:rPr>
+              <w:t>:ifEM():show(.noData)</w:t>
+            </w:r>
+            <w:r>
+              <w:rPr>
+                <w:rFonts w:ascii="BC Sans" w:hAnsi="BC Sans"/>
+              </w:rPr>
+              <w:t>}</w:t>
+            </w:r>
+          </w:p>
+        </w:tc>
+      </w:tr>
+      <w:tr>
+        <w:trPr/>
+        <w:tc>
+          <w:tcPr>
+            <w:tcW w:w="3623" w:type="dxa"/>
+            <w:tcBorders/>
+          </w:tcPr>
+          <w:p>
+            <w:pPr>
+              <w:pStyle w:val="TableContents"/>
+              <w:widowControl w:val="false"/>
+              <w:rPr>
+                <w:rFonts w:ascii="BC Sans" w:hAnsi="BC Sans"/>
+                <w:b/>
+                <w:bCs/>
+              </w:rPr>
+            </w:pPr>
+            <w:r>
+              <w:rPr>
+                <w:rFonts w:ascii="BC Sans" w:hAnsi="BC Sans"/>
+                <w:b/>
+                <w:bCs/>
+              </w:rPr>
+              <w:t>Phone</w:t>
+            </w:r>
+          </w:p>
+        </w:tc>
+        <w:tc>
+          <w:tcPr>
+            <w:tcW w:w="7267" w:type="dxa"/>
+            <w:tcBorders/>
+          </w:tcPr>
+          <w:p>
+            <w:pPr>
+              <w:pStyle w:val="TableContents"/>
+              <w:widowControl w:val="false"/>
+              <w:rPr>
+                <w:rFonts w:ascii="BC Sans" w:hAnsi="BC Sans"/>
+              </w:rPr>
+            </w:pPr>
+            <w:r>
+              <w:rPr>
+                <w:rFonts w:ascii="BC Sans" w:hAnsi="BC Sans"/>
+              </w:rPr>
+              <w:t>{d.primaryContact.phoneNumber</w:t>
+            </w:r>
+            <w:r>
+              <w:rPr>
+                <w:rFonts w:ascii="BC Sans" w:hAnsi="BC Sans"/>
+              </w:rPr>
+              <w:t>:ifEM():show(.noData)</w:t>
+            </w:r>
+            <w:r>
+              <w:rPr>
+                <w:rFonts w:ascii="BC Sans" w:hAnsi="BC Sans"/>
+              </w:rPr>
+              <w:t>}</w:t>
+            </w:r>
+          </w:p>
+        </w:tc>
+      </w:tr>
+      <w:tr>
+        <w:trPr/>
+        <w:tc>
+          <w:tcPr>
+            <w:tcW w:w="3623" w:type="dxa"/>
+            <w:tcBorders/>
+          </w:tcPr>
+          <w:p>
+            <w:pPr>
+              <w:pStyle w:val="TableContents"/>
+              <w:widowControl w:val="false"/>
+              <w:rPr>
+                <w:rFonts w:ascii="BC Sans" w:hAnsi="BC Sans"/>
+                <w:b/>
+                <w:bCs/>
+              </w:rPr>
+            </w:pPr>
+            <w:r>
+              <w:rPr>
+                <w:rFonts w:ascii="BC Sans" w:hAnsi="BC Sans"/>
+                <w:b/>
+                <w:bCs/>
+              </w:rPr>
+              <w:t>Email</w:t>
+            </w:r>
+          </w:p>
+        </w:tc>
+        <w:tc>
+          <w:tcPr>
+            <w:tcW w:w="7267" w:type="dxa"/>
+            <w:tcBorders/>
+          </w:tcPr>
+          <w:p>
+            <w:pPr>
+              <w:pStyle w:val="TableContents"/>
+              <w:widowControl w:val="false"/>
+              <w:rPr>
+                <w:rFonts w:ascii="BC Sans" w:hAnsi="BC Sans"/>
+              </w:rPr>
+            </w:pPr>
+            <w:r>
+              <w:rPr>
+                <w:rFonts w:ascii="BC Sans" w:hAnsi="BC Sans"/>
+              </w:rPr>
+              <w:t>{d.primaryContact.email</w:t>
+            </w:r>
+            <w:r>
+              <w:rPr>
+                <w:rFonts w:ascii="BC Sans" w:hAnsi="BC Sans"/>
+              </w:rPr>
+              <w:t>:ifEM():show(.noData)</w:t>
+            </w:r>
+            <w:r>
+              <w:rPr>
+                <w:rFonts w:ascii="BC Sans" w:hAnsi="BC Sans"/>
+              </w:rPr>
+              <w:t>}</w:t>
             </w:r>
           </w:p>
         </w:tc>
@@ -4841,7 +5096,7 @@
       <w:rPr>
         <w:rFonts w:ascii="BC Sans" w:hAnsi="BC Sans"/>
       </w:rPr>
-      <w:t>4</w:t>
+      <w:t>6</w:t>
     </w:r>
     <w:r>
       <w:rPr>

</xml_diff>

<commit_message>
Update NFU template with conditional info by parcel ownership
</commit_message>
<xml_diff>
--- a/services/templates/pdf/nfu-submission-template.docx
+++ b/services/templates/pdf/nfu-submission-template.docx
@@ -554,9 +554,7 @@
         <w:spacing w:before="140" w:after="120"/>
         <w:ind w:left="0" w:right="0" w:hanging="0"/>
         <w:jc w:val="left"/>
-        <w:rPr>
-          <w:rFonts w:ascii="BC Sans" w:hAnsi="BC Sans"/>
-        </w:rPr>
+        <w:rPr/>
       </w:pPr>
       <w:r>
         <w:rPr>
@@ -598,20 +596,97 @@
           <w:sz w:val="26"/>
           <w:szCs w:val="26"/>
         </w:rPr>
-        <w:t>Parcel Information</w:t>
+        <w:t xml:space="preserve">Parcel Information </w:t>
+      </w:r>
+      <w:r>
+        <w:rPr>
+          <w:rFonts w:ascii="BC Sans" w:hAnsi="BC Sans"/>
+          <w:color w:val="B85C00"/>
+        </w:rPr>
+        <w:t>{</w:t>
+      </w:r>
+      <w:r>
+        <w:rPr>
+          <w:rFonts w:ascii="BC Sans" w:hAnsi="BC Sans"/>
+          <w:color w:val="B85C00"/>
+          <w:sz w:val="26"/>
+          <w:szCs w:val="26"/>
+        </w:rPr>
+        <w:t>d.parcels[i].</w:t>
+      </w:r>
+      <w:r>
+        <w:rPr>
+          <w:rFonts w:ascii="BC Sans" w:hAnsi="BC Sans"/>
+          <w:color w:val="B85C00"/>
+          <w:sz w:val="26"/>
+          <w:szCs w:val="26"/>
+        </w:rPr>
+        <w:t>ownershipType:ifEQ(</w:t>
+      </w:r>
+      <w:r>
+        <w:rPr>
+          <w:rFonts w:ascii="BC Sans" w:hAnsi="BC Sans"/>
+          <w:b w:val="false"/>
+          <w:i w:val="false"/>
+          <w:caps w:val="false"/>
+          <w:smallCaps w:val="false"/>
+          <w:color w:val="B85C00"/>
+          <w:spacing w:val="0"/>
+          <w:sz w:val="26"/>
+          <w:szCs w:val="26"/>
+        </w:rPr>
+        <w:t>'Crown'</w:t>
+      </w:r>
+      <w:r>
+        <w:rPr>
+          <w:rFonts w:ascii="BC Sans" w:hAnsi="BC Sans"/>
+          <w:color w:val="B85C00"/>
+          <w:sz w:val="26"/>
+          <w:szCs w:val="26"/>
+        </w:rPr>
+        <w:t>)</w:t>
+      </w:r>
+      <w:r>
+        <w:rPr>
+          <w:rFonts w:ascii="BC Sans" w:hAnsi="BC Sans"/>
+          <w:color w:val="B85C00"/>
+          <w:sz w:val="26"/>
+          <w:szCs w:val="26"/>
+        </w:rPr>
+        <w:t>:</w:t>
+      </w:r>
+      <w:r>
+        <w:rPr>
+          <w:rFonts w:ascii="BC Sans" w:hAnsi="BC Sans"/>
+          <w:color w:val="B85C00"/>
+          <w:sz w:val="26"/>
+          <w:szCs w:val="26"/>
+        </w:rPr>
+        <w:t>hideBegin</w:t>
+      </w:r>
+      <w:r>
+        <w:rPr>
+          <w:rFonts w:ascii="BC Sans" w:hAnsi="BC Sans"/>
+          <w:color w:val="B85C00"/>
+          <w:sz w:val="26"/>
+          <w:szCs w:val="26"/>
+        </w:rPr>
+        <w:t>}</w:t>
       </w:r>
     </w:p>
     <w:p>
       <w:pPr>
         <w:pStyle w:val="PreformattedText"/>
         <w:rPr>
-          <w:rFonts w:ascii="BC Sans" w:hAnsi="BC Sans"/>
-        </w:rPr>
-      </w:pPr>
-      <w:r>
-        <w:rPr>
-          <w:rFonts w:ascii="BC Sans" w:hAnsi="BC Sans"/>
-        </w:rPr>
+          <w:b w:val="false"/>
+          <w:bCs w:val="false"/>
+          <w:color w:val="565656"/>
+          <w:sz w:val="26"/>
+          <w:szCs w:val="26"/>
+        </w:rPr>
+      </w:pPr>
+      <w:r>
+        <w:rPr/>
       </w:r>
     </w:p>
     <w:tbl>
@@ -845,7 +920,7 @@
                 <w:b/>
                 <w:bCs/>
               </w:rPr>
-              <w:t>PIN(Optional)</w:t>
+              <w:t>Purchase Date</w:t>
             </w:r>
           </w:p>
         </w:tc>
@@ -866,7 +941,7 @@
               <w:rPr>
                 <w:rFonts w:ascii="BC Sans" w:hAnsi="BC Sans"/>
               </w:rPr>
-              <w:t>{d.parcels[i].pin:ifEM():show(.noData)}</w:t>
+              <w:t>{d.parcels[i].purchasedDate:formatD('MMM D, YYYY'):ifEM():show(.noData)}</w:t>
             </w:r>
           </w:p>
         </w:tc>
@@ -893,7 +968,7 @@
                 <w:b/>
                 <w:bCs/>
               </w:rPr>
-              <w:t>Purchase Date</w:t>
+              <w:t>Farm Classification</w:t>
             </w:r>
           </w:p>
         </w:tc>
@@ -914,7 +989,19 @@
               <w:rPr>
                 <w:rFonts w:ascii="BC Sans" w:hAnsi="BC Sans"/>
               </w:rPr>
-              <w:t>{d.parcels[i].purchasedDate:formatD('MMM D, YYYY'):ifEM():show(.noData)}</w:t>
+              <w:t>{d.parcels[i].isFarm:ifEM():show(.noData):ifEQ(true):show(</w:t>
+            </w:r>
+            <w:r>
+              <w:rPr>
+                <w:rFonts w:ascii="BC Sans" w:hAnsi="BC Sans"/>
+              </w:rPr>
+              <w:t>Y</w:t>
+            </w:r>
+            <w:r>
+              <w:rPr>
+                <w:rFonts w:ascii="BC Sans" w:hAnsi="BC Sans"/>
+              </w:rPr>
+              <w:t>es):elseShow(No)}</w:t>
             </w:r>
           </w:p>
         </w:tc>
@@ -990,7 +1077,7 @@
                 <w:b/>
                 <w:bCs/>
               </w:rPr>
-              <w:t>Farm Classification</w:t>
+              <w:t>Certificate Of Title</w:t>
             </w:r>
           </w:p>
         </w:tc>
@@ -1011,7 +1098,166 @@
               <w:rPr>
                 <w:rFonts w:ascii="BC Sans" w:hAnsi="BC Sans"/>
               </w:rPr>
-              <w:t>{d.parcels[i].isFarm:ifEM():show(.noData):ifEQ(true):show(yes):elseShow(No)}</w:t>
+              <w:t>{d.parcels[i].certificateOfTitle:ifEM():show(.noData)}</w:t>
+            </w:r>
+          </w:p>
+        </w:tc>
+      </w:tr>
+    </w:tbl>
+    <w:p>
+      <w:pPr>
+        <w:pStyle w:val="TableContents"/>
+        <w:widowControl w:val="false"/>
+        <w:rPr>
+          <w:color w:val="B85C00"/>
+        </w:rPr>
+      </w:pPr>
+      <w:r>
+        <w:rPr>
+          <w:rFonts w:ascii="BC Sans" w:hAnsi="BC Sans"/>
+          <w:color w:val="B85C00"/>
+        </w:rPr>
+        <w:t>{d.parcels[i].</w:t>
+      </w:r>
+      <w:r>
+        <w:rPr>
+          <w:rFonts w:ascii="BC Sans" w:hAnsi="BC Sans"/>
+          <w:color w:val="B85C00"/>
+        </w:rPr>
+        <w:t>ownershipType</w:t>
+      </w:r>
+      <w:r>
+        <w:rPr>
+          <w:rFonts w:ascii="BC Sans" w:hAnsi="BC Sans"/>
+          <w:color w:val="B85C00"/>
+        </w:rPr>
+        <w:t>:</w:t>
+      </w:r>
+      <w:r>
+        <w:rPr>
+          <w:rFonts w:ascii="BC Sans" w:hAnsi="BC Sans"/>
+          <w:color w:val="B85C00"/>
+        </w:rPr>
+        <w:t>hideEnd</w:t>
+      </w:r>
+      <w:r>
+        <w:rPr>
+          <w:rFonts w:ascii="BC Sans" w:hAnsi="BC Sans"/>
+          <w:color w:val="B85C00"/>
+        </w:rPr>
+        <w:t>}{d.parcels[i].</w:t>
+      </w:r>
+      <w:r>
+        <w:rPr>
+          <w:rFonts w:ascii="BC Sans" w:hAnsi="BC Sans"/>
+          <w:color w:val="B85C00"/>
+        </w:rPr>
+        <w:t>ownershipType:ifEQ(</w:t>
+      </w:r>
+      <w:r>
+        <w:rPr>
+          <w:rFonts w:ascii="BC Sans" w:hAnsi="BC Sans"/>
+          <w:b w:val="false"/>
+          <w:i w:val="false"/>
+          <w:caps w:val="false"/>
+          <w:smallCaps w:val="false"/>
+          <w:color w:val="B85C00"/>
+          <w:spacing w:val="0"/>
+          <w:sz w:val="24"/>
+          <w:szCs w:val="24"/>
+        </w:rPr>
+        <w:t>'Crown'</w:t>
+      </w:r>
+      <w:r>
+        <w:rPr>
+          <w:rFonts w:ascii="BC Sans" w:hAnsi="BC Sans"/>
+          <w:color w:val="B85C00"/>
+        </w:rPr>
+        <w:t>)</w:t>
+      </w:r>
+      <w:r>
+        <w:rPr>
+          <w:rFonts w:ascii="BC Sans" w:hAnsi="BC Sans"/>
+          <w:color w:val="B85C00"/>
+        </w:rPr>
+        <w:t>:</w:t>
+      </w:r>
+      <w:r>
+        <w:rPr>
+          <w:rFonts w:ascii="BC Sans" w:hAnsi="BC Sans"/>
+          <w:color w:val="B85C00"/>
+        </w:rPr>
+        <w:t>showBegin</w:t>
+      </w:r>
+      <w:r>
+        <w:rPr>
+          <w:rFonts w:ascii="BC Sans" w:hAnsi="BC Sans"/>
+          <w:color w:val="B85C00"/>
+        </w:rPr>
+        <w:t>}</w:t>
+      </w:r>
+    </w:p>
+    <w:tbl>
+      <w:tblPr>
+        <w:tblW w:w="5000" w:type="pct"/>
+        <w:jc w:val="left"/>
+        <w:tblInd w:w="0" w:type="dxa"/>
+        <w:tblLayout w:type="fixed"/>
+        <w:tblCellMar>
+          <w:top w:w="55" w:type="dxa"/>
+          <w:left w:w="55" w:type="dxa"/>
+          <w:bottom w:w="55" w:type="dxa"/>
+          <w:right w:w="55" w:type="dxa"/>
+        </w:tblCellMar>
+      </w:tblPr>
+      <w:tblGrid>
+        <w:gridCol w:w="3077"/>
+        <w:gridCol w:w="7813"/>
+      </w:tblGrid>
+      <w:tr>
+        <w:trPr/>
+        <w:tc>
+          <w:tcPr>
+            <w:tcW w:w="3077" w:type="dxa"/>
+            <w:tcBorders/>
+          </w:tcPr>
+          <w:p>
+            <w:pPr>
+              <w:pStyle w:val="TableContents"/>
+              <w:widowControl w:val="false"/>
+              <w:rPr>
+                <w:b/>
+                <w:bCs/>
+              </w:rPr>
+            </w:pPr>
+            <w:r>
+              <w:rPr>
+                <w:rFonts w:ascii="BC Sans" w:hAnsi="BC Sans"/>
+                <w:b/>
+                <w:bCs/>
+              </w:rPr>
+              <w:t>Ownership Type</w:t>
+            </w:r>
+          </w:p>
+        </w:tc>
+        <w:tc>
+          <w:tcPr>
+            <w:tcW w:w="7813" w:type="dxa"/>
+            <w:tcBorders/>
+          </w:tcPr>
+          <w:p>
+            <w:pPr>
+              <w:pStyle w:val="TableContents"/>
+              <w:widowControl w:val="false"/>
+              <w:rPr>
+                <w:rFonts w:ascii="BC Sans" w:hAnsi="BC Sans"/>
+              </w:rPr>
+            </w:pPr>
+            <w:r>
+              <w:rPr>
+                <w:rFonts w:ascii="BC Sans" w:hAnsi="BC Sans"/>
+              </w:rPr>
+              <w:t>{d.parcels[i].ownershipType:ifEM():show(.noData)}</w:t>
             </w:r>
           </w:p>
         </w:tc>
@@ -1038,6 +1284,331 @@
                 <w:b/>
                 <w:bCs/>
               </w:rPr>
+              <w:t>Legal Description</w:t>
+            </w:r>
+          </w:p>
+        </w:tc>
+        <w:tc>
+          <w:tcPr>
+            <w:tcW w:w="7813" w:type="dxa"/>
+            <w:tcBorders/>
+          </w:tcPr>
+          <w:p>
+            <w:pPr>
+              <w:pStyle w:val="TableContents"/>
+              <w:widowControl w:val="false"/>
+              <w:rPr>
+                <w:rFonts w:ascii="BC Sans" w:hAnsi="BC Sans"/>
+              </w:rPr>
+            </w:pPr>
+            <w:r>
+              <w:rPr>
+                <w:rFonts w:ascii="BC Sans" w:hAnsi="BC Sans"/>
+              </w:rPr>
+              <w:t>{d.parcels[i].legalDescription:ifEM():show(.noData)}</w:t>
+            </w:r>
+          </w:p>
+        </w:tc>
+      </w:tr>
+      <w:tr>
+        <w:trPr/>
+        <w:tc>
+          <w:tcPr>
+            <w:tcW w:w="3077" w:type="dxa"/>
+            <w:tcBorders/>
+          </w:tcPr>
+          <w:p>
+            <w:pPr>
+              <w:pStyle w:val="TableContents"/>
+              <w:widowControl w:val="false"/>
+              <w:rPr>
+                <w:b/>
+                <w:bCs/>
+              </w:rPr>
+            </w:pPr>
+            <w:r>
+              <w:rPr>
+                <w:rFonts w:ascii="BC Sans" w:hAnsi="BC Sans"/>
+                <w:b/>
+                <w:bCs/>
+              </w:rPr>
+              <w:t>Area (Hectares)</w:t>
+            </w:r>
+          </w:p>
+        </w:tc>
+        <w:tc>
+          <w:tcPr>
+            <w:tcW w:w="7813" w:type="dxa"/>
+            <w:tcBorders/>
+          </w:tcPr>
+          <w:p>
+            <w:pPr>
+              <w:pStyle w:val="TableContents"/>
+              <w:widowControl w:val="false"/>
+              <w:rPr>
+                <w:rFonts w:ascii="BC Sans" w:hAnsi="BC Sans"/>
+              </w:rPr>
+            </w:pPr>
+            <w:r>
+              <w:rPr>
+                <w:rFonts w:ascii="BC Sans" w:hAnsi="BC Sans"/>
+              </w:rPr>
+              <w:t>{d.parcels[i].mapAreaHectares:ifEM():show(.noData)}</w:t>
+            </w:r>
+          </w:p>
+        </w:tc>
+      </w:tr>
+      <w:tr>
+        <w:trPr/>
+        <w:tc>
+          <w:tcPr>
+            <w:tcW w:w="3077" w:type="dxa"/>
+            <w:tcBorders/>
+          </w:tcPr>
+          <w:p>
+            <w:pPr>
+              <w:pStyle w:val="TableContents"/>
+              <w:widowControl w:val="false"/>
+              <w:rPr>
+                <w:b/>
+                <w:bCs/>
+              </w:rPr>
+            </w:pPr>
+            <w:r>
+              <w:rPr>
+                <w:rFonts w:ascii="BC Sans" w:hAnsi="BC Sans"/>
+                <w:b/>
+                <w:bCs/>
+              </w:rPr>
+              <w:t xml:space="preserve">PID </w:t>
+            </w:r>
+            <w:r>
+              <w:rPr>
+                <w:rFonts w:ascii="BC Sans" w:hAnsi="BC Sans"/>
+                <w:b/>
+                <w:bCs/>
+              </w:rPr>
+              <w:t>(optional)</w:t>
+            </w:r>
+          </w:p>
+        </w:tc>
+        <w:tc>
+          <w:tcPr>
+            <w:tcW w:w="7813" w:type="dxa"/>
+            <w:tcBorders/>
+          </w:tcPr>
+          <w:p>
+            <w:pPr>
+              <w:pStyle w:val="TableContents"/>
+              <w:widowControl w:val="false"/>
+              <w:rPr>
+                <w:rFonts w:ascii="BC Sans" w:hAnsi="BC Sans"/>
+              </w:rPr>
+            </w:pPr>
+            <w:r>
+              <w:rPr>
+                <w:rFonts w:ascii="BC Sans" w:hAnsi="BC Sans"/>
+              </w:rPr>
+              <w:t>{d.parcels[i].pid:ifEM():show(.noData)}</w:t>
+            </w:r>
+          </w:p>
+        </w:tc>
+      </w:tr>
+      <w:tr>
+        <w:trPr/>
+        <w:tc>
+          <w:tcPr>
+            <w:tcW w:w="3077" w:type="dxa"/>
+            <w:tcBorders/>
+          </w:tcPr>
+          <w:p>
+            <w:pPr>
+              <w:pStyle w:val="TableContents"/>
+              <w:widowControl w:val="false"/>
+              <w:rPr>
+                <w:b/>
+                <w:bCs/>
+              </w:rPr>
+            </w:pPr>
+            <w:r>
+              <w:rPr>
+                <w:rFonts w:ascii="BC Sans" w:hAnsi="BC Sans"/>
+                <w:b/>
+                <w:bCs/>
+              </w:rPr>
+              <w:t>PIN (</w:t>
+            </w:r>
+            <w:r>
+              <w:rPr>
+                <w:rFonts w:ascii="BC Sans" w:hAnsi="BC Sans"/>
+                <w:b/>
+                <w:bCs/>
+              </w:rPr>
+              <w:t>o</w:t>
+            </w:r>
+            <w:r>
+              <w:rPr>
+                <w:rFonts w:ascii="BC Sans" w:hAnsi="BC Sans"/>
+                <w:b/>
+                <w:bCs/>
+              </w:rPr>
+              <w:t>ptional)</w:t>
+            </w:r>
+          </w:p>
+        </w:tc>
+        <w:tc>
+          <w:tcPr>
+            <w:tcW w:w="7813" w:type="dxa"/>
+            <w:tcBorders/>
+          </w:tcPr>
+          <w:p>
+            <w:pPr>
+              <w:pStyle w:val="TableContents"/>
+              <w:widowControl w:val="false"/>
+              <w:rPr>
+                <w:rFonts w:ascii="BC Sans" w:hAnsi="BC Sans"/>
+              </w:rPr>
+            </w:pPr>
+            <w:r>
+              <w:rPr>
+                <w:rFonts w:ascii="BC Sans" w:hAnsi="BC Sans"/>
+              </w:rPr>
+              <w:t>{d.parcels[i].pin:ifEM():show(.noData)}</w:t>
+            </w:r>
+          </w:p>
+        </w:tc>
+      </w:tr>
+      <w:tr>
+        <w:trPr/>
+        <w:tc>
+          <w:tcPr>
+            <w:tcW w:w="3077" w:type="dxa"/>
+            <w:tcBorders/>
+          </w:tcPr>
+          <w:p>
+            <w:pPr>
+              <w:pStyle w:val="TableContents"/>
+              <w:widowControl w:val="false"/>
+              <w:rPr>
+                <w:b/>
+                <w:bCs/>
+              </w:rPr>
+            </w:pPr>
+            <w:r>
+              <w:rPr>
+                <w:rFonts w:ascii="BC Sans" w:hAnsi="BC Sans"/>
+                <w:b/>
+                <w:bCs/>
+              </w:rPr>
+              <w:t>Farm Classification</w:t>
+            </w:r>
+          </w:p>
+        </w:tc>
+        <w:tc>
+          <w:tcPr>
+            <w:tcW w:w="7813" w:type="dxa"/>
+            <w:tcBorders/>
+          </w:tcPr>
+          <w:p>
+            <w:pPr>
+              <w:pStyle w:val="TableContents"/>
+              <w:widowControl w:val="false"/>
+              <w:rPr>
+                <w:rFonts w:ascii="BC Sans" w:hAnsi="BC Sans"/>
+              </w:rPr>
+            </w:pPr>
+            <w:r>
+              <w:rPr>
+                <w:rFonts w:ascii="BC Sans" w:hAnsi="BC Sans"/>
+              </w:rPr>
+              <w:t>{d.parcels[i].isFarm:ifEM():show(.noData):ifEQ(true):show(</w:t>
+            </w:r>
+            <w:r>
+              <w:rPr>
+                <w:rFonts w:ascii="BC Sans" w:hAnsi="BC Sans"/>
+              </w:rPr>
+              <w:t>Y</w:t>
+            </w:r>
+            <w:r>
+              <w:rPr>
+                <w:rFonts w:ascii="BC Sans" w:hAnsi="BC Sans"/>
+              </w:rPr>
+              <w:t>es):elseShow(No)}</w:t>
+            </w:r>
+          </w:p>
+        </w:tc>
+      </w:tr>
+      <w:tr>
+        <w:trPr/>
+        <w:tc>
+          <w:tcPr>
+            <w:tcW w:w="3077" w:type="dxa"/>
+            <w:tcBorders/>
+          </w:tcPr>
+          <w:p>
+            <w:pPr>
+              <w:pStyle w:val="TableContents"/>
+              <w:widowControl w:val="false"/>
+              <w:rPr>
+                <w:rFonts w:ascii="BC Sans" w:hAnsi="BC Sans"/>
+                <w:b/>
+                <w:bCs/>
+              </w:rPr>
+            </w:pPr>
+            <w:r>
+              <w:rPr>
+                <w:rFonts w:ascii="BC Sans" w:hAnsi="BC Sans"/>
+                <w:b/>
+                <w:bCs/>
+              </w:rPr>
+              <w:t>Civic Address</w:t>
+            </w:r>
+          </w:p>
+        </w:tc>
+        <w:tc>
+          <w:tcPr>
+            <w:tcW w:w="7813" w:type="dxa"/>
+            <w:tcBorders/>
+          </w:tcPr>
+          <w:p>
+            <w:pPr>
+              <w:pStyle w:val="TableContents"/>
+              <w:widowControl w:val="false"/>
+              <w:rPr>
+                <w:rFonts w:ascii="BC Sans" w:hAnsi="BC Sans"/>
+              </w:rPr>
+            </w:pPr>
+            <w:r>
+              <w:rPr>
+                <w:rFonts w:ascii="BC Sans" w:hAnsi="BC Sans"/>
+              </w:rPr>
+              <w:t>{d.parcels[i].civicAddress:ifEM():show(.noData)}</w:t>
+            </w:r>
+          </w:p>
+        </w:tc>
+      </w:tr>
+      <w:tr>
+        <w:trPr/>
+        <w:tc>
+          <w:tcPr>
+            <w:tcW w:w="3077" w:type="dxa"/>
+            <w:tcBorders/>
+          </w:tcPr>
+          <w:p>
+            <w:pPr>
+              <w:pStyle w:val="TableContents"/>
+              <w:widowControl w:val="false"/>
+              <w:rPr>
+                <w:b/>
+                <w:bCs/>
+              </w:rPr>
+            </w:pPr>
+            <w:r>
+              <w:rPr>
+                <w:rFonts w:ascii="BC Sans" w:hAnsi="BC Sans"/>
+                <w:b/>
+                <w:bCs/>
+              </w:rPr>
               <w:t>Certificate Of Title</w:t>
             </w:r>
           </w:p>
@@ -1067,23 +1638,46 @@
     </w:tbl>
     <w:p>
       <w:pPr>
-        <w:pStyle w:val="Heading3"/>
-        <w:rPr>
-          <w:b w:val="false"/>
-          <w:bCs w:val="false"/>
-          <w:color w:val="565656"/>
-          <w:sz w:val="26"/>
-          <w:szCs w:val="26"/>
-        </w:rPr>
-      </w:pPr>
-      <w:r>
-        <w:rPr>
-          <w:b w:val="false"/>
-          <w:bCs w:val="false"/>
-          <w:color w:val="565656"/>
-          <w:sz w:val="26"/>
-          <w:szCs w:val="26"/>
-        </w:rPr>
+        <w:pStyle w:val="TableContents"/>
+        <w:widowControl w:val="false"/>
+        <w:rPr>
+          <w:color w:val="B85C00"/>
+        </w:rPr>
+      </w:pPr>
+      <w:r>
+        <w:rPr>
+          <w:rFonts w:ascii="BC Sans" w:hAnsi="BC Sans"/>
+          <w:color w:val="B85C00"/>
+        </w:rPr>
+        <w:t>{d.parcels[i].</w:t>
+      </w:r>
+      <w:r>
+        <w:rPr>
+          <w:rFonts w:ascii="BC Sans" w:hAnsi="BC Sans"/>
+          <w:color w:val="B85C00"/>
+        </w:rPr>
+        <w:t>ownershipType</w:t>
+      </w:r>
+      <w:r>
+        <w:rPr>
+          <w:rFonts w:ascii="BC Sans" w:hAnsi="BC Sans"/>
+          <w:color w:val="B85C00"/>
+        </w:rPr>
+        <w:t>:</w:t>
+      </w:r>
+      <w:r>
+        <w:rPr>
+          <w:rFonts w:ascii="BC Sans" w:hAnsi="BC Sans"/>
+          <w:color w:val="B85C00"/>
+        </w:rPr>
+        <w:t>showEnd</w:t>
+      </w:r>
+      <w:r>
+        <w:rPr>
+          <w:rFonts w:ascii="BC Sans" w:hAnsi="BC Sans"/>
+          <w:color w:val="B85C00"/>
+        </w:rPr>
+        <w:t>}</w:t>
       </w:r>
     </w:p>
     <w:p>
@@ -1703,18 +2297,443 @@
         </w:rPr>
         <w:t>{d.parcels[i].owners:hideEnd}</w:t>
       </w:r>
-      <w:r>
-        <w:rPr>
-          <w:rFonts w:ascii="BC Sans" w:hAnsi="BC Sans"/>
-        </w:rPr>
-        <w:t xml:space="preserve"> </w:t>
-      </w:r>
-      <w:r>
-        <w:rPr>
-          <w:rFonts w:ascii="BC Sans" w:hAnsi="BC Sans"/>
-          <w:color w:val="B85C00"/>
-        </w:rPr>
-        <w:t>{d.parcels[i+1]}</w:t>
+    </w:p>
+    <w:p>
+      <w:pPr>
+        <w:pStyle w:val="TableContents"/>
+        <w:widowControl w:val="false"/>
+        <w:rPr>
+          <w:color w:val="B85C00"/>
+        </w:rPr>
+      </w:pPr>
+      <w:r>
+        <w:rPr/>
+      </w:r>
+    </w:p>
+    <w:p>
+      <w:pPr>
+        <w:pStyle w:val="TableContents"/>
+        <w:widowControl w:val="false"/>
+        <w:rPr>
+          <w:color w:val="B85C00"/>
+        </w:rPr>
+      </w:pPr>
+      <w:r>
+        <w:rPr>
+          <w:rFonts w:ascii="BC Sans" w:hAnsi="BC Sans"/>
+          <w:color w:val="B85C00"/>
+        </w:rPr>
+        <w:t>{d.parcels[i].</w:t>
+      </w:r>
+      <w:r>
+        <w:rPr>
+          <w:rFonts w:ascii="BC Sans" w:hAnsi="BC Sans"/>
+          <w:color w:val="B85C00"/>
+        </w:rPr>
+        <w:t>ownershipType:ifEQ(</w:t>
+      </w:r>
+      <w:r>
+        <w:rPr>
+          <w:rFonts w:ascii="BC Sans" w:hAnsi="BC Sans"/>
+          <w:b w:val="false"/>
+          <w:i w:val="false"/>
+          <w:caps w:val="false"/>
+          <w:smallCaps w:val="false"/>
+          <w:color w:val="B85C00"/>
+          <w:spacing w:val="0"/>
+          <w:sz w:val="24"/>
+          <w:szCs w:val="24"/>
+        </w:rPr>
+        <w:t>'Crown'</w:t>
+      </w:r>
+      <w:r>
+        <w:rPr>
+          <w:rFonts w:ascii="BC Sans" w:hAnsi="BC Sans"/>
+          <w:color w:val="B85C00"/>
+        </w:rPr>
+        <w:t>)</w:t>
+      </w:r>
+      <w:r>
+        <w:rPr>
+          <w:rFonts w:ascii="BC Sans" w:hAnsi="BC Sans"/>
+          <w:color w:val="B85C00"/>
+        </w:rPr>
+        <w:t>:</w:t>
+      </w:r>
+      <w:r>
+        <w:rPr>
+          <w:rFonts w:ascii="BC Sans" w:hAnsi="BC Sans"/>
+          <w:color w:val="B85C00"/>
+        </w:rPr>
+        <w:t>hideBegin</w:t>
+      </w:r>
+      <w:r>
+        <w:rPr>
+          <w:rFonts w:ascii="BC Sans" w:hAnsi="BC Sans"/>
+          <w:color w:val="B85C00"/>
+        </w:rPr>
+        <w:t>}</w:t>
+      </w:r>
+    </w:p>
+    <w:tbl>
+      <w:tblPr>
+        <w:tblW w:w="10885" w:type="dxa"/>
+        <w:jc w:val="left"/>
+        <w:tblInd w:w="0" w:type="dxa"/>
+        <w:tblLayout w:type="fixed"/>
+        <w:tblCellMar>
+          <w:top w:w="55" w:type="dxa"/>
+          <w:left w:w="55" w:type="dxa"/>
+          <w:bottom w:w="55" w:type="dxa"/>
+          <w:right w:w="55" w:type="dxa"/>
+        </w:tblCellMar>
+      </w:tblPr>
+      <w:tblGrid>
+        <w:gridCol w:w="6683"/>
+        <w:gridCol w:w="4202"/>
+      </w:tblGrid>
+      <w:tr>
+        <w:trPr/>
+        <w:tc>
+          <w:tcPr>
+            <w:tcW w:w="6683" w:type="dxa"/>
+            <w:tcBorders/>
+          </w:tcPr>
+          <w:p>
+            <w:pPr>
+              <w:pStyle w:val="TableContents"/>
+              <w:widowControl w:val="false"/>
+              <w:rPr>
+                <w:b/>
+                <w:bCs/>
+              </w:rPr>
+            </w:pPr>
+            <w:r>
+              <w:rPr>
+                <w:rFonts w:ascii="BC Sans" w:hAnsi="BC Sans"/>
+                <w:b/>
+                <w:bCs/>
+              </w:rPr>
+              <w:t>I confirm that the owner information provided above matches the current Certificate of Title</w:t>
+            </w:r>
+          </w:p>
+        </w:tc>
+        <w:tc>
+          <w:tcPr>
+            <w:tcW w:w="4202" w:type="dxa"/>
+            <w:tcBorders/>
+          </w:tcPr>
+          <w:p>
+            <w:pPr>
+              <w:pStyle w:val="TableContents"/>
+              <w:widowControl w:val="false"/>
+              <w:rPr>
+                <w:rFonts w:ascii="BC Sans" w:hAnsi="BC Sans"/>
+              </w:rPr>
+            </w:pPr>
+            <w:r>
+              <w:rPr>
+                <w:rFonts w:ascii="BC Sans" w:hAnsi="BC Sans"/>
+              </w:rPr>
+              <w:t>{d.parcels[i].</w:t>
+            </w:r>
+            <w:r>
+              <w:rPr>
+                <w:rFonts w:ascii="BC Sans" w:hAnsi="BC Sans"/>
+              </w:rPr>
+              <w:t>isConfirmedByApplicant:ifEQ(true):show(Yes):elseShow(.noData)</w:t>
+            </w:r>
+            <w:r>
+              <w:rPr>
+                <w:rFonts w:ascii="BC Sans" w:hAnsi="BC Sans"/>
+              </w:rPr>
+              <w:t>}</w:t>
+            </w:r>
+          </w:p>
+          <w:p>
+            <w:pPr>
+              <w:pStyle w:val="TableContents"/>
+              <w:widowControl w:val="false"/>
+              <w:rPr>
+                <w:rFonts w:ascii="BC Sans" w:hAnsi="BC Sans"/>
+              </w:rPr>
+            </w:pPr>
+            <w:r>
+              <w:rPr/>
+            </w:r>
+          </w:p>
+        </w:tc>
+      </w:tr>
+    </w:tbl>
+    <w:p>
+      <w:pPr>
+        <w:pStyle w:val="TableContents"/>
+        <w:widowControl w:val="false"/>
+        <w:rPr>
+          <w:color w:val="B85C00"/>
+        </w:rPr>
+      </w:pPr>
+      <w:r>
+        <w:rPr>
+          <w:rFonts w:ascii="BC Sans" w:hAnsi="BC Sans"/>
+          <w:color w:val="B85C00"/>
+        </w:rPr>
+        <w:t>{d.parcels[i].</w:t>
+      </w:r>
+      <w:r>
+        <w:rPr>
+          <w:rFonts w:ascii="BC Sans" w:hAnsi="BC Sans"/>
+          <w:color w:val="B85C00"/>
+        </w:rPr>
+        <w:t>ownershipType</w:t>
+      </w:r>
+      <w:r>
+        <w:rPr>
+          <w:rFonts w:ascii="BC Sans" w:hAnsi="BC Sans"/>
+          <w:color w:val="B85C00"/>
+        </w:rPr>
+        <w:t>:</w:t>
+      </w:r>
+      <w:r>
+        <w:rPr>
+          <w:rFonts w:ascii="BC Sans" w:hAnsi="BC Sans"/>
+          <w:color w:val="B85C00"/>
+        </w:rPr>
+        <w:t>hideEnd</w:t>
+      </w:r>
+      <w:r>
+        <w:rPr>
+          <w:rFonts w:ascii="BC Sans" w:hAnsi="BC Sans"/>
+          <w:color w:val="B85C00"/>
+        </w:rPr>
+        <w:t>}</w:t>
+      </w:r>
+    </w:p>
+    <w:p>
+      <w:pPr>
+        <w:pStyle w:val="TableContents"/>
+        <w:widowControl w:val="false"/>
+        <w:rPr>
+          <w:color w:val="B85C00"/>
+        </w:rPr>
+      </w:pPr>
+      <w:r>
+        <w:rPr/>
+      </w:r>
+    </w:p>
+    <w:p>
+      <w:pPr>
+        <w:pStyle w:val="TableContents"/>
+        <w:widowControl w:val="false"/>
+        <w:rPr>
+          <w:color w:val="B85C00"/>
+        </w:rPr>
+      </w:pPr>
+      <w:r>
+        <w:rPr>
+          <w:rFonts w:ascii="BC Sans" w:hAnsi="BC Sans"/>
+          <w:color w:val="B85C00"/>
+        </w:rPr>
+        <w:t>{d.parcels[i].</w:t>
+      </w:r>
+      <w:r>
+        <w:rPr>
+          <w:rFonts w:ascii="BC Sans" w:hAnsi="BC Sans"/>
+          <w:color w:val="B85C00"/>
+        </w:rPr>
+        <w:t>ownershipType:ifEQ(</w:t>
+      </w:r>
+      <w:r>
+        <w:rPr>
+          <w:rFonts w:ascii="BC Sans" w:hAnsi="BC Sans"/>
+          <w:b w:val="false"/>
+          <w:i w:val="false"/>
+          <w:caps w:val="false"/>
+          <w:smallCaps w:val="false"/>
+          <w:color w:val="B85C00"/>
+          <w:spacing w:val="0"/>
+          <w:sz w:val="24"/>
+          <w:szCs w:val="24"/>
+        </w:rPr>
+        <w:t>'Crown'</w:t>
+      </w:r>
+      <w:r>
+        <w:rPr>
+          <w:rFonts w:ascii="BC Sans" w:hAnsi="BC Sans"/>
+          <w:color w:val="B85C00"/>
+        </w:rPr>
+        <w:t>)</w:t>
+      </w:r>
+      <w:r>
+        <w:rPr>
+          <w:rFonts w:ascii="BC Sans" w:hAnsi="BC Sans"/>
+          <w:color w:val="B85C00"/>
+        </w:rPr>
+        <w:t>:</w:t>
+      </w:r>
+      <w:r>
+        <w:rPr>
+          <w:rFonts w:ascii="BC Sans" w:hAnsi="BC Sans"/>
+          <w:color w:val="B85C00"/>
+        </w:rPr>
+        <w:t>showBegin</w:t>
+      </w:r>
+      <w:r>
+        <w:rPr>
+          <w:rFonts w:ascii="BC Sans" w:hAnsi="BC Sans"/>
+          <w:color w:val="B85C00"/>
+        </w:rPr>
+        <w:t>}</w:t>
+      </w:r>
+    </w:p>
+    <w:tbl>
+      <w:tblPr>
+        <w:tblW w:w="10885" w:type="dxa"/>
+        <w:jc w:val="left"/>
+        <w:tblInd w:w="0" w:type="dxa"/>
+        <w:tblLayout w:type="fixed"/>
+        <w:tblCellMar>
+          <w:top w:w="55" w:type="dxa"/>
+          <w:left w:w="55" w:type="dxa"/>
+          <w:bottom w:w="55" w:type="dxa"/>
+          <w:right w:w="55" w:type="dxa"/>
+        </w:tblCellMar>
+      </w:tblPr>
+      <w:tblGrid>
+        <w:gridCol w:w="6683"/>
+        <w:gridCol w:w="4202"/>
+      </w:tblGrid>
+      <w:tr>
+        <w:trPr/>
+        <w:tc>
+          <w:tcPr>
+            <w:tcW w:w="6683" w:type="dxa"/>
+            <w:tcBorders/>
+          </w:tcPr>
+          <w:p>
+            <w:pPr>
+              <w:pStyle w:val="TableContents"/>
+              <w:widowControl w:val="false"/>
+              <w:rPr>
+                <w:b/>
+                <w:bCs/>
+              </w:rPr>
+            </w:pPr>
+            <w:r>
+              <w:rPr>
+                <w:rFonts w:ascii="BC Sans" w:hAnsi="BC Sans"/>
+                <w:b/>
+                <w:bCs/>
+              </w:rPr>
+              <w:t>I confirm that I have provided the Ministry or Department Responsible for this Crown Land parcel to the best of my ability in order to avoid processing delays</w:t>
+            </w:r>
+          </w:p>
+        </w:tc>
+        <w:tc>
+          <w:tcPr>
+            <w:tcW w:w="4202" w:type="dxa"/>
+            <w:tcBorders/>
+          </w:tcPr>
+          <w:p>
+            <w:pPr>
+              <w:pStyle w:val="TableContents"/>
+              <w:widowControl w:val="false"/>
+              <w:rPr>
+                <w:rFonts w:ascii="BC Sans" w:hAnsi="BC Sans"/>
+              </w:rPr>
+            </w:pPr>
+            <w:r>
+              <w:rPr>
+                <w:rFonts w:ascii="BC Sans" w:hAnsi="BC Sans"/>
+              </w:rPr>
+              <w:t>{d.parcels[i].</w:t>
+            </w:r>
+            <w:r>
+              <w:rPr>
+                <w:rFonts w:ascii="BC Sans" w:hAnsi="BC Sans"/>
+              </w:rPr>
+              <w:t>isConfirmedByApplicant:ifEQ(true):show(Yes):elseShow(.noData)</w:t>
+            </w:r>
+            <w:r>
+              <w:rPr>
+                <w:rFonts w:ascii="BC Sans" w:hAnsi="BC Sans"/>
+              </w:rPr>
+              <w:t>}</w:t>
+            </w:r>
+          </w:p>
+          <w:p>
+            <w:pPr>
+              <w:pStyle w:val="TableContents"/>
+              <w:widowControl w:val="false"/>
+              <w:rPr>
+                <w:rFonts w:ascii="BC Sans" w:hAnsi="BC Sans"/>
+              </w:rPr>
+            </w:pPr>
+            <w:r>
+              <w:rPr/>
+            </w:r>
+          </w:p>
+        </w:tc>
+      </w:tr>
+    </w:tbl>
+    <w:p>
+      <w:pPr>
+        <w:pStyle w:val="TableContents"/>
+        <w:widowControl w:val="false"/>
+        <w:rPr>
+          <w:color w:val="B85C00"/>
+        </w:rPr>
+      </w:pPr>
+      <w:r>
+        <w:rPr>
+          <w:rFonts w:ascii="BC Sans" w:hAnsi="BC Sans"/>
+          <w:color w:val="B85C00"/>
+        </w:rPr>
+        <w:t>{d.parcels[i].</w:t>
+      </w:r>
+      <w:r>
+        <w:rPr>
+          <w:rFonts w:ascii="BC Sans" w:hAnsi="BC Sans"/>
+          <w:color w:val="B85C00"/>
+        </w:rPr>
+        <w:t>ownershipType</w:t>
+      </w:r>
+      <w:r>
+        <w:rPr>
+          <w:rFonts w:ascii="BC Sans" w:hAnsi="BC Sans"/>
+          <w:color w:val="B85C00"/>
+        </w:rPr>
+        <w:t>:</w:t>
+      </w:r>
+      <w:r>
+        <w:rPr>
+          <w:rFonts w:ascii="BC Sans" w:hAnsi="BC Sans"/>
+          <w:color w:val="B85C00"/>
+        </w:rPr>
+        <w:t>showEnd</w:t>
+      </w:r>
+      <w:r>
+        <w:rPr>
+          <w:rFonts w:ascii="BC Sans" w:hAnsi="BC Sans"/>
+          <w:color w:val="B85C00"/>
+        </w:rPr>
+        <w:t>} {d.parcels[i+1]}</w:t>
+      </w:r>
+    </w:p>
+    <w:p>
+      <w:pPr>
+        <w:pStyle w:val="Heading2"/>
+        <w:numPr>
+          <w:ilvl w:val="0"/>
+          <w:numId w:val="0"/>
+        </w:numPr>
+        <w:ind w:left="0" w:hanging="0"/>
+        <w:rPr>
+          <w:rFonts w:ascii="BC Sans" w:hAnsi="BC Sans"/>
+        </w:rPr>
+      </w:pPr>
+      <w:r>
+        <w:rPr/>
       </w:r>
     </w:p>
     <w:p>
@@ -2896,19 +3915,7 @@
               <w:rPr>
                 <w:rFonts w:ascii="BC Sans" w:hAnsi="BC Sans"/>
               </w:rPr>
-              <w:t>{d.primaryContact.firstName</w:t>
-            </w:r>
-            <w:r>
-              <w:rPr>
-                <w:rFonts w:ascii="BC Sans" w:hAnsi="BC Sans"/>
-              </w:rPr>
-              <w:t>:ifEM():show(.noData)</w:t>
-            </w:r>
-            <w:r>
-              <w:rPr>
-                <w:rFonts w:ascii="BC Sans" w:hAnsi="BC Sans"/>
-              </w:rPr>
-              <w:t>}</w:t>
+              <w:t>{d.primaryContact.firstName:ifEM():show(.noData)}</w:t>
             </w:r>
           </w:p>
         </w:tc>
@@ -2957,19 +3964,7 @@
               <w:rPr>
                 <w:rFonts w:ascii="BC Sans" w:hAnsi="BC Sans"/>
               </w:rPr>
-              <w:t>{d.primaryContact.lastName</w:t>
-            </w:r>
-            <w:r>
-              <w:rPr>
-                <w:rFonts w:ascii="BC Sans" w:hAnsi="BC Sans"/>
-              </w:rPr>
-              <w:t>:ifEM():show(.noData)</w:t>
-            </w:r>
-            <w:r>
-              <w:rPr>
-                <w:rFonts w:ascii="BC Sans" w:hAnsi="BC Sans"/>
-              </w:rPr>
-              <w:t>}</w:t>
+              <w:t>{d.primaryContact.lastName:ifEM():show(.noData)}</w:t>
             </w:r>
           </w:p>
         </w:tc>
@@ -3018,19 +4013,7 @@
               <w:rPr>
                 <w:rFonts w:ascii="BC Sans" w:hAnsi="BC Sans"/>
               </w:rPr>
-              <w:t>{d.primaryContact.organizationName</w:t>
-            </w:r>
-            <w:r>
-              <w:rPr>
-                <w:rFonts w:ascii="BC Sans" w:hAnsi="BC Sans"/>
-              </w:rPr>
-              <w:t>:ifEM():show(.noData)</w:t>
-            </w:r>
-            <w:r>
-              <w:rPr>
-                <w:rFonts w:ascii="BC Sans" w:hAnsi="BC Sans"/>
-              </w:rPr>
-              <w:t>}</w:t>
+              <w:t>{d.primaryContact.organizationName:ifEM():show(.noData)}</w:t>
             </w:r>
           </w:p>
         </w:tc>
@@ -3079,19 +4062,7 @@
               <w:rPr>
                 <w:rFonts w:ascii="BC Sans" w:hAnsi="BC Sans"/>
               </w:rPr>
-              <w:t>{d.primaryContact.phoneNumber</w:t>
-            </w:r>
-            <w:r>
-              <w:rPr>
-                <w:rFonts w:ascii="BC Sans" w:hAnsi="BC Sans"/>
-              </w:rPr>
-              <w:t>:ifEM():show(.noData)</w:t>
-            </w:r>
-            <w:r>
-              <w:rPr>
-                <w:rFonts w:ascii="BC Sans" w:hAnsi="BC Sans"/>
-              </w:rPr>
-              <w:t>}</w:t>
+              <w:t>{d.primaryContact.phoneNumber:ifEM():show(.noData)}</w:t>
             </w:r>
           </w:p>
         </w:tc>
@@ -3140,19 +4111,7 @@
               <w:rPr>
                 <w:rFonts w:ascii="BC Sans" w:hAnsi="BC Sans"/>
               </w:rPr>
-              <w:t>{d.primaryContact.email</w:t>
-            </w:r>
-            <w:r>
-              <w:rPr>
-                <w:rFonts w:ascii="BC Sans" w:hAnsi="BC Sans"/>
-              </w:rPr>
-              <w:t>:ifEM():show(.noData)</w:t>
-            </w:r>
-            <w:r>
-              <w:rPr>
-                <w:rFonts w:ascii="BC Sans" w:hAnsi="BC Sans"/>
-              </w:rPr>
-              <w:t>}</w:t>
+              <w:t>{d.primaryContact.email:ifEM():show(.noData)}</w:t>
             </w:r>
           </w:p>
         </w:tc>
@@ -4691,7 +5650,7 @@
                 <w:b/>
                 <w:bCs/>
               </w:rPr>
-              <w:t>Length</w:t>
+              <w:t>Duration</w:t>
             </w:r>
           </w:p>
         </w:tc>
@@ -4712,7 +5671,7 @@
               <w:rPr>
                 <w:rFonts w:ascii="BC Sans" w:hAnsi="BC Sans"/>
               </w:rPr>
-              <w:t>{d.nfuProjectDurationAmount:ifEM():show(.noData)}</w:t>
+              <w:t>{d.nfuProjectDurationUnit:ifEM():show(.noData)}</w:t>
             </w:r>
           </w:p>
         </w:tc>
@@ -4739,7 +5698,7 @@
                 <w:b/>
                 <w:bCs/>
               </w:rPr>
-              <w:t>Unit</w:t>
+              <w:t>Length</w:t>
             </w:r>
           </w:p>
         </w:tc>
@@ -4760,7 +5719,7 @@
               <w:rPr>
                 <w:rFonts w:ascii="BC Sans" w:hAnsi="BC Sans"/>
               </w:rPr>
-              <w:t>{d.nfuProjectDurationUnit:ifEM():show(.noData)}</w:t>
+              <w:t>{d.nfuProjectDurationAmount:ifEM():show(.noData)}</w:t>
             </w:r>
           </w:p>
         </w:tc>
@@ -5096,7 +6055,7 @@
       <w:rPr>
         <w:rFonts w:ascii="BC Sans" w:hAnsi="BC Sans"/>
       </w:rPr>
-      <w:t>6</w:t>
+      <w:t>7</w:t>
     </w:r>
     <w:r>
       <w:rPr>
@@ -5132,7 +6091,7 @@
       <w:rPr>
         <w:rFonts w:ascii="BC Sans" w:hAnsi="BC Sans"/>
       </w:rPr>
-      <w:t>6</w:t>
+      <w:t>7</w:t>
     </w:r>
     <w:r>
       <w:rPr>
@@ -5434,7 +6393,9 @@
         </w:tabs>
         <w:ind w:left="720" w:hanging="360"/>
       </w:pPr>
-      <w:rPr/>
+      <w:rPr>
+        <w:rFonts w:ascii="BC Sans" w:hAnsi="BC Sans"/>
+      </w:rPr>
     </w:lvl>
     <w:lvl w:ilvl="1">
       <w:start w:val="1"/>

</xml_diff>

<commit_message>
Update nfu template spacing and add changes to subdivison
</commit_message>
<xml_diff>
--- a/services/templates/pdf/nfu-submission-template.docx
+++ b/services/templates/pdf/nfu-submission-template.docx
@@ -2295,35 +2295,7 @@
           <w:rFonts w:ascii="BC Sans" w:hAnsi="BC Sans"/>
           <w:color w:val="B85C00"/>
         </w:rPr>
-        <w:t>{d.parcels[i].owners:hideEnd}</w:t>
-      </w:r>
-    </w:p>
-    <w:p>
-      <w:pPr>
-        <w:pStyle w:val="TableContents"/>
-        <w:widowControl w:val="false"/>
-        <w:rPr>
-          <w:color w:val="B85C00"/>
-        </w:rPr>
-      </w:pPr>
-      <w:r>
-        <w:rPr/>
-      </w:r>
-    </w:p>
-    <w:p>
-      <w:pPr>
-        <w:pStyle w:val="TableContents"/>
-        <w:widowControl w:val="false"/>
-        <w:rPr>
-          <w:color w:val="B85C00"/>
-        </w:rPr>
-      </w:pPr>
-      <w:r>
-        <w:rPr>
-          <w:rFonts w:ascii="BC Sans" w:hAnsi="BC Sans"/>
-          <w:color w:val="B85C00"/>
-        </w:rPr>
-        <w:t>{d.parcels[i].</w:t>
+        <w:t>{d.parcels[i].owners:hideEnd} {d.parcels[i].</w:t>
       </w:r>
       <w:r>
         <w:rPr>
@@ -2373,6 +2345,18 @@
           <w:color w:val="B85C00"/>
         </w:rPr>
         <w:t>}</w:t>
+      </w:r>
+    </w:p>
+    <w:p>
+      <w:pPr>
+        <w:pStyle w:val="TableContents"/>
+        <w:widowControl w:val="false"/>
+        <w:rPr>
+          <w:rFonts w:ascii="BC Sans" w:hAnsi="BC Sans"/>
+        </w:rPr>
+      </w:pPr>
+      <w:r>
+        <w:rPr/>
       </w:r>
     </w:p>
     <w:tbl>
@@ -2506,35 +2490,7 @@
           <w:rFonts w:ascii="BC Sans" w:hAnsi="BC Sans"/>
           <w:color w:val="B85C00"/>
         </w:rPr>
-        <w:t>}</w:t>
-      </w:r>
-    </w:p>
-    <w:p>
-      <w:pPr>
-        <w:pStyle w:val="TableContents"/>
-        <w:widowControl w:val="false"/>
-        <w:rPr>
-          <w:color w:val="B85C00"/>
-        </w:rPr>
-      </w:pPr>
-      <w:r>
-        <w:rPr/>
-      </w:r>
-    </w:p>
-    <w:p>
-      <w:pPr>
-        <w:pStyle w:val="TableContents"/>
-        <w:widowControl w:val="false"/>
-        <w:rPr>
-          <w:color w:val="B85C00"/>
-        </w:rPr>
-      </w:pPr>
-      <w:r>
-        <w:rPr>
-          <w:rFonts w:ascii="BC Sans" w:hAnsi="BC Sans"/>
-          <w:color w:val="B85C00"/>
-        </w:rPr>
-        <w:t>{d.parcels[i].</w:t>
+        <w:t>} {d.parcels[i].</w:t>
       </w:r>
       <w:r>
         <w:rPr>
@@ -2681,43 +2637,55 @@
         <w:pStyle w:val="TableContents"/>
         <w:widowControl w:val="false"/>
         <w:rPr>
+          <w:rFonts w:ascii="BC Sans" w:hAnsi="BC Sans"/>
+        </w:rPr>
+      </w:pPr>
+      <w:r>
+        <w:rPr/>
+      </w:r>
+    </w:p>
+    <w:p>
+      <w:pPr>
+        <w:pStyle w:val="TableContents"/>
+        <w:widowControl w:val="false"/>
+        <w:rPr>
+          <w:rFonts w:ascii="BC Sans" w:hAnsi="BC Sans"/>
+        </w:rPr>
+      </w:pPr>
+      <w:r>
+        <w:rPr>
+          <w:rFonts w:ascii="BC Sans" w:hAnsi="BC Sans"/>
           <w:color w:val="B85C00"/>
         </w:rPr>
-      </w:pPr>
+        <w:t>{d.parcels[i].</w:t>
+      </w:r>
       <w:r>
         <w:rPr>
           <w:rFonts w:ascii="BC Sans" w:hAnsi="BC Sans"/>
           <w:color w:val="B85C00"/>
         </w:rPr>
-        <w:t>{d.parcels[i].</w:t>
+        <w:t>ownershipType</w:t>
       </w:r>
       <w:r>
         <w:rPr>
           <w:rFonts w:ascii="BC Sans" w:hAnsi="BC Sans"/>
           <w:color w:val="B85C00"/>
         </w:rPr>
-        <w:t>ownershipType</w:t>
+        <w:t>:</w:t>
       </w:r>
       <w:r>
         <w:rPr>
           <w:rFonts w:ascii="BC Sans" w:hAnsi="BC Sans"/>
           <w:color w:val="B85C00"/>
         </w:rPr>
-        <w:t>:</w:t>
+        <w:t>showEnd</w:t>
       </w:r>
       <w:r>
         <w:rPr>
           <w:rFonts w:ascii="BC Sans" w:hAnsi="BC Sans"/>
           <w:color w:val="B85C00"/>
         </w:rPr>
-        <w:t>showEnd</w:t>
-      </w:r>
-      <w:r>
-        <w:rPr>
-          <w:rFonts w:ascii="BC Sans" w:hAnsi="BC Sans"/>
-          <w:color w:val="B85C00"/>
-        </w:rPr>
-        <w:t>} {d.parcels[i+1]}</w:t>
+        <w:t>}{d.parcels[i+1]}</w:t>
       </w:r>
     </w:p>
     <w:p>

</xml_diff>

<commit_message>
Fix nfu crown checkmark spacing and add changes to tur
</commit_message>
<xml_diff>
--- a/services/templates/pdf/nfu-submission-template.docx
+++ b/services/templates/pdf/nfu-submission-template.docx
@@ -2686,22 +2686,6 @@
           <w:color w:val="B85C00"/>
         </w:rPr>
         <w:t>}{d.parcels[i+1]}</w:t>
-      </w:r>
-    </w:p>
-    <w:p>
-      <w:pPr>
-        <w:pStyle w:val="Heading2"/>
-        <w:numPr>
-          <w:ilvl w:val="0"/>
-          <w:numId w:val="0"/>
-        </w:numPr>
-        <w:ind w:left="0" w:hanging="0"/>
-        <w:rPr>
-          <w:rFonts w:ascii="BC Sans" w:hAnsi="BC Sans"/>
-        </w:rPr>
-      </w:pPr>
-      <w:r>
-        <w:rPr/>
       </w:r>
     </w:p>
     <w:p>

</xml_diff>

<commit_message>
Application PDF update (#637)
* Update NFU template with conditional info by parcel ownership

* Update nfu template spacing and add changes to subdivison

* Fix nfu crown checkmark spacing and add changes to tur

* Fix form field order from previous parcel entry layout update
</commit_message>
<xml_diff>
--- a/services/templates/pdf/nfu-submission-template.docx
+++ b/services/templates/pdf/nfu-submission-template.docx
@@ -554,9 +554,7 @@
         <w:spacing w:before="140" w:after="120"/>
         <w:ind w:left="0" w:right="0" w:hanging="0"/>
         <w:jc w:val="left"/>
-        <w:rPr>
-          <w:rFonts w:ascii="BC Sans" w:hAnsi="BC Sans"/>
-        </w:rPr>
+        <w:rPr/>
       </w:pPr>
       <w:r>
         <w:rPr>
@@ -598,20 +596,97 @@
           <w:sz w:val="26"/>
           <w:szCs w:val="26"/>
         </w:rPr>
-        <w:t>Parcel Information</w:t>
+        <w:t xml:space="preserve">Parcel Information </w:t>
+      </w:r>
+      <w:r>
+        <w:rPr>
+          <w:rFonts w:ascii="BC Sans" w:hAnsi="BC Sans"/>
+          <w:color w:val="B85C00"/>
+        </w:rPr>
+        <w:t>{</w:t>
+      </w:r>
+      <w:r>
+        <w:rPr>
+          <w:rFonts w:ascii="BC Sans" w:hAnsi="BC Sans"/>
+          <w:color w:val="B85C00"/>
+          <w:sz w:val="26"/>
+          <w:szCs w:val="26"/>
+        </w:rPr>
+        <w:t>d.parcels[i].</w:t>
+      </w:r>
+      <w:r>
+        <w:rPr>
+          <w:rFonts w:ascii="BC Sans" w:hAnsi="BC Sans"/>
+          <w:color w:val="B85C00"/>
+          <w:sz w:val="26"/>
+          <w:szCs w:val="26"/>
+        </w:rPr>
+        <w:t>ownershipType:ifEQ(</w:t>
+      </w:r>
+      <w:r>
+        <w:rPr>
+          <w:rFonts w:ascii="BC Sans" w:hAnsi="BC Sans"/>
+          <w:b w:val="false"/>
+          <w:i w:val="false"/>
+          <w:caps w:val="false"/>
+          <w:smallCaps w:val="false"/>
+          <w:color w:val="B85C00"/>
+          <w:spacing w:val="0"/>
+          <w:sz w:val="26"/>
+          <w:szCs w:val="26"/>
+        </w:rPr>
+        <w:t>'Crown'</w:t>
+      </w:r>
+      <w:r>
+        <w:rPr>
+          <w:rFonts w:ascii="BC Sans" w:hAnsi="BC Sans"/>
+          <w:color w:val="B85C00"/>
+          <w:sz w:val="26"/>
+          <w:szCs w:val="26"/>
+        </w:rPr>
+        <w:t>)</w:t>
+      </w:r>
+      <w:r>
+        <w:rPr>
+          <w:rFonts w:ascii="BC Sans" w:hAnsi="BC Sans"/>
+          <w:color w:val="B85C00"/>
+          <w:sz w:val="26"/>
+          <w:szCs w:val="26"/>
+        </w:rPr>
+        <w:t>:</w:t>
+      </w:r>
+      <w:r>
+        <w:rPr>
+          <w:rFonts w:ascii="BC Sans" w:hAnsi="BC Sans"/>
+          <w:color w:val="B85C00"/>
+          <w:sz w:val="26"/>
+          <w:szCs w:val="26"/>
+        </w:rPr>
+        <w:t>hideBegin</w:t>
+      </w:r>
+      <w:r>
+        <w:rPr>
+          <w:rFonts w:ascii="BC Sans" w:hAnsi="BC Sans"/>
+          <w:color w:val="B85C00"/>
+          <w:sz w:val="26"/>
+          <w:szCs w:val="26"/>
+        </w:rPr>
+        <w:t>}</w:t>
       </w:r>
     </w:p>
     <w:p>
       <w:pPr>
         <w:pStyle w:val="PreformattedText"/>
         <w:rPr>
-          <w:rFonts w:ascii="BC Sans" w:hAnsi="BC Sans"/>
-        </w:rPr>
-      </w:pPr>
-      <w:r>
-        <w:rPr>
-          <w:rFonts w:ascii="BC Sans" w:hAnsi="BC Sans"/>
-        </w:rPr>
+          <w:b w:val="false"/>
+          <w:bCs w:val="false"/>
+          <w:color w:val="565656"/>
+          <w:sz w:val="26"/>
+          <w:szCs w:val="26"/>
+        </w:rPr>
+      </w:pPr>
+      <w:r>
+        <w:rPr/>
       </w:r>
     </w:p>
     <w:tbl>
@@ -845,7 +920,7 @@
                 <w:b/>
                 <w:bCs/>
               </w:rPr>
-              <w:t>PIN(Optional)</w:t>
+              <w:t>Purchase Date</w:t>
             </w:r>
           </w:p>
         </w:tc>
@@ -866,7 +941,7 @@
               <w:rPr>
                 <w:rFonts w:ascii="BC Sans" w:hAnsi="BC Sans"/>
               </w:rPr>
-              <w:t>{d.parcels[i].pin:ifEM():show(.noData)}</w:t>
+              <w:t>{d.parcels[i].purchasedDate:formatD('MMM D, YYYY'):ifEM():show(.noData)}</w:t>
             </w:r>
           </w:p>
         </w:tc>
@@ -893,7 +968,7 @@
                 <w:b/>
                 <w:bCs/>
               </w:rPr>
-              <w:t>Purchase Date</w:t>
+              <w:t>Farm Classification</w:t>
             </w:r>
           </w:p>
         </w:tc>
@@ -914,7 +989,19 @@
               <w:rPr>
                 <w:rFonts w:ascii="BC Sans" w:hAnsi="BC Sans"/>
               </w:rPr>
-              <w:t>{d.parcels[i].purchasedDate:formatD('MMM D, YYYY'):ifEM():show(.noData)}</w:t>
+              <w:t>{d.parcels[i].isFarm:ifEM():show(.noData):ifEQ(true):show(</w:t>
+            </w:r>
+            <w:r>
+              <w:rPr>
+                <w:rFonts w:ascii="BC Sans" w:hAnsi="BC Sans"/>
+              </w:rPr>
+              <w:t>Y</w:t>
+            </w:r>
+            <w:r>
+              <w:rPr>
+                <w:rFonts w:ascii="BC Sans" w:hAnsi="BC Sans"/>
+              </w:rPr>
+              <w:t>es):elseShow(No)}</w:t>
             </w:r>
           </w:p>
         </w:tc>
@@ -990,7 +1077,7 @@
                 <w:b/>
                 <w:bCs/>
               </w:rPr>
-              <w:t>Farm Classification</w:t>
+              <w:t>Certificate Of Title</w:t>
             </w:r>
           </w:p>
         </w:tc>
@@ -1011,7 +1098,166 @@
               <w:rPr>
                 <w:rFonts w:ascii="BC Sans" w:hAnsi="BC Sans"/>
               </w:rPr>
-              <w:t>{d.parcels[i].isFarm:ifEM():show(.noData):ifEQ(true):show(yes):elseShow(No)}</w:t>
+              <w:t>{d.parcels[i].certificateOfTitle:ifEM():show(.noData)}</w:t>
+            </w:r>
+          </w:p>
+        </w:tc>
+      </w:tr>
+    </w:tbl>
+    <w:p>
+      <w:pPr>
+        <w:pStyle w:val="TableContents"/>
+        <w:widowControl w:val="false"/>
+        <w:rPr>
+          <w:color w:val="B85C00"/>
+        </w:rPr>
+      </w:pPr>
+      <w:r>
+        <w:rPr>
+          <w:rFonts w:ascii="BC Sans" w:hAnsi="BC Sans"/>
+          <w:color w:val="B85C00"/>
+        </w:rPr>
+        <w:t>{d.parcels[i].</w:t>
+      </w:r>
+      <w:r>
+        <w:rPr>
+          <w:rFonts w:ascii="BC Sans" w:hAnsi="BC Sans"/>
+          <w:color w:val="B85C00"/>
+        </w:rPr>
+        <w:t>ownershipType</w:t>
+      </w:r>
+      <w:r>
+        <w:rPr>
+          <w:rFonts w:ascii="BC Sans" w:hAnsi="BC Sans"/>
+          <w:color w:val="B85C00"/>
+        </w:rPr>
+        <w:t>:</w:t>
+      </w:r>
+      <w:r>
+        <w:rPr>
+          <w:rFonts w:ascii="BC Sans" w:hAnsi="BC Sans"/>
+          <w:color w:val="B85C00"/>
+        </w:rPr>
+        <w:t>hideEnd</w:t>
+      </w:r>
+      <w:r>
+        <w:rPr>
+          <w:rFonts w:ascii="BC Sans" w:hAnsi="BC Sans"/>
+          <w:color w:val="B85C00"/>
+        </w:rPr>
+        <w:t>}{d.parcels[i].</w:t>
+      </w:r>
+      <w:r>
+        <w:rPr>
+          <w:rFonts w:ascii="BC Sans" w:hAnsi="BC Sans"/>
+          <w:color w:val="B85C00"/>
+        </w:rPr>
+        <w:t>ownershipType:ifEQ(</w:t>
+      </w:r>
+      <w:r>
+        <w:rPr>
+          <w:rFonts w:ascii="BC Sans" w:hAnsi="BC Sans"/>
+          <w:b w:val="false"/>
+          <w:i w:val="false"/>
+          <w:caps w:val="false"/>
+          <w:smallCaps w:val="false"/>
+          <w:color w:val="B85C00"/>
+          <w:spacing w:val="0"/>
+          <w:sz w:val="24"/>
+          <w:szCs w:val="24"/>
+        </w:rPr>
+        <w:t>'Crown'</w:t>
+      </w:r>
+      <w:r>
+        <w:rPr>
+          <w:rFonts w:ascii="BC Sans" w:hAnsi="BC Sans"/>
+          <w:color w:val="B85C00"/>
+        </w:rPr>
+        <w:t>)</w:t>
+      </w:r>
+      <w:r>
+        <w:rPr>
+          <w:rFonts w:ascii="BC Sans" w:hAnsi="BC Sans"/>
+          <w:color w:val="B85C00"/>
+        </w:rPr>
+        <w:t>:</w:t>
+      </w:r>
+      <w:r>
+        <w:rPr>
+          <w:rFonts w:ascii="BC Sans" w:hAnsi="BC Sans"/>
+          <w:color w:val="B85C00"/>
+        </w:rPr>
+        <w:t>showBegin</w:t>
+      </w:r>
+      <w:r>
+        <w:rPr>
+          <w:rFonts w:ascii="BC Sans" w:hAnsi="BC Sans"/>
+          <w:color w:val="B85C00"/>
+        </w:rPr>
+        <w:t>}</w:t>
+      </w:r>
+    </w:p>
+    <w:tbl>
+      <w:tblPr>
+        <w:tblW w:w="5000" w:type="pct"/>
+        <w:jc w:val="left"/>
+        <w:tblInd w:w="0" w:type="dxa"/>
+        <w:tblLayout w:type="fixed"/>
+        <w:tblCellMar>
+          <w:top w:w="55" w:type="dxa"/>
+          <w:left w:w="55" w:type="dxa"/>
+          <w:bottom w:w="55" w:type="dxa"/>
+          <w:right w:w="55" w:type="dxa"/>
+        </w:tblCellMar>
+      </w:tblPr>
+      <w:tblGrid>
+        <w:gridCol w:w="3077"/>
+        <w:gridCol w:w="7813"/>
+      </w:tblGrid>
+      <w:tr>
+        <w:trPr/>
+        <w:tc>
+          <w:tcPr>
+            <w:tcW w:w="3077" w:type="dxa"/>
+            <w:tcBorders/>
+          </w:tcPr>
+          <w:p>
+            <w:pPr>
+              <w:pStyle w:val="TableContents"/>
+              <w:widowControl w:val="false"/>
+              <w:rPr>
+                <w:b/>
+                <w:bCs/>
+              </w:rPr>
+            </w:pPr>
+            <w:r>
+              <w:rPr>
+                <w:rFonts w:ascii="BC Sans" w:hAnsi="BC Sans"/>
+                <w:b/>
+                <w:bCs/>
+              </w:rPr>
+              <w:t>Ownership Type</w:t>
+            </w:r>
+          </w:p>
+        </w:tc>
+        <w:tc>
+          <w:tcPr>
+            <w:tcW w:w="7813" w:type="dxa"/>
+            <w:tcBorders/>
+          </w:tcPr>
+          <w:p>
+            <w:pPr>
+              <w:pStyle w:val="TableContents"/>
+              <w:widowControl w:val="false"/>
+              <w:rPr>
+                <w:rFonts w:ascii="BC Sans" w:hAnsi="BC Sans"/>
+              </w:rPr>
+            </w:pPr>
+            <w:r>
+              <w:rPr>
+                <w:rFonts w:ascii="BC Sans" w:hAnsi="BC Sans"/>
+              </w:rPr>
+              <w:t>{d.parcels[i].ownershipType:ifEM():show(.noData)}</w:t>
             </w:r>
           </w:p>
         </w:tc>
@@ -1038,6 +1284,331 @@
                 <w:b/>
                 <w:bCs/>
               </w:rPr>
+              <w:t>Legal Description</w:t>
+            </w:r>
+          </w:p>
+        </w:tc>
+        <w:tc>
+          <w:tcPr>
+            <w:tcW w:w="7813" w:type="dxa"/>
+            <w:tcBorders/>
+          </w:tcPr>
+          <w:p>
+            <w:pPr>
+              <w:pStyle w:val="TableContents"/>
+              <w:widowControl w:val="false"/>
+              <w:rPr>
+                <w:rFonts w:ascii="BC Sans" w:hAnsi="BC Sans"/>
+              </w:rPr>
+            </w:pPr>
+            <w:r>
+              <w:rPr>
+                <w:rFonts w:ascii="BC Sans" w:hAnsi="BC Sans"/>
+              </w:rPr>
+              <w:t>{d.parcels[i].legalDescription:ifEM():show(.noData)}</w:t>
+            </w:r>
+          </w:p>
+        </w:tc>
+      </w:tr>
+      <w:tr>
+        <w:trPr/>
+        <w:tc>
+          <w:tcPr>
+            <w:tcW w:w="3077" w:type="dxa"/>
+            <w:tcBorders/>
+          </w:tcPr>
+          <w:p>
+            <w:pPr>
+              <w:pStyle w:val="TableContents"/>
+              <w:widowControl w:val="false"/>
+              <w:rPr>
+                <w:b/>
+                <w:bCs/>
+              </w:rPr>
+            </w:pPr>
+            <w:r>
+              <w:rPr>
+                <w:rFonts w:ascii="BC Sans" w:hAnsi="BC Sans"/>
+                <w:b/>
+                <w:bCs/>
+              </w:rPr>
+              <w:t>Area (Hectares)</w:t>
+            </w:r>
+          </w:p>
+        </w:tc>
+        <w:tc>
+          <w:tcPr>
+            <w:tcW w:w="7813" w:type="dxa"/>
+            <w:tcBorders/>
+          </w:tcPr>
+          <w:p>
+            <w:pPr>
+              <w:pStyle w:val="TableContents"/>
+              <w:widowControl w:val="false"/>
+              <w:rPr>
+                <w:rFonts w:ascii="BC Sans" w:hAnsi="BC Sans"/>
+              </w:rPr>
+            </w:pPr>
+            <w:r>
+              <w:rPr>
+                <w:rFonts w:ascii="BC Sans" w:hAnsi="BC Sans"/>
+              </w:rPr>
+              <w:t>{d.parcels[i].mapAreaHectares:ifEM():show(.noData)}</w:t>
+            </w:r>
+          </w:p>
+        </w:tc>
+      </w:tr>
+      <w:tr>
+        <w:trPr/>
+        <w:tc>
+          <w:tcPr>
+            <w:tcW w:w="3077" w:type="dxa"/>
+            <w:tcBorders/>
+          </w:tcPr>
+          <w:p>
+            <w:pPr>
+              <w:pStyle w:val="TableContents"/>
+              <w:widowControl w:val="false"/>
+              <w:rPr>
+                <w:b/>
+                <w:bCs/>
+              </w:rPr>
+            </w:pPr>
+            <w:r>
+              <w:rPr>
+                <w:rFonts w:ascii="BC Sans" w:hAnsi="BC Sans"/>
+                <w:b/>
+                <w:bCs/>
+              </w:rPr>
+              <w:t xml:space="preserve">PID </w:t>
+            </w:r>
+            <w:r>
+              <w:rPr>
+                <w:rFonts w:ascii="BC Sans" w:hAnsi="BC Sans"/>
+                <w:b/>
+                <w:bCs/>
+              </w:rPr>
+              <w:t>(optional)</w:t>
+            </w:r>
+          </w:p>
+        </w:tc>
+        <w:tc>
+          <w:tcPr>
+            <w:tcW w:w="7813" w:type="dxa"/>
+            <w:tcBorders/>
+          </w:tcPr>
+          <w:p>
+            <w:pPr>
+              <w:pStyle w:val="TableContents"/>
+              <w:widowControl w:val="false"/>
+              <w:rPr>
+                <w:rFonts w:ascii="BC Sans" w:hAnsi="BC Sans"/>
+              </w:rPr>
+            </w:pPr>
+            <w:r>
+              <w:rPr>
+                <w:rFonts w:ascii="BC Sans" w:hAnsi="BC Sans"/>
+              </w:rPr>
+              <w:t>{d.parcels[i].pid:ifEM():show(.noData)}</w:t>
+            </w:r>
+          </w:p>
+        </w:tc>
+      </w:tr>
+      <w:tr>
+        <w:trPr/>
+        <w:tc>
+          <w:tcPr>
+            <w:tcW w:w="3077" w:type="dxa"/>
+            <w:tcBorders/>
+          </w:tcPr>
+          <w:p>
+            <w:pPr>
+              <w:pStyle w:val="TableContents"/>
+              <w:widowControl w:val="false"/>
+              <w:rPr>
+                <w:b/>
+                <w:bCs/>
+              </w:rPr>
+            </w:pPr>
+            <w:r>
+              <w:rPr>
+                <w:rFonts w:ascii="BC Sans" w:hAnsi="BC Sans"/>
+                <w:b/>
+                <w:bCs/>
+              </w:rPr>
+              <w:t>PIN (</w:t>
+            </w:r>
+            <w:r>
+              <w:rPr>
+                <w:rFonts w:ascii="BC Sans" w:hAnsi="BC Sans"/>
+                <w:b/>
+                <w:bCs/>
+              </w:rPr>
+              <w:t>o</w:t>
+            </w:r>
+            <w:r>
+              <w:rPr>
+                <w:rFonts w:ascii="BC Sans" w:hAnsi="BC Sans"/>
+                <w:b/>
+                <w:bCs/>
+              </w:rPr>
+              <w:t>ptional)</w:t>
+            </w:r>
+          </w:p>
+        </w:tc>
+        <w:tc>
+          <w:tcPr>
+            <w:tcW w:w="7813" w:type="dxa"/>
+            <w:tcBorders/>
+          </w:tcPr>
+          <w:p>
+            <w:pPr>
+              <w:pStyle w:val="TableContents"/>
+              <w:widowControl w:val="false"/>
+              <w:rPr>
+                <w:rFonts w:ascii="BC Sans" w:hAnsi="BC Sans"/>
+              </w:rPr>
+            </w:pPr>
+            <w:r>
+              <w:rPr>
+                <w:rFonts w:ascii="BC Sans" w:hAnsi="BC Sans"/>
+              </w:rPr>
+              <w:t>{d.parcels[i].pin:ifEM():show(.noData)}</w:t>
+            </w:r>
+          </w:p>
+        </w:tc>
+      </w:tr>
+      <w:tr>
+        <w:trPr/>
+        <w:tc>
+          <w:tcPr>
+            <w:tcW w:w="3077" w:type="dxa"/>
+            <w:tcBorders/>
+          </w:tcPr>
+          <w:p>
+            <w:pPr>
+              <w:pStyle w:val="TableContents"/>
+              <w:widowControl w:val="false"/>
+              <w:rPr>
+                <w:b/>
+                <w:bCs/>
+              </w:rPr>
+            </w:pPr>
+            <w:r>
+              <w:rPr>
+                <w:rFonts w:ascii="BC Sans" w:hAnsi="BC Sans"/>
+                <w:b/>
+                <w:bCs/>
+              </w:rPr>
+              <w:t>Farm Classification</w:t>
+            </w:r>
+          </w:p>
+        </w:tc>
+        <w:tc>
+          <w:tcPr>
+            <w:tcW w:w="7813" w:type="dxa"/>
+            <w:tcBorders/>
+          </w:tcPr>
+          <w:p>
+            <w:pPr>
+              <w:pStyle w:val="TableContents"/>
+              <w:widowControl w:val="false"/>
+              <w:rPr>
+                <w:rFonts w:ascii="BC Sans" w:hAnsi="BC Sans"/>
+              </w:rPr>
+            </w:pPr>
+            <w:r>
+              <w:rPr>
+                <w:rFonts w:ascii="BC Sans" w:hAnsi="BC Sans"/>
+              </w:rPr>
+              <w:t>{d.parcels[i].isFarm:ifEM():show(.noData):ifEQ(true):show(</w:t>
+            </w:r>
+            <w:r>
+              <w:rPr>
+                <w:rFonts w:ascii="BC Sans" w:hAnsi="BC Sans"/>
+              </w:rPr>
+              <w:t>Y</w:t>
+            </w:r>
+            <w:r>
+              <w:rPr>
+                <w:rFonts w:ascii="BC Sans" w:hAnsi="BC Sans"/>
+              </w:rPr>
+              <w:t>es):elseShow(No)}</w:t>
+            </w:r>
+          </w:p>
+        </w:tc>
+      </w:tr>
+      <w:tr>
+        <w:trPr/>
+        <w:tc>
+          <w:tcPr>
+            <w:tcW w:w="3077" w:type="dxa"/>
+            <w:tcBorders/>
+          </w:tcPr>
+          <w:p>
+            <w:pPr>
+              <w:pStyle w:val="TableContents"/>
+              <w:widowControl w:val="false"/>
+              <w:rPr>
+                <w:rFonts w:ascii="BC Sans" w:hAnsi="BC Sans"/>
+                <w:b/>
+                <w:bCs/>
+              </w:rPr>
+            </w:pPr>
+            <w:r>
+              <w:rPr>
+                <w:rFonts w:ascii="BC Sans" w:hAnsi="BC Sans"/>
+                <w:b/>
+                <w:bCs/>
+              </w:rPr>
+              <w:t>Civic Address</w:t>
+            </w:r>
+          </w:p>
+        </w:tc>
+        <w:tc>
+          <w:tcPr>
+            <w:tcW w:w="7813" w:type="dxa"/>
+            <w:tcBorders/>
+          </w:tcPr>
+          <w:p>
+            <w:pPr>
+              <w:pStyle w:val="TableContents"/>
+              <w:widowControl w:val="false"/>
+              <w:rPr>
+                <w:rFonts w:ascii="BC Sans" w:hAnsi="BC Sans"/>
+              </w:rPr>
+            </w:pPr>
+            <w:r>
+              <w:rPr>
+                <w:rFonts w:ascii="BC Sans" w:hAnsi="BC Sans"/>
+              </w:rPr>
+              <w:t>{d.parcels[i].civicAddress:ifEM():show(.noData)}</w:t>
+            </w:r>
+          </w:p>
+        </w:tc>
+      </w:tr>
+      <w:tr>
+        <w:trPr/>
+        <w:tc>
+          <w:tcPr>
+            <w:tcW w:w="3077" w:type="dxa"/>
+            <w:tcBorders/>
+          </w:tcPr>
+          <w:p>
+            <w:pPr>
+              <w:pStyle w:val="TableContents"/>
+              <w:widowControl w:val="false"/>
+              <w:rPr>
+                <w:b/>
+                <w:bCs/>
+              </w:rPr>
+            </w:pPr>
+            <w:r>
+              <w:rPr>
+                <w:rFonts w:ascii="BC Sans" w:hAnsi="BC Sans"/>
+                <w:b/>
+                <w:bCs/>
+              </w:rPr>
               <w:t>Certificate Of Title</w:t>
             </w:r>
           </w:p>
@@ -1067,23 +1638,46 @@
     </w:tbl>
     <w:p>
       <w:pPr>
-        <w:pStyle w:val="Heading3"/>
-        <w:rPr>
-          <w:b w:val="false"/>
-          <w:bCs w:val="false"/>
-          <w:color w:val="565656"/>
-          <w:sz w:val="26"/>
-          <w:szCs w:val="26"/>
-        </w:rPr>
-      </w:pPr>
-      <w:r>
-        <w:rPr>
-          <w:b w:val="false"/>
-          <w:bCs w:val="false"/>
-          <w:color w:val="565656"/>
-          <w:sz w:val="26"/>
-          <w:szCs w:val="26"/>
-        </w:rPr>
+        <w:pStyle w:val="TableContents"/>
+        <w:widowControl w:val="false"/>
+        <w:rPr>
+          <w:color w:val="B85C00"/>
+        </w:rPr>
+      </w:pPr>
+      <w:r>
+        <w:rPr>
+          <w:rFonts w:ascii="BC Sans" w:hAnsi="BC Sans"/>
+          <w:color w:val="B85C00"/>
+        </w:rPr>
+        <w:t>{d.parcels[i].</w:t>
+      </w:r>
+      <w:r>
+        <w:rPr>
+          <w:rFonts w:ascii="BC Sans" w:hAnsi="BC Sans"/>
+          <w:color w:val="B85C00"/>
+        </w:rPr>
+        <w:t>ownershipType</w:t>
+      </w:r>
+      <w:r>
+        <w:rPr>
+          <w:rFonts w:ascii="BC Sans" w:hAnsi="BC Sans"/>
+          <w:color w:val="B85C00"/>
+        </w:rPr>
+        <w:t>:</w:t>
+      </w:r>
+      <w:r>
+        <w:rPr>
+          <w:rFonts w:ascii="BC Sans" w:hAnsi="BC Sans"/>
+          <w:color w:val="B85C00"/>
+        </w:rPr>
+        <w:t>showEnd</w:t>
+      </w:r>
+      <w:r>
+        <w:rPr>
+          <w:rFonts w:ascii="BC Sans" w:hAnsi="BC Sans"/>
+          <w:color w:val="B85C00"/>
+        </w:rPr>
+        <w:t>}</w:t>
       </w:r>
     </w:p>
     <w:p>
@@ -1701,20 +2295,397 @@
           <w:rFonts w:ascii="BC Sans" w:hAnsi="BC Sans"/>
           <w:color w:val="B85C00"/>
         </w:rPr>
-        <w:t>{d.parcels[i].owners:hideEnd}</w:t>
-      </w:r>
-      <w:r>
-        <w:rPr>
-          <w:rFonts w:ascii="BC Sans" w:hAnsi="BC Sans"/>
-        </w:rPr>
-        <w:t xml:space="preserve"> </w:t>
+        <w:t>{d.parcels[i].owners:hideEnd} {d.parcels[i].</w:t>
       </w:r>
       <w:r>
         <w:rPr>
           <w:rFonts w:ascii="BC Sans" w:hAnsi="BC Sans"/>
           <w:color w:val="B85C00"/>
         </w:rPr>
-        <w:t>{d.parcels[i+1]}</w:t>
+        <w:t>ownershipType:ifEQ(</w:t>
+      </w:r>
+      <w:r>
+        <w:rPr>
+          <w:rFonts w:ascii="BC Sans" w:hAnsi="BC Sans"/>
+          <w:b w:val="false"/>
+          <w:i w:val="false"/>
+          <w:caps w:val="false"/>
+          <w:smallCaps w:val="false"/>
+          <w:color w:val="B85C00"/>
+          <w:spacing w:val="0"/>
+          <w:sz w:val="24"/>
+          <w:szCs w:val="24"/>
+        </w:rPr>
+        <w:t>'Crown'</w:t>
+      </w:r>
+      <w:r>
+        <w:rPr>
+          <w:rFonts w:ascii="BC Sans" w:hAnsi="BC Sans"/>
+          <w:color w:val="B85C00"/>
+        </w:rPr>
+        <w:t>)</w:t>
+      </w:r>
+      <w:r>
+        <w:rPr>
+          <w:rFonts w:ascii="BC Sans" w:hAnsi="BC Sans"/>
+          <w:color w:val="B85C00"/>
+        </w:rPr>
+        <w:t>:</w:t>
+      </w:r>
+      <w:r>
+        <w:rPr>
+          <w:rFonts w:ascii="BC Sans" w:hAnsi="BC Sans"/>
+          <w:color w:val="B85C00"/>
+        </w:rPr>
+        <w:t>hideBegin</w:t>
+      </w:r>
+      <w:r>
+        <w:rPr>
+          <w:rFonts w:ascii="BC Sans" w:hAnsi="BC Sans"/>
+          <w:color w:val="B85C00"/>
+        </w:rPr>
+        <w:t>}</w:t>
+      </w:r>
+    </w:p>
+    <w:p>
+      <w:pPr>
+        <w:pStyle w:val="TableContents"/>
+        <w:widowControl w:val="false"/>
+        <w:rPr>
+          <w:rFonts w:ascii="BC Sans" w:hAnsi="BC Sans"/>
+        </w:rPr>
+      </w:pPr>
+      <w:r>
+        <w:rPr/>
+      </w:r>
+    </w:p>
+    <w:tbl>
+      <w:tblPr>
+        <w:tblW w:w="10885" w:type="dxa"/>
+        <w:jc w:val="left"/>
+        <w:tblInd w:w="0" w:type="dxa"/>
+        <w:tblLayout w:type="fixed"/>
+        <w:tblCellMar>
+          <w:top w:w="55" w:type="dxa"/>
+          <w:left w:w="55" w:type="dxa"/>
+          <w:bottom w:w="55" w:type="dxa"/>
+          <w:right w:w="55" w:type="dxa"/>
+        </w:tblCellMar>
+      </w:tblPr>
+      <w:tblGrid>
+        <w:gridCol w:w="6683"/>
+        <w:gridCol w:w="4202"/>
+      </w:tblGrid>
+      <w:tr>
+        <w:trPr/>
+        <w:tc>
+          <w:tcPr>
+            <w:tcW w:w="6683" w:type="dxa"/>
+            <w:tcBorders/>
+          </w:tcPr>
+          <w:p>
+            <w:pPr>
+              <w:pStyle w:val="TableContents"/>
+              <w:widowControl w:val="false"/>
+              <w:rPr>
+                <w:b/>
+                <w:bCs/>
+              </w:rPr>
+            </w:pPr>
+            <w:r>
+              <w:rPr>
+                <w:rFonts w:ascii="BC Sans" w:hAnsi="BC Sans"/>
+                <w:b/>
+                <w:bCs/>
+              </w:rPr>
+              <w:t>I confirm that the owner information provided above matches the current Certificate of Title</w:t>
+            </w:r>
+          </w:p>
+        </w:tc>
+        <w:tc>
+          <w:tcPr>
+            <w:tcW w:w="4202" w:type="dxa"/>
+            <w:tcBorders/>
+          </w:tcPr>
+          <w:p>
+            <w:pPr>
+              <w:pStyle w:val="TableContents"/>
+              <w:widowControl w:val="false"/>
+              <w:rPr>
+                <w:rFonts w:ascii="BC Sans" w:hAnsi="BC Sans"/>
+              </w:rPr>
+            </w:pPr>
+            <w:r>
+              <w:rPr>
+                <w:rFonts w:ascii="BC Sans" w:hAnsi="BC Sans"/>
+              </w:rPr>
+              <w:t>{d.parcels[i].</w:t>
+            </w:r>
+            <w:r>
+              <w:rPr>
+                <w:rFonts w:ascii="BC Sans" w:hAnsi="BC Sans"/>
+              </w:rPr>
+              <w:t>isConfirmedByApplicant:ifEQ(true):show(Yes):elseShow(.noData)</w:t>
+            </w:r>
+            <w:r>
+              <w:rPr>
+                <w:rFonts w:ascii="BC Sans" w:hAnsi="BC Sans"/>
+              </w:rPr>
+              <w:t>}</w:t>
+            </w:r>
+          </w:p>
+          <w:p>
+            <w:pPr>
+              <w:pStyle w:val="TableContents"/>
+              <w:widowControl w:val="false"/>
+              <w:rPr>
+                <w:rFonts w:ascii="BC Sans" w:hAnsi="BC Sans"/>
+              </w:rPr>
+            </w:pPr>
+            <w:r>
+              <w:rPr/>
+            </w:r>
+          </w:p>
+        </w:tc>
+      </w:tr>
+    </w:tbl>
+    <w:p>
+      <w:pPr>
+        <w:pStyle w:val="TableContents"/>
+        <w:widowControl w:val="false"/>
+        <w:rPr>
+          <w:color w:val="B85C00"/>
+        </w:rPr>
+      </w:pPr>
+      <w:r>
+        <w:rPr>
+          <w:rFonts w:ascii="BC Sans" w:hAnsi="BC Sans"/>
+          <w:color w:val="B85C00"/>
+        </w:rPr>
+        <w:t>{d.parcels[i].</w:t>
+      </w:r>
+      <w:r>
+        <w:rPr>
+          <w:rFonts w:ascii="BC Sans" w:hAnsi="BC Sans"/>
+          <w:color w:val="B85C00"/>
+        </w:rPr>
+        <w:t>ownershipType</w:t>
+      </w:r>
+      <w:r>
+        <w:rPr>
+          <w:rFonts w:ascii="BC Sans" w:hAnsi="BC Sans"/>
+          <w:color w:val="B85C00"/>
+        </w:rPr>
+        <w:t>:</w:t>
+      </w:r>
+      <w:r>
+        <w:rPr>
+          <w:rFonts w:ascii="BC Sans" w:hAnsi="BC Sans"/>
+          <w:color w:val="B85C00"/>
+        </w:rPr>
+        <w:t>hideEnd</w:t>
+      </w:r>
+      <w:r>
+        <w:rPr>
+          <w:rFonts w:ascii="BC Sans" w:hAnsi="BC Sans"/>
+          <w:color w:val="B85C00"/>
+        </w:rPr>
+        <w:t>} {d.parcels[i].</w:t>
+      </w:r>
+      <w:r>
+        <w:rPr>
+          <w:rFonts w:ascii="BC Sans" w:hAnsi="BC Sans"/>
+          <w:color w:val="B85C00"/>
+        </w:rPr>
+        <w:t>ownershipType:ifEQ(</w:t>
+      </w:r>
+      <w:r>
+        <w:rPr>
+          <w:rFonts w:ascii="BC Sans" w:hAnsi="BC Sans"/>
+          <w:b w:val="false"/>
+          <w:i w:val="false"/>
+          <w:caps w:val="false"/>
+          <w:smallCaps w:val="false"/>
+          <w:color w:val="B85C00"/>
+          <w:spacing w:val="0"/>
+          <w:sz w:val="24"/>
+          <w:szCs w:val="24"/>
+        </w:rPr>
+        <w:t>'Crown'</w:t>
+      </w:r>
+      <w:r>
+        <w:rPr>
+          <w:rFonts w:ascii="BC Sans" w:hAnsi="BC Sans"/>
+          <w:color w:val="B85C00"/>
+        </w:rPr>
+        <w:t>)</w:t>
+      </w:r>
+      <w:r>
+        <w:rPr>
+          <w:rFonts w:ascii="BC Sans" w:hAnsi="BC Sans"/>
+          <w:color w:val="B85C00"/>
+        </w:rPr>
+        <w:t>:</w:t>
+      </w:r>
+      <w:r>
+        <w:rPr>
+          <w:rFonts w:ascii="BC Sans" w:hAnsi="BC Sans"/>
+          <w:color w:val="B85C00"/>
+        </w:rPr>
+        <w:t>showBegin</w:t>
+      </w:r>
+      <w:r>
+        <w:rPr>
+          <w:rFonts w:ascii="BC Sans" w:hAnsi="BC Sans"/>
+          <w:color w:val="B85C00"/>
+        </w:rPr>
+        <w:t>}</w:t>
+      </w:r>
+    </w:p>
+    <w:tbl>
+      <w:tblPr>
+        <w:tblW w:w="10885" w:type="dxa"/>
+        <w:jc w:val="left"/>
+        <w:tblInd w:w="0" w:type="dxa"/>
+        <w:tblLayout w:type="fixed"/>
+        <w:tblCellMar>
+          <w:top w:w="55" w:type="dxa"/>
+          <w:left w:w="55" w:type="dxa"/>
+          <w:bottom w:w="55" w:type="dxa"/>
+          <w:right w:w="55" w:type="dxa"/>
+        </w:tblCellMar>
+      </w:tblPr>
+      <w:tblGrid>
+        <w:gridCol w:w="6683"/>
+        <w:gridCol w:w="4202"/>
+      </w:tblGrid>
+      <w:tr>
+        <w:trPr/>
+        <w:tc>
+          <w:tcPr>
+            <w:tcW w:w="6683" w:type="dxa"/>
+            <w:tcBorders/>
+          </w:tcPr>
+          <w:p>
+            <w:pPr>
+              <w:pStyle w:val="TableContents"/>
+              <w:widowControl w:val="false"/>
+              <w:rPr>
+                <w:b/>
+                <w:bCs/>
+              </w:rPr>
+            </w:pPr>
+            <w:r>
+              <w:rPr>
+                <w:rFonts w:ascii="BC Sans" w:hAnsi="BC Sans"/>
+                <w:b/>
+                <w:bCs/>
+              </w:rPr>
+              <w:t>I confirm that I have provided the Ministry or Department Responsible for this Crown Land parcel to the best of my ability in order to avoid processing delays</w:t>
+            </w:r>
+          </w:p>
+        </w:tc>
+        <w:tc>
+          <w:tcPr>
+            <w:tcW w:w="4202" w:type="dxa"/>
+            <w:tcBorders/>
+          </w:tcPr>
+          <w:p>
+            <w:pPr>
+              <w:pStyle w:val="TableContents"/>
+              <w:widowControl w:val="false"/>
+              <w:rPr>
+                <w:rFonts w:ascii="BC Sans" w:hAnsi="BC Sans"/>
+              </w:rPr>
+            </w:pPr>
+            <w:r>
+              <w:rPr>
+                <w:rFonts w:ascii="BC Sans" w:hAnsi="BC Sans"/>
+              </w:rPr>
+              <w:t>{d.parcels[i].</w:t>
+            </w:r>
+            <w:r>
+              <w:rPr>
+                <w:rFonts w:ascii="BC Sans" w:hAnsi="BC Sans"/>
+              </w:rPr>
+              <w:t>isConfirmedByApplicant:ifEQ(true):show(Yes):elseShow(.noData)</w:t>
+            </w:r>
+            <w:r>
+              <w:rPr>
+                <w:rFonts w:ascii="BC Sans" w:hAnsi="BC Sans"/>
+              </w:rPr>
+              <w:t>}</w:t>
+            </w:r>
+          </w:p>
+          <w:p>
+            <w:pPr>
+              <w:pStyle w:val="TableContents"/>
+              <w:widowControl w:val="false"/>
+              <w:rPr>
+                <w:rFonts w:ascii="BC Sans" w:hAnsi="BC Sans"/>
+              </w:rPr>
+            </w:pPr>
+            <w:r>
+              <w:rPr/>
+            </w:r>
+          </w:p>
+        </w:tc>
+      </w:tr>
+    </w:tbl>
+    <w:p>
+      <w:pPr>
+        <w:pStyle w:val="TableContents"/>
+        <w:widowControl w:val="false"/>
+        <w:rPr>
+          <w:rFonts w:ascii="BC Sans" w:hAnsi="BC Sans"/>
+        </w:rPr>
+      </w:pPr>
+      <w:r>
+        <w:rPr/>
+      </w:r>
+    </w:p>
+    <w:p>
+      <w:pPr>
+        <w:pStyle w:val="TableContents"/>
+        <w:widowControl w:val="false"/>
+        <w:rPr>
+          <w:rFonts w:ascii="BC Sans" w:hAnsi="BC Sans"/>
+        </w:rPr>
+      </w:pPr>
+      <w:r>
+        <w:rPr>
+          <w:rFonts w:ascii="BC Sans" w:hAnsi="BC Sans"/>
+          <w:color w:val="B85C00"/>
+        </w:rPr>
+        <w:t>{d.parcels[i].</w:t>
+      </w:r>
+      <w:r>
+        <w:rPr>
+          <w:rFonts w:ascii="BC Sans" w:hAnsi="BC Sans"/>
+          <w:color w:val="B85C00"/>
+        </w:rPr>
+        <w:t>ownershipType</w:t>
+      </w:r>
+      <w:r>
+        <w:rPr>
+          <w:rFonts w:ascii="BC Sans" w:hAnsi="BC Sans"/>
+          <w:color w:val="B85C00"/>
+        </w:rPr>
+        <w:t>:</w:t>
+      </w:r>
+      <w:r>
+        <w:rPr>
+          <w:rFonts w:ascii="BC Sans" w:hAnsi="BC Sans"/>
+          <w:color w:val="B85C00"/>
+        </w:rPr>
+        <w:t>showEnd</w:t>
+      </w:r>
+      <w:r>
+        <w:rPr>
+          <w:rFonts w:ascii="BC Sans" w:hAnsi="BC Sans"/>
+          <w:color w:val="B85C00"/>
+        </w:rPr>
+        <w:t>}{d.parcels[i+1]}</w:t>
       </w:r>
     </w:p>
     <w:p>
@@ -2896,19 +3867,7 @@
               <w:rPr>
                 <w:rFonts w:ascii="BC Sans" w:hAnsi="BC Sans"/>
               </w:rPr>
-              <w:t>{d.primaryContact.firstName</w:t>
-            </w:r>
-            <w:r>
-              <w:rPr>
-                <w:rFonts w:ascii="BC Sans" w:hAnsi="BC Sans"/>
-              </w:rPr>
-              <w:t>:ifEM():show(.noData)</w:t>
-            </w:r>
-            <w:r>
-              <w:rPr>
-                <w:rFonts w:ascii="BC Sans" w:hAnsi="BC Sans"/>
-              </w:rPr>
-              <w:t>}</w:t>
+              <w:t>{d.primaryContact.firstName:ifEM():show(.noData)}</w:t>
             </w:r>
           </w:p>
         </w:tc>
@@ -2957,19 +3916,7 @@
               <w:rPr>
                 <w:rFonts w:ascii="BC Sans" w:hAnsi="BC Sans"/>
               </w:rPr>
-              <w:t>{d.primaryContact.lastName</w:t>
-            </w:r>
-            <w:r>
-              <w:rPr>
-                <w:rFonts w:ascii="BC Sans" w:hAnsi="BC Sans"/>
-              </w:rPr>
-              <w:t>:ifEM():show(.noData)</w:t>
-            </w:r>
-            <w:r>
-              <w:rPr>
-                <w:rFonts w:ascii="BC Sans" w:hAnsi="BC Sans"/>
-              </w:rPr>
-              <w:t>}</w:t>
+              <w:t>{d.primaryContact.lastName:ifEM():show(.noData)}</w:t>
             </w:r>
           </w:p>
         </w:tc>
@@ -3018,19 +3965,7 @@
               <w:rPr>
                 <w:rFonts w:ascii="BC Sans" w:hAnsi="BC Sans"/>
               </w:rPr>
-              <w:t>{d.primaryContact.organizationName</w:t>
-            </w:r>
-            <w:r>
-              <w:rPr>
-                <w:rFonts w:ascii="BC Sans" w:hAnsi="BC Sans"/>
-              </w:rPr>
-              <w:t>:ifEM():show(.noData)</w:t>
-            </w:r>
-            <w:r>
-              <w:rPr>
-                <w:rFonts w:ascii="BC Sans" w:hAnsi="BC Sans"/>
-              </w:rPr>
-              <w:t>}</w:t>
+              <w:t>{d.primaryContact.organizationName:ifEM():show(.noData)}</w:t>
             </w:r>
           </w:p>
         </w:tc>
@@ -3079,19 +4014,7 @@
               <w:rPr>
                 <w:rFonts w:ascii="BC Sans" w:hAnsi="BC Sans"/>
               </w:rPr>
-              <w:t>{d.primaryContact.phoneNumber</w:t>
-            </w:r>
-            <w:r>
-              <w:rPr>
-                <w:rFonts w:ascii="BC Sans" w:hAnsi="BC Sans"/>
-              </w:rPr>
-              <w:t>:ifEM():show(.noData)</w:t>
-            </w:r>
-            <w:r>
-              <w:rPr>
-                <w:rFonts w:ascii="BC Sans" w:hAnsi="BC Sans"/>
-              </w:rPr>
-              <w:t>}</w:t>
+              <w:t>{d.primaryContact.phoneNumber:ifEM():show(.noData)}</w:t>
             </w:r>
           </w:p>
         </w:tc>
@@ -3140,19 +4063,7 @@
               <w:rPr>
                 <w:rFonts w:ascii="BC Sans" w:hAnsi="BC Sans"/>
               </w:rPr>
-              <w:t>{d.primaryContact.email</w:t>
-            </w:r>
-            <w:r>
-              <w:rPr>
-                <w:rFonts w:ascii="BC Sans" w:hAnsi="BC Sans"/>
-              </w:rPr>
-              <w:t>:ifEM():show(.noData)</w:t>
-            </w:r>
-            <w:r>
-              <w:rPr>
-                <w:rFonts w:ascii="BC Sans" w:hAnsi="BC Sans"/>
-              </w:rPr>
-              <w:t>}</w:t>
+              <w:t>{d.primaryContact.email:ifEM():show(.noData)}</w:t>
             </w:r>
           </w:p>
         </w:tc>
@@ -4691,7 +5602,7 @@
                 <w:b/>
                 <w:bCs/>
               </w:rPr>
-              <w:t>Length</w:t>
+              <w:t>Duration</w:t>
             </w:r>
           </w:p>
         </w:tc>
@@ -4712,7 +5623,7 @@
               <w:rPr>
                 <w:rFonts w:ascii="BC Sans" w:hAnsi="BC Sans"/>
               </w:rPr>
-              <w:t>{d.nfuProjectDurationAmount:ifEM():show(.noData)}</w:t>
+              <w:t>{d.nfuProjectDurationUnit:ifEM():show(.noData)}</w:t>
             </w:r>
           </w:p>
         </w:tc>
@@ -4739,7 +5650,7 @@
                 <w:b/>
                 <w:bCs/>
               </w:rPr>
-              <w:t>Unit</w:t>
+              <w:t>Length</w:t>
             </w:r>
           </w:p>
         </w:tc>
@@ -4760,7 +5671,7 @@
               <w:rPr>
                 <w:rFonts w:ascii="BC Sans" w:hAnsi="BC Sans"/>
               </w:rPr>
-              <w:t>{d.nfuProjectDurationUnit:ifEM():show(.noData)}</w:t>
+              <w:t>{d.nfuProjectDurationAmount:ifEM():show(.noData)}</w:t>
             </w:r>
           </w:p>
         </w:tc>
@@ -5096,7 +6007,7 @@
       <w:rPr>
         <w:rFonts w:ascii="BC Sans" w:hAnsi="BC Sans"/>
       </w:rPr>
-      <w:t>6</w:t>
+      <w:t>7</w:t>
     </w:r>
     <w:r>
       <w:rPr>
@@ -5132,7 +6043,7 @@
       <w:rPr>
         <w:rFonts w:ascii="BC Sans" w:hAnsi="BC Sans"/>
       </w:rPr>
-      <w:t>6</w:t>
+      <w:t>7</w:t>
     </w:r>
     <w:r>
       <w:rPr>
@@ -5434,7 +6345,9 @@
         </w:tabs>
         <w:ind w:left="720" w:hanging="360"/>
       </w:pPr>
-      <w:rPr/>
+      <w:rPr>
+        <w:rFonts w:ascii="BC Sans" w:hAnsi="BC Sans"/>
+      </w:rPr>
     </w:lvl>
     <w:lvl w:ilvl="1">
       <w:start w:val="1"/>

</xml_diff>

<commit_message>
wip pdf, fix typo in UI
</commit_message>
<xml_diff>
--- a/services/templates/pdf/nfu-submission-template.docx
+++ b/services/templates/pdf/nfu-submission-template.docx
@@ -250,6 +250,7 @@
               <w:jc w:val="left"/>
               <w:rPr>
                 <w:b/>
+                <w:b/>
                 <w:bCs/>
               </w:rPr>
             </w:pPr>
@@ -304,6 +305,7 @@
               <w:jc w:val="left"/>
               <w:rPr>
                 <w:b/>
+                <w:b/>
                 <w:bCs/>
               </w:rPr>
             </w:pPr>
@@ -358,6 +360,7 @@
               <w:jc w:val="left"/>
               <w:rPr>
                 <w:b/>
+                <w:b/>
                 <w:bCs/>
               </w:rPr>
             </w:pPr>
@@ -412,6 +415,7 @@
               <w:jc w:val="left"/>
               <w:rPr>
                 <w:b/>
+                <w:b/>
                 <w:bCs/>
               </w:rPr>
             </w:pPr>
@@ -465,6 +469,7 @@
               <w:spacing w:before="0" w:after="140"/>
               <w:jc w:val="left"/>
               <w:rPr>
+                <w:b/>
                 <w:b/>
                 <w:bCs/>
               </w:rPr>
@@ -581,21 +586,22 @@
         <w:pStyle w:val="PreformattedText"/>
         <w:rPr>
           <w:b w:val="false"/>
-          <w:bCs w:val="false"/>
-          <w:color w:val="565656"/>
-          <w:sz w:val="26"/>
-          <w:szCs w:val="26"/>
-        </w:rPr>
-      </w:pPr>
-      <w:r>
-        <w:rPr>
-          <w:rFonts w:ascii="BC Sans" w:hAnsi="BC Sans"/>
           <w:b w:val="false"/>
           <w:bCs w:val="false"/>
           <w:color w:val="565656"/>
           <w:sz w:val="26"/>
           <w:szCs w:val="26"/>
         </w:rPr>
+      </w:pPr>
+      <w:r>
+        <w:rPr>
+          <w:rFonts w:ascii="BC Sans" w:hAnsi="BC Sans"/>
+          <w:b w:val="false"/>
+          <w:bCs w:val="false"/>
+          <w:color w:val="565656"/>
+          <w:sz w:val="26"/>
+          <w:szCs w:val="26"/>
+        </w:rPr>
         <w:t xml:space="preserve">Parcel Information </w:t>
       </w:r>
       <w:r>
@@ -612,16 +618,7 @@
           <w:sz w:val="26"/>
           <w:szCs w:val="26"/>
         </w:rPr>
-        <w:t>d.parcels[i].</w:t>
-      </w:r>
-      <w:r>
-        <w:rPr>
-          <w:rFonts w:ascii="BC Sans" w:hAnsi="BC Sans"/>
-          <w:color w:val="B85C00"/>
-          <w:sz w:val="26"/>
-          <w:szCs w:val="26"/>
-        </w:rPr>
-        <w:t>ownershipType:ifEQ(</w:t>
+        <w:t>d.parcels[i].ownershipType:ifEQ(</w:t>
       </w:r>
       <w:r>
         <w:rPr>
@@ -644,40 +641,14 @@
           <w:sz w:val="26"/>
           <w:szCs w:val="26"/>
         </w:rPr>
-        <w:t>)</w:t>
-      </w:r>
-      <w:r>
-        <w:rPr>
-          <w:rFonts w:ascii="BC Sans" w:hAnsi="BC Sans"/>
-          <w:color w:val="B85C00"/>
-          <w:sz w:val="26"/>
-          <w:szCs w:val="26"/>
-        </w:rPr>
-        <w:t>:</w:t>
-      </w:r>
-      <w:r>
-        <w:rPr>
-          <w:rFonts w:ascii="BC Sans" w:hAnsi="BC Sans"/>
-          <w:color w:val="B85C00"/>
-          <w:sz w:val="26"/>
-          <w:szCs w:val="26"/>
-        </w:rPr>
-        <w:t>hideBegin</w:t>
-      </w:r>
-      <w:r>
-        <w:rPr>
-          <w:rFonts w:ascii="BC Sans" w:hAnsi="BC Sans"/>
-          <w:color w:val="B85C00"/>
-          <w:sz w:val="26"/>
-          <w:szCs w:val="26"/>
-        </w:rPr>
-        <w:t>}</w:t>
+        <w:t>):hideBegin}</w:t>
       </w:r>
     </w:p>
     <w:p>
       <w:pPr>
         <w:pStyle w:val="PreformattedText"/>
         <w:rPr>
+          <w:b w:val="false"/>
           <w:b w:val="false"/>
           <w:bCs w:val="false"/>
           <w:color w:val="565656"/>
@@ -686,7 +657,13 @@
         </w:rPr>
       </w:pPr>
       <w:r>
-        <w:rPr/>
+        <w:rPr>
+          <w:b w:val="false"/>
+          <w:bCs w:val="false"/>
+          <w:color w:val="565656"/>
+          <w:sz w:val="26"/>
+          <w:szCs w:val="26"/>
+        </w:rPr>
       </w:r>
     </w:p>
     <w:tbl>
@@ -719,6 +696,7 @@
               <w:widowControl w:val="false"/>
               <w:rPr>
                 <w:b/>
+                <w:b/>
                 <w:bCs/>
               </w:rPr>
             </w:pPr>
@@ -767,6 +745,7 @@
               <w:widowControl w:val="false"/>
               <w:rPr>
                 <w:b/>
+                <w:b/>
                 <w:bCs/>
               </w:rPr>
             </w:pPr>
@@ -815,6 +794,7 @@
               <w:widowControl w:val="false"/>
               <w:rPr>
                 <w:b/>
+                <w:b/>
                 <w:bCs/>
               </w:rPr>
             </w:pPr>
@@ -863,6 +843,7 @@
               <w:widowControl w:val="false"/>
               <w:rPr>
                 <w:b/>
+                <w:b/>
                 <w:bCs/>
               </w:rPr>
             </w:pPr>
@@ -911,6 +892,7 @@
               <w:widowControl w:val="false"/>
               <w:rPr>
                 <w:b/>
+                <w:b/>
                 <w:bCs/>
               </w:rPr>
             </w:pPr>
@@ -959,6 +941,7 @@
               <w:widowControl w:val="false"/>
               <w:rPr>
                 <w:b/>
+                <w:b/>
                 <w:bCs/>
               </w:rPr>
             </w:pPr>
@@ -989,19 +972,7 @@
               <w:rPr>
                 <w:rFonts w:ascii="BC Sans" w:hAnsi="BC Sans"/>
               </w:rPr>
-              <w:t>{d.parcels[i].isFarm:ifEM():show(.noData):ifEQ(true):show(</w:t>
-            </w:r>
-            <w:r>
-              <w:rPr>
-                <w:rFonts w:ascii="BC Sans" w:hAnsi="BC Sans"/>
-              </w:rPr>
-              <w:t>Y</w:t>
-            </w:r>
-            <w:r>
-              <w:rPr>
-                <w:rFonts w:ascii="BC Sans" w:hAnsi="BC Sans"/>
-              </w:rPr>
-              <w:t>es):elseShow(No)}</w:t>
+              <w:t>{d.parcels[i].isFarm:ifEM():show(.noData):ifEQ(true):show(Yes):elseShow(No)}</w:t>
             </w:r>
           </w:p>
         </w:tc>
@@ -1020,6 +991,7 @@
               <w:rPr>
                 <w:rFonts w:ascii="BC Sans" w:hAnsi="BC Sans"/>
                 <w:b/>
+                <w:b/>
                 <w:bCs/>
               </w:rPr>
             </w:pPr>
@@ -1068,6 +1040,7 @@
               <w:widowControl w:val="false"/>
               <w:rPr>
                 <w:b/>
+                <w:b/>
                 <w:bCs/>
               </w:rPr>
             </w:pPr>
@@ -1117,42 +1090,7 @@
           <w:rFonts w:ascii="BC Sans" w:hAnsi="BC Sans"/>
           <w:color w:val="B85C00"/>
         </w:rPr>
-        <w:t>{d.parcels[i].</w:t>
-      </w:r>
-      <w:r>
-        <w:rPr>
-          <w:rFonts w:ascii="BC Sans" w:hAnsi="BC Sans"/>
-          <w:color w:val="B85C00"/>
-        </w:rPr>
-        <w:t>ownershipType</w:t>
-      </w:r>
-      <w:r>
-        <w:rPr>
-          <w:rFonts w:ascii="BC Sans" w:hAnsi="BC Sans"/>
-          <w:color w:val="B85C00"/>
-        </w:rPr>
-        <w:t>:</w:t>
-      </w:r>
-      <w:r>
-        <w:rPr>
-          <w:rFonts w:ascii="BC Sans" w:hAnsi="BC Sans"/>
-          <w:color w:val="B85C00"/>
-        </w:rPr>
-        <w:t>hideEnd</w:t>
-      </w:r>
-      <w:r>
-        <w:rPr>
-          <w:rFonts w:ascii="BC Sans" w:hAnsi="BC Sans"/>
-          <w:color w:val="B85C00"/>
-        </w:rPr>
-        <w:t>}{d.parcels[i].</w:t>
-      </w:r>
-      <w:r>
-        <w:rPr>
-          <w:rFonts w:ascii="BC Sans" w:hAnsi="BC Sans"/>
-          <w:color w:val="B85C00"/>
-        </w:rPr>
-        <w:t>ownershipType:ifEQ(</w:t>
+        <w:t>{d.parcels[i].ownershipType:hideEnd}{d.parcels[i].ownershipType:ifEQ(</w:t>
       </w:r>
       <w:r>
         <w:rPr>
@@ -1173,28 +1111,7 @@
           <w:rFonts w:ascii="BC Sans" w:hAnsi="BC Sans"/>
           <w:color w:val="B85C00"/>
         </w:rPr>
-        <w:t>)</w:t>
-      </w:r>
-      <w:r>
-        <w:rPr>
-          <w:rFonts w:ascii="BC Sans" w:hAnsi="BC Sans"/>
-          <w:color w:val="B85C00"/>
-        </w:rPr>
-        <w:t>:</w:t>
-      </w:r>
-      <w:r>
-        <w:rPr>
-          <w:rFonts w:ascii="BC Sans" w:hAnsi="BC Sans"/>
-          <w:color w:val="B85C00"/>
-        </w:rPr>
-        <w:t>showBegin</w:t>
-      </w:r>
-      <w:r>
-        <w:rPr>
-          <w:rFonts w:ascii="BC Sans" w:hAnsi="BC Sans"/>
-          <w:color w:val="B85C00"/>
-        </w:rPr>
-        <w:t>}</w:t>
+        <w:t>):showBegin}</w:t>
       </w:r>
     </w:p>
     <w:tbl>
@@ -1227,6 +1144,7 @@
               <w:widowControl w:val="false"/>
               <w:rPr>
                 <w:b/>
+                <w:b/>
                 <w:bCs/>
               </w:rPr>
             </w:pPr>
@@ -1275,6 +1193,7 @@
               <w:widowControl w:val="false"/>
               <w:rPr>
                 <w:b/>
+                <w:b/>
                 <w:bCs/>
               </w:rPr>
             </w:pPr>
@@ -1323,6 +1242,7 @@
               <w:widowControl w:val="false"/>
               <w:rPr>
                 <w:b/>
+                <w:b/>
                 <w:bCs/>
               </w:rPr>
             </w:pPr>
@@ -1371,24 +1291,17 @@
               <w:widowControl w:val="false"/>
               <w:rPr>
                 <w:b/>
-                <w:bCs/>
-              </w:rPr>
-            </w:pPr>
-            <w:r>
-              <w:rPr>
-                <w:rFonts w:ascii="BC Sans" w:hAnsi="BC Sans"/>
-                <w:b/>
-                <w:bCs/>
-              </w:rPr>
-              <w:t xml:space="preserve">PID </w:t>
-            </w:r>
-            <w:r>
-              <w:rPr>
-                <w:rFonts w:ascii="BC Sans" w:hAnsi="BC Sans"/>
-                <w:b/>
-                <w:bCs/>
-              </w:rPr>
-              <w:t>(optional)</w:t>
+                <w:b/>
+                <w:bCs/>
+              </w:rPr>
+            </w:pPr>
+            <w:r>
+              <w:rPr>
+                <w:rFonts w:ascii="BC Sans" w:hAnsi="BC Sans"/>
+                <w:b/>
+                <w:bCs/>
+              </w:rPr>
+              <w:t>PID (optional)</w:t>
             </w:r>
           </w:p>
         </w:tc>
@@ -1427,32 +1340,17 @@
               <w:widowControl w:val="false"/>
               <w:rPr>
                 <w:b/>
-                <w:bCs/>
-              </w:rPr>
-            </w:pPr>
-            <w:r>
-              <w:rPr>
-                <w:rFonts w:ascii="BC Sans" w:hAnsi="BC Sans"/>
-                <w:b/>
-                <w:bCs/>
-              </w:rPr>
-              <w:t>PIN (</w:t>
-            </w:r>
-            <w:r>
-              <w:rPr>
-                <w:rFonts w:ascii="BC Sans" w:hAnsi="BC Sans"/>
-                <w:b/>
-                <w:bCs/>
-              </w:rPr>
-              <w:t>o</w:t>
-            </w:r>
-            <w:r>
-              <w:rPr>
-                <w:rFonts w:ascii="BC Sans" w:hAnsi="BC Sans"/>
-                <w:b/>
-                <w:bCs/>
-              </w:rPr>
-              <w:t>ptional)</w:t>
+                <w:b/>
+                <w:bCs/>
+              </w:rPr>
+            </w:pPr>
+            <w:r>
+              <w:rPr>
+                <w:rFonts w:ascii="BC Sans" w:hAnsi="BC Sans"/>
+                <w:b/>
+                <w:bCs/>
+              </w:rPr>
+              <w:t>PIN (optional)</w:t>
             </w:r>
           </w:p>
         </w:tc>
@@ -1491,6 +1389,7 @@
               <w:widowControl w:val="false"/>
               <w:rPr>
                 <w:b/>
+                <w:b/>
                 <w:bCs/>
               </w:rPr>
             </w:pPr>
@@ -1521,19 +1420,7 @@
               <w:rPr>
                 <w:rFonts w:ascii="BC Sans" w:hAnsi="BC Sans"/>
               </w:rPr>
-              <w:t>{d.parcels[i].isFarm:ifEM():show(.noData):ifEQ(true):show(</w:t>
-            </w:r>
-            <w:r>
-              <w:rPr>
-                <w:rFonts w:ascii="BC Sans" w:hAnsi="BC Sans"/>
-              </w:rPr>
-              <w:t>Y</w:t>
-            </w:r>
-            <w:r>
-              <w:rPr>
-                <w:rFonts w:ascii="BC Sans" w:hAnsi="BC Sans"/>
-              </w:rPr>
-              <w:t>es):elseShow(No)}</w:t>
+              <w:t>{d.parcels[i].isFarm:ifEM():show(.noData):ifEQ(true):show(Yes):elseShow(No)}</w:t>
             </w:r>
           </w:p>
         </w:tc>
@@ -1552,6 +1439,7 @@
               <w:rPr>
                 <w:rFonts w:ascii="BC Sans" w:hAnsi="BC Sans"/>
                 <w:b/>
+                <w:b/>
                 <w:bCs/>
               </w:rPr>
             </w:pPr>
@@ -1600,6 +1488,7 @@
               <w:widowControl w:val="false"/>
               <w:rPr>
                 <w:b/>
+                <w:b/>
                 <w:bCs/>
               </w:rPr>
             </w:pPr>
@@ -1649,35 +1538,7 @@
           <w:rFonts w:ascii="BC Sans" w:hAnsi="BC Sans"/>
           <w:color w:val="B85C00"/>
         </w:rPr>
-        <w:t>{d.parcels[i].</w:t>
-      </w:r>
-      <w:r>
-        <w:rPr>
-          <w:rFonts w:ascii="BC Sans" w:hAnsi="BC Sans"/>
-          <w:color w:val="B85C00"/>
-        </w:rPr>
-        <w:t>ownershipType</w:t>
-      </w:r>
-      <w:r>
-        <w:rPr>
-          <w:rFonts w:ascii="BC Sans" w:hAnsi="BC Sans"/>
-          <w:color w:val="B85C00"/>
-        </w:rPr>
-        <w:t>:</w:t>
-      </w:r>
-      <w:r>
-        <w:rPr>
-          <w:rFonts w:ascii="BC Sans" w:hAnsi="BC Sans"/>
-          <w:color w:val="B85C00"/>
-        </w:rPr>
-        <w:t>showEnd</w:t>
-      </w:r>
-      <w:r>
-        <w:rPr>
-          <w:rFonts w:ascii="BC Sans" w:hAnsi="BC Sans"/>
-          <w:color w:val="B85C00"/>
-        </w:rPr>
-        <w:t>}</w:t>
+        <w:t>{d.parcels[i].ownershipType:showEnd}</w:t>
       </w:r>
     </w:p>
     <w:p>
@@ -1717,6 +1578,1534 @@
           <w:color w:val="B85C00"/>
         </w:rPr>
         <w:t>{d.parcels[i].owners:len():ifGT(0):showBegin}</w:t>
+      </w:r>
+    </w:p>
+    <w:tbl>
+      <w:tblPr>
+        <w:tblW w:w="5000" w:type="pct"/>
+        <w:jc w:val="left"/>
+        <w:tblInd w:w="0" w:type="dxa"/>
+        <w:tblLayout w:type="fixed"/>
+        <w:tblCellMar>
+          <w:top w:w="55" w:type="dxa"/>
+          <w:left w:w="55" w:type="dxa"/>
+          <w:bottom w:w="55" w:type="dxa"/>
+          <w:right w:w="55" w:type="dxa"/>
+        </w:tblCellMar>
+      </w:tblPr>
+      <w:tblGrid>
+        <w:gridCol w:w="1815"/>
+        <w:gridCol w:w="1815"/>
+        <w:gridCol w:w="1985"/>
+        <w:gridCol w:w="1644"/>
+        <w:gridCol w:w="1813"/>
+        <w:gridCol w:w="1819"/>
+      </w:tblGrid>
+      <w:tr>
+        <w:trPr/>
+        <w:tc>
+          <w:tcPr>
+            <w:tcW w:w="1815" w:type="dxa"/>
+            <w:tcBorders/>
+          </w:tcPr>
+          <w:p>
+            <w:pPr>
+              <w:pStyle w:val="TableContents"/>
+              <w:widowControl w:val="false"/>
+              <w:rPr>
+                <w:b/>
+                <w:b/>
+                <w:bCs/>
+              </w:rPr>
+            </w:pPr>
+            <w:r>
+              <w:rPr>
+                <w:rFonts w:ascii="BC Sans" w:hAnsi="BC Sans"/>
+                <w:b/>
+                <w:bCs/>
+              </w:rPr>
+              <w:t>Type</w:t>
+            </w:r>
+          </w:p>
+        </w:tc>
+        <w:tc>
+          <w:tcPr>
+            <w:tcW w:w="1815" w:type="dxa"/>
+            <w:tcBorders/>
+          </w:tcPr>
+          <w:p>
+            <w:pPr>
+              <w:pStyle w:val="TableContents"/>
+              <w:widowControl w:val="false"/>
+              <w:rPr>
+                <w:b/>
+                <w:b/>
+                <w:bCs/>
+              </w:rPr>
+            </w:pPr>
+            <w:r>
+              <w:rPr>
+                <w:rFonts w:ascii="BC Sans" w:hAnsi="BC Sans"/>
+                <w:b/>
+                <w:bCs/>
+              </w:rPr>
+              <w:t>Full Name</w:t>
+            </w:r>
+          </w:p>
+        </w:tc>
+        <w:tc>
+          <w:tcPr>
+            <w:tcW w:w="1985" w:type="dxa"/>
+            <w:tcBorders/>
+          </w:tcPr>
+          <w:p>
+            <w:pPr>
+              <w:pStyle w:val="TableContents"/>
+              <w:widowControl w:val="false"/>
+              <w:rPr>
+                <w:b/>
+                <w:b/>
+                <w:bCs/>
+              </w:rPr>
+            </w:pPr>
+            <w:r>
+              <w:rPr>
+                <w:rFonts w:ascii="BC Sans" w:hAnsi="BC Sans"/>
+                <w:b/>
+                <w:bCs/>
+              </w:rPr>
+              <w:t>Organization</w:t>
+            </w:r>
+          </w:p>
+        </w:tc>
+        <w:tc>
+          <w:tcPr>
+            <w:tcW w:w="1644" w:type="dxa"/>
+            <w:tcBorders/>
+          </w:tcPr>
+          <w:p>
+            <w:pPr>
+              <w:pStyle w:val="TableContents"/>
+              <w:widowControl w:val="false"/>
+              <w:rPr>
+                <w:b/>
+                <w:b/>
+                <w:bCs/>
+              </w:rPr>
+            </w:pPr>
+            <w:r>
+              <w:rPr>
+                <w:rFonts w:ascii="BC Sans" w:hAnsi="BC Sans"/>
+                <w:b/>
+                <w:bCs/>
+              </w:rPr>
+              <w:t>Phone</w:t>
+            </w:r>
+          </w:p>
+        </w:tc>
+        <w:tc>
+          <w:tcPr>
+            <w:tcW w:w="1813" w:type="dxa"/>
+            <w:tcBorders/>
+          </w:tcPr>
+          <w:p>
+            <w:pPr>
+              <w:pStyle w:val="TableContents"/>
+              <w:widowControl w:val="false"/>
+              <w:rPr>
+                <w:b/>
+                <w:b/>
+                <w:bCs/>
+              </w:rPr>
+            </w:pPr>
+            <w:r>
+              <w:rPr>
+                <w:rFonts w:ascii="BC Sans" w:hAnsi="BC Sans"/>
+                <w:b/>
+                <w:bCs/>
+              </w:rPr>
+              <w:t>Email</w:t>
+            </w:r>
+          </w:p>
+        </w:tc>
+        <w:tc>
+          <w:tcPr>
+            <w:tcW w:w="1819" w:type="dxa"/>
+            <w:tcBorders/>
+          </w:tcPr>
+          <w:p>
+            <w:pPr>
+              <w:pStyle w:val="TableContents"/>
+              <w:widowControl w:val="false"/>
+              <w:rPr>
+                <w:b/>
+                <w:b/>
+                <w:bCs/>
+              </w:rPr>
+            </w:pPr>
+            <w:r>
+              <w:rPr>
+                <w:rFonts w:ascii="BC Sans" w:hAnsi="BC Sans"/>
+                <w:b/>
+                <w:bCs/>
+              </w:rPr>
+              <w:t>Corporate Summary</w:t>
+            </w:r>
+          </w:p>
+        </w:tc>
+      </w:tr>
+      <w:tr>
+        <w:trPr/>
+        <w:tc>
+          <w:tcPr>
+            <w:tcW w:w="1815" w:type="dxa"/>
+            <w:tcBorders/>
+          </w:tcPr>
+          <w:p>
+            <w:pPr>
+              <w:pStyle w:val="TableContents"/>
+              <w:widowControl w:val="false"/>
+              <w:rPr>
+                <w:rFonts w:ascii="BC Sans" w:hAnsi="BC Sans"/>
+              </w:rPr>
+            </w:pPr>
+            <w:r>
+              <w:rPr>
+                <w:rFonts w:ascii="BC Sans" w:hAnsi="BC Sans"/>
+              </w:rPr>
+              <w:t>{d.parcels[i].owners[i].type.description:ifEM():show(.noData)}</w:t>
+            </w:r>
+          </w:p>
+        </w:tc>
+        <w:tc>
+          <w:tcPr>
+            <w:tcW w:w="1815" w:type="dxa"/>
+            <w:tcBorders/>
+          </w:tcPr>
+          <w:p>
+            <w:pPr>
+              <w:pStyle w:val="TableContents"/>
+              <w:widowControl w:val="false"/>
+              <w:rPr>
+                <w:rFonts w:ascii="BC Sans" w:hAnsi="BC Sans"/>
+              </w:rPr>
+            </w:pPr>
+            <w:r>
+              <w:rPr>
+                <w:rFonts w:ascii="BC Sans" w:hAnsi="BC Sans"/>
+              </w:rPr>
+              <w:t>{d.parcels[i].owners[i].name}</w:t>
+            </w:r>
+          </w:p>
+        </w:tc>
+        <w:tc>
+          <w:tcPr>
+            <w:tcW w:w="1985" w:type="dxa"/>
+            <w:tcBorders/>
+          </w:tcPr>
+          <w:p>
+            <w:pPr>
+              <w:pStyle w:val="TableContents"/>
+              <w:widowControl w:val="false"/>
+              <w:rPr>
+                <w:rFonts w:ascii="BC Sans" w:hAnsi="BC Sans"/>
+              </w:rPr>
+            </w:pPr>
+            <w:r>
+              <w:rPr>
+                <w:rFonts w:ascii="BC Sans" w:hAnsi="BC Sans"/>
+              </w:rPr>
+              <w:t>{d.parcels[i].owners[i].</w:t>
+            </w:r>
+            <w:r>
+              <w:rPr>
+                <w:rFonts w:ascii="BC Sans" w:hAnsi="BC Sans"/>
+              </w:rPr>
+              <w:t>organizationName</w:t>
+            </w:r>
+            <w:r>
+              <w:rPr>
+                <w:rFonts w:ascii="BC Sans" w:hAnsi="BC Sans"/>
+              </w:rPr>
+              <w:t>:ifEM():show(.noData)</w:t>
+            </w:r>
+            <w:r>
+              <w:rPr>
+                <w:rFonts w:ascii="BC Sans" w:hAnsi="BC Sans"/>
+              </w:rPr>
+              <w:t>}</w:t>
+            </w:r>
+          </w:p>
+        </w:tc>
+        <w:tc>
+          <w:tcPr>
+            <w:tcW w:w="1644" w:type="dxa"/>
+            <w:tcBorders/>
+          </w:tcPr>
+          <w:p>
+            <w:pPr>
+              <w:pStyle w:val="TableContents"/>
+              <w:widowControl w:val="false"/>
+              <w:rPr>
+                <w:rFonts w:ascii="BC Sans" w:hAnsi="BC Sans"/>
+              </w:rPr>
+            </w:pPr>
+            <w:r>
+              <w:rPr>
+                <w:rFonts w:ascii="BC Sans" w:hAnsi="BC Sans"/>
+              </w:rPr>
+              <w:t>{d.parcels[i].owners[i].phoneNumber}</w:t>
+            </w:r>
+          </w:p>
+        </w:tc>
+        <w:tc>
+          <w:tcPr>
+            <w:tcW w:w="1813" w:type="dxa"/>
+            <w:tcBorders/>
+          </w:tcPr>
+          <w:p>
+            <w:pPr>
+              <w:pStyle w:val="TableContents"/>
+              <w:widowControl w:val="false"/>
+              <w:rPr>
+                <w:rFonts w:ascii="BC Sans" w:hAnsi="BC Sans"/>
+              </w:rPr>
+            </w:pPr>
+            <w:r>
+              <w:rPr>
+                <w:rFonts w:ascii="BC Sans" w:hAnsi="BC Sans"/>
+              </w:rPr>
+              <w:t>{d.parcels[i].owners[i].email}</w:t>
+            </w:r>
+          </w:p>
+        </w:tc>
+        <w:tc>
+          <w:tcPr>
+            <w:tcW w:w="1819" w:type="dxa"/>
+            <w:tcBorders/>
+          </w:tcPr>
+          <w:p>
+            <w:pPr>
+              <w:pStyle w:val="TableContents"/>
+              <w:widowControl w:val="false"/>
+              <w:rPr>
+                <w:rFonts w:ascii="BC Sans" w:hAnsi="BC Sans"/>
+              </w:rPr>
+            </w:pPr>
+            <w:r>
+              <w:rPr>
+                <w:rFonts w:ascii="BC Sans" w:hAnsi="BC Sans"/>
+              </w:rPr>
+              <w:t>{d.parcels[i].owners[i].corporateSummary:ifEM():show(.noData)}</w:t>
+            </w:r>
+          </w:p>
+        </w:tc>
+      </w:tr>
+      <w:tr>
+        <w:trPr/>
+        <w:tc>
+          <w:tcPr>
+            <w:tcW w:w="1815" w:type="dxa"/>
+            <w:tcBorders/>
+          </w:tcPr>
+          <w:p>
+            <w:pPr>
+              <w:pStyle w:val="TableContents"/>
+              <w:widowControl w:val="false"/>
+              <w:rPr>
+                <w:rFonts w:ascii="BC Sans" w:hAnsi="BC Sans"/>
+              </w:rPr>
+            </w:pPr>
+            <w:r>
+              <w:rPr>
+                <w:rFonts w:ascii="BC Sans" w:hAnsi="BC Sans"/>
+              </w:rPr>
+              <w:t>{d.parcels[i].owners[i+1].type.description:ifEM():show(.noData)}</w:t>
+            </w:r>
+          </w:p>
+        </w:tc>
+        <w:tc>
+          <w:tcPr>
+            <w:tcW w:w="1815" w:type="dxa"/>
+            <w:tcBorders/>
+          </w:tcPr>
+          <w:p>
+            <w:pPr>
+              <w:pStyle w:val="TableContents"/>
+              <w:widowControl w:val="false"/>
+              <w:rPr>
+                <w:rFonts w:ascii="BC Sans" w:hAnsi="BC Sans"/>
+              </w:rPr>
+            </w:pPr>
+            <w:r>
+              <w:rPr>
+                <w:rFonts w:ascii="BC Sans" w:hAnsi="BC Sans"/>
+              </w:rPr>
+              <w:t>{d.parcels[i].owners[i+1].name}</w:t>
+            </w:r>
+          </w:p>
+        </w:tc>
+        <w:tc>
+          <w:tcPr>
+            <w:tcW w:w="1985" w:type="dxa"/>
+            <w:tcBorders/>
+          </w:tcPr>
+          <w:p>
+            <w:pPr>
+              <w:pStyle w:val="TableContents"/>
+              <w:widowControl w:val="false"/>
+              <w:rPr>
+                <w:rFonts w:ascii="BC Sans" w:hAnsi="BC Sans"/>
+              </w:rPr>
+            </w:pPr>
+            <w:r>
+              <w:rPr>
+                <w:rFonts w:ascii="BC Sans" w:hAnsi="BC Sans"/>
+              </w:rPr>
+              <w:t>{d.parcels[i].owners[i</w:t>
+            </w:r>
+            <w:r>
+              <w:rPr>
+                <w:rFonts w:ascii="BC Sans" w:hAnsi="BC Sans"/>
+              </w:rPr>
+              <w:t>+1</w:t>
+            </w:r>
+            <w:r>
+              <w:rPr>
+                <w:rFonts w:ascii="BC Sans" w:hAnsi="BC Sans"/>
+              </w:rPr>
+              <w:t>].</w:t>
+            </w:r>
+            <w:r>
+              <w:rPr>
+                <w:rFonts w:ascii="BC Sans" w:hAnsi="BC Sans"/>
+              </w:rPr>
+              <w:t>organizationName</w:t>
+            </w:r>
+            <w:r>
+              <w:rPr>
+                <w:rFonts w:ascii="BC Sans" w:hAnsi="BC Sans"/>
+              </w:rPr>
+              <w:t>:ifEM():show(.noData)</w:t>
+            </w:r>
+            <w:r>
+              <w:rPr>
+                <w:rFonts w:ascii="BC Sans" w:hAnsi="BC Sans"/>
+              </w:rPr>
+              <w:t>}</w:t>
+            </w:r>
+          </w:p>
+        </w:tc>
+        <w:tc>
+          <w:tcPr>
+            <w:tcW w:w="1644" w:type="dxa"/>
+            <w:tcBorders/>
+          </w:tcPr>
+          <w:p>
+            <w:pPr>
+              <w:pStyle w:val="TableContents"/>
+              <w:widowControl w:val="false"/>
+              <w:rPr>
+                <w:rFonts w:ascii="BC Sans" w:hAnsi="BC Sans"/>
+              </w:rPr>
+            </w:pPr>
+            <w:r>
+              <w:rPr>
+                <w:rFonts w:ascii="BC Sans" w:hAnsi="BC Sans"/>
+              </w:rPr>
+              <w:t>{d.parcels[i].owners[i+1].phoneNumber}</w:t>
+            </w:r>
+          </w:p>
+        </w:tc>
+        <w:tc>
+          <w:tcPr>
+            <w:tcW w:w="1813" w:type="dxa"/>
+            <w:tcBorders/>
+          </w:tcPr>
+          <w:p>
+            <w:pPr>
+              <w:pStyle w:val="TableContents"/>
+              <w:widowControl w:val="false"/>
+              <w:rPr>
+                <w:rFonts w:ascii="BC Sans" w:hAnsi="BC Sans"/>
+              </w:rPr>
+            </w:pPr>
+            <w:r>
+              <w:rPr>
+                <w:rFonts w:ascii="BC Sans" w:hAnsi="BC Sans"/>
+              </w:rPr>
+              <w:t>{d.parcels[i].owners[i+1].email}</w:t>
+            </w:r>
+          </w:p>
+        </w:tc>
+        <w:tc>
+          <w:tcPr>
+            <w:tcW w:w="1819" w:type="dxa"/>
+            <w:tcBorders/>
+          </w:tcPr>
+          <w:p>
+            <w:pPr>
+              <w:pStyle w:val="TableContents"/>
+              <w:widowControl w:val="false"/>
+              <w:rPr>
+                <w:rFonts w:ascii="BC Sans" w:hAnsi="BC Sans"/>
+              </w:rPr>
+            </w:pPr>
+            <w:r>
+              <w:rPr>
+                <w:rFonts w:ascii="BC Sans" w:hAnsi="BC Sans"/>
+              </w:rPr>
+              <w:t>{d.parcels[i].owners[i+1].corporateSummary:ifEM():show(.noData)}</w:t>
+            </w:r>
+          </w:p>
+        </w:tc>
+      </w:tr>
+    </w:tbl>
+    <w:p>
+      <w:pPr>
+        <w:pStyle w:val="TextBody"/>
+        <w:spacing w:before="0" w:after="140"/>
+        <w:rPr>
+          <w:color w:val="B85C00"/>
+        </w:rPr>
+      </w:pPr>
+      <w:r>
+        <w:rPr>
+          <w:rFonts w:ascii="BC Sans" w:hAnsi="BC Sans"/>
+          <w:color w:val="B85C00"/>
+        </w:rPr>
+        <w:t>{d.parcels[i].owners:showEnd}</w:t>
+      </w:r>
+    </w:p>
+    <w:p>
+      <w:pPr>
+        <w:pStyle w:val="TableContents"/>
+        <w:widowControl w:val="false"/>
+        <w:rPr>
+          <w:color w:val="B85C00"/>
+        </w:rPr>
+      </w:pPr>
+      <w:r>
+        <w:rPr>
+          <w:rFonts w:ascii="BC Sans" w:hAnsi="BC Sans"/>
+          <w:color w:val="B85C00"/>
+        </w:rPr>
+        <w:t>{d.parcels[i].owners:len():ifGT(0):hideBegin}</w:t>
+      </w:r>
+    </w:p>
+    <w:tbl>
+      <w:tblPr>
+        <w:tblW w:w="5000" w:type="pct"/>
+        <w:jc w:val="left"/>
+        <w:tblInd w:w="0" w:type="dxa"/>
+        <w:tblLayout w:type="fixed"/>
+        <w:tblCellMar>
+          <w:top w:w="55" w:type="dxa"/>
+          <w:left w:w="55" w:type="dxa"/>
+          <w:bottom w:w="55" w:type="dxa"/>
+          <w:right w:w="55" w:type="dxa"/>
+        </w:tblCellMar>
+      </w:tblPr>
+      <w:tblGrid>
+        <w:gridCol w:w="1818"/>
+        <w:gridCol w:w="1818"/>
+        <w:gridCol w:w="1804"/>
+        <w:gridCol w:w="1818"/>
+        <w:gridCol w:w="2269"/>
+        <w:gridCol w:w="1364"/>
+      </w:tblGrid>
+      <w:tr>
+        <w:trPr/>
+        <w:tc>
+          <w:tcPr>
+            <w:tcW w:w="1818" w:type="dxa"/>
+            <w:tcBorders/>
+          </w:tcPr>
+          <w:p>
+            <w:pPr>
+              <w:pStyle w:val="TableContents"/>
+              <w:widowControl w:val="false"/>
+              <w:rPr>
+                <w:b/>
+                <w:b/>
+                <w:bCs/>
+              </w:rPr>
+            </w:pPr>
+            <w:r>
+              <w:rPr>
+                <w:rFonts w:ascii="BC Sans" w:hAnsi="BC Sans"/>
+                <w:b/>
+                <w:bCs/>
+              </w:rPr>
+              <w:t>Type</w:t>
+            </w:r>
+          </w:p>
+        </w:tc>
+        <w:tc>
+          <w:tcPr>
+            <w:tcW w:w="1818" w:type="dxa"/>
+            <w:tcBorders/>
+          </w:tcPr>
+          <w:p>
+            <w:pPr>
+              <w:pStyle w:val="TableContents"/>
+              <w:widowControl w:val="false"/>
+              <w:rPr>
+                <w:b/>
+                <w:b/>
+                <w:bCs/>
+              </w:rPr>
+            </w:pPr>
+            <w:r>
+              <w:rPr>
+                <w:rFonts w:ascii="BC Sans" w:hAnsi="BC Sans"/>
+                <w:b/>
+                <w:bCs/>
+              </w:rPr>
+              <w:t>Full Name</w:t>
+            </w:r>
+          </w:p>
+        </w:tc>
+        <w:tc>
+          <w:tcPr>
+            <w:tcW w:w="1804" w:type="dxa"/>
+            <w:tcBorders/>
+          </w:tcPr>
+          <w:p>
+            <w:pPr>
+              <w:pStyle w:val="TableContents"/>
+              <w:widowControl w:val="false"/>
+              <w:rPr>
+                <w:b/>
+                <w:b/>
+                <w:bCs/>
+              </w:rPr>
+            </w:pPr>
+            <w:r>
+              <w:rPr>
+                <w:rFonts w:ascii="BC Sans" w:hAnsi="BC Sans"/>
+                <w:b/>
+                <w:bCs/>
+              </w:rPr>
+              <w:t>Organization</w:t>
+            </w:r>
+          </w:p>
+        </w:tc>
+        <w:tc>
+          <w:tcPr>
+            <w:tcW w:w="1818" w:type="dxa"/>
+            <w:tcBorders/>
+          </w:tcPr>
+          <w:p>
+            <w:pPr>
+              <w:pStyle w:val="TableContents"/>
+              <w:widowControl w:val="false"/>
+              <w:rPr>
+                <w:b/>
+                <w:b/>
+                <w:bCs/>
+              </w:rPr>
+            </w:pPr>
+            <w:r>
+              <w:rPr>
+                <w:rFonts w:ascii="BC Sans" w:hAnsi="BC Sans"/>
+                <w:b/>
+                <w:bCs/>
+              </w:rPr>
+              <w:t>Phone</w:t>
+            </w:r>
+          </w:p>
+        </w:tc>
+        <w:tc>
+          <w:tcPr>
+            <w:tcW w:w="2269" w:type="dxa"/>
+            <w:tcBorders/>
+          </w:tcPr>
+          <w:p>
+            <w:pPr>
+              <w:pStyle w:val="TableContents"/>
+              <w:widowControl w:val="false"/>
+              <w:rPr>
+                <w:b/>
+                <w:b/>
+                <w:bCs/>
+              </w:rPr>
+            </w:pPr>
+            <w:r>
+              <w:rPr>
+                <w:rFonts w:ascii="BC Sans" w:hAnsi="BC Sans"/>
+                <w:b/>
+                <w:bCs/>
+              </w:rPr>
+              <w:t>Email</w:t>
+            </w:r>
+          </w:p>
+        </w:tc>
+        <w:tc>
+          <w:tcPr>
+            <w:tcW w:w="1364" w:type="dxa"/>
+            <w:tcBorders/>
+          </w:tcPr>
+          <w:p>
+            <w:pPr>
+              <w:pStyle w:val="TableContents"/>
+              <w:widowControl w:val="false"/>
+              <w:rPr>
+                <w:b/>
+                <w:b/>
+                <w:bCs/>
+              </w:rPr>
+            </w:pPr>
+            <w:r>
+              <w:rPr>
+                <w:rFonts w:ascii="BC Sans" w:hAnsi="BC Sans"/>
+                <w:b/>
+                <w:bCs/>
+              </w:rPr>
+              <w:t>Corporate Summary</w:t>
+            </w:r>
+          </w:p>
+        </w:tc>
+      </w:tr>
+      <w:tr>
+        <w:trPr/>
+        <w:tc>
+          <w:tcPr>
+            <w:tcW w:w="10891" w:type="dxa"/>
+            <w:gridSpan w:val="6"/>
+            <w:tcBorders/>
+          </w:tcPr>
+          <w:p>
+            <w:pPr>
+              <w:pStyle w:val="TableContents"/>
+              <w:widowControl w:val="false"/>
+              <w:jc w:val="center"/>
+              <w:rPr>
+                <w:color w:val="000000"/>
+              </w:rPr>
+            </w:pPr>
+            <w:r>
+              <w:rPr>
+                <w:rFonts w:ascii="BC Sans" w:hAnsi="BC Sans"/>
+                <w:color w:val="000000"/>
+              </w:rPr>
+              <w:t>No data</w:t>
+            </w:r>
+          </w:p>
+        </w:tc>
+      </w:tr>
+    </w:tbl>
+    <w:p>
+      <w:pPr>
+        <w:pStyle w:val="TableContents"/>
+        <w:widowControl w:val="false"/>
+        <w:rPr>
+          <w:rFonts w:ascii="BC Sans" w:hAnsi="BC Sans"/>
+        </w:rPr>
+      </w:pPr>
+      <w:r>
+        <w:rPr>
+          <w:rFonts w:ascii="BC Sans" w:hAnsi="BC Sans"/>
+          <w:color w:val="B85C00"/>
+        </w:rPr>
+        <w:t>{d.parcels[i].owners:hideEnd} {d.parcels[i].ownershipType:ifEQ(</w:t>
+      </w:r>
+      <w:r>
+        <w:rPr>
+          <w:rFonts w:ascii="BC Sans" w:hAnsi="BC Sans"/>
+          <w:b w:val="false"/>
+          <w:i w:val="false"/>
+          <w:caps w:val="false"/>
+          <w:smallCaps w:val="false"/>
+          <w:color w:val="B85C00"/>
+          <w:spacing w:val="0"/>
+          <w:sz w:val="24"/>
+          <w:szCs w:val="24"/>
+        </w:rPr>
+        <w:t>'Crown'</w:t>
+      </w:r>
+      <w:r>
+        <w:rPr>
+          <w:rFonts w:ascii="BC Sans" w:hAnsi="BC Sans"/>
+          <w:color w:val="B85C00"/>
+        </w:rPr>
+        <w:t>):hideBegin}</w:t>
+      </w:r>
+    </w:p>
+    <w:p>
+      <w:pPr>
+        <w:pStyle w:val="TableContents"/>
+        <w:widowControl w:val="false"/>
+        <w:rPr>
+          <w:rFonts w:ascii="BC Sans" w:hAnsi="BC Sans"/>
+        </w:rPr>
+      </w:pPr>
+      <w:r>
+        <w:rPr>
+          <w:rFonts w:ascii="BC Sans" w:hAnsi="BC Sans"/>
+        </w:rPr>
+      </w:r>
+    </w:p>
+    <w:tbl>
+      <w:tblPr>
+        <w:tblW w:w="10885" w:type="dxa"/>
+        <w:jc w:val="left"/>
+        <w:tblInd w:w="0" w:type="dxa"/>
+        <w:tblLayout w:type="fixed"/>
+        <w:tblCellMar>
+          <w:top w:w="55" w:type="dxa"/>
+          <w:left w:w="55" w:type="dxa"/>
+          <w:bottom w:w="55" w:type="dxa"/>
+          <w:right w:w="55" w:type="dxa"/>
+        </w:tblCellMar>
+      </w:tblPr>
+      <w:tblGrid>
+        <w:gridCol w:w="6683"/>
+        <w:gridCol w:w="4201"/>
+      </w:tblGrid>
+      <w:tr>
+        <w:trPr/>
+        <w:tc>
+          <w:tcPr>
+            <w:tcW w:w="6683" w:type="dxa"/>
+            <w:tcBorders/>
+          </w:tcPr>
+          <w:p>
+            <w:pPr>
+              <w:pStyle w:val="TableContents"/>
+              <w:widowControl w:val="false"/>
+              <w:rPr>
+                <w:b/>
+                <w:b/>
+                <w:bCs/>
+              </w:rPr>
+            </w:pPr>
+            <w:r>
+              <w:rPr>
+                <w:rFonts w:ascii="BC Sans" w:hAnsi="BC Sans"/>
+                <w:b/>
+                <w:bCs/>
+              </w:rPr>
+              <w:t>I confirm that the owner information provided above matches the current Certificate of Title</w:t>
+            </w:r>
+          </w:p>
+        </w:tc>
+        <w:tc>
+          <w:tcPr>
+            <w:tcW w:w="4201" w:type="dxa"/>
+            <w:tcBorders/>
+          </w:tcPr>
+          <w:p>
+            <w:pPr>
+              <w:pStyle w:val="TableContents"/>
+              <w:widowControl w:val="false"/>
+              <w:rPr>
+                <w:rFonts w:ascii="BC Sans" w:hAnsi="BC Sans"/>
+              </w:rPr>
+            </w:pPr>
+            <w:r>
+              <w:rPr>
+                <w:rFonts w:ascii="BC Sans" w:hAnsi="BC Sans"/>
+              </w:rPr>
+              <w:t>{d.parcels[i].isConfirmedByApplicant:ifEQ(true):show(Yes):elseShow(.noData)}</w:t>
+            </w:r>
+          </w:p>
+          <w:p>
+            <w:pPr>
+              <w:pStyle w:val="TableContents"/>
+              <w:widowControl w:val="false"/>
+              <w:rPr>
+                <w:rFonts w:ascii="BC Sans" w:hAnsi="BC Sans"/>
+              </w:rPr>
+            </w:pPr>
+            <w:r>
+              <w:rPr>
+                <w:rFonts w:ascii="BC Sans" w:hAnsi="BC Sans"/>
+              </w:rPr>
+            </w:r>
+          </w:p>
+        </w:tc>
+      </w:tr>
+    </w:tbl>
+    <w:p>
+      <w:pPr>
+        <w:pStyle w:val="TableContents"/>
+        <w:widowControl w:val="false"/>
+        <w:rPr>
+          <w:color w:val="B85C00"/>
+        </w:rPr>
+      </w:pPr>
+      <w:r>
+        <w:rPr>
+          <w:rFonts w:ascii="BC Sans" w:hAnsi="BC Sans"/>
+          <w:color w:val="B85C00"/>
+        </w:rPr>
+        <w:t>{d.parcels[i].ownershipType:hideEnd} {d.parcels[i].ownershipType:ifEQ(</w:t>
+      </w:r>
+      <w:r>
+        <w:rPr>
+          <w:rFonts w:ascii="BC Sans" w:hAnsi="BC Sans"/>
+          <w:b w:val="false"/>
+          <w:i w:val="false"/>
+          <w:caps w:val="false"/>
+          <w:smallCaps w:val="false"/>
+          <w:color w:val="B85C00"/>
+          <w:spacing w:val="0"/>
+          <w:sz w:val="24"/>
+          <w:szCs w:val="24"/>
+        </w:rPr>
+        <w:t>'Crown'</w:t>
+      </w:r>
+      <w:r>
+        <w:rPr>
+          <w:rFonts w:ascii="BC Sans" w:hAnsi="BC Sans"/>
+          <w:color w:val="B85C00"/>
+        </w:rPr>
+        <w:t>):showBegin}</w:t>
+      </w:r>
+    </w:p>
+    <w:tbl>
+      <w:tblPr>
+        <w:tblW w:w="10885" w:type="dxa"/>
+        <w:jc w:val="left"/>
+        <w:tblInd w:w="0" w:type="dxa"/>
+        <w:tblLayout w:type="fixed"/>
+        <w:tblCellMar>
+          <w:top w:w="55" w:type="dxa"/>
+          <w:left w:w="55" w:type="dxa"/>
+          <w:bottom w:w="55" w:type="dxa"/>
+          <w:right w:w="55" w:type="dxa"/>
+        </w:tblCellMar>
+      </w:tblPr>
+      <w:tblGrid>
+        <w:gridCol w:w="6683"/>
+        <w:gridCol w:w="4201"/>
+      </w:tblGrid>
+      <w:tr>
+        <w:trPr/>
+        <w:tc>
+          <w:tcPr>
+            <w:tcW w:w="6683" w:type="dxa"/>
+            <w:tcBorders/>
+          </w:tcPr>
+          <w:p>
+            <w:pPr>
+              <w:pStyle w:val="TableContents"/>
+              <w:widowControl w:val="false"/>
+              <w:rPr>
+                <w:b/>
+                <w:b/>
+                <w:bCs/>
+              </w:rPr>
+            </w:pPr>
+            <w:r>
+              <w:rPr>
+                <w:rFonts w:ascii="BC Sans" w:hAnsi="BC Sans"/>
+                <w:b/>
+                <w:bCs/>
+              </w:rPr>
+              <w:t>I confirm that I have provided the Ministry or Department Responsible for this Crown Land parcel to the best of my ability in order to avoid processing delays</w:t>
+            </w:r>
+          </w:p>
+        </w:tc>
+        <w:tc>
+          <w:tcPr>
+            <w:tcW w:w="4201" w:type="dxa"/>
+            <w:tcBorders/>
+          </w:tcPr>
+          <w:p>
+            <w:pPr>
+              <w:pStyle w:val="TableContents"/>
+              <w:widowControl w:val="false"/>
+              <w:rPr>
+                <w:rFonts w:ascii="BC Sans" w:hAnsi="BC Sans"/>
+              </w:rPr>
+            </w:pPr>
+            <w:r>
+              <w:rPr>
+                <w:rFonts w:ascii="BC Sans" w:hAnsi="BC Sans"/>
+              </w:rPr>
+              <w:t>{d.parcels[i].isConfirmedByApplicant:ifEQ(true):show(Yes):elseShow(.noData)}</w:t>
+            </w:r>
+          </w:p>
+          <w:p>
+            <w:pPr>
+              <w:pStyle w:val="TableContents"/>
+              <w:widowControl w:val="false"/>
+              <w:rPr>
+                <w:rFonts w:ascii="BC Sans" w:hAnsi="BC Sans"/>
+              </w:rPr>
+            </w:pPr>
+            <w:r>
+              <w:rPr>
+                <w:rFonts w:ascii="BC Sans" w:hAnsi="BC Sans"/>
+              </w:rPr>
+            </w:r>
+          </w:p>
+        </w:tc>
+      </w:tr>
+    </w:tbl>
+    <w:p>
+      <w:pPr>
+        <w:pStyle w:val="TableContents"/>
+        <w:widowControl w:val="false"/>
+        <w:rPr>
+          <w:rFonts w:ascii="BC Sans" w:hAnsi="BC Sans"/>
+        </w:rPr>
+      </w:pPr>
+      <w:r>
+        <w:rPr>
+          <w:rFonts w:ascii="BC Sans" w:hAnsi="BC Sans"/>
+        </w:rPr>
+      </w:r>
+    </w:p>
+    <w:p>
+      <w:pPr>
+        <w:pStyle w:val="TableContents"/>
+        <w:widowControl w:val="false"/>
+        <w:rPr>
+          <w:rFonts w:ascii="BC Sans" w:hAnsi="BC Sans"/>
+        </w:rPr>
+      </w:pPr>
+      <w:r>
+        <w:rPr>
+          <w:rFonts w:ascii="BC Sans" w:hAnsi="BC Sans"/>
+          <w:color w:val="B85C00"/>
+        </w:rPr>
+        <w:t>{d.parcels[i].ownershipType:showEnd}{d.parcels[i+1]}</w:t>
+      </w:r>
+    </w:p>
+    <w:p>
+      <w:pPr>
+        <w:pStyle w:val="Heading2"/>
+        <w:numPr>
+          <w:ilvl w:val="0"/>
+          <w:numId w:val="0"/>
+        </w:numPr>
+        <w:ind w:left="0" w:hanging="0"/>
+        <w:rPr>
+          <w:rFonts w:ascii="BC Sans" w:hAnsi="BC Sans"/>
+        </w:rPr>
+      </w:pPr>
+      <w:r>
+        <w:rPr>
+          <w:rFonts w:ascii="BC Sans" w:hAnsi="BC Sans"/>
+        </w:rPr>
+        <w:t>2. Other Parcel(s) in the Community</w:t>
+      </w:r>
+    </w:p>
+    <w:p>
+      <w:pPr>
+        <w:pStyle w:val="TextBody"/>
+        <w:numPr>
+          <w:ilvl w:val="0"/>
+          <w:numId w:val="4"/>
+        </w:numPr>
+        <w:ind w:left="0" w:hanging="0"/>
+        <w:rPr>
+          <w:rFonts w:ascii="BC Sans" w:hAnsi="BC Sans"/>
+        </w:rPr>
+      </w:pPr>
+      <w:r>
+        <w:rPr>
+          <w:rFonts w:ascii="BC Sans" w:hAnsi="BC Sans"/>
+          <w:b/>
+          <w:bCs/>
+          <w:sz w:val="24"/>
+          <w:szCs w:val="24"/>
+        </w:rPr>
+        <w:t>{</w:t>
+      </w:r>
+      <w:r>
+        <w:rPr>
+          <w:rFonts w:ascii="BC Sans" w:hAnsi="BC Sans"/>
+          <w:b/>
+          <w:bCs/>
+          <w:color w:val="B85C00"/>
+          <w:sz w:val="24"/>
+          <w:szCs w:val="24"/>
+        </w:rPr>
+        <w:t>d.otherParcels[i]</w:t>
+      </w:r>
+      <w:r>
+        <w:rPr>
+          <w:rFonts w:ascii="BC Sans" w:hAnsi="BC Sans"/>
+          <w:b/>
+          <w:bCs/>
+          <w:sz w:val="24"/>
+          <w:szCs w:val="24"/>
+        </w:rPr>
+        <w:t>}</w:t>
+      </w:r>
+    </w:p>
+    <w:p>
+      <w:pPr>
+        <w:pStyle w:val="PreformattedText"/>
+        <w:rPr>
+          <w:b w:val="false"/>
+          <w:b w:val="false"/>
+          <w:bCs w:val="false"/>
+          <w:color w:val="565656"/>
+          <w:sz w:val="26"/>
+          <w:szCs w:val="26"/>
+        </w:rPr>
+      </w:pPr>
+      <w:r>
+        <w:rPr>
+          <w:rFonts w:ascii="BC Sans" w:hAnsi="BC Sans"/>
+          <w:b w:val="false"/>
+          <w:bCs w:val="false"/>
+          <w:color w:val="565656"/>
+          <w:sz w:val="26"/>
+          <w:szCs w:val="26"/>
+        </w:rPr>
+        <w:t>Parcel Information</w:t>
+      </w:r>
+    </w:p>
+    <w:p>
+      <w:pPr>
+        <w:pStyle w:val="PreformattedText"/>
+        <w:rPr>
+          <w:rFonts w:ascii="BC Sans" w:hAnsi="BC Sans"/>
+          <w:b w:val="false"/>
+          <w:b w:val="false"/>
+          <w:bCs w:val="false"/>
+          <w:color w:val="333333"/>
+          <w:sz w:val="26"/>
+          <w:szCs w:val="26"/>
+        </w:rPr>
+      </w:pPr>
+      <w:r>
+        <w:rPr>
+          <w:rFonts w:ascii="BC Sans" w:hAnsi="BC Sans"/>
+          <w:b w:val="false"/>
+          <w:bCs w:val="false"/>
+          <w:color w:val="333333"/>
+          <w:sz w:val="26"/>
+          <w:szCs w:val="26"/>
+        </w:rPr>
+      </w:r>
+    </w:p>
+    <w:tbl>
+      <w:tblPr>
+        <w:tblW w:w="5000" w:type="pct"/>
+        <w:jc w:val="left"/>
+        <w:tblInd w:w="0" w:type="dxa"/>
+        <w:tblLayout w:type="fixed"/>
+        <w:tblCellMar>
+          <w:top w:w="55" w:type="dxa"/>
+          <w:left w:w="55" w:type="dxa"/>
+          <w:bottom w:w="55" w:type="dxa"/>
+          <w:right w:w="55" w:type="dxa"/>
+        </w:tblCellMar>
+      </w:tblPr>
+      <w:tblGrid>
+        <w:gridCol w:w="3077"/>
+        <w:gridCol w:w="7813"/>
+      </w:tblGrid>
+      <w:tr>
+        <w:trPr/>
+        <w:tc>
+          <w:tcPr>
+            <w:tcW w:w="3077" w:type="dxa"/>
+            <w:tcBorders/>
+          </w:tcPr>
+          <w:p>
+            <w:pPr>
+              <w:pStyle w:val="TableContents"/>
+              <w:widowControl w:val="false"/>
+              <w:rPr>
+                <w:b/>
+                <w:b/>
+                <w:bCs/>
+              </w:rPr>
+            </w:pPr>
+            <w:r>
+              <w:rPr>
+                <w:rFonts w:ascii="BC Sans" w:hAnsi="BC Sans"/>
+                <w:b/>
+                <w:bCs/>
+              </w:rPr>
+              <w:t>Ownership Type</w:t>
+            </w:r>
+          </w:p>
+        </w:tc>
+        <w:tc>
+          <w:tcPr>
+            <w:tcW w:w="7813" w:type="dxa"/>
+            <w:tcBorders/>
+          </w:tcPr>
+          <w:p>
+            <w:pPr>
+              <w:pStyle w:val="TableContents"/>
+              <w:widowControl w:val="false"/>
+              <w:rPr>
+                <w:rFonts w:ascii="BC Sans" w:hAnsi="BC Sans"/>
+              </w:rPr>
+            </w:pPr>
+            <w:r>
+              <w:rPr>
+                <w:rFonts w:ascii="BC Sans" w:hAnsi="BC Sans"/>
+              </w:rPr>
+              <w:t>{d.otherParcels[i].ownershipType:ifEM():show(.noData)}</w:t>
+            </w:r>
+          </w:p>
+        </w:tc>
+      </w:tr>
+      <w:tr>
+        <w:trPr/>
+        <w:tc>
+          <w:tcPr>
+            <w:tcW w:w="3077" w:type="dxa"/>
+            <w:tcBorders/>
+          </w:tcPr>
+          <w:p>
+            <w:pPr>
+              <w:pStyle w:val="TableContents"/>
+              <w:widowControl w:val="false"/>
+              <w:rPr>
+                <w:b/>
+                <w:b/>
+                <w:bCs/>
+              </w:rPr>
+            </w:pPr>
+            <w:r>
+              <w:rPr>
+                <w:rFonts w:ascii="BC Sans" w:hAnsi="BC Sans"/>
+                <w:b/>
+                <w:bCs/>
+              </w:rPr>
+              <w:t>Legal Description</w:t>
+            </w:r>
+          </w:p>
+        </w:tc>
+        <w:tc>
+          <w:tcPr>
+            <w:tcW w:w="7813" w:type="dxa"/>
+            <w:tcBorders/>
+          </w:tcPr>
+          <w:p>
+            <w:pPr>
+              <w:pStyle w:val="TableContents"/>
+              <w:widowControl w:val="false"/>
+              <w:rPr>
+                <w:rFonts w:ascii="BC Sans" w:hAnsi="BC Sans"/>
+              </w:rPr>
+            </w:pPr>
+            <w:r>
+              <w:rPr>
+                <w:rFonts w:ascii="BC Sans" w:hAnsi="BC Sans"/>
+              </w:rPr>
+              <w:t>{d.otherParcels[i].legalDescription:ifEM():show(.noData)}</w:t>
+            </w:r>
+          </w:p>
+        </w:tc>
+      </w:tr>
+      <w:tr>
+        <w:trPr/>
+        <w:tc>
+          <w:tcPr>
+            <w:tcW w:w="3077" w:type="dxa"/>
+            <w:tcBorders/>
+          </w:tcPr>
+          <w:p>
+            <w:pPr>
+              <w:pStyle w:val="TableContents"/>
+              <w:widowControl w:val="false"/>
+              <w:rPr>
+                <w:b/>
+                <w:b/>
+                <w:bCs/>
+              </w:rPr>
+            </w:pPr>
+            <w:r>
+              <w:rPr>
+                <w:rFonts w:ascii="BC Sans" w:hAnsi="BC Sans"/>
+                <w:b/>
+                <w:bCs/>
+              </w:rPr>
+              <w:t>Area (Hectares)</w:t>
+            </w:r>
+          </w:p>
+        </w:tc>
+        <w:tc>
+          <w:tcPr>
+            <w:tcW w:w="7813" w:type="dxa"/>
+            <w:tcBorders/>
+          </w:tcPr>
+          <w:p>
+            <w:pPr>
+              <w:pStyle w:val="TableContents"/>
+              <w:widowControl w:val="false"/>
+              <w:rPr>
+                <w:rFonts w:ascii="BC Sans" w:hAnsi="BC Sans"/>
+              </w:rPr>
+            </w:pPr>
+            <w:r>
+              <w:rPr>
+                <w:rFonts w:ascii="BC Sans" w:hAnsi="BC Sans"/>
+              </w:rPr>
+              <w:t>{d.otherParcels[i].mapAreaHectares:ifEM():show(.noData)}</w:t>
+            </w:r>
+          </w:p>
+        </w:tc>
+      </w:tr>
+      <w:tr>
+        <w:trPr/>
+        <w:tc>
+          <w:tcPr>
+            <w:tcW w:w="3077" w:type="dxa"/>
+            <w:tcBorders/>
+          </w:tcPr>
+          <w:p>
+            <w:pPr>
+              <w:pStyle w:val="TableContents"/>
+              <w:widowControl w:val="false"/>
+              <w:rPr>
+                <w:b/>
+                <w:b/>
+                <w:bCs/>
+              </w:rPr>
+            </w:pPr>
+            <w:r>
+              <w:rPr>
+                <w:rFonts w:ascii="BC Sans" w:hAnsi="BC Sans"/>
+                <w:b/>
+                <w:bCs/>
+              </w:rPr>
+              <w:t>PID</w:t>
+            </w:r>
+          </w:p>
+        </w:tc>
+        <w:tc>
+          <w:tcPr>
+            <w:tcW w:w="7813" w:type="dxa"/>
+            <w:tcBorders/>
+          </w:tcPr>
+          <w:p>
+            <w:pPr>
+              <w:pStyle w:val="TableContents"/>
+              <w:widowControl w:val="false"/>
+              <w:rPr>
+                <w:rFonts w:ascii="BC Sans" w:hAnsi="BC Sans"/>
+              </w:rPr>
+            </w:pPr>
+            <w:r>
+              <w:rPr>
+                <w:rFonts w:ascii="BC Sans" w:hAnsi="BC Sans"/>
+              </w:rPr>
+              <w:t>{d.otherParcels[i].pid:ifEM():show(.noData)}</w:t>
+            </w:r>
+          </w:p>
+        </w:tc>
+      </w:tr>
+      <w:tr>
+        <w:trPr/>
+        <w:tc>
+          <w:tcPr>
+            <w:tcW w:w="3077" w:type="dxa"/>
+            <w:tcBorders/>
+          </w:tcPr>
+          <w:p>
+            <w:pPr>
+              <w:pStyle w:val="TableContents"/>
+              <w:widowControl w:val="false"/>
+              <w:rPr>
+                <w:b/>
+                <w:b/>
+                <w:bCs/>
+              </w:rPr>
+            </w:pPr>
+            <w:r>
+              <w:rPr>
+                <w:rFonts w:ascii="BC Sans" w:hAnsi="BC Sans"/>
+                <w:b/>
+                <w:bCs/>
+              </w:rPr>
+              <w:t>PIN(Optional)</w:t>
+            </w:r>
+          </w:p>
+        </w:tc>
+        <w:tc>
+          <w:tcPr>
+            <w:tcW w:w="7813" w:type="dxa"/>
+            <w:tcBorders/>
+          </w:tcPr>
+          <w:p>
+            <w:pPr>
+              <w:pStyle w:val="TableContents"/>
+              <w:widowControl w:val="false"/>
+              <w:rPr>
+                <w:rFonts w:ascii="BC Sans" w:hAnsi="BC Sans"/>
+              </w:rPr>
+            </w:pPr>
+            <w:r>
+              <w:rPr>
+                <w:rFonts w:ascii="BC Sans" w:hAnsi="BC Sans"/>
+              </w:rPr>
+              <w:t>{d.otherParcels[i].pin:ifEM():show(.noData)}</w:t>
+            </w:r>
+          </w:p>
+        </w:tc>
+      </w:tr>
+      <w:tr>
+        <w:trPr/>
+        <w:tc>
+          <w:tcPr>
+            <w:tcW w:w="3077" w:type="dxa"/>
+            <w:tcBorders/>
+          </w:tcPr>
+          <w:p>
+            <w:pPr>
+              <w:pStyle w:val="TableContents"/>
+              <w:widowControl w:val="false"/>
+              <w:rPr>
+                <w:b/>
+                <w:b/>
+                <w:bCs/>
+              </w:rPr>
+            </w:pPr>
+            <w:r>
+              <w:rPr>
+                <w:rFonts w:ascii="BC Sans" w:hAnsi="BC Sans"/>
+                <w:b/>
+                <w:bCs/>
+              </w:rPr>
+              <w:t>Purchase Date</w:t>
+            </w:r>
+          </w:p>
+        </w:tc>
+        <w:tc>
+          <w:tcPr>
+            <w:tcW w:w="7813" w:type="dxa"/>
+            <w:tcBorders/>
+          </w:tcPr>
+          <w:p>
+            <w:pPr>
+              <w:pStyle w:val="TableContents"/>
+              <w:widowControl w:val="false"/>
+              <w:rPr>
+                <w:rFonts w:ascii="BC Sans" w:hAnsi="BC Sans"/>
+              </w:rPr>
+            </w:pPr>
+            <w:r>
+              <w:rPr>
+                <w:rFonts w:ascii="BC Sans" w:hAnsi="BC Sans"/>
+              </w:rPr>
+              <w:t>{d.otherParcels[i].purchasedDate:formatD('MMM D, YYYY'):ifEM():show(.noData)}</w:t>
+            </w:r>
+          </w:p>
+        </w:tc>
+      </w:tr>
+      <w:tr>
+        <w:trPr/>
+        <w:tc>
+          <w:tcPr>
+            <w:tcW w:w="3077" w:type="dxa"/>
+            <w:tcBorders/>
+          </w:tcPr>
+          <w:p>
+            <w:pPr>
+              <w:pStyle w:val="TableContents"/>
+              <w:widowControl w:val="false"/>
+              <w:rPr>
+                <w:b/>
+                <w:b/>
+                <w:bCs/>
+              </w:rPr>
+            </w:pPr>
+            <w:r>
+              <w:rPr>
+                <w:rFonts w:ascii="BC Sans" w:hAnsi="BC Sans"/>
+                <w:b/>
+                <w:bCs/>
+              </w:rPr>
+              <w:t>Farm Classification</w:t>
+            </w:r>
+          </w:p>
+        </w:tc>
+        <w:tc>
+          <w:tcPr>
+            <w:tcW w:w="7813" w:type="dxa"/>
+            <w:tcBorders/>
+          </w:tcPr>
+          <w:p>
+            <w:pPr>
+              <w:pStyle w:val="TableContents"/>
+              <w:widowControl w:val="false"/>
+              <w:rPr>
+                <w:rFonts w:ascii="BC Sans" w:hAnsi="BC Sans"/>
+              </w:rPr>
+            </w:pPr>
+            <w:r>
+              <w:rPr>
+                <w:rFonts w:ascii="BC Sans" w:hAnsi="BC Sans"/>
+              </w:rPr>
+              <w:t>{d.otherParcels[i].isFarm:ifEM():show(.noData):ifEQ(true):show(yes):elseShow(No)}</w:t>
+            </w:r>
+          </w:p>
+        </w:tc>
+      </w:tr>
+    </w:tbl>
+    <w:p>
+      <w:pPr>
+        <w:pStyle w:val="Heading3"/>
+        <w:rPr>
+          <w:b w:val="false"/>
+          <w:b w:val="false"/>
+          <w:bCs w:val="false"/>
+          <w:color w:val="565656"/>
+          <w:sz w:val="26"/>
+          <w:szCs w:val="26"/>
+        </w:rPr>
+      </w:pPr>
+      <w:r>
+        <w:rPr>
+          <w:b w:val="false"/>
+          <w:bCs w:val="false"/>
+          <w:color w:val="565656"/>
+          <w:sz w:val="26"/>
+          <w:szCs w:val="26"/>
+        </w:rPr>
+      </w:r>
+    </w:p>
+    <w:p>
+      <w:pPr>
+        <w:pStyle w:val="Heading3"/>
+        <w:rPr>
+          <w:rFonts w:ascii="BC Sans" w:hAnsi="BC Sans"/>
+        </w:rPr>
+      </w:pPr>
+      <w:r>
+        <w:rPr>
+          <w:rFonts w:ascii="BC Sans" w:hAnsi="BC Sans"/>
+          <w:b w:val="false"/>
+          <w:bCs w:val="false"/>
+          <w:color w:val="565656"/>
+          <w:sz w:val="26"/>
+          <w:szCs w:val="26"/>
+        </w:rPr>
+        <w:t>Owner information</w:t>
+      </w:r>
+      <w:r>
+        <w:rPr>
+          <w:rFonts w:ascii="BC Sans" w:hAnsi="BC Sans"/>
+          <w:b w:val="false"/>
+          <w:bCs w:val="false"/>
+          <w:color w:val="333333"/>
+          <w:sz w:val="26"/>
+          <w:szCs w:val="26"/>
+        </w:rPr>
+        <w:t xml:space="preserve"> </w:t>
+      </w:r>
+      <w:r>
+        <w:rPr>
+          <w:rFonts w:ascii="BC Sans" w:hAnsi="BC Sans"/>
+          <w:b w:val="false"/>
+          <w:bCs w:val="false"/>
+          <w:color w:val="B85C00"/>
+        </w:rPr>
+        <w:t>{d.otherParcels[i].owners:len():ifGT(0):showBegin}</w:t>
       </w:r>
     </w:p>
     <w:tbl>
@@ -1752,6 +3141,7 @@
               <w:widowControl w:val="false"/>
               <w:rPr>
                 <w:b/>
+                <w:b/>
                 <w:bCs/>
               </w:rPr>
             </w:pPr>
@@ -1776,6 +3166,7 @@
               <w:widowControl w:val="false"/>
               <w:rPr>
                 <w:b/>
+                <w:b/>
                 <w:bCs/>
               </w:rPr>
             </w:pPr>
@@ -1800,6 +3191,7 @@
               <w:widowControl w:val="false"/>
               <w:rPr>
                 <w:b/>
+                <w:b/>
                 <w:bCs/>
               </w:rPr>
             </w:pPr>
@@ -1824,6 +3216,7 @@
               <w:widowControl w:val="false"/>
               <w:rPr>
                 <w:b/>
+                <w:b/>
                 <w:bCs/>
               </w:rPr>
             </w:pPr>
@@ -1847,6 +3240,7 @@
               <w:pStyle w:val="TableContents"/>
               <w:widowControl w:val="false"/>
               <w:rPr>
+                <w:b/>
                 <w:b/>
                 <w:bCs/>
               </w:rPr>
@@ -1881,7 +3275,7 @@
               <w:rPr>
                 <w:rFonts w:ascii="BC Sans" w:hAnsi="BC Sans"/>
               </w:rPr>
-              <w:t>{d.parcels[i].owners[i].type.description:ifEM():show(.noData)}</w:t>
+              <w:t>{d.otherParcels[i].owners[i].type.description:ifEM():show(.noData)}</w:t>
             </w:r>
           </w:p>
         </w:tc>
@@ -1902,7 +3296,7 @@
               <w:rPr>
                 <w:rFonts w:ascii="BC Sans" w:hAnsi="BC Sans"/>
               </w:rPr>
-              <w:t>{d.parcels[i].owners[i].name}</w:t>
+              <w:t>{d.otherParcels[i].owners[i].name}</w:t>
             </w:r>
           </w:p>
         </w:tc>
@@ -1923,7 +3317,7 @@
               <w:rPr>
                 <w:rFonts w:ascii="BC Sans" w:hAnsi="BC Sans"/>
               </w:rPr>
-              <w:t>{d.parcels[i].owners[i].phoneNumber}</w:t>
+              <w:t>{d.otherParcels[i].owners[i].phoneNumber}</w:t>
             </w:r>
           </w:p>
         </w:tc>
@@ -1944,7 +3338,7 @@
               <w:rPr>
                 <w:rFonts w:ascii="BC Sans" w:hAnsi="BC Sans"/>
               </w:rPr>
-              <w:t>{d.parcels[i].owners[i].email}</w:t>
+              <w:t>{d.otherParcels[i].owners[i].email}</w:t>
             </w:r>
           </w:p>
         </w:tc>
@@ -1965,7 +3359,7 @@
               <w:rPr>
                 <w:rFonts w:ascii="BC Sans" w:hAnsi="BC Sans"/>
               </w:rPr>
-              <w:t>{d.parcels[i].owners[i].corporateSummary:ifEM():show(.noData)}</w:t>
+              <w:t>{d.otherParcels[i].owners[i].corporateSummary:ifEM():show(.noData)}</w:t>
             </w:r>
           </w:p>
         </w:tc>
@@ -1989,7 +3383,7 @@
               <w:rPr>
                 <w:rFonts w:ascii="BC Sans" w:hAnsi="BC Sans"/>
               </w:rPr>
-              <w:t>{d.parcels[i].owners[i+1].type.description:ifEM():show(.noData)}</w:t>
+              <w:t>{d.otherParcels[i].owners[i+1].type.description:ifEM():show(.noData)}</w:t>
             </w:r>
           </w:p>
         </w:tc>
@@ -2010,7 +3404,7 @@
               <w:rPr>
                 <w:rFonts w:ascii="BC Sans" w:hAnsi="BC Sans"/>
               </w:rPr>
-              <w:t>{d.parcels[i].owners[i+1].name}</w:t>
+              <w:t>{d.otherParcels[i].owners[i+1].name}</w:t>
             </w:r>
           </w:p>
         </w:tc>
@@ -2031,7 +3425,7 @@
               <w:rPr>
                 <w:rFonts w:ascii="BC Sans" w:hAnsi="BC Sans"/>
               </w:rPr>
-              <w:t>{d.parcels[i].owners[i+1].phoneNumber}</w:t>
+              <w:t>{d.otherParcels[i].owners[i+1].phoneNumber}</w:t>
             </w:r>
           </w:p>
         </w:tc>
@@ -2052,7 +3446,7 @@
               <w:rPr>
                 <w:rFonts w:ascii="BC Sans" w:hAnsi="BC Sans"/>
               </w:rPr>
-              <w:t>{d.parcels[i].owners[i+1].email}</w:t>
+              <w:t>{d.otherParcels[i].owners[i+1].email}</w:t>
             </w:r>
           </w:p>
         </w:tc>
@@ -2073,7 +3467,7 @@
               <w:rPr>
                 <w:rFonts w:ascii="BC Sans" w:hAnsi="BC Sans"/>
               </w:rPr>
-              <w:t>{d.parcels[i].owners[i+1].corporateSummary:ifEM():show(.noData)}</w:t>
+              <w:t>{d.otherParcels[i].owners[i+1].corporateSummary:ifEM():show(.noData)}</w:t>
             </w:r>
           </w:p>
         </w:tc>
@@ -2092,7 +3486,7 @@
           <w:rFonts w:ascii="BC Sans" w:hAnsi="BC Sans"/>
           <w:color w:val="B85C00"/>
         </w:rPr>
-        <w:t>{d.parcels[i].owners:showEnd}</w:t>
+        <w:t>{d.otherParcels[i].owners:showEnd}</w:t>
       </w:r>
     </w:p>
     <w:p>
@@ -2108,7 +3502,7 @@
           <w:rFonts w:ascii="BC Sans" w:hAnsi="BC Sans"/>
           <w:color w:val="B85C00"/>
         </w:rPr>
-        <w:t>{d.parcels[i].owners:len():ifGT(0):hideBegin}</w:t>
+        <w:t>{d.otherParcels[i].owners:len():ifGT(0):hideBegin}</w:t>
       </w:r>
     </w:p>
     <w:tbl>
@@ -2144,6 +3538,7 @@
               <w:widowControl w:val="false"/>
               <w:rPr>
                 <w:b/>
+                <w:b/>
                 <w:bCs/>
               </w:rPr>
             </w:pPr>
@@ -2168,6 +3563,7 @@
               <w:widowControl w:val="false"/>
               <w:rPr>
                 <w:b/>
+                <w:b/>
                 <w:bCs/>
               </w:rPr>
             </w:pPr>
@@ -2192,6 +3588,7 @@
               <w:widowControl w:val="false"/>
               <w:rPr>
                 <w:b/>
+                <w:b/>
                 <w:bCs/>
               </w:rPr>
             </w:pPr>
@@ -2216,6 +3613,7 @@
               <w:widowControl w:val="false"/>
               <w:rPr>
                 <w:b/>
+                <w:b/>
                 <w:bCs/>
               </w:rPr>
             </w:pPr>
@@ -2240,1497 +3638,6 @@
               <w:widowControl w:val="false"/>
               <w:rPr>
                 <w:b/>
-                <w:bCs/>
-              </w:rPr>
-            </w:pPr>
-            <w:r>
-              <w:rPr>
-                <w:rFonts w:ascii="BC Sans" w:hAnsi="BC Sans"/>
-                <w:b/>
-                <w:bCs/>
-              </w:rPr>
-              <w:t>Corporate Summary</w:t>
-            </w:r>
-          </w:p>
-        </w:tc>
-      </w:tr>
-      <w:tr>
-        <w:trPr/>
-        <w:tc>
-          <w:tcPr>
-            <w:tcW w:w="10891" w:type="dxa"/>
-            <w:gridSpan w:val="5"/>
-            <w:tcBorders/>
-          </w:tcPr>
-          <w:p>
-            <w:pPr>
-              <w:pStyle w:val="TableContents"/>
-              <w:widowControl w:val="false"/>
-              <w:jc w:val="center"/>
-              <w:rPr>
-                <w:color w:val="000000"/>
-              </w:rPr>
-            </w:pPr>
-            <w:r>
-              <w:rPr>
-                <w:rFonts w:ascii="BC Sans" w:hAnsi="BC Sans"/>
-                <w:color w:val="000000"/>
-              </w:rPr>
-              <w:t>No data</w:t>
-            </w:r>
-          </w:p>
-        </w:tc>
-      </w:tr>
-    </w:tbl>
-    <w:p>
-      <w:pPr>
-        <w:pStyle w:val="TableContents"/>
-        <w:widowControl w:val="false"/>
-        <w:rPr>
-          <w:rFonts w:ascii="BC Sans" w:hAnsi="BC Sans"/>
-        </w:rPr>
-      </w:pPr>
-      <w:r>
-        <w:rPr>
-          <w:rFonts w:ascii="BC Sans" w:hAnsi="BC Sans"/>
-          <w:color w:val="B85C00"/>
-        </w:rPr>
-        <w:t>{d.parcels[i].owners:hideEnd} {d.parcels[i].</w:t>
-      </w:r>
-      <w:r>
-        <w:rPr>
-          <w:rFonts w:ascii="BC Sans" w:hAnsi="BC Sans"/>
-          <w:color w:val="B85C00"/>
-        </w:rPr>
-        <w:t>ownershipType:ifEQ(</w:t>
-      </w:r>
-      <w:r>
-        <w:rPr>
-          <w:rFonts w:ascii="BC Sans" w:hAnsi="BC Sans"/>
-          <w:b w:val="false"/>
-          <w:i w:val="false"/>
-          <w:caps w:val="false"/>
-          <w:smallCaps w:val="false"/>
-          <w:color w:val="B85C00"/>
-          <w:spacing w:val="0"/>
-          <w:sz w:val="24"/>
-          <w:szCs w:val="24"/>
-        </w:rPr>
-        <w:t>'Crown'</w:t>
-      </w:r>
-      <w:r>
-        <w:rPr>
-          <w:rFonts w:ascii="BC Sans" w:hAnsi="BC Sans"/>
-          <w:color w:val="B85C00"/>
-        </w:rPr>
-        <w:t>)</w:t>
-      </w:r>
-      <w:r>
-        <w:rPr>
-          <w:rFonts w:ascii="BC Sans" w:hAnsi="BC Sans"/>
-          <w:color w:val="B85C00"/>
-        </w:rPr>
-        <w:t>:</w:t>
-      </w:r>
-      <w:r>
-        <w:rPr>
-          <w:rFonts w:ascii="BC Sans" w:hAnsi="BC Sans"/>
-          <w:color w:val="B85C00"/>
-        </w:rPr>
-        <w:t>hideBegin</w:t>
-      </w:r>
-      <w:r>
-        <w:rPr>
-          <w:rFonts w:ascii="BC Sans" w:hAnsi="BC Sans"/>
-          <w:color w:val="B85C00"/>
-        </w:rPr>
-        <w:t>}</w:t>
-      </w:r>
-    </w:p>
-    <w:p>
-      <w:pPr>
-        <w:pStyle w:val="TableContents"/>
-        <w:widowControl w:val="false"/>
-        <w:rPr>
-          <w:rFonts w:ascii="BC Sans" w:hAnsi="BC Sans"/>
-        </w:rPr>
-      </w:pPr>
-      <w:r>
-        <w:rPr/>
-      </w:r>
-    </w:p>
-    <w:tbl>
-      <w:tblPr>
-        <w:tblW w:w="10885" w:type="dxa"/>
-        <w:jc w:val="left"/>
-        <w:tblInd w:w="0" w:type="dxa"/>
-        <w:tblLayout w:type="fixed"/>
-        <w:tblCellMar>
-          <w:top w:w="55" w:type="dxa"/>
-          <w:left w:w="55" w:type="dxa"/>
-          <w:bottom w:w="55" w:type="dxa"/>
-          <w:right w:w="55" w:type="dxa"/>
-        </w:tblCellMar>
-      </w:tblPr>
-      <w:tblGrid>
-        <w:gridCol w:w="6683"/>
-        <w:gridCol w:w="4202"/>
-      </w:tblGrid>
-      <w:tr>
-        <w:trPr/>
-        <w:tc>
-          <w:tcPr>
-            <w:tcW w:w="6683" w:type="dxa"/>
-            <w:tcBorders/>
-          </w:tcPr>
-          <w:p>
-            <w:pPr>
-              <w:pStyle w:val="TableContents"/>
-              <w:widowControl w:val="false"/>
-              <w:rPr>
-                <w:b/>
-                <w:bCs/>
-              </w:rPr>
-            </w:pPr>
-            <w:r>
-              <w:rPr>
-                <w:rFonts w:ascii="BC Sans" w:hAnsi="BC Sans"/>
-                <w:b/>
-                <w:bCs/>
-              </w:rPr>
-              <w:t>I confirm that the owner information provided above matches the current Certificate of Title</w:t>
-            </w:r>
-          </w:p>
-        </w:tc>
-        <w:tc>
-          <w:tcPr>
-            <w:tcW w:w="4202" w:type="dxa"/>
-            <w:tcBorders/>
-          </w:tcPr>
-          <w:p>
-            <w:pPr>
-              <w:pStyle w:val="TableContents"/>
-              <w:widowControl w:val="false"/>
-              <w:rPr>
-                <w:rFonts w:ascii="BC Sans" w:hAnsi="BC Sans"/>
-              </w:rPr>
-            </w:pPr>
-            <w:r>
-              <w:rPr>
-                <w:rFonts w:ascii="BC Sans" w:hAnsi="BC Sans"/>
-              </w:rPr>
-              <w:t>{d.parcels[i].</w:t>
-            </w:r>
-            <w:r>
-              <w:rPr>
-                <w:rFonts w:ascii="BC Sans" w:hAnsi="BC Sans"/>
-              </w:rPr>
-              <w:t>isConfirmedByApplicant:ifEQ(true):show(Yes):elseShow(.noData)</w:t>
-            </w:r>
-            <w:r>
-              <w:rPr>
-                <w:rFonts w:ascii="BC Sans" w:hAnsi="BC Sans"/>
-              </w:rPr>
-              <w:t>}</w:t>
-            </w:r>
-          </w:p>
-          <w:p>
-            <w:pPr>
-              <w:pStyle w:val="TableContents"/>
-              <w:widowControl w:val="false"/>
-              <w:rPr>
-                <w:rFonts w:ascii="BC Sans" w:hAnsi="BC Sans"/>
-              </w:rPr>
-            </w:pPr>
-            <w:r>
-              <w:rPr/>
-            </w:r>
-          </w:p>
-        </w:tc>
-      </w:tr>
-    </w:tbl>
-    <w:p>
-      <w:pPr>
-        <w:pStyle w:val="TableContents"/>
-        <w:widowControl w:val="false"/>
-        <w:rPr>
-          <w:color w:val="B85C00"/>
-        </w:rPr>
-      </w:pPr>
-      <w:r>
-        <w:rPr>
-          <w:rFonts w:ascii="BC Sans" w:hAnsi="BC Sans"/>
-          <w:color w:val="B85C00"/>
-        </w:rPr>
-        <w:t>{d.parcels[i].</w:t>
-      </w:r>
-      <w:r>
-        <w:rPr>
-          <w:rFonts w:ascii="BC Sans" w:hAnsi="BC Sans"/>
-          <w:color w:val="B85C00"/>
-        </w:rPr>
-        <w:t>ownershipType</w:t>
-      </w:r>
-      <w:r>
-        <w:rPr>
-          <w:rFonts w:ascii="BC Sans" w:hAnsi="BC Sans"/>
-          <w:color w:val="B85C00"/>
-        </w:rPr>
-        <w:t>:</w:t>
-      </w:r>
-      <w:r>
-        <w:rPr>
-          <w:rFonts w:ascii="BC Sans" w:hAnsi="BC Sans"/>
-          <w:color w:val="B85C00"/>
-        </w:rPr>
-        <w:t>hideEnd</w:t>
-      </w:r>
-      <w:r>
-        <w:rPr>
-          <w:rFonts w:ascii="BC Sans" w:hAnsi="BC Sans"/>
-          <w:color w:val="B85C00"/>
-        </w:rPr>
-        <w:t>} {d.parcels[i].</w:t>
-      </w:r>
-      <w:r>
-        <w:rPr>
-          <w:rFonts w:ascii="BC Sans" w:hAnsi="BC Sans"/>
-          <w:color w:val="B85C00"/>
-        </w:rPr>
-        <w:t>ownershipType:ifEQ(</w:t>
-      </w:r>
-      <w:r>
-        <w:rPr>
-          <w:rFonts w:ascii="BC Sans" w:hAnsi="BC Sans"/>
-          <w:b w:val="false"/>
-          <w:i w:val="false"/>
-          <w:caps w:val="false"/>
-          <w:smallCaps w:val="false"/>
-          <w:color w:val="B85C00"/>
-          <w:spacing w:val="0"/>
-          <w:sz w:val="24"/>
-          <w:szCs w:val="24"/>
-        </w:rPr>
-        <w:t>'Crown'</w:t>
-      </w:r>
-      <w:r>
-        <w:rPr>
-          <w:rFonts w:ascii="BC Sans" w:hAnsi="BC Sans"/>
-          <w:color w:val="B85C00"/>
-        </w:rPr>
-        <w:t>)</w:t>
-      </w:r>
-      <w:r>
-        <w:rPr>
-          <w:rFonts w:ascii="BC Sans" w:hAnsi="BC Sans"/>
-          <w:color w:val="B85C00"/>
-        </w:rPr>
-        <w:t>:</w:t>
-      </w:r>
-      <w:r>
-        <w:rPr>
-          <w:rFonts w:ascii="BC Sans" w:hAnsi="BC Sans"/>
-          <w:color w:val="B85C00"/>
-        </w:rPr>
-        <w:t>showBegin</w:t>
-      </w:r>
-      <w:r>
-        <w:rPr>
-          <w:rFonts w:ascii="BC Sans" w:hAnsi="BC Sans"/>
-          <w:color w:val="B85C00"/>
-        </w:rPr>
-        <w:t>}</w:t>
-      </w:r>
-    </w:p>
-    <w:tbl>
-      <w:tblPr>
-        <w:tblW w:w="10885" w:type="dxa"/>
-        <w:jc w:val="left"/>
-        <w:tblInd w:w="0" w:type="dxa"/>
-        <w:tblLayout w:type="fixed"/>
-        <w:tblCellMar>
-          <w:top w:w="55" w:type="dxa"/>
-          <w:left w:w="55" w:type="dxa"/>
-          <w:bottom w:w="55" w:type="dxa"/>
-          <w:right w:w="55" w:type="dxa"/>
-        </w:tblCellMar>
-      </w:tblPr>
-      <w:tblGrid>
-        <w:gridCol w:w="6683"/>
-        <w:gridCol w:w="4202"/>
-      </w:tblGrid>
-      <w:tr>
-        <w:trPr/>
-        <w:tc>
-          <w:tcPr>
-            <w:tcW w:w="6683" w:type="dxa"/>
-            <w:tcBorders/>
-          </w:tcPr>
-          <w:p>
-            <w:pPr>
-              <w:pStyle w:val="TableContents"/>
-              <w:widowControl w:val="false"/>
-              <w:rPr>
-                <w:b/>
-                <w:bCs/>
-              </w:rPr>
-            </w:pPr>
-            <w:r>
-              <w:rPr>
-                <w:rFonts w:ascii="BC Sans" w:hAnsi="BC Sans"/>
-                <w:b/>
-                <w:bCs/>
-              </w:rPr>
-              <w:t>I confirm that I have provided the Ministry or Department Responsible for this Crown Land parcel to the best of my ability in order to avoid processing delays</w:t>
-            </w:r>
-          </w:p>
-        </w:tc>
-        <w:tc>
-          <w:tcPr>
-            <w:tcW w:w="4202" w:type="dxa"/>
-            <w:tcBorders/>
-          </w:tcPr>
-          <w:p>
-            <w:pPr>
-              <w:pStyle w:val="TableContents"/>
-              <w:widowControl w:val="false"/>
-              <w:rPr>
-                <w:rFonts w:ascii="BC Sans" w:hAnsi="BC Sans"/>
-              </w:rPr>
-            </w:pPr>
-            <w:r>
-              <w:rPr>
-                <w:rFonts w:ascii="BC Sans" w:hAnsi="BC Sans"/>
-              </w:rPr>
-              <w:t>{d.parcels[i].</w:t>
-            </w:r>
-            <w:r>
-              <w:rPr>
-                <w:rFonts w:ascii="BC Sans" w:hAnsi="BC Sans"/>
-              </w:rPr>
-              <w:t>isConfirmedByApplicant:ifEQ(true):show(Yes):elseShow(.noData)</w:t>
-            </w:r>
-            <w:r>
-              <w:rPr>
-                <w:rFonts w:ascii="BC Sans" w:hAnsi="BC Sans"/>
-              </w:rPr>
-              <w:t>}</w:t>
-            </w:r>
-          </w:p>
-          <w:p>
-            <w:pPr>
-              <w:pStyle w:val="TableContents"/>
-              <w:widowControl w:val="false"/>
-              <w:rPr>
-                <w:rFonts w:ascii="BC Sans" w:hAnsi="BC Sans"/>
-              </w:rPr>
-            </w:pPr>
-            <w:r>
-              <w:rPr/>
-            </w:r>
-          </w:p>
-        </w:tc>
-      </w:tr>
-    </w:tbl>
-    <w:p>
-      <w:pPr>
-        <w:pStyle w:val="TableContents"/>
-        <w:widowControl w:val="false"/>
-        <w:rPr>
-          <w:rFonts w:ascii="BC Sans" w:hAnsi="BC Sans"/>
-        </w:rPr>
-      </w:pPr>
-      <w:r>
-        <w:rPr/>
-      </w:r>
-    </w:p>
-    <w:p>
-      <w:pPr>
-        <w:pStyle w:val="TableContents"/>
-        <w:widowControl w:val="false"/>
-        <w:rPr>
-          <w:rFonts w:ascii="BC Sans" w:hAnsi="BC Sans"/>
-        </w:rPr>
-      </w:pPr>
-      <w:r>
-        <w:rPr>
-          <w:rFonts w:ascii="BC Sans" w:hAnsi="BC Sans"/>
-          <w:color w:val="B85C00"/>
-        </w:rPr>
-        <w:t>{d.parcels[i].</w:t>
-      </w:r>
-      <w:r>
-        <w:rPr>
-          <w:rFonts w:ascii="BC Sans" w:hAnsi="BC Sans"/>
-          <w:color w:val="B85C00"/>
-        </w:rPr>
-        <w:t>ownershipType</w:t>
-      </w:r>
-      <w:r>
-        <w:rPr>
-          <w:rFonts w:ascii="BC Sans" w:hAnsi="BC Sans"/>
-          <w:color w:val="B85C00"/>
-        </w:rPr>
-        <w:t>:</w:t>
-      </w:r>
-      <w:r>
-        <w:rPr>
-          <w:rFonts w:ascii="BC Sans" w:hAnsi="BC Sans"/>
-          <w:color w:val="B85C00"/>
-        </w:rPr>
-        <w:t>showEnd</w:t>
-      </w:r>
-      <w:r>
-        <w:rPr>
-          <w:rFonts w:ascii="BC Sans" w:hAnsi="BC Sans"/>
-          <w:color w:val="B85C00"/>
-        </w:rPr>
-        <w:t>}{d.parcels[i+1]}</w:t>
-      </w:r>
-    </w:p>
-    <w:p>
-      <w:pPr>
-        <w:pStyle w:val="Heading2"/>
-        <w:numPr>
-          <w:ilvl w:val="0"/>
-          <w:numId w:val="0"/>
-        </w:numPr>
-        <w:ind w:left="0" w:hanging="0"/>
-        <w:rPr>
-          <w:rFonts w:ascii="BC Sans" w:hAnsi="BC Sans"/>
-        </w:rPr>
-      </w:pPr>
-      <w:r>
-        <w:rPr>
-          <w:rFonts w:ascii="BC Sans" w:hAnsi="BC Sans"/>
-        </w:rPr>
-        <w:t>2. Other Parcel(s) in the Community</w:t>
-      </w:r>
-    </w:p>
-    <w:p>
-      <w:pPr>
-        <w:pStyle w:val="TextBody"/>
-        <w:numPr>
-          <w:ilvl w:val="0"/>
-          <w:numId w:val="4"/>
-        </w:numPr>
-        <w:ind w:left="0" w:hanging="0"/>
-        <w:rPr>
-          <w:rFonts w:ascii="BC Sans" w:hAnsi="BC Sans"/>
-        </w:rPr>
-      </w:pPr>
-      <w:r>
-        <w:rPr>
-          <w:rFonts w:ascii="BC Sans" w:hAnsi="BC Sans"/>
-          <w:b/>
-          <w:bCs/>
-          <w:sz w:val="24"/>
-          <w:szCs w:val="24"/>
-        </w:rPr>
-        <w:t>{</w:t>
-      </w:r>
-      <w:r>
-        <w:rPr>
-          <w:rFonts w:ascii="BC Sans" w:hAnsi="BC Sans"/>
-          <w:b/>
-          <w:bCs/>
-          <w:color w:val="B85C00"/>
-          <w:sz w:val="24"/>
-          <w:szCs w:val="24"/>
-        </w:rPr>
-        <w:t>d.otherParcels[i]</w:t>
-      </w:r>
-      <w:r>
-        <w:rPr>
-          <w:rFonts w:ascii="BC Sans" w:hAnsi="BC Sans"/>
-          <w:b/>
-          <w:bCs/>
-          <w:sz w:val="24"/>
-          <w:szCs w:val="24"/>
-        </w:rPr>
-        <w:t>}</w:t>
-      </w:r>
-    </w:p>
-    <w:p>
-      <w:pPr>
-        <w:pStyle w:val="PreformattedText"/>
-        <w:rPr>
-          <w:b w:val="false"/>
-          <w:bCs w:val="false"/>
-          <w:color w:val="565656"/>
-          <w:sz w:val="26"/>
-          <w:szCs w:val="26"/>
-        </w:rPr>
-      </w:pPr>
-      <w:r>
-        <w:rPr>
-          <w:rFonts w:ascii="BC Sans" w:hAnsi="BC Sans"/>
-          <w:b w:val="false"/>
-          <w:bCs w:val="false"/>
-          <w:color w:val="565656"/>
-          <w:sz w:val="26"/>
-          <w:szCs w:val="26"/>
-        </w:rPr>
-        <w:t>Parcel Information</w:t>
-      </w:r>
-    </w:p>
-    <w:p>
-      <w:pPr>
-        <w:pStyle w:val="PreformattedText"/>
-        <w:rPr>
-          <w:rFonts w:ascii="BC Sans" w:hAnsi="BC Sans"/>
-          <w:b w:val="false"/>
-          <w:bCs w:val="false"/>
-          <w:color w:val="333333"/>
-          <w:sz w:val="26"/>
-          <w:szCs w:val="26"/>
-        </w:rPr>
-      </w:pPr>
-      <w:r>
-        <w:rPr>
-          <w:rFonts w:ascii="BC Sans" w:hAnsi="BC Sans"/>
-          <w:b w:val="false"/>
-          <w:bCs w:val="false"/>
-          <w:color w:val="333333"/>
-          <w:sz w:val="26"/>
-          <w:szCs w:val="26"/>
-        </w:rPr>
-      </w:r>
-    </w:p>
-    <w:tbl>
-      <w:tblPr>
-        <w:tblW w:w="5000" w:type="pct"/>
-        <w:jc w:val="left"/>
-        <w:tblInd w:w="0" w:type="dxa"/>
-        <w:tblLayout w:type="fixed"/>
-        <w:tblCellMar>
-          <w:top w:w="55" w:type="dxa"/>
-          <w:left w:w="55" w:type="dxa"/>
-          <w:bottom w:w="55" w:type="dxa"/>
-          <w:right w:w="55" w:type="dxa"/>
-        </w:tblCellMar>
-      </w:tblPr>
-      <w:tblGrid>
-        <w:gridCol w:w="3077"/>
-        <w:gridCol w:w="7813"/>
-      </w:tblGrid>
-      <w:tr>
-        <w:trPr/>
-        <w:tc>
-          <w:tcPr>
-            <w:tcW w:w="3077" w:type="dxa"/>
-            <w:tcBorders/>
-          </w:tcPr>
-          <w:p>
-            <w:pPr>
-              <w:pStyle w:val="TableContents"/>
-              <w:widowControl w:val="false"/>
-              <w:rPr>
-                <w:b/>
-                <w:bCs/>
-              </w:rPr>
-            </w:pPr>
-            <w:r>
-              <w:rPr>
-                <w:rFonts w:ascii="BC Sans" w:hAnsi="BC Sans"/>
-                <w:b/>
-                <w:bCs/>
-              </w:rPr>
-              <w:t>Ownership Type</w:t>
-            </w:r>
-          </w:p>
-        </w:tc>
-        <w:tc>
-          <w:tcPr>
-            <w:tcW w:w="7813" w:type="dxa"/>
-            <w:tcBorders/>
-          </w:tcPr>
-          <w:p>
-            <w:pPr>
-              <w:pStyle w:val="TableContents"/>
-              <w:widowControl w:val="false"/>
-              <w:rPr>
-                <w:rFonts w:ascii="BC Sans" w:hAnsi="BC Sans"/>
-              </w:rPr>
-            </w:pPr>
-            <w:r>
-              <w:rPr>
-                <w:rFonts w:ascii="BC Sans" w:hAnsi="BC Sans"/>
-              </w:rPr>
-              <w:t>{d.otherParcels[i].ownershipType:ifEM():show(.noData)}</w:t>
-            </w:r>
-          </w:p>
-        </w:tc>
-      </w:tr>
-      <w:tr>
-        <w:trPr/>
-        <w:tc>
-          <w:tcPr>
-            <w:tcW w:w="3077" w:type="dxa"/>
-            <w:tcBorders/>
-          </w:tcPr>
-          <w:p>
-            <w:pPr>
-              <w:pStyle w:val="TableContents"/>
-              <w:widowControl w:val="false"/>
-              <w:rPr>
-                <w:b/>
-                <w:bCs/>
-              </w:rPr>
-            </w:pPr>
-            <w:r>
-              <w:rPr>
-                <w:rFonts w:ascii="BC Sans" w:hAnsi="BC Sans"/>
-                <w:b/>
-                <w:bCs/>
-              </w:rPr>
-              <w:t>Legal Description</w:t>
-            </w:r>
-          </w:p>
-        </w:tc>
-        <w:tc>
-          <w:tcPr>
-            <w:tcW w:w="7813" w:type="dxa"/>
-            <w:tcBorders/>
-          </w:tcPr>
-          <w:p>
-            <w:pPr>
-              <w:pStyle w:val="TableContents"/>
-              <w:widowControl w:val="false"/>
-              <w:rPr>
-                <w:rFonts w:ascii="BC Sans" w:hAnsi="BC Sans"/>
-              </w:rPr>
-            </w:pPr>
-            <w:r>
-              <w:rPr>
-                <w:rFonts w:ascii="BC Sans" w:hAnsi="BC Sans"/>
-              </w:rPr>
-              <w:t>{d.otherParcels[i].legalDescription:ifEM():show(.noData)}</w:t>
-            </w:r>
-          </w:p>
-        </w:tc>
-      </w:tr>
-      <w:tr>
-        <w:trPr/>
-        <w:tc>
-          <w:tcPr>
-            <w:tcW w:w="3077" w:type="dxa"/>
-            <w:tcBorders/>
-          </w:tcPr>
-          <w:p>
-            <w:pPr>
-              <w:pStyle w:val="TableContents"/>
-              <w:widowControl w:val="false"/>
-              <w:rPr>
-                <w:b/>
-                <w:bCs/>
-              </w:rPr>
-            </w:pPr>
-            <w:r>
-              <w:rPr>
-                <w:rFonts w:ascii="BC Sans" w:hAnsi="BC Sans"/>
-                <w:b/>
-                <w:bCs/>
-              </w:rPr>
-              <w:t>Area (Hectares)</w:t>
-            </w:r>
-          </w:p>
-        </w:tc>
-        <w:tc>
-          <w:tcPr>
-            <w:tcW w:w="7813" w:type="dxa"/>
-            <w:tcBorders/>
-          </w:tcPr>
-          <w:p>
-            <w:pPr>
-              <w:pStyle w:val="TableContents"/>
-              <w:widowControl w:val="false"/>
-              <w:rPr>
-                <w:rFonts w:ascii="BC Sans" w:hAnsi="BC Sans"/>
-              </w:rPr>
-            </w:pPr>
-            <w:r>
-              <w:rPr>
-                <w:rFonts w:ascii="BC Sans" w:hAnsi="BC Sans"/>
-              </w:rPr>
-              <w:t>{d.otherParcels[i].mapAreaHectares:ifEM():show(.noData)}</w:t>
-            </w:r>
-          </w:p>
-        </w:tc>
-      </w:tr>
-      <w:tr>
-        <w:trPr/>
-        <w:tc>
-          <w:tcPr>
-            <w:tcW w:w="3077" w:type="dxa"/>
-            <w:tcBorders/>
-          </w:tcPr>
-          <w:p>
-            <w:pPr>
-              <w:pStyle w:val="TableContents"/>
-              <w:widowControl w:val="false"/>
-              <w:rPr>
-                <w:b/>
-                <w:bCs/>
-              </w:rPr>
-            </w:pPr>
-            <w:r>
-              <w:rPr>
-                <w:rFonts w:ascii="BC Sans" w:hAnsi="BC Sans"/>
-                <w:b/>
-                <w:bCs/>
-              </w:rPr>
-              <w:t>PID</w:t>
-            </w:r>
-          </w:p>
-        </w:tc>
-        <w:tc>
-          <w:tcPr>
-            <w:tcW w:w="7813" w:type="dxa"/>
-            <w:tcBorders/>
-          </w:tcPr>
-          <w:p>
-            <w:pPr>
-              <w:pStyle w:val="TableContents"/>
-              <w:widowControl w:val="false"/>
-              <w:rPr>
-                <w:rFonts w:ascii="BC Sans" w:hAnsi="BC Sans"/>
-              </w:rPr>
-            </w:pPr>
-            <w:r>
-              <w:rPr>
-                <w:rFonts w:ascii="BC Sans" w:hAnsi="BC Sans"/>
-              </w:rPr>
-              <w:t>{d.otherParcels[i].pid:ifEM():show(.noData)}</w:t>
-            </w:r>
-          </w:p>
-        </w:tc>
-      </w:tr>
-      <w:tr>
-        <w:trPr/>
-        <w:tc>
-          <w:tcPr>
-            <w:tcW w:w="3077" w:type="dxa"/>
-            <w:tcBorders/>
-          </w:tcPr>
-          <w:p>
-            <w:pPr>
-              <w:pStyle w:val="TableContents"/>
-              <w:widowControl w:val="false"/>
-              <w:rPr>
-                <w:b/>
-                <w:bCs/>
-              </w:rPr>
-            </w:pPr>
-            <w:r>
-              <w:rPr>
-                <w:rFonts w:ascii="BC Sans" w:hAnsi="BC Sans"/>
-                <w:b/>
-                <w:bCs/>
-              </w:rPr>
-              <w:t>PIN(Optional)</w:t>
-            </w:r>
-          </w:p>
-        </w:tc>
-        <w:tc>
-          <w:tcPr>
-            <w:tcW w:w="7813" w:type="dxa"/>
-            <w:tcBorders/>
-          </w:tcPr>
-          <w:p>
-            <w:pPr>
-              <w:pStyle w:val="TableContents"/>
-              <w:widowControl w:val="false"/>
-              <w:rPr>
-                <w:rFonts w:ascii="BC Sans" w:hAnsi="BC Sans"/>
-              </w:rPr>
-            </w:pPr>
-            <w:r>
-              <w:rPr>
-                <w:rFonts w:ascii="BC Sans" w:hAnsi="BC Sans"/>
-              </w:rPr>
-              <w:t>{d.otherParcels[i].pin:ifEM():show(.noData)}</w:t>
-            </w:r>
-          </w:p>
-        </w:tc>
-      </w:tr>
-      <w:tr>
-        <w:trPr/>
-        <w:tc>
-          <w:tcPr>
-            <w:tcW w:w="3077" w:type="dxa"/>
-            <w:tcBorders/>
-          </w:tcPr>
-          <w:p>
-            <w:pPr>
-              <w:pStyle w:val="TableContents"/>
-              <w:widowControl w:val="false"/>
-              <w:rPr>
-                <w:b/>
-                <w:bCs/>
-              </w:rPr>
-            </w:pPr>
-            <w:r>
-              <w:rPr>
-                <w:rFonts w:ascii="BC Sans" w:hAnsi="BC Sans"/>
-                <w:b/>
-                <w:bCs/>
-              </w:rPr>
-              <w:t>Purchase Date</w:t>
-            </w:r>
-          </w:p>
-        </w:tc>
-        <w:tc>
-          <w:tcPr>
-            <w:tcW w:w="7813" w:type="dxa"/>
-            <w:tcBorders/>
-          </w:tcPr>
-          <w:p>
-            <w:pPr>
-              <w:pStyle w:val="TableContents"/>
-              <w:widowControl w:val="false"/>
-              <w:rPr>
-                <w:rFonts w:ascii="BC Sans" w:hAnsi="BC Sans"/>
-              </w:rPr>
-            </w:pPr>
-            <w:r>
-              <w:rPr>
-                <w:rFonts w:ascii="BC Sans" w:hAnsi="BC Sans"/>
-              </w:rPr>
-              <w:t>{d.otherParcels[i].purchasedDate:formatD('MMM D, YYYY'):ifEM():show(.noData)}</w:t>
-            </w:r>
-          </w:p>
-        </w:tc>
-      </w:tr>
-      <w:tr>
-        <w:trPr/>
-        <w:tc>
-          <w:tcPr>
-            <w:tcW w:w="3077" w:type="dxa"/>
-            <w:tcBorders/>
-          </w:tcPr>
-          <w:p>
-            <w:pPr>
-              <w:pStyle w:val="TableContents"/>
-              <w:widowControl w:val="false"/>
-              <w:rPr>
-                <w:b/>
-                <w:bCs/>
-              </w:rPr>
-            </w:pPr>
-            <w:r>
-              <w:rPr>
-                <w:rFonts w:ascii="BC Sans" w:hAnsi="BC Sans"/>
-                <w:b/>
-                <w:bCs/>
-              </w:rPr>
-              <w:t>Farm Classification</w:t>
-            </w:r>
-          </w:p>
-        </w:tc>
-        <w:tc>
-          <w:tcPr>
-            <w:tcW w:w="7813" w:type="dxa"/>
-            <w:tcBorders/>
-          </w:tcPr>
-          <w:p>
-            <w:pPr>
-              <w:pStyle w:val="TableContents"/>
-              <w:widowControl w:val="false"/>
-              <w:rPr>
-                <w:rFonts w:ascii="BC Sans" w:hAnsi="BC Sans"/>
-              </w:rPr>
-            </w:pPr>
-            <w:r>
-              <w:rPr>
-                <w:rFonts w:ascii="BC Sans" w:hAnsi="BC Sans"/>
-              </w:rPr>
-              <w:t>{d.otherParcels[i].isFarm:ifEM():show(.noData):ifEQ(true):show(yes):elseShow(No)}</w:t>
-            </w:r>
-          </w:p>
-        </w:tc>
-      </w:tr>
-    </w:tbl>
-    <w:p>
-      <w:pPr>
-        <w:pStyle w:val="Heading3"/>
-        <w:rPr>
-          <w:b w:val="false"/>
-          <w:bCs w:val="false"/>
-          <w:color w:val="565656"/>
-          <w:sz w:val="26"/>
-          <w:szCs w:val="26"/>
-        </w:rPr>
-      </w:pPr>
-      <w:r>
-        <w:rPr>
-          <w:b w:val="false"/>
-          <w:bCs w:val="false"/>
-          <w:color w:val="565656"/>
-          <w:sz w:val="26"/>
-          <w:szCs w:val="26"/>
-        </w:rPr>
-      </w:r>
-    </w:p>
-    <w:p>
-      <w:pPr>
-        <w:pStyle w:val="Heading3"/>
-        <w:rPr>
-          <w:rFonts w:ascii="BC Sans" w:hAnsi="BC Sans"/>
-        </w:rPr>
-      </w:pPr>
-      <w:r>
-        <w:rPr>
-          <w:rFonts w:ascii="BC Sans" w:hAnsi="BC Sans"/>
-          <w:b w:val="false"/>
-          <w:bCs w:val="false"/>
-          <w:color w:val="565656"/>
-          <w:sz w:val="26"/>
-          <w:szCs w:val="26"/>
-        </w:rPr>
-        <w:t>Owner information</w:t>
-      </w:r>
-      <w:r>
-        <w:rPr>
-          <w:rFonts w:ascii="BC Sans" w:hAnsi="BC Sans"/>
-          <w:b w:val="false"/>
-          <w:bCs w:val="false"/>
-          <w:color w:val="333333"/>
-          <w:sz w:val="26"/>
-          <w:szCs w:val="26"/>
-        </w:rPr>
-        <w:t xml:space="preserve"> </w:t>
-      </w:r>
-      <w:r>
-        <w:rPr>
-          <w:rFonts w:ascii="BC Sans" w:hAnsi="BC Sans"/>
-          <w:b w:val="false"/>
-          <w:bCs w:val="false"/>
-          <w:color w:val="B85C00"/>
-        </w:rPr>
-        <w:t>{d.otherParcels[i].owners:len():ifGT(0):showBegin}</w:t>
-      </w:r>
-    </w:p>
-    <w:tbl>
-      <w:tblPr>
-        <w:tblW w:w="5000" w:type="pct"/>
-        <w:jc w:val="left"/>
-        <w:tblInd w:w="0" w:type="dxa"/>
-        <w:tblLayout w:type="fixed"/>
-        <w:tblCellMar>
-          <w:top w:w="55" w:type="dxa"/>
-          <w:left w:w="55" w:type="dxa"/>
-          <w:bottom w:w="55" w:type="dxa"/>
-          <w:right w:w="55" w:type="dxa"/>
-        </w:tblCellMar>
-      </w:tblPr>
-      <w:tblGrid>
-        <w:gridCol w:w="2178"/>
-        <w:gridCol w:w="2178"/>
-        <w:gridCol w:w="2177"/>
-        <w:gridCol w:w="2176"/>
-        <w:gridCol w:w="2182"/>
-      </w:tblGrid>
-      <w:tr>
-        <w:trPr/>
-        <w:tc>
-          <w:tcPr>
-            <w:tcW w:w="2178" w:type="dxa"/>
-            <w:tcBorders/>
-          </w:tcPr>
-          <w:p>
-            <w:pPr>
-              <w:pStyle w:val="TableContents"/>
-              <w:widowControl w:val="false"/>
-              <w:rPr>
-                <w:b/>
-                <w:bCs/>
-              </w:rPr>
-            </w:pPr>
-            <w:r>
-              <w:rPr>
-                <w:rFonts w:ascii="BC Sans" w:hAnsi="BC Sans"/>
-                <w:b/>
-                <w:bCs/>
-              </w:rPr>
-              <w:t>Type</w:t>
-            </w:r>
-          </w:p>
-        </w:tc>
-        <w:tc>
-          <w:tcPr>
-            <w:tcW w:w="2178" w:type="dxa"/>
-            <w:tcBorders/>
-          </w:tcPr>
-          <w:p>
-            <w:pPr>
-              <w:pStyle w:val="TableContents"/>
-              <w:widowControl w:val="false"/>
-              <w:rPr>
-                <w:b/>
-                <w:bCs/>
-              </w:rPr>
-            </w:pPr>
-            <w:r>
-              <w:rPr>
-                <w:rFonts w:ascii="BC Sans" w:hAnsi="BC Sans"/>
-                <w:b/>
-                <w:bCs/>
-              </w:rPr>
-              <w:t>Full Name/ Organization</w:t>
-            </w:r>
-          </w:p>
-        </w:tc>
-        <w:tc>
-          <w:tcPr>
-            <w:tcW w:w="2177" w:type="dxa"/>
-            <w:tcBorders/>
-          </w:tcPr>
-          <w:p>
-            <w:pPr>
-              <w:pStyle w:val="TableContents"/>
-              <w:widowControl w:val="false"/>
-              <w:rPr>
-                <w:b/>
-                <w:bCs/>
-              </w:rPr>
-            </w:pPr>
-            <w:r>
-              <w:rPr>
-                <w:rFonts w:ascii="BC Sans" w:hAnsi="BC Sans"/>
-                <w:b/>
-                <w:bCs/>
-              </w:rPr>
-              <w:t>Phone</w:t>
-            </w:r>
-          </w:p>
-        </w:tc>
-        <w:tc>
-          <w:tcPr>
-            <w:tcW w:w="2176" w:type="dxa"/>
-            <w:tcBorders/>
-          </w:tcPr>
-          <w:p>
-            <w:pPr>
-              <w:pStyle w:val="TableContents"/>
-              <w:widowControl w:val="false"/>
-              <w:rPr>
-                <w:b/>
-                <w:bCs/>
-              </w:rPr>
-            </w:pPr>
-            <w:r>
-              <w:rPr>
-                <w:rFonts w:ascii="BC Sans" w:hAnsi="BC Sans"/>
-                <w:b/>
-                <w:bCs/>
-              </w:rPr>
-              <w:t>Email</w:t>
-            </w:r>
-          </w:p>
-        </w:tc>
-        <w:tc>
-          <w:tcPr>
-            <w:tcW w:w="2182" w:type="dxa"/>
-            <w:tcBorders/>
-          </w:tcPr>
-          <w:p>
-            <w:pPr>
-              <w:pStyle w:val="TableContents"/>
-              <w:widowControl w:val="false"/>
-              <w:rPr>
-                <w:b/>
-                <w:bCs/>
-              </w:rPr>
-            </w:pPr>
-            <w:r>
-              <w:rPr>
-                <w:rFonts w:ascii="BC Sans" w:hAnsi="BC Sans"/>
-                <w:b/>
-                <w:bCs/>
-              </w:rPr>
-              <w:t>Corporate Summary</w:t>
-            </w:r>
-          </w:p>
-        </w:tc>
-      </w:tr>
-      <w:tr>
-        <w:trPr/>
-        <w:tc>
-          <w:tcPr>
-            <w:tcW w:w="2178" w:type="dxa"/>
-            <w:tcBorders/>
-          </w:tcPr>
-          <w:p>
-            <w:pPr>
-              <w:pStyle w:val="TableContents"/>
-              <w:widowControl w:val="false"/>
-              <w:rPr>
-                <w:rFonts w:ascii="BC Sans" w:hAnsi="BC Sans"/>
-              </w:rPr>
-            </w:pPr>
-            <w:r>
-              <w:rPr>
-                <w:rFonts w:ascii="BC Sans" w:hAnsi="BC Sans"/>
-              </w:rPr>
-              <w:t>{d.otherParcels[i].owners[i].type.description:ifEM():show(.noData)}</w:t>
-            </w:r>
-          </w:p>
-        </w:tc>
-        <w:tc>
-          <w:tcPr>
-            <w:tcW w:w="2178" w:type="dxa"/>
-            <w:tcBorders/>
-          </w:tcPr>
-          <w:p>
-            <w:pPr>
-              <w:pStyle w:val="TableContents"/>
-              <w:widowControl w:val="false"/>
-              <w:rPr>
-                <w:rFonts w:ascii="BC Sans" w:hAnsi="BC Sans"/>
-              </w:rPr>
-            </w:pPr>
-            <w:r>
-              <w:rPr>
-                <w:rFonts w:ascii="BC Sans" w:hAnsi="BC Sans"/>
-              </w:rPr>
-              <w:t>{d.otherParcels[i].owners[i].name}</w:t>
-            </w:r>
-          </w:p>
-        </w:tc>
-        <w:tc>
-          <w:tcPr>
-            <w:tcW w:w="2177" w:type="dxa"/>
-            <w:tcBorders/>
-          </w:tcPr>
-          <w:p>
-            <w:pPr>
-              <w:pStyle w:val="TableContents"/>
-              <w:widowControl w:val="false"/>
-              <w:rPr>
-                <w:rFonts w:ascii="BC Sans" w:hAnsi="BC Sans"/>
-              </w:rPr>
-            </w:pPr>
-            <w:r>
-              <w:rPr>
-                <w:rFonts w:ascii="BC Sans" w:hAnsi="BC Sans"/>
-              </w:rPr>
-              <w:t>{d.otherParcels[i].owners[i].phoneNumber}</w:t>
-            </w:r>
-          </w:p>
-        </w:tc>
-        <w:tc>
-          <w:tcPr>
-            <w:tcW w:w="2176" w:type="dxa"/>
-            <w:tcBorders/>
-          </w:tcPr>
-          <w:p>
-            <w:pPr>
-              <w:pStyle w:val="TableContents"/>
-              <w:widowControl w:val="false"/>
-              <w:rPr>
-                <w:rFonts w:ascii="BC Sans" w:hAnsi="BC Sans"/>
-              </w:rPr>
-            </w:pPr>
-            <w:r>
-              <w:rPr>
-                <w:rFonts w:ascii="BC Sans" w:hAnsi="BC Sans"/>
-              </w:rPr>
-              <w:t>{d.otherParcels[i].owners[i].email}</w:t>
-            </w:r>
-          </w:p>
-        </w:tc>
-        <w:tc>
-          <w:tcPr>
-            <w:tcW w:w="2182" w:type="dxa"/>
-            <w:tcBorders/>
-          </w:tcPr>
-          <w:p>
-            <w:pPr>
-              <w:pStyle w:val="TableContents"/>
-              <w:widowControl w:val="false"/>
-              <w:rPr>
-                <w:rFonts w:ascii="BC Sans" w:hAnsi="BC Sans"/>
-              </w:rPr>
-            </w:pPr>
-            <w:r>
-              <w:rPr>
-                <w:rFonts w:ascii="BC Sans" w:hAnsi="BC Sans"/>
-              </w:rPr>
-              <w:t>{d.otherParcels[i].owners[i].corporateSummary:ifEM():show(.noData)}</w:t>
-            </w:r>
-          </w:p>
-        </w:tc>
-      </w:tr>
-      <w:tr>
-        <w:trPr/>
-        <w:tc>
-          <w:tcPr>
-            <w:tcW w:w="2178" w:type="dxa"/>
-            <w:tcBorders/>
-          </w:tcPr>
-          <w:p>
-            <w:pPr>
-              <w:pStyle w:val="TableContents"/>
-              <w:widowControl w:val="false"/>
-              <w:rPr>
-                <w:rFonts w:ascii="BC Sans" w:hAnsi="BC Sans"/>
-              </w:rPr>
-            </w:pPr>
-            <w:r>
-              <w:rPr>
-                <w:rFonts w:ascii="BC Sans" w:hAnsi="BC Sans"/>
-              </w:rPr>
-              <w:t>{d.otherParcels[i].owners[i+1].type.description:ifEM():show(.noData)}</w:t>
-            </w:r>
-          </w:p>
-        </w:tc>
-        <w:tc>
-          <w:tcPr>
-            <w:tcW w:w="2178" w:type="dxa"/>
-            <w:tcBorders/>
-          </w:tcPr>
-          <w:p>
-            <w:pPr>
-              <w:pStyle w:val="TableContents"/>
-              <w:widowControl w:val="false"/>
-              <w:rPr>
-                <w:rFonts w:ascii="BC Sans" w:hAnsi="BC Sans"/>
-              </w:rPr>
-            </w:pPr>
-            <w:r>
-              <w:rPr>
-                <w:rFonts w:ascii="BC Sans" w:hAnsi="BC Sans"/>
-              </w:rPr>
-              <w:t>{d.otherParcels[i].owners[i+1].name}</w:t>
-            </w:r>
-          </w:p>
-        </w:tc>
-        <w:tc>
-          <w:tcPr>
-            <w:tcW w:w="2177" w:type="dxa"/>
-            <w:tcBorders/>
-          </w:tcPr>
-          <w:p>
-            <w:pPr>
-              <w:pStyle w:val="TableContents"/>
-              <w:widowControl w:val="false"/>
-              <w:rPr>
-                <w:rFonts w:ascii="BC Sans" w:hAnsi="BC Sans"/>
-              </w:rPr>
-            </w:pPr>
-            <w:r>
-              <w:rPr>
-                <w:rFonts w:ascii="BC Sans" w:hAnsi="BC Sans"/>
-              </w:rPr>
-              <w:t>{d.otherParcels[i].owners[i+1].phoneNumber}</w:t>
-            </w:r>
-          </w:p>
-        </w:tc>
-        <w:tc>
-          <w:tcPr>
-            <w:tcW w:w="2176" w:type="dxa"/>
-            <w:tcBorders/>
-          </w:tcPr>
-          <w:p>
-            <w:pPr>
-              <w:pStyle w:val="TableContents"/>
-              <w:widowControl w:val="false"/>
-              <w:rPr>
-                <w:rFonts w:ascii="BC Sans" w:hAnsi="BC Sans"/>
-              </w:rPr>
-            </w:pPr>
-            <w:r>
-              <w:rPr>
-                <w:rFonts w:ascii="BC Sans" w:hAnsi="BC Sans"/>
-              </w:rPr>
-              <w:t>{d.otherParcels[i].owners[i+1].email}</w:t>
-            </w:r>
-          </w:p>
-        </w:tc>
-        <w:tc>
-          <w:tcPr>
-            <w:tcW w:w="2182" w:type="dxa"/>
-            <w:tcBorders/>
-          </w:tcPr>
-          <w:p>
-            <w:pPr>
-              <w:pStyle w:val="TableContents"/>
-              <w:widowControl w:val="false"/>
-              <w:rPr>
-                <w:rFonts w:ascii="BC Sans" w:hAnsi="BC Sans"/>
-              </w:rPr>
-            </w:pPr>
-            <w:r>
-              <w:rPr>
-                <w:rFonts w:ascii="BC Sans" w:hAnsi="BC Sans"/>
-              </w:rPr>
-              <w:t>{d.otherParcels[i].owners[i+1].corporateSummary:ifEM():show(.noData)}</w:t>
-            </w:r>
-          </w:p>
-        </w:tc>
-      </w:tr>
-    </w:tbl>
-    <w:p>
-      <w:pPr>
-        <w:pStyle w:val="TextBody"/>
-        <w:spacing w:before="0" w:after="140"/>
-        <w:rPr>
-          <w:color w:val="B85C00"/>
-        </w:rPr>
-      </w:pPr>
-      <w:r>
-        <w:rPr>
-          <w:rFonts w:ascii="BC Sans" w:hAnsi="BC Sans"/>
-          <w:color w:val="B85C00"/>
-        </w:rPr>
-        <w:t>{d.otherParcels[i].owners:showEnd}</w:t>
-      </w:r>
-    </w:p>
-    <w:p>
-      <w:pPr>
-        <w:pStyle w:val="TableContents"/>
-        <w:widowControl w:val="false"/>
-        <w:rPr>
-          <w:color w:val="B85C00"/>
-        </w:rPr>
-      </w:pPr>
-      <w:r>
-        <w:rPr>
-          <w:rFonts w:ascii="BC Sans" w:hAnsi="BC Sans"/>
-          <w:color w:val="B85C00"/>
-        </w:rPr>
-        <w:t>{d.otherParcels[i].owners:len():ifGT(0):hideBegin}</w:t>
-      </w:r>
-    </w:p>
-    <w:tbl>
-      <w:tblPr>
-        <w:tblW w:w="5000" w:type="pct"/>
-        <w:jc w:val="left"/>
-        <w:tblInd w:w="0" w:type="dxa"/>
-        <w:tblLayout w:type="fixed"/>
-        <w:tblCellMar>
-          <w:top w:w="55" w:type="dxa"/>
-          <w:left w:w="55" w:type="dxa"/>
-          <w:bottom w:w="55" w:type="dxa"/>
-          <w:right w:w="55" w:type="dxa"/>
-        </w:tblCellMar>
-      </w:tblPr>
-      <w:tblGrid>
-        <w:gridCol w:w="2178"/>
-        <w:gridCol w:w="2178"/>
-        <w:gridCol w:w="2177"/>
-        <w:gridCol w:w="2176"/>
-        <w:gridCol w:w="2182"/>
-      </w:tblGrid>
-      <w:tr>
-        <w:trPr/>
-        <w:tc>
-          <w:tcPr>
-            <w:tcW w:w="2178" w:type="dxa"/>
-            <w:tcBorders/>
-          </w:tcPr>
-          <w:p>
-            <w:pPr>
-              <w:pStyle w:val="TableContents"/>
-              <w:widowControl w:val="false"/>
-              <w:rPr>
-                <w:b/>
-                <w:bCs/>
-              </w:rPr>
-            </w:pPr>
-            <w:r>
-              <w:rPr>
-                <w:rFonts w:ascii="BC Sans" w:hAnsi="BC Sans"/>
-                <w:b/>
-                <w:bCs/>
-              </w:rPr>
-              <w:t>Type</w:t>
-            </w:r>
-          </w:p>
-        </w:tc>
-        <w:tc>
-          <w:tcPr>
-            <w:tcW w:w="2178" w:type="dxa"/>
-            <w:tcBorders/>
-          </w:tcPr>
-          <w:p>
-            <w:pPr>
-              <w:pStyle w:val="TableContents"/>
-              <w:widowControl w:val="false"/>
-              <w:rPr>
-                <w:b/>
-                <w:bCs/>
-              </w:rPr>
-            </w:pPr>
-            <w:r>
-              <w:rPr>
-                <w:rFonts w:ascii="BC Sans" w:hAnsi="BC Sans"/>
-                <w:b/>
-                <w:bCs/>
-              </w:rPr>
-              <w:t>Full Name/ Organization</w:t>
-            </w:r>
-          </w:p>
-        </w:tc>
-        <w:tc>
-          <w:tcPr>
-            <w:tcW w:w="2177" w:type="dxa"/>
-            <w:tcBorders/>
-          </w:tcPr>
-          <w:p>
-            <w:pPr>
-              <w:pStyle w:val="TableContents"/>
-              <w:widowControl w:val="false"/>
-              <w:rPr>
-                <w:b/>
-                <w:bCs/>
-              </w:rPr>
-            </w:pPr>
-            <w:r>
-              <w:rPr>
-                <w:rFonts w:ascii="BC Sans" w:hAnsi="BC Sans"/>
-                <w:b/>
-                <w:bCs/>
-              </w:rPr>
-              <w:t>Phone</w:t>
-            </w:r>
-          </w:p>
-        </w:tc>
-        <w:tc>
-          <w:tcPr>
-            <w:tcW w:w="2176" w:type="dxa"/>
-            <w:tcBorders/>
-          </w:tcPr>
-          <w:p>
-            <w:pPr>
-              <w:pStyle w:val="TableContents"/>
-              <w:widowControl w:val="false"/>
-              <w:rPr>
-                <w:b/>
-                <w:bCs/>
-              </w:rPr>
-            </w:pPr>
-            <w:r>
-              <w:rPr>
-                <w:rFonts w:ascii="BC Sans" w:hAnsi="BC Sans"/>
-                <w:b/>
-                <w:bCs/>
-              </w:rPr>
-              <w:t>Email</w:t>
-            </w:r>
-          </w:p>
-        </w:tc>
-        <w:tc>
-          <w:tcPr>
-            <w:tcW w:w="2182" w:type="dxa"/>
-            <w:tcBorders/>
-          </w:tcPr>
-          <w:p>
-            <w:pPr>
-              <w:pStyle w:val="TableContents"/>
-              <w:widowControl w:val="false"/>
-              <w:rPr>
                 <w:b/>
                 <w:bCs/>
               </w:rPr>
@@ -3886,6 +3793,7 @@
               <w:rPr>
                 <w:rFonts w:ascii="BC Sans" w:hAnsi="BC Sans"/>
                 <w:b/>
+                <w:b/>
                 <w:bCs/>
               </w:rPr>
             </w:pPr>
@@ -3935,6 +3843,7 @@
               <w:rPr>
                 <w:rFonts w:ascii="BC Sans" w:hAnsi="BC Sans"/>
                 <w:b/>
+                <w:b/>
                 <w:bCs/>
               </w:rPr>
             </w:pPr>
@@ -3984,6 +3893,7 @@
               <w:rPr>
                 <w:rFonts w:ascii="BC Sans" w:hAnsi="BC Sans"/>
                 <w:b/>
+                <w:b/>
                 <w:bCs/>
               </w:rPr>
             </w:pPr>
@@ -4032,6 +3942,7 @@
               <w:widowControl w:val="false"/>
               <w:rPr>
                 <w:rFonts w:ascii="BC Sans" w:hAnsi="BC Sans"/>
+                <w:b/>
                 <w:b/>
                 <w:bCs/>
               </w:rPr>
@@ -4136,6 +4047,7 @@
               <w:widowControl w:val="false"/>
               <w:rPr>
                 <w:b/>
+                <w:b/>
                 <w:bCs/>
               </w:rPr>
             </w:pPr>
@@ -4213,6 +4125,7 @@
         </w:numPr>
         <w:ind w:left="0" w:hanging="0"/>
         <w:rPr>
+          <w:b/>
           <w:b/>
           <w:bCs/>
           <w:i w:val="false"/>
@@ -4265,6 +4178,7 @@
               <w:widowControl w:val="false"/>
               <w:rPr>
                 <w:b/>
+                <w:b/>
                 <w:bCs/>
               </w:rPr>
             </w:pPr>
@@ -4313,6 +4227,7 @@
               <w:widowControl w:val="false"/>
               <w:rPr>
                 <w:b/>
+                <w:b/>
                 <w:bCs/>
               </w:rPr>
             </w:pPr>
@@ -4361,6 +4276,7 @@
               <w:widowControl w:val="false"/>
               <w:rPr>
                 <w:b/>
+                <w:b/>
                 <w:bCs/>
               </w:rPr>
             </w:pPr>
@@ -4414,6 +4330,7 @@
       <w:pPr>
         <w:pStyle w:val="Normal"/>
         <w:rPr>
+          <w:b/>
           <w:b/>
           <w:bCs/>
           <w:sz w:val="28"/>
@@ -4495,6 +4412,7 @@
               <w:widowControl w:val="false"/>
               <w:rPr>
                 <w:b/>
+                <w:b/>
                 <w:bCs/>
               </w:rPr>
             </w:pPr>
@@ -4518,6 +4436,7 @@
               <w:pStyle w:val="TableContents"/>
               <w:widowControl w:val="false"/>
               <w:rPr>
+                <w:b/>
                 <w:b/>
                 <w:bCs/>
               </w:rPr>
@@ -4546,6 +4465,7 @@
               <w:widowControl w:val="false"/>
               <w:rPr>
                 <w:b/>
+                <w:b/>
                 <w:bCs/>
               </w:rPr>
             </w:pPr>
@@ -4615,6 +4535,7 @@
               <w:widowControl w:val="false"/>
               <w:rPr>
                 <w:b/>
+                <w:b/>
                 <w:bCs/>
               </w:rPr>
             </w:pPr>
@@ -4684,6 +4605,7 @@
               <w:widowControl w:val="false"/>
               <w:rPr>
                 <w:b/>
+                <w:b/>
                 <w:bCs/>
               </w:rPr>
             </w:pPr>
@@ -4752,6 +4674,7 @@
               <w:pStyle w:val="TableContents"/>
               <w:widowControl w:val="false"/>
               <w:rPr>
+                <w:b/>
                 <w:b/>
                 <w:bCs/>
               </w:rPr>
@@ -4872,6 +4795,7 @@
               <w:widowControl w:val="false"/>
               <w:rPr>
                 <w:b/>
+                <w:b/>
                 <w:bCs/>
               </w:rPr>
             </w:pPr>
@@ -4920,6 +4844,7 @@
               <w:widowControl w:val="false"/>
               <w:rPr>
                 <w:b/>
+                <w:b/>
                 <w:bCs/>
               </w:rPr>
             </w:pPr>
@@ -4968,6 +4893,7 @@
               <w:widowControl w:val="false"/>
               <w:rPr>
                 <w:b/>
+                <w:b/>
                 <w:bCs/>
               </w:rPr>
             </w:pPr>
@@ -5016,6 +4942,7 @@
               <w:widowControl w:val="false"/>
               <w:rPr>
                 <w:b/>
+                <w:b/>
                 <w:bCs/>
               </w:rPr>
             </w:pPr>
@@ -5063,6 +4990,7 @@
               <w:pStyle w:val="TableContents"/>
               <w:widowControl w:val="false"/>
               <w:rPr>
+                <w:b/>
                 <w:b/>
                 <w:bCs/>
               </w:rPr>
@@ -5142,6 +5070,7 @@
         </w:numPr>
         <w:ind w:left="0" w:hanging="0"/>
         <w:rPr>
+          <w:b/>
           <w:b/>
           <w:bCs/>
           <w:sz w:val="28"/>
@@ -5189,6 +5118,7 @@
               <w:widowControl w:val="false"/>
               <w:rPr>
                 <w:b/>
+                <w:b/>
                 <w:bCs/>
               </w:rPr>
             </w:pPr>
@@ -5236,6 +5166,7 @@
               <w:pStyle w:val="TableContents"/>
               <w:widowControl w:val="false"/>
               <w:rPr>
+                <w:b/>
                 <w:b/>
                 <w:bCs/>
               </w:rPr>
@@ -5284,6 +5215,7 @@
         <w:rPr>
           <w:rFonts w:ascii="BC Sans" w:hAnsi="BC Sans"/>
           <w:b/>
+          <w:b/>
           <w:bCs/>
           <w:sz w:val="28"/>
           <w:szCs w:val="28"/>
@@ -5308,6 +5240,7 @@
         </w:numPr>
         <w:ind w:left="0" w:hanging="0"/>
         <w:rPr>
+          <w:b/>
           <w:b/>
           <w:bCs/>
           <w:color w:val="000000"/>
@@ -5357,6 +5290,7 @@
               <w:widowControl w:val="false"/>
               <w:rPr>
                 <w:b/>
+                <w:b/>
                 <w:bCs/>
               </w:rPr>
             </w:pPr>
@@ -5374,6 +5308,7 @@
               <w:pStyle w:val="TableContents"/>
               <w:widowControl w:val="false"/>
               <w:rPr>
+                <w:b w:val="false"/>
                 <w:b w:val="false"/>
                 <w:bCs w:val="false"/>
               </w:rPr>
@@ -5423,6 +5358,7 @@
               <w:widowControl w:val="false"/>
               <w:rPr>
                 <w:b/>
+                <w:b/>
                 <w:bCs/>
               </w:rPr>
             </w:pPr>
@@ -5470,6 +5406,7 @@
               <w:pStyle w:val="TableContents"/>
               <w:widowControl w:val="false"/>
               <w:rPr>
+                <w:b/>
                 <w:b/>
                 <w:bCs/>
               </w:rPr>
@@ -5518,6 +5455,7 @@
         <w:rPr>
           <w:rFonts w:ascii="BC Sans" w:hAnsi="BC Sans"/>
           <w:b/>
+          <w:b/>
           <w:bCs/>
           <w:color w:val="666666"/>
           <w:sz w:val="28"/>
@@ -5544,6 +5482,7 @@
         </w:numPr>
         <w:ind w:left="0" w:hanging="0"/>
         <w:rPr>
+          <w:b/>
           <w:b/>
           <w:bCs/>
           <w:color w:val="000000"/>
@@ -5593,6 +5532,7 @@
               <w:widowControl w:val="false"/>
               <w:rPr>
                 <w:b/>
+                <w:b/>
                 <w:bCs/>
               </w:rPr>
             </w:pPr>
@@ -5640,6 +5580,7 @@
               <w:pStyle w:val="TableContents"/>
               <w:widowControl w:val="false"/>
               <w:rPr>
+                <w:b/>
                 <w:b/>
                 <w:bCs/>
               </w:rPr>
@@ -5742,6 +5683,7 @@
               <w:widowControl w:val="false"/>
               <w:rPr>
                 <w:b/>
+                <w:b/>
                 <w:bCs/>
               </w:rPr>
             </w:pPr>
@@ -5766,6 +5708,7 @@
               <w:widowControl w:val="false"/>
               <w:rPr>
                 <w:b/>
+                <w:b/>
                 <w:bCs/>
               </w:rPr>
             </w:pPr>
@@ -5789,6 +5732,7 @@
               <w:pStyle w:val="TableContents"/>
               <w:widowControl w:val="false"/>
               <w:rPr>
+                <w:b/>
                 <w:b/>
                 <w:bCs/>
               </w:rPr>

</xml_diff>

<commit_message>
wip pdf updates, display name for owners
</commit_message>
<xml_diff>
--- a/services/templates/pdf/nfu-submission-template.docx
+++ b/services/templates/pdf/nfu-submission-template.docx
@@ -1577,16 +1577,7 @@
           <w:bCs w:val="false"/>
           <w:color w:val="B85C00"/>
         </w:rPr>
-        <w:t>{d.parcels[i].owners:len():ifGT(0):</w:t>
-      </w:r>
-      <w:r>
-        <w:rPr>
-          <w:rFonts w:ascii="BC Sans" w:hAnsi="BC Sans"/>
-          <w:b w:val="false"/>
-          <w:bCs w:val="false"/>
-          <w:color w:val="B85C00"/>
-        </w:rPr>
-        <w:t>and(.ownershipType):ifNE(</w:t>
+        <w:t>{d.parcels[i].owners:len():ifGT(0):and(.ownershipType):ifNE(</w:t>
       </w:r>
       <w:r>
         <w:rPr>
@@ -1610,16 +1601,7 @@
           <w:bCs w:val="false"/>
           <w:color w:val="B85C00"/>
         </w:rPr>
-        <w:t>)</w:t>
-      </w:r>
-      <w:r>
-        <w:rPr>
-          <w:rFonts w:ascii="BC Sans" w:hAnsi="BC Sans"/>
-          <w:b w:val="false"/>
-          <w:bCs w:val="false"/>
-          <w:color w:val="B85C00"/>
-        </w:rPr>
-        <w:t>:showBegin}</w:t>
+        <w:t>):showBegin}</w:t>
       </w:r>
     </w:p>
     <w:tbl>
@@ -1639,9 +1621,9 @@
         <w:gridCol w:w="1815"/>
         <w:gridCol w:w="1815"/>
         <w:gridCol w:w="1985"/>
-        <w:gridCol w:w="1644"/>
-        <w:gridCol w:w="1813"/>
-        <w:gridCol w:w="1819"/>
+        <w:gridCol w:w="1643"/>
+        <w:gridCol w:w="1814"/>
+        <w:gridCol w:w="1818"/>
       </w:tblGrid>
       <w:tr>
         <w:trPr/>
@@ -1722,7 +1704,7 @@
         </w:tc>
         <w:tc>
           <w:tcPr>
-            <w:tcW w:w="1644" w:type="dxa"/>
+            <w:tcW w:w="1643" w:type="dxa"/>
             <w:tcBorders/>
           </w:tcPr>
           <w:p>
@@ -1747,7 +1729,7 @@
         </w:tc>
         <w:tc>
           <w:tcPr>
-            <w:tcW w:w="1813" w:type="dxa"/>
+            <w:tcW w:w="1814" w:type="dxa"/>
             <w:tcBorders/>
           </w:tcPr>
           <w:p>
@@ -1772,7 +1754,7 @@
         </w:tc>
         <w:tc>
           <w:tcPr>
-            <w:tcW w:w="1819" w:type="dxa"/>
+            <w:tcW w:w="1818" w:type="dxa"/>
             <w:tcBorders/>
           </w:tcPr>
           <w:p>
@@ -1857,31 +1839,13 @@
               <w:rPr>
                 <w:rFonts w:ascii="BC Sans" w:hAnsi="BC Sans"/>
               </w:rPr>
-              <w:t>{d.parcels[i].owners[i].</w:t>
-            </w:r>
-            <w:r>
-              <w:rPr>
-                <w:rFonts w:ascii="BC Sans" w:hAnsi="BC Sans"/>
-              </w:rPr>
-              <w:t>organizationName</w:t>
-            </w:r>
-            <w:r>
-              <w:rPr>
-                <w:rFonts w:ascii="BC Sans" w:hAnsi="BC Sans"/>
-              </w:rPr>
-              <w:t>:ifEM():show(.noData)</w:t>
-            </w:r>
-            <w:r>
-              <w:rPr>
-                <w:rFonts w:ascii="BC Sans" w:hAnsi="BC Sans"/>
-              </w:rPr>
-              <w:t>}</w:t>
-            </w:r>
-          </w:p>
-        </w:tc>
-        <w:tc>
-          <w:tcPr>
-            <w:tcW w:w="1644" w:type="dxa"/>
+              <w:t>{d.parcels[i].owners[i].organizationName:ifEM():show(.noData)}</w:t>
+            </w:r>
+          </w:p>
+        </w:tc>
+        <w:tc>
+          <w:tcPr>
+            <w:tcW w:w="1643" w:type="dxa"/>
             <w:tcBorders/>
           </w:tcPr>
           <w:p>
@@ -1902,7 +1866,7 @@
         </w:tc>
         <w:tc>
           <w:tcPr>
-            <w:tcW w:w="1813" w:type="dxa"/>
+            <w:tcW w:w="1814" w:type="dxa"/>
             <w:tcBorders/>
           </w:tcPr>
           <w:p>
@@ -1923,7 +1887,7 @@
         </w:tc>
         <w:tc>
           <w:tcPr>
-            <w:tcW w:w="1819" w:type="dxa"/>
+            <w:tcW w:w="1818" w:type="dxa"/>
             <w:tcBorders/>
           </w:tcPr>
           <w:p>
@@ -2004,43 +1968,13 @@
               <w:rPr>
                 <w:rFonts w:ascii="BC Sans" w:hAnsi="BC Sans"/>
               </w:rPr>
-              <w:t>{d.parcels[i].owners[i</w:t>
-            </w:r>
-            <w:r>
-              <w:rPr>
-                <w:rFonts w:ascii="BC Sans" w:hAnsi="BC Sans"/>
-              </w:rPr>
-              <w:t>+1</w:t>
-            </w:r>
-            <w:r>
-              <w:rPr>
-                <w:rFonts w:ascii="BC Sans" w:hAnsi="BC Sans"/>
-              </w:rPr>
-              <w:t>].</w:t>
-            </w:r>
-            <w:r>
-              <w:rPr>
-                <w:rFonts w:ascii="BC Sans" w:hAnsi="BC Sans"/>
-              </w:rPr>
-              <w:t>organizationName</w:t>
-            </w:r>
-            <w:r>
-              <w:rPr>
-                <w:rFonts w:ascii="BC Sans" w:hAnsi="BC Sans"/>
-              </w:rPr>
-              <w:t>:ifEM():show(.noData)</w:t>
-            </w:r>
-            <w:r>
-              <w:rPr>
-                <w:rFonts w:ascii="BC Sans" w:hAnsi="BC Sans"/>
-              </w:rPr>
-              <w:t>}</w:t>
-            </w:r>
-          </w:p>
-        </w:tc>
-        <w:tc>
-          <w:tcPr>
-            <w:tcW w:w="1644" w:type="dxa"/>
+              <w:t>{d.parcels[i].owners[i+1].organizationName:ifEM():show(.noData)}</w:t>
+            </w:r>
+          </w:p>
+        </w:tc>
+        <w:tc>
+          <w:tcPr>
+            <w:tcW w:w="1643" w:type="dxa"/>
             <w:tcBorders/>
           </w:tcPr>
           <w:p>
@@ -2061,7 +1995,7 @@
         </w:tc>
         <w:tc>
           <w:tcPr>
-            <w:tcW w:w="1813" w:type="dxa"/>
+            <w:tcW w:w="1814" w:type="dxa"/>
             <w:tcBorders/>
           </w:tcPr>
           <w:p>
@@ -2082,7 +2016,7 @@
         </w:tc>
         <w:tc>
           <w:tcPr>
-            <w:tcW w:w="1819" w:type="dxa"/>
+            <w:tcW w:w="1818" w:type="dxa"/>
             <w:tcBorders/>
           </w:tcPr>
           <w:p>
@@ -2136,16 +2070,7 @@
           <w:bCs w:val="false"/>
           <w:color w:val="B85C00"/>
         </w:rPr>
-        <w:t>{d.parcels[i].owners:len():ifGT(0):</w:t>
-      </w:r>
-      <w:r>
-        <w:rPr>
-          <w:rFonts w:ascii="BC Sans" w:hAnsi="BC Sans"/>
-          <w:b w:val="false"/>
-          <w:bCs w:val="false"/>
-          <w:color w:val="B85C00"/>
-        </w:rPr>
-        <w:t>and(.ownershipType):ifEQ(</w:t>
+        <w:t>{d.parcels[i].owners:len():ifGT(0):and(.ownershipType):ifEQ(</w:t>
       </w:r>
       <w:r>
         <w:rPr>
@@ -2169,16 +2094,7 @@
           <w:bCs w:val="false"/>
           <w:color w:val="B85C00"/>
         </w:rPr>
-        <w:t>)</w:t>
-      </w:r>
-      <w:r>
-        <w:rPr>
-          <w:rFonts w:ascii="BC Sans" w:hAnsi="BC Sans"/>
-          <w:b w:val="false"/>
-          <w:bCs w:val="false"/>
-          <w:color w:val="B85C00"/>
-        </w:rPr>
-        <w:t>:showBegin}</w:t>
+        <w:t>):showBegin}</w:t>
       </w:r>
     </w:p>
     <w:tbl>
@@ -2197,10 +2113,9 @@
       <w:tblGrid>
         <w:gridCol w:w="1815"/>
         <w:gridCol w:w="1815"/>
-        <w:gridCol w:w="1985"/>
-        <w:gridCol w:w="1644"/>
-        <w:gridCol w:w="1813"/>
-        <w:gridCol w:w="1819"/>
+        <w:gridCol w:w="3628"/>
+        <w:gridCol w:w="1760"/>
+        <w:gridCol w:w="1872"/>
       </w:tblGrid>
       <w:tr>
         <w:trPr/>
@@ -2256,7 +2171,7 @@
         </w:tc>
         <w:tc>
           <w:tcPr>
-            <w:tcW w:w="1985" w:type="dxa"/>
+            <w:tcW w:w="3628" w:type="dxa"/>
             <w:tcBorders/>
           </w:tcPr>
           <w:p>
@@ -2281,7 +2196,7 @@
         </w:tc>
         <w:tc>
           <w:tcPr>
-            <w:tcW w:w="1644" w:type="dxa"/>
+            <w:tcW w:w="1760" w:type="dxa"/>
             <w:tcBorders/>
           </w:tcPr>
           <w:p>
@@ -2306,7 +2221,7 @@
         </w:tc>
         <w:tc>
           <w:tcPr>
-            <w:tcW w:w="1813" w:type="dxa"/>
+            <w:tcW w:w="1872" w:type="dxa"/>
             <w:tcBorders/>
           </w:tcPr>
           <w:p>
@@ -2326,31 +2241,6 @@
                 <w:bCs/>
               </w:rPr>
               <w:t>Email</w:t>
-            </w:r>
-          </w:p>
-        </w:tc>
-        <w:tc>
-          <w:tcPr>
-            <w:tcW w:w="1819" w:type="dxa"/>
-            <w:tcBorders/>
-          </w:tcPr>
-          <w:p>
-            <w:pPr>
-              <w:pStyle w:val="TableContents"/>
-              <w:widowControl w:val="false"/>
-              <w:rPr>
-                <w:b/>
-                <w:b/>
-                <w:bCs/>
-              </w:rPr>
-            </w:pPr>
-            <w:r>
-              <w:rPr>
-                <w:rFonts w:ascii="BC Sans" w:hAnsi="BC Sans"/>
-                <w:b/>
-                <w:bCs/>
-              </w:rPr>
-              <w:t>Corporate Summary</w:t>
             </w:r>
           </w:p>
         </w:tc>
@@ -2401,46 +2291,28 @@
         </w:tc>
         <w:tc>
           <w:tcPr>
-            <w:tcW w:w="1985" w:type="dxa"/>
-            <w:tcBorders/>
-          </w:tcPr>
-          <w:p>
-            <w:pPr>
-              <w:pStyle w:val="TableContents"/>
-              <w:widowControl w:val="false"/>
-              <w:rPr>
-                <w:rFonts w:ascii="BC Sans" w:hAnsi="BC Sans"/>
-              </w:rPr>
-            </w:pPr>
-            <w:r>
-              <w:rPr>
-                <w:rFonts w:ascii="BC Sans" w:hAnsi="BC Sans"/>
-              </w:rPr>
-              <w:t>{d.parcels[i].owners[i].</w:t>
-            </w:r>
-            <w:r>
-              <w:rPr>
-                <w:rFonts w:ascii="BC Sans" w:hAnsi="BC Sans"/>
-              </w:rPr>
-              <w:t>organizationName</w:t>
-            </w:r>
-            <w:r>
-              <w:rPr>
-                <w:rFonts w:ascii="BC Sans" w:hAnsi="BC Sans"/>
-              </w:rPr>
-              <w:t>:ifEM():show(.noData)</w:t>
-            </w:r>
-            <w:r>
-              <w:rPr>
-                <w:rFonts w:ascii="BC Sans" w:hAnsi="BC Sans"/>
-              </w:rPr>
-              <w:t>}</w:t>
-            </w:r>
-          </w:p>
-        </w:tc>
-        <w:tc>
-          <w:tcPr>
-            <w:tcW w:w="1644" w:type="dxa"/>
+            <w:tcW w:w="3628" w:type="dxa"/>
+            <w:tcBorders/>
+          </w:tcPr>
+          <w:p>
+            <w:pPr>
+              <w:pStyle w:val="TableContents"/>
+              <w:widowControl w:val="false"/>
+              <w:rPr>
+                <w:rFonts w:ascii="BC Sans" w:hAnsi="BC Sans"/>
+              </w:rPr>
+            </w:pPr>
+            <w:r>
+              <w:rPr>
+                <w:rFonts w:ascii="BC Sans" w:hAnsi="BC Sans"/>
+              </w:rPr>
+              <w:t>{d.parcels[i].owners[i].organizationName:ifEM():show(.noData)}</w:t>
+            </w:r>
+          </w:p>
+        </w:tc>
+        <w:tc>
+          <w:tcPr>
+            <w:tcW w:w="1760" w:type="dxa"/>
             <w:tcBorders/>
           </w:tcPr>
           <w:p>
@@ -2461,7 +2333,7 @@
         </w:tc>
         <w:tc>
           <w:tcPr>
-            <w:tcW w:w="1813" w:type="dxa"/>
+            <w:tcW w:w="1872" w:type="dxa"/>
             <w:tcBorders/>
           </w:tcPr>
           <w:p>
@@ -2477,27 +2349,6 @@
                 <w:rFonts w:ascii="BC Sans" w:hAnsi="BC Sans"/>
               </w:rPr>
               <w:t>{d.parcels[i].owners[i].email}</w:t>
-            </w:r>
-          </w:p>
-        </w:tc>
-        <w:tc>
-          <w:tcPr>
-            <w:tcW w:w="1819" w:type="dxa"/>
-            <w:tcBorders/>
-          </w:tcPr>
-          <w:p>
-            <w:pPr>
-              <w:pStyle w:val="TableContents"/>
-              <w:widowControl w:val="false"/>
-              <w:rPr>
-                <w:rFonts w:ascii="BC Sans" w:hAnsi="BC Sans"/>
-              </w:rPr>
-            </w:pPr>
-            <w:r>
-              <w:rPr>
-                <w:rFonts w:ascii="BC Sans" w:hAnsi="BC Sans"/>
-              </w:rPr>
-              <w:t>{d.parcels[i].owners[i].corporateSummary:ifEM():show(.noData)}</w:t>
             </w:r>
           </w:p>
         </w:tc>
@@ -2548,58 +2399,28 @@
         </w:tc>
         <w:tc>
           <w:tcPr>
-            <w:tcW w:w="1985" w:type="dxa"/>
-            <w:tcBorders/>
-          </w:tcPr>
-          <w:p>
-            <w:pPr>
-              <w:pStyle w:val="TableContents"/>
-              <w:widowControl w:val="false"/>
-              <w:rPr>
-                <w:rFonts w:ascii="BC Sans" w:hAnsi="BC Sans"/>
-              </w:rPr>
-            </w:pPr>
-            <w:r>
-              <w:rPr>
-                <w:rFonts w:ascii="BC Sans" w:hAnsi="BC Sans"/>
-              </w:rPr>
-              <w:t>{d.parcels[i].owners[i</w:t>
-            </w:r>
-            <w:r>
-              <w:rPr>
-                <w:rFonts w:ascii="BC Sans" w:hAnsi="BC Sans"/>
-              </w:rPr>
-              <w:t>+1</w:t>
-            </w:r>
-            <w:r>
-              <w:rPr>
-                <w:rFonts w:ascii="BC Sans" w:hAnsi="BC Sans"/>
-              </w:rPr>
-              <w:t>].</w:t>
-            </w:r>
-            <w:r>
-              <w:rPr>
-                <w:rFonts w:ascii="BC Sans" w:hAnsi="BC Sans"/>
-              </w:rPr>
-              <w:t>organizationName</w:t>
-            </w:r>
-            <w:r>
-              <w:rPr>
-                <w:rFonts w:ascii="BC Sans" w:hAnsi="BC Sans"/>
-              </w:rPr>
-              <w:t>:ifEM():show(.noData)</w:t>
-            </w:r>
-            <w:r>
-              <w:rPr>
-                <w:rFonts w:ascii="BC Sans" w:hAnsi="BC Sans"/>
-              </w:rPr>
-              <w:t>}</w:t>
-            </w:r>
-          </w:p>
-        </w:tc>
-        <w:tc>
-          <w:tcPr>
-            <w:tcW w:w="1644" w:type="dxa"/>
+            <w:tcW w:w="3628" w:type="dxa"/>
+            <w:tcBorders/>
+          </w:tcPr>
+          <w:p>
+            <w:pPr>
+              <w:pStyle w:val="TableContents"/>
+              <w:widowControl w:val="false"/>
+              <w:rPr>
+                <w:rFonts w:ascii="BC Sans" w:hAnsi="BC Sans"/>
+              </w:rPr>
+            </w:pPr>
+            <w:r>
+              <w:rPr>
+                <w:rFonts w:ascii="BC Sans" w:hAnsi="BC Sans"/>
+              </w:rPr>
+              <w:t>{d.parcels[i].owners[i+1].organizationName:ifEM():show(.noData)}</w:t>
+            </w:r>
+          </w:p>
+        </w:tc>
+        <w:tc>
+          <w:tcPr>
+            <w:tcW w:w="1760" w:type="dxa"/>
             <w:tcBorders/>
           </w:tcPr>
           <w:p>
@@ -2620,7 +2441,7 @@
         </w:tc>
         <w:tc>
           <w:tcPr>
-            <w:tcW w:w="1813" w:type="dxa"/>
+            <w:tcW w:w="1872" w:type="dxa"/>
             <w:tcBorders/>
           </w:tcPr>
           <w:p>
@@ -2636,27 +2457,6 @@
                 <w:rFonts w:ascii="BC Sans" w:hAnsi="BC Sans"/>
               </w:rPr>
               <w:t>{d.parcels[i].owners[i+1].email}</w:t>
-            </w:r>
-          </w:p>
-        </w:tc>
-        <w:tc>
-          <w:tcPr>
-            <w:tcW w:w="1819" w:type="dxa"/>
-            <w:tcBorders/>
-          </w:tcPr>
-          <w:p>
-            <w:pPr>
-              <w:pStyle w:val="TableContents"/>
-              <w:widowControl w:val="false"/>
-              <w:rPr>
-                <w:rFonts w:ascii="BC Sans" w:hAnsi="BC Sans"/>
-              </w:rPr>
-            </w:pPr>
-            <w:r>
-              <w:rPr>
-                <w:rFonts w:ascii="BC Sans" w:hAnsi="BC Sans"/>
-              </w:rPr>
-              <w:t>{d.parcels[i].owners[i+1].corporateSummary:ifEM():show(.noData)}</w:t>
             </w:r>
           </w:p>
         </w:tc>
@@ -2675,23 +2475,7 @@
           <w:rFonts w:ascii="BC Sans" w:hAnsi="BC Sans"/>
           <w:color w:val="B85C00"/>
         </w:rPr>
-        <w:t>{d.parcels[i].owners:showEnd}</w:t>
-      </w:r>
-    </w:p>
-    <w:p>
-      <w:pPr>
-        <w:pStyle w:val="TableContents"/>
-        <w:widowControl w:val="false"/>
-        <w:rPr>
-          <w:color w:val="B85C00"/>
-        </w:rPr>
-      </w:pPr>
-      <w:r>
-        <w:rPr>
-          <w:rFonts w:ascii="BC Sans" w:hAnsi="BC Sans"/>
-          <w:color w:val="B85C00"/>
-        </w:rPr>
-        <w:t>{d.parcels[i].owners:len():</w:t>
+        <w:t>{d.parcels[i].owners:showEnd} {d.parcels[i].owners:len():</w:t>
       </w:r>
       <w:bookmarkStart w:id="0" w:name="iflte-value-"/>
       <w:bookmarkEnd w:id="0"/>
@@ -2721,16 +2505,7 @@
           <w:bCs w:val="false"/>
           <w:color w:val="B85C00"/>
         </w:rPr>
-        <w:t>:</w:t>
-      </w:r>
-      <w:r>
-        <w:rPr>
-          <w:rFonts w:ascii="BC Sans" w:hAnsi="BC Sans"/>
-          <w:b w:val="false"/>
-          <w:bCs w:val="false"/>
-          <w:color w:val="B85C00"/>
-        </w:rPr>
-        <w:t>and(.ownershipType):ifNE(</w:t>
+        <w:t>:and(.ownershipType):ifNE(</w:t>
       </w:r>
       <w:r>
         <w:rPr>
@@ -2761,21 +2536,7 @@
           <w:rFonts w:ascii="BC Sans" w:hAnsi="BC Sans"/>
           <w:color w:val="B85C00"/>
         </w:rPr>
-        <w:t>:</w:t>
-      </w:r>
-      <w:r>
-        <w:rPr>
-          <w:rFonts w:ascii="BC Sans" w:hAnsi="BC Sans"/>
-          <w:color w:val="B85C00"/>
-        </w:rPr>
-        <w:t>show</w:t>
-      </w:r>
-      <w:r>
-        <w:rPr>
-          <w:rFonts w:ascii="BC Sans" w:hAnsi="BC Sans"/>
-          <w:color w:val="B85C00"/>
-        </w:rPr>
-        <w:t>Begin}</w:t>
+        <w:t>:showBegin}</w:t>
       </w:r>
     </w:p>
     <w:tbl>
@@ -2792,17 +2553,92 @@
         </w:tblCellMar>
       </w:tblPr>
       <w:tblGrid>
+        <w:gridCol w:w="1817"/>
+        <w:gridCol w:w="1819"/>
+        <w:gridCol w:w="1803"/>
         <w:gridCol w:w="1818"/>
-        <w:gridCol w:w="1818"/>
-        <w:gridCol w:w="1804"/>
-        <w:gridCol w:w="1818"/>
-        <w:gridCol w:w="2269"/>
-        <w:gridCol w:w="1364"/>
+        <w:gridCol w:w="1819"/>
+        <w:gridCol w:w="1814"/>
       </w:tblGrid>
       <w:tr>
         <w:trPr/>
         <w:tc>
           <w:tcPr>
+            <w:tcW w:w="1817" w:type="dxa"/>
+            <w:tcBorders/>
+          </w:tcPr>
+          <w:p>
+            <w:pPr>
+              <w:pStyle w:val="TableContents"/>
+              <w:widowControl w:val="false"/>
+              <w:rPr>
+                <w:b/>
+                <w:b/>
+                <w:bCs/>
+              </w:rPr>
+            </w:pPr>
+            <w:r>
+              <w:rPr>
+                <w:rFonts w:ascii="BC Sans" w:hAnsi="BC Sans"/>
+                <w:b/>
+                <w:bCs/>
+              </w:rPr>
+              <w:t>Type</w:t>
+            </w:r>
+          </w:p>
+        </w:tc>
+        <w:tc>
+          <w:tcPr>
+            <w:tcW w:w="1819" w:type="dxa"/>
+            <w:tcBorders/>
+          </w:tcPr>
+          <w:p>
+            <w:pPr>
+              <w:pStyle w:val="TableContents"/>
+              <w:widowControl w:val="false"/>
+              <w:rPr>
+                <w:b/>
+                <w:b/>
+                <w:bCs/>
+              </w:rPr>
+            </w:pPr>
+            <w:r>
+              <w:rPr>
+                <w:rFonts w:ascii="BC Sans" w:hAnsi="BC Sans"/>
+                <w:b/>
+                <w:bCs/>
+              </w:rPr>
+              <w:t>Full Name</w:t>
+            </w:r>
+          </w:p>
+        </w:tc>
+        <w:tc>
+          <w:tcPr>
+            <w:tcW w:w="1803" w:type="dxa"/>
+            <w:tcBorders/>
+          </w:tcPr>
+          <w:p>
+            <w:pPr>
+              <w:pStyle w:val="TableContents"/>
+              <w:widowControl w:val="false"/>
+              <w:rPr>
+                <w:b/>
+                <w:b/>
+                <w:bCs/>
+              </w:rPr>
+            </w:pPr>
+            <w:r>
+              <w:rPr>
+                <w:rFonts w:ascii="BC Sans" w:hAnsi="BC Sans"/>
+                <w:b/>
+                <w:bCs/>
+              </w:rPr>
+              <w:t>Organization</w:t>
+            </w:r>
+          </w:p>
+        </w:tc>
+        <w:tc>
+          <w:tcPr>
             <w:tcW w:w="1818" w:type="dxa"/>
             <w:tcBorders/>
           </w:tcPr>
@@ -2822,88 +2658,13 @@
                 <w:b/>
                 <w:bCs/>
               </w:rPr>
-              <w:t>Type</w:t>
-            </w:r>
-          </w:p>
-        </w:tc>
-        <w:tc>
-          <w:tcPr>
-            <w:tcW w:w="1818" w:type="dxa"/>
-            <w:tcBorders/>
-          </w:tcPr>
-          <w:p>
-            <w:pPr>
-              <w:pStyle w:val="TableContents"/>
-              <w:widowControl w:val="false"/>
-              <w:rPr>
-                <w:b/>
-                <w:b/>
-                <w:bCs/>
-              </w:rPr>
-            </w:pPr>
-            <w:r>
-              <w:rPr>
-                <w:rFonts w:ascii="BC Sans" w:hAnsi="BC Sans"/>
-                <w:b/>
-                <w:bCs/>
-              </w:rPr>
-              <w:t>Full Name</w:t>
-            </w:r>
-          </w:p>
-        </w:tc>
-        <w:tc>
-          <w:tcPr>
-            <w:tcW w:w="1804" w:type="dxa"/>
-            <w:tcBorders/>
-          </w:tcPr>
-          <w:p>
-            <w:pPr>
-              <w:pStyle w:val="TableContents"/>
-              <w:widowControl w:val="false"/>
-              <w:rPr>
-                <w:b/>
-                <w:b/>
-                <w:bCs/>
-              </w:rPr>
-            </w:pPr>
-            <w:r>
-              <w:rPr>
-                <w:rFonts w:ascii="BC Sans" w:hAnsi="BC Sans"/>
-                <w:b/>
-                <w:bCs/>
-              </w:rPr>
-              <w:t>Organization</w:t>
-            </w:r>
-          </w:p>
-        </w:tc>
-        <w:tc>
-          <w:tcPr>
-            <w:tcW w:w="1818" w:type="dxa"/>
-            <w:tcBorders/>
-          </w:tcPr>
-          <w:p>
-            <w:pPr>
-              <w:pStyle w:val="TableContents"/>
-              <w:widowControl w:val="false"/>
-              <w:rPr>
-                <w:b/>
-                <w:b/>
-                <w:bCs/>
-              </w:rPr>
-            </w:pPr>
-            <w:r>
-              <w:rPr>
-                <w:rFonts w:ascii="BC Sans" w:hAnsi="BC Sans"/>
-                <w:b/>
-                <w:bCs/>
-              </w:rPr>
               <w:t>Phone</w:t>
             </w:r>
           </w:p>
         </w:tc>
         <w:tc>
           <w:tcPr>
-            <w:tcW w:w="2269" w:type="dxa"/>
+            <w:tcW w:w="1819" w:type="dxa"/>
             <w:tcBorders/>
           </w:tcPr>
           <w:p>
@@ -2928,7 +2689,7 @@
         </w:tc>
         <w:tc>
           <w:tcPr>
-            <w:tcW w:w="1364" w:type="dxa"/>
+            <w:tcW w:w="1814" w:type="dxa"/>
             <w:tcBorders/>
           </w:tcPr>
           <w:p>
@@ -2956,7 +2717,7 @@
         <w:trPr/>
         <w:tc>
           <w:tcPr>
-            <w:tcW w:w="10891" w:type="dxa"/>
+            <w:tcW w:w="10890" w:type="dxa"/>
             <w:gridSpan w:val="6"/>
             <w:tcBorders/>
           </w:tcPr>
@@ -2993,21 +2754,7 @@
           <w:rFonts w:ascii="BC Sans" w:hAnsi="BC Sans"/>
           <w:color w:val="B85C00"/>
         </w:rPr>
-        <w:t>{d.parcels[i].owners:</w:t>
-      </w:r>
-      <w:r>
-        <w:rPr>
-          <w:rFonts w:ascii="BC Sans" w:hAnsi="BC Sans"/>
-          <w:color w:val="B85C00"/>
-        </w:rPr>
-        <w:t>show</w:t>
-      </w:r>
-      <w:r>
-        <w:rPr>
-          <w:rFonts w:ascii="BC Sans" w:hAnsi="BC Sans"/>
-          <w:color w:val="B85C00"/>
-        </w:rPr>
-        <w:t>End} {d.parcels[i].owners:len():</w:t>
+        <w:t>{d.parcels[i].owners:showEnd} {d.parcels[i].owners:len():</w:t>
       </w:r>
       <w:bookmarkStart w:id="1" w:name="iflte-value-_Copy_1"/>
       <w:bookmarkEnd w:id="1"/>
@@ -3037,16 +2784,7 @@
           <w:bCs w:val="false"/>
           <w:color w:val="B85C00"/>
         </w:rPr>
-        <w:t>:</w:t>
-      </w:r>
-      <w:r>
-        <w:rPr>
-          <w:rFonts w:ascii="BC Sans" w:hAnsi="BC Sans"/>
-          <w:b w:val="false"/>
-          <w:bCs w:val="false"/>
-          <w:color w:val="B85C00"/>
-        </w:rPr>
-        <w:t>and(.ownershipType):ifEQ(</w:t>
+        <w:t>:and(.ownershipType):ifEQ(</w:t>
       </w:r>
       <w:r>
         <w:rPr>
@@ -3077,21 +2815,7 @@
           <w:rFonts w:ascii="BC Sans" w:hAnsi="BC Sans"/>
           <w:color w:val="B85C00"/>
         </w:rPr>
-        <w:t>:</w:t>
-      </w:r>
-      <w:r>
-        <w:rPr>
-          <w:rFonts w:ascii="BC Sans" w:hAnsi="BC Sans"/>
-          <w:color w:val="B85C00"/>
-        </w:rPr>
-        <w:t>show</w:t>
-      </w:r>
-      <w:r>
-        <w:rPr>
-          <w:rFonts w:ascii="BC Sans" w:hAnsi="BC Sans"/>
-          <w:color w:val="B85C00"/>
-        </w:rPr>
-        <w:t>Begin}</w:t>
+        <w:t>:showBegin}</w:t>
       </w:r>
     </w:p>
     <w:tbl>
@@ -3108,17 +2832,91 @@
         </w:tblCellMar>
       </w:tblPr>
       <w:tblGrid>
+        <w:gridCol w:w="1817"/>
+        <w:gridCol w:w="1819"/>
+        <w:gridCol w:w="3622"/>
         <w:gridCol w:w="1818"/>
-        <w:gridCol w:w="1818"/>
-        <w:gridCol w:w="1804"/>
-        <w:gridCol w:w="1818"/>
-        <w:gridCol w:w="2269"/>
-        <w:gridCol w:w="1364"/>
+        <w:gridCol w:w="1814"/>
       </w:tblGrid>
       <w:tr>
         <w:trPr/>
         <w:tc>
           <w:tcPr>
+            <w:tcW w:w="1817" w:type="dxa"/>
+            <w:tcBorders/>
+          </w:tcPr>
+          <w:p>
+            <w:pPr>
+              <w:pStyle w:val="TableContents"/>
+              <w:widowControl w:val="false"/>
+              <w:rPr>
+                <w:b/>
+                <w:b/>
+                <w:bCs/>
+              </w:rPr>
+            </w:pPr>
+            <w:r>
+              <w:rPr>
+                <w:rFonts w:ascii="BC Sans" w:hAnsi="BC Sans"/>
+                <w:b/>
+                <w:bCs/>
+              </w:rPr>
+              <w:t>Type</w:t>
+            </w:r>
+          </w:p>
+        </w:tc>
+        <w:tc>
+          <w:tcPr>
+            <w:tcW w:w="1819" w:type="dxa"/>
+            <w:tcBorders/>
+          </w:tcPr>
+          <w:p>
+            <w:pPr>
+              <w:pStyle w:val="TableContents"/>
+              <w:widowControl w:val="false"/>
+              <w:rPr>
+                <w:b/>
+                <w:b/>
+                <w:bCs/>
+              </w:rPr>
+            </w:pPr>
+            <w:r>
+              <w:rPr>
+                <w:rFonts w:ascii="BC Sans" w:hAnsi="BC Sans"/>
+                <w:b/>
+                <w:bCs/>
+              </w:rPr>
+              <w:t>Full Name</w:t>
+            </w:r>
+          </w:p>
+        </w:tc>
+        <w:tc>
+          <w:tcPr>
+            <w:tcW w:w="3622" w:type="dxa"/>
+            <w:tcBorders/>
+          </w:tcPr>
+          <w:p>
+            <w:pPr>
+              <w:pStyle w:val="TableContents"/>
+              <w:widowControl w:val="false"/>
+              <w:rPr>
+                <w:b/>
+                <w:b/>
+                <w:bCs/>
+              </w:rPr>
+            </w:pPr>
+            <w:r>
+              <w:rPr>
+                <w:rFonts w:ascii="BC Sans" w:hAnsi="BC Sans"/>
+                <w:b/>
+                <w:bCs/>
+              </w:rPr>
+              <w:t>Ministry/ Department</w:t>
+            </w:r>
+          </w:p>
+        </w:tc>
+        <w:tc>
+          <w:tcPr>
             <w:tcW w:w="1818" w:type="dxa"/>
             <w:tcBorders/>
           </w:tcPr>
@@ -3138,88 +2936,13 @@
                 <w:b/>
                 <w:bCs/>
               </w:rPr>
-              <w:t>Type</w:t>
-            </w:r>
-          </w:p>
-        </w:tc>
-        <w:tc>
-          <w:tcPr>
-            <w:tcW w:w="1818" w:type="dxa"/>
-            <w:tcBorders/>
-          </w:tcPr>
-          <w:p>
-            <w:pPr>
-              <w:pStyle w:val="TableContents"/>
-              <w:widowControl w:val="false"/>
-              <w:rPr>
-                <w:b/>
-                <w:b/>
-                <w:bCs/>
-              </w:rPr>
-            </w:pPr>
-            <w:r>
-              <w:rPr>
-                <w:rFonts w:ascii="BC Sans" w:hAnsi="BC Sans"/>
-                <w:b/>
-                <w:bCs/>
-              </w:rPr>
-              <w:t>Full Name</w:t>
-            </w:r>
-          </w:p>
-        </w:tc>
-        <w:tc>
-          <w:tcPr>
-            <w:tcW w:w="1804" w:type="dxa"/>
-            <w:tcBorders/>
-          </w:tcPr>
-          <w:p>
-            <w:pPr>
-              <w:pStyle w:val="TableContents"/>
-              <w:widowControl w:val="false"/>
-              <w:rPr>
-                <w:b/>
-                <w:b/>
-                <w:bCs/>
-              </w:rPr>
-            </w:pPr>
-            <w:r>
-              <w:rPr>
-                <w:rFonts w:ascii="BC Sans" w:hAnsi="BC Sans"/>
-                <w:b/>
-                <w:bCs/>
-              </w:rPr>
-              <w:t>Ministry/ Department</w:t>
-            </w:r>
-          </w:p>
-        </w:tc>
-        <w:tc>
-          <w:tcPr>
-            <w:tcW w:w="1818" w:type="dxa"/>
-            <w:tcBorders/>
-          </w:tcPr>
-          <w:p>
-            <w:pPr>
-              <w:pStyle w:val="TableContents"/>
-              <w:widowControl w:val="false"/>
-              <w:rPr>
-                <w:b/>
-                <w:b/>
-                <w:bCs/>
-              </w:rPr>
-            </w:pPr>
-            <w:r>
-              <w:rPr>
-                <w:rFonts w:ascii="BC Sans" w:hAnsi="BC Sans"/>
-                <w:b/>
-                <w:bCs/>
-              </w:rPr>
               <w:t>Phone</w:t>
             </w:r>
           </w:p>
         </w:tc>
         <w:tc>
           <w:tcPr>
-            <w:tcW w:w="2269" w:type="dxa"/>
+            <w:tcW w:w="1814" w:type="dxa"/>
             <w:tcBorders/>
           </w:tcPr>
           <w:p>
@@ -3239,31 +2962,6 @@
                 <w:bCs/>
               </w:rPr>
               <w:t>Email</w:t>
-            </w:r>
-          </w:p>
-        </w:tc>
-        <w:tc>
-          <w:tcPr>
-            <w:tcW w:w="1364" w:type="dxa"/>
-            <w:tcBorders/>
-          </w:tcPr>
-          <w:p>
-            <w:pPr>
-              <w:pStyle w:val="TableContents"/>
-              <w:widowControl w:val="false"/>
-              <w:rPr>
-                <w:b/>
-                <w:b/>
-                <w:bCs/>
-              </w:rPr>
-            </w:pPr>
-            <w:r>
-              <w:rPr>
-                <w:rFonts w:ascii="BC Sans" w:hAnsi="BC Sans"/>
-                <w:b/>
-                <w:bCs/>
-              </w:rPr>
-              <w:t>Corporate Summary</w:t>
             </w:r>
           </w:p>
         </w:tc>
@@ -3272,8 +2970,8 @@
         <w:trPr/>
         <w:tc>
           <w:tcPr>
-            <w:tcW w:w="10891" w:type="dxa"/>
-            <w:gridSpan w:val="6"/>
+            <w:tcW w:w="10890" w:type="dxa"/>
+            <w:gridSpan w:val="5"/>
             <w:tcBorders/>
           </w:tcPr>
           <w:p>
@@ -3309,21 +3007,7 @@
           <w:rFonts w:ascii="BC Sans" w:hAnsi="BC Sans"/>
           <w:color w:val="B85C00"/>
         </w:rPr>
-        <w:t>{d.parcels[i].owners:</w:t>
-      </w:r>
-      <w:r>
-        <w:rPr>
-          <w:rFonts w:ascii="BC Sans" w:hAnsi="BC Sans"/>
-          <w:color w:val="B85C00"/>
-        </w:rPr>
-        <w:t>show</w:t>
-      </w:r>
-      <w:r>
-        <w:rPr>
-          <w:rFonts w:ascii="BC Sans" w:hAnsi="BC Sans"/>
-          <w:color w:val="B85C00"/>
-        </w:rPr>
-        <w:t>End} {d.parcels[i].ownershipType:ifEQ(</w:t>
+        <w:t>{d.parcels[i].owners:showEnd} {d.parcels[i].ownershipType:ifEQ(</w:t>
       </w:r>
       <w:r>
         <w:rPr>
@@ -3345,20 +3029,6 @@
           <w:color w:val="B85C00"/>
         </w:rPr>
         <w:t>):hideBegin}</w:t>
-      </w:r>
-    </w:p>
-    <w:p>
-      <w:pPr>
-        <w:pStyle w:val="TableContents"/>
-        <w:widowControl w:val="false"/>
-        <w:rPr>
-          <w:rFonts w:ascii="BC Sans" w:hAnsi="BC Sans"/>
-        </w:rPr>
-      </w:pPr>
-      <w:r>
-        <w:rPr>
-          <w:rFonts w:ascii="BC Sans" w:hAnsi="BC Sans"/>
-        </w:rPr>
       </w:r>
     </w:p>
     <w:tbl>

</xml_diff>

<commit_message>
show all owners update, pdf updates
</commit_message>
<xml_diff>
--- a/services/templates/pdf/nfu-submission-template.docx
+++ b/services/templates/pdf/nfu-submission-template.docx
@@ -1622,8 +1622,8 @@
         <w:gridCol w:w="1815"/>
         <w:gridCol w:w="1985"/>
         <w:gridCol w:w="1643"/>
-        <w:gridCol w:w="1814"/>
-        <w:gridCol w:w="1818"/>
+        <w:gridCol w:w="1815"/>
+        <w:gridCol w:w="1817"/>
       </w:tblGrid>
       <w:tr>
         <w:trPr/>
@@ -1729,7 +1729,7 @@
         </w:tc>
         <w:tc>
           <w:tcPr>
-            <w:tcW w:w="1814" w:type="dxa"/>
+            <w:tcW w:w="1815" w:type="dxa"/>
             <w:tcBorders/>
           </w:tcPr>
           <w:p>
@@ -1754,7 +1754,7 @@
         </w:tc>
         <w:tc>
           <w:tcPr>
-            <w:tcW w:w="1818" w:type="dxa"/>
+            <w:tcW w:w="1817" w:type="dxa"/>
             <w:tcBorders/>
           </w:tcPr>
           <w:p>
@@ -1866,7 +1866,7 @@
         </w:tc>
         <w:tc>
           <w:tcPr>
-            <w:tcW w:w="1814" w:type="dxa"/>
+            <w:tcW w:w="1815" w:type="dxa"/>
             <w:tcBorders/>
           </w:tcPr>
           <w:p>
@@ -1887,7 +1887,7 @@
         </w:tc>
         <w:tc>
           <w:tcPr>
-            <w:tcW w:w="1818" w:type="dxa"/>
+            <w:tcW w:w="1817" w:type="dxa"/>
             <w:tcBorders/>
           </w:tcPr>
           <w:p>
@@ -1995,7 +1995,7 @@
         </w:tc>
         <w:tc>
           <w:tcPr>
-            <w:tcW w:w="1814" w:type="dxa"/>
+            <w:tcW w:w="1815" w:type="dxa"/>
             <w:tcBorders/>
           </w:tcPr>
           <w:p>
@@ -2016,7 +2016,7 @@
         </w:tc>
         <w:tc>
           <w:tcPr>
-            <w:tcW w:w="1818" w:type="dxa"/>
+            <w:tcW w:w="1817" w:type="dxa"/>
             <w:tcBorders/>
           </w:tcPr>
           <w:p>
@@ -2112,10 +2112,10 @@
       </w:tblPr>
       <w:tblGrid>
         <w:gridCol w:w="1815"/>
-        <w:gridCol w:w="1815"/>
-        <w:gridCol w:w="3628"/>
+        <w:gridCol w:w="1814"/>
+        <w:gridCol w:w="3629"/>
         <w:gridCol w:w="1760"/>
-        <w:gridCol w:w="1872"/>
+        <w:gridCol w:w="1873"/>
       </w:tblGrid>
       <w:tr>
         <w:trPr/>
@@ -2146,7 +2146,7 @@
         </w:tc>
         <w:tc>
           <w:tcPr>
-            <w:tcW w:w="1815" w:type="dxa"/>
+            <w:tcW w:w="1814" w:type="dxa"/>
             <w:tcBorders/>
           </w:tcPr>
           <w:p>
@@ -2171,7 +2171,7 @@
         </w:tc>
         <w:tc>
           <w:tcPr>
-            <w:tcW w:w="3628" w:type="dxa"/>
+            <w:tcW w:w="3629" w:type="dxa"/>
             <w:tcBorders/>
           </w:tcPr>
           <w:p>
@@ -2221,7 +2221,7 @@
         </w:tc>
         <w:tc>
           <w:tcPr>
-            <w:tcW w:w="1872" w:type="dxa"/>
+            <w:tcW w:w="1873" w:type="dxa"/>
             <w:tcBorders/>
           </w:tcPr>
           <w:p>
@@ -2270,7 +2270,7 @@
         </w:tc>
         <w:tc>
           <w:tcPr>
-            <w:tcW w:w="1815" w:type="dxa"/>
+            <w:tcW w:w="1814" w:type="dxa"/>
             <w:tcBorders/>
           </w:tcPr>
           <w:p>
@@ -2291,7 +2291,7 @@
         </w:tc>
         <w:tc>
           <w:tcPr>
-            <w:tcW w:w="3628" w:type="dxa"/>
+            <w:tcW w:w="3629" w:type="dxa"/>
             <w:tcBorders/>
           </w:tcPr>
           <w:p>
@@ -2333,7 +2333,7 @@
         </w:tc>
         <w:tc>
           <w:tcPr>
-            <w:tcW w:w="1872" w:type="dxa"/>
+            <w:tcW w:w="1873" w:type="dxa"/>
             <w:tcBorders/>
           </w:tcPr>
           <w:p>
@@ -2378,7 +2378,7 @@
         </w:tc>
         <w:tc>
           <w:tcPr>
-            <w:tcW w:w="1815" w:type="dxa"/>
+            <w:tcW w:w="1814" w:type="dxa"/>
             <w:tcBorders/>
           </w:tcPr>
           <w:p>
@@ -2399,7 +2399,7 @@
         </w:tc>
         <w:tc>
           <w:tcPr>
-            <w:tcW w:w="3628" w:type="dxa"/>
+            <w:tcW w:w="3629" w:type="dxa"/>
             <w:tcBorders/>
           </w:tcPr>
           <w:p>
@@ -2441,7 +2441,7 @@
         </w:tc>
         <w:tc>
           <w:tcPr>
-            <w:tcW w:w="1872" w:type="dxa"/>
+            <w:tcW w:w="1873" w:type="dxa"/>
             <w:tcBorders/>
           </w:tcPr>
           <w:p>
@@ -2477,8 +2477,13 @@
         </w:rPr>
         <w:t>{d.parcels[i].owners:showEnd} {d.parcels[i].owners:len():</w:t>
       </w:r>
-      <w:bookmarkStart w:id="0" w:name="iflte-value-"/>
-      <w:bookmarkEnd w:id="0"/>
+      <w:r>
+        <w:rPr>
+          <w:rFonts w:ascii="BC Sans" w:hAnsi="BC Sans"/>
+          <w:color w:val="B85C00"/>
+        </w:rPr>
+        <w:t>if</w:t>
+      </w:r>
       <w:r>
         <w:rPr>
           <w:rFonts w:ascii="BC Sans" w:hAnsi="BC Sans"/>
@@ -2489,7 +2494,7 @@
           <w:color w:val="B85C00"/>
           <w:spacing w:val="0"/>
         </w:rPr>
-        <w:t>ifLTE</w:t>
+        <w:t>LTE</w:t>
       </w:r>
       <w:r>
         <w:rPr>
@@ -2555,8 +2560,8 @@
       <w:tblGrid>
         <w:gridCol w:w="1817"/>
         <w:gridCol w:w="1819"/>
-        <w:gridCol w:w="1803"/>
-        <w:gridCol w:w="1818"/>
+        <w:gridCol w:w="1802"/>
+        <w:gridCol w:w="1819"/>
         <w:gridCol w:w="1819"/>
         <w:gridCol w:w="1814"/>
       </w:tblGrid>
@@ -2614,7 +2619,7 @@
         </w:tc>
         <w:tc>
           <w:tcPr>
-            <w:tcW w:w="1803" w:type="dxa"/>
+            <w:tcW w:w="1802" w:type="dxa"/>
             <w:tcBorders/>
           </w:tcPr>
           <w:p>
@@ -2639,7 +2644,7 @@
         </w:tc>
         <w:tc>
           <w:tcPr>
-            <w:tcW w:w="1818" w:type="dxa"/>
+            <w:tcW w:w="1819" w:type="dxa"/>
             <w:tcBorders/>
           </w:tcPr>
           <w:p>
@@ -2756,8 +2761,8 @@
         </w:rPr>
         <w:t>{d.parcels[i].owners:showEnd} {d.parcels[i].owners:len():</w:t>
       </w:r>
-      <w:bookmarkStart w:id="1" w:name="iflte-value-_Copy_1"/>
-      <w:bookmarkEnd w:id="1"/>
+      <w:bookmarkStart w:id="0" w:name="iflte-value-_Copy_1"/>
+      <w:bookmarkEnd w:id="0"/>
       <w:r>
         <w:rPr>
           <w:rFonts w:ascii="BC Sans" w:hAnsi="BC Sans"/>
@@ -2836,7 +2841,7 @@
         <w:gridCol w:w="1819"/>
         <w:gridCol w:w="3622"/>
         <w:gridCol w:w="1818"/>
-        <w:gridCol w:w="1814"/>
+        <w:gridCol w:w="1815"/>
       </w:tblGrid>
       <w:tr>
         <w:trPr/>
@@ -2942,7 +2947,7 @@
         </w:tc>
         <w:tc>
           <w:tcPr>
-            <w:tcW w:w="1814" w:type="dxa"/>
+            <w:tcW w:w="1815" w:type="dxa"/>
             <w:tcBorders/>
           </w:tcPr>
           <w:p>
@@ -2970,7 +2975,7 @@
         <w:trPr/>
         <w:tc>
           <w:tcPr>
-            <w:tcW w:w="10890" w:type="dxa"/>
+            <w:tcW w:w="10891" w:type="dxa"/>
             <w:gridSpan w:val="5"/>
             <w:tcBorders/>
           </w:tcPr>
@@ -3789,8 +3794,58 @@
           <w:b w:val="false"/>
           <w:bCs w:val="false"/>
           <w:color w:val="B85C00"/>
-        </w:rPr>
-        <w:t>{d.otherParcels[i].owners:len():ifGT(0):showBegin}</w:t>
+          <w:sz w:val="26"/>
+          <w:szCs w:val="26"/>
+        </w:rPr>
+        <w:t>{d.otherParcels[i].owners:len():ifGT(0):and(.ownershipType):ifN</w:t>
+      </w:r>
+      <w:r>
+        <w:rPr>
+          <w:rFonts w:ascii="BC Sans" w:hAnsi="BC Sans"/>
+          <w:b w:val="false"/>
+          <w:bCs w:val="false"/>
+          <w:color w:val="B85C00"/>
+          <w:sz w:val="26"/>
+          <w:szCs w:val="26"/>
+        </w:rPr>
+        <w:t>E</w:t>
+      </w:r>
+      <w:r>
+        <w:rPr>
+          <w:rFonts w:ascii="BC Sans" w:hAnsi="BC Sans"/>
+          <w:b w:val="false"/>
+          <w:bCs w:val="false"/>
+          <w:color w:val="B85C00"/>
+          <w:sz w:val="26"/>
+          <w:szCs w:val="26"/>
+        </w:rPr>
+        <w:t>(</w:t>
+      </w:r>
+      <w:r>
+        <w:rPr>
+          <w:rFonts w:ascii="BC Sans" w:hAnsi="BC Sans"/>
+          <w:b w:val="false"/>
+          <w:bCs w:val="false"/>
+          <w:i w:val="false"/>
+          <w:caps w:val="false"/>
+          <w:smallCaps w:val="false"/>
+          <w:color w:val="B85C00"/>
+          <w:spacing w:val="0"/>
+          <w:sz w:val="26"/>
+          <w:szCs w:val="26"/>
+        </w:rPr>
+        <w:t>'Crown'</w:t>
+      </w:r>
+      <w:r>
+        <w:rPr>
+          <w:rFonts w:ascii="BC Sans" w:hAnsi="BC Sans"/>
+          <w:b w:val="false"/>
+          <w:bCs w:val="false"/>
+          <w:color w:val="B85C00"/>
+          <w:sz w:val="26"/>
+          <w:szCs w:val="26"/>
+        </w:rPr>
+        <w:t>):showBegin}</w:t>
       </w:r>
     </w:p>
     <w:tbl>
@@ -3807,17 +3862,18 @@
         </w:tblCellMar>
       </w:tblPr>
       <w:tblGrid>
-        <w:gridCol w:w="2178"/>
-        <w:gridCol w:w="2178"/>
-        <w:gridCol w:w="2177"/>
-        <w:gridCol w:w="2176"/>
-        <w:gridCol w:w="2182"/>
+        <w:gridCol w:w="1815"/>
+        <w:gridCol w:w="1815"/>
+        <w:gridCol w:w="1815"/>
+        <w:gridCol w:w="1814"/>
+        <w:gridCol w:w="1813"/>
+        <w:gridCol w:w="1819"/>
       </w:tblGrid>
       <w:tr>
         <w:trPr/>
         <w:tc>
           <w:tcPr>
-            <w:tcW w:w="2178" w:type="dxa"/>
+            <w:tcW w:w="1815" w:type="dxa"/>
             <w:tcBorders/>
           </w:tcPr>
           <w:p>
@@ -3842,32 +3898,57 @@
         </w:tc>
         <w:tc>
           <w:tcPr>
-            <w:tcW w:w="2178" w:type="dxa"/>
-            <w:tcBorders/>
-          </w:tcPr>
-          <w:p>
-            <w:pPr>
-              <w:pStyle w:val="TableContents"/>
-              <w:widowControl w:val="false"/>
-              <w:rPr>
-                <w:b/>
-                <w:b/>
-                <w:bCs/>
-              </w:rPr>
-            </w:pPr>
-            <w:r>
-              <w:rPr>
-                <w:rFonts w:ascii="BC Sans" w:hAnsi="BC Sans"/>
-                <w:b/>
-                <w:bCs/>
-              </w:rPr>
-              <w:t>Full Name/ Organization</w:t>
-            </w:r>
-          </w:p>
-        </w:tc>
-        <w:tc>
-          <w:tcPr>
-            <w:tcW w:w="2177" w:type="dxa"/>
+            <w:tcW w:w="1815" w:type="dxa"/>
+            <w:tcBorders/>
+          </w:tcPr>
+          <w:p>
+            <w:pPr>
+              <w:pStyle w:val="TableContents"/>
+              <w:widowControl w:val="false"/>
+              <w:rPr>
+                <w:b/>
+                <w:b/>
+                <w:bCs/>
+              </w:rPr>
+            </w:pPr>
+            <w:r>
+              <w:rPr>
+                <w:rFonts w:ascii="BC Sans" w:hAnsi="BC Sans"/>
+                <w:b/>
+                <w:bCs/>
+              </w:rPr>
+              <w:t>Full Name</w:t>
+            </w:r>
+          </w:p>
+        </w:tc>
+        <w:tc>
+          <w:tcPr>
+            <w:tcW w:w="1815" w:type="dxa"/>
+            <w:tcBorders/>
+          </w:tcPr>
+          <w:p>
+            <w:pPr>
+              <w:pStyle w:val="TableContents"/>
+              <w:widowControl w:val="false"/>
+              <w:rPr>
+                <w:b/>
+                <w:b/>
+                <w:bCs/>
+              </w:rPr>
+            </w:pPr>
+            <w:r>
+              <w:rPr>
+                <w:rFonts w:ascii="BC Sans" w:hAnsi="BC Sans"/>
+                <w:b/>
+                <w:bCs/>
+              </w:rPr>
+              <w:t>Organization</w:t>
+            </w:r>
+          </w:p>
+        </w:tc>
+        <w:tc>
+          <w:tcPr>
+            <w:tcW w:w="1814" w:type="dxa"/>
             <w:tcBorders/>
           </w:tcPr>
           <w:p>
@@ -3892,7 +3973,7 @@
         </w:tc>
         <w:tc>
           <w:tcPr>
-            <w:tcW w:w="2176" w:type="dxa"/>
+            <w:tcW w:w="1813" w:type="dxa"/>
             <w:tcBorders/>
           </w:tcPr>
           <w:p>
@@ -3917,7 +3998,7 @@
         </w:tc>
         <w:tc>
           <w:tcPr>
-            <w:tcW w:w="2182" w:type="dxa"/>
+            <w:tcW w:w="1819" w:type="dxa"/>
             <w:tcBorders/>
           </w:tcPr>
           <w:p>
@@ -3945,7 +4026,7 @@
         <w:trPr/>
         <w:tc>
           <w:tcPr>
-            <w:tcW w:w="2178" w:type="dxa"/>
+            <w:tcW w:w="1815" w:type="dxa"/>
             <w:tcBorders/>
           </w:tcPr>
           <w:p>
@@ -3966,7 +4047,7 @@
         </w:tc>
         <w:tc>
           <w:tcPr>
-            <w:tcW w:w="2178" w:type="dxa"/>
+            <w:tcW w:w="1815" w:type="dxa"/>
             <w:tcBorders/>
           </w:tcPr>
           <w:p>
@@ -3987,7 +4068,28 @@
         </w:tc>
         <w:tc>
           <w:tcPr>
-            <w:tcW w:w="2177" w:type="dxa"/>
+            <w:tcW w:w="1815" w:type="dxa"/>
+            <w:tcBorders/>
+          </w:tcPr>
+          <w:p>
+            <w:pPr>
+              <w:pStyle w:val="TableContents"/>
+              <w:widowControl w:val="false"/>
+              <w:rPr>
+                <w:rFonts w:ascii="BC Sans" w:hAnsi="BC Sans"/>
+              </w:rPr>
+            </w:pPr>
+            <w:r>
+              <w:rPr>
+                <w:rFonts w:ascii="BC Sans" w:hAnsi="BC Sans"/>
+              </w:rPr>
+              <w:t>{d.otherParcels[i].owners[i].organizationName:ifEM():show(.noData)}</w:t>
+            </w:r>
+          </w:p>
+        </w:tc>
+        <w:tc>
+          <w:tcPr>
+            <w:tcW w:w="1814" w:type="dxa"/>
             <w:tcBorders/>
           </w:tcPr>
           <w:p>
@@ -4008,7 +4110,7 @@
         </w:tc>
         <w:tc>
           <w:tcPr>
-            <w:tcW w:w="2176" w:type="dxa"/>
+            <w:tcW w:w="1813" w:type="dxa"/>
             <w:tcBorders/>
           </w:tcPr>
           <w:p>
@@ -4029,7 +4131,7 @@
         </w:tc>
         <w:tc>
           <w:tcPr>
-            <w:tcW w:w="2182" w:type="dxa"/>
+            <w:tcW w:w="1819" w:type="dxa"/>
             <w:tcBorders/>
           </w:tcPr>
           <w:p>
@@ -4053,7 +4155,7 @@
         <w:trPr/>
         <w:tc>
           <w:tcPr>
-            <w:tcW w:w="2178" w:type="dxa"/>
+            <w:tcW w:w="1815" w:type="dxa"/>
             <w:tcBorders/>
           </w:tcPr>
           <w:p>
@@ -4074,7 +4176,7 @@
         </w:tc>
         <w:tc>
           <w:tcPr>
-            <w:tcW w:w="2178" w:type="dxa"/>
+            <w:tcW w:w="1815" w:type="dxa"/>
             <w:tcBorders/>
           </w:tcPr>
           <w:p>
@@ -4095,7 +4197,28 @@
         </w:tc>
         <w:tc>
           <w:tcPr>
-            <w:tcW w:w="2177" w:type="dxa"/>
+            <w:tcW w:w="1815" w:type="dxa"/>
+            <w:tcBorders/>
+          </w:tcPr>
+          <w:p>
+            <w:pPr>
+              <w:pStyle w:val="TableContents"/>
+              <w:widowControl w:val="false"/>
+              <w:rPr>
+                <w:rFonts w:ascii="BC Sans" w:hAnsi="BC Sans"/>
+              </w:rPr>
+            </w:pPr>
+            <w:r>
+              <w:rPr>
+                <w:rFonts w:ascii="BC Sans" w:hAnsi="BC Sans"/>
+              </w:rPr>
+              <w:t>{d.otherParcels[i].owners[i+1].organizationName:ifEM():show(.noData)}</w:t>
+            </w:r>
+          </w:p>
+        </w:tc>
+        <w:tc>
+          <w:tcPr>
+            <w:tcW w:w="1814" w:type="dxa"/>
             <w:tcBorders/>
           </w:tcPr>
           <w:p>
@@ -4116,7 +4239,7 @@
         </w:tc>
         <w:tc>
           <w:tcPr>
-            <w:tcW w:w="2176" w:type="dxa"/>
+            <w:tcW w:w="1813" w:type="dxa"/>
             <w:tcBorders/>
           </w:tcPr>
           <w:p>
@@ -4137,7 +4260,7 @@
         </w:tc>
         <w:tc>
           <w:tcPr>
-            <w:tcW w:w="2182" w:type="dxa"/>
+            <w:tcW w:w="1819" w:type="dxa"/>
             <w:tcBorders/>
           </w:tcPr>
           <w:p>
@@ -4187,7 +4310,75 @@
           <w:rFonts w:ascii="BC Sans" w:hAnsi="BC Sans"/>
           <w:color w:val="B85C00"/>
         </w:rPr>
-        <w:t>{d.otherParcels[i].owners:len():ifGT(0):hideBegin}</w:t>
+        <w:t>{d.otherParcels[i].owners:len()</w:t>
+      </w:r>
+      <w:bookmarkStart w:id="1" w:name="iflte-value-_Copy_1"/>
+      <w:bookmarkEnd w:id="1"/>
+      <w:r>
+        <w:rPr>
+          <w:rFonts w:ascii="BC Sans" w:hAnsi="BC Sans"/>
+          <w:color w:val="B85C00"/>
+        </w:rPr>
+        <w:t>:</w:t>
+      </w:r>
+      <w:r>
+        <w:rPr>
+          <w:rFonts w:ascii="BC Sans" w:hAnsi="BC Sans"/>
+          <w:b w:val="false"/>
+          <w:i w:val="false"/>
+          <w:caps w:val="false"/>
+          <w:smallCaps w:val="false"/>
+          <w:color w:val="B85C00"/>
+          <w:spacing w:val="0"/>
+        </w:rPr>
+        <w:t>ifLTE</w:t>
+      </w:r>
+      <w:r>
+        <w:rPr>
+          <w:rFonts w:ascii="BC Sans" w:hAnsi="BC Sans"/>
+          <w:color w:val="B85C00"/>
+        </w:rPr>
+        <w:t>(0)</w:t>
+      </w:r>
+      <w:r>
+        <w:rPr>
+          <w:rFonts w:ascii="BC Sans" w:hAnsi="BC Sans"/>
+          <w:b w:val="false"/>
+          <w:bCs w:val="false"/>
+          <w:color w:val="B85C00"/>
+        </w:rPr>
+        <w:t>:and(.ownershipType):ifNE(</w:t>
+      </w:r>
+      <w:r>
+        <w:rPr>
+          <w:rFonts w:ascii="BC Sans" w:hAnsi="BC Sans"/>
+          <w:b w:val="false"/>
+          <w:bCs w:val="false"/>
+          <w:i w:val="false"/>
+          <w:caps w:val="false"/>
+          <w:smallCaps w:val="false"/>
+          <w:color w:val="B85C00"/>
+          <w:spacing w:val="0"/>
+          <w:sz w:val="24"/>
+          <w:szCs w:val="24"/>
+        </w:rPr>
+        <w:t>'Crown'</w:t>
+      </w:r>
+      <w:r>
+        <w:rPr>
+          <w:rFonts w:ascii="BC Sans" w:hAnsi="BC Sans"/>
+          <w:b w:val="false"/>
+          <w:bCs w:val="false"/>
+          <w:color w:val="B85C00"/>
+        </w:rPr>
+        <w:t>)</w:t>
+      </w:r>
+      <w:r>
+        <w:rPr>
+          <w:rFonts w:ascii="BC Sans" w:hAnsi="BC Sans"/>
+          <w:color w:val="B85C00"/>
+        </w:rPr>
+        <w:t>:showBegin}</w:t>
       </w:r>
     </w:p>
     <w:tbl>
@@ -4204,17 +4395,18 @@
         </w:tblCellMar>
       </w:tblPr>
       <w:tblGrid>
-        <w:gridCol w:w="2178"/>
-        <w:gridCol w:w="2178"/>
-        <w:gridCol w:w="2177"/>
-        <w:gridCol w:w="2176"/>
-        <w:gridCol w:w="2182"/>
+        <w:gridCol w:w="1818"/>
+        <w:gridCol w:w="1818"/>
+        <w:gridCol w:w="1920"/>
+        <w:gridCol w:w="1702"/>
+        <w:gridCol w:w="1818"/>
+        <w:gridCol w:w="1815"/>
       </w:tblGrid>
       <w:tr>
         <w:trPr/>
         <w:tc>
           <w:tcPr>
-            <w:tcW w:w="2178" w:type="dxa"/>
+            <w:tcW w:w="1818" w:type="dxa"/>
             <w:tcBorders/>
           </w:tcPr>
           <w:p>
@@ -4239,32 +4431,57 @@
         </w:tc>
         <w:tc>
           <w:tcPr>
-            <w:tcW w:w="2178" w:type="dxa"/>
-            <w:tcBorders/>
-          </w:tcPr>
-          <w:p>
-            <w:pPr>
-              <w:pStyle w:val="TableContents"/>
-              <w:widowControl w:val="false"/>
-              <w:rPr>
-                <w:b/>
-                <w:b/>
-                <w:bCs/>
-              </w:rPr>
-            </w:pPr>
-            <w:r>
-              <w:rPr>
-                <w:rFonts w:ascii="BC Sans" w:hAnsi="BC Sans"/>
-                <w:b/>
-                <w:bCs/>
-              </w:rPr>
-              <w:t>Full Name/ Organization</w:t>
-            </w:r>
-          </w:p>
-        </w:tc>
-        <w:tc>
-          <w:tcPr>
-            <w:tcW w:w="2177" w:type="dxa"/>
+            <w:tcW w:w="1818" w:type="dxa"/>
+            <w:tcBorders/>
+          </w:tcPr>
+          <w:p>
+            <w:pPr>
+              <w:pStyle w:val="TableContents"/>
+              <w:widowControl w:val="false"/>
+              <w:rPr>
+                <w:b/>
+                <w:b/>
+                <w:bCs/>
+              </w:rPr>
+            </w:pPr>
+            <w:r>
+              <w:rPr>
+                <w:rFonts w:ascii="BC Sans" w:hAnsi="BC Sans"/>
+                <w:b/>
+                <w:bCs/>
+              </w:rPr>
+              <w:t>Full Name</w:t>
+            </w:r>
+          </w:p>
+        </w:tc>
+        <w:tc>
+          <w:tcPr>
+            <w:tcW w:w="1920" w:type="dxa"/>
+            <w:tcBorders/>
+          </w:tcPr>
+          <w:p>
+            <w:pPr>
+              <w:pStyle w:val="TableContents"/>
+              <w:widowControl w:val="false"/>
+              <w:rPr>
+                <w:b/>
+                <w:b/>
+                <w:bCs/>
+              </w:rPr>
+            </w:pPr>
+            <w:r>
+              <w:rPr>
+                <w:rFonts w:ascii="BC Sans" w:hAnsi="BC Sans"/>
+                <w:b/>
+                <w:bCs/>
+              </w:rPr>
+              <w:t>Organization</w:t>
+            </w:r>
+          </w:p>
+        </w:tc>
+        <w:tc>
+          <w:tcPr>
+            <w:tcW w:w="1702" w:type="dxa"/>
             <w:tcBorders/>
           </w:tcPr>
           <w:p>
@@ -4289,7 +4506,7 @@
         </w:tc>
         <w:tc>
           <w:tcPr>
-            <w:tcW w:w="2176" w:type="dxa"/>
+            <w:tcW w:w="1818" w:type="dxa"/>
             <w:tcBorders/>
           </w:tcPr>
           <w:p>
@@ -4314,7 +4531,7 @@
         </w:tc>
         <w:tc>
           <w:tcPr>
-            <w:tcW w:w="2182" w:type="dxa"/>
+            <w:tcW w:w="1815" w:type="dxa"/>
             <w:tcBorders/>
           </w:tcPr>
           <w:p>
@@ -4343,7 +4560,7 @@
         <w:tc>
           <w:tcPr>
             <w:tcW w:w="10891" w:type="dxa"/>
-            <w:gridSpan w:val="5"/>
+            <w:gridSpan w:val="6"/>
             <w:tcBorders/>
           </w:tcPr>
           <w:p>
@@ -4378,7 +4595,862 @@
           <w:rFonts w:ascii="BC Sans" w:hAnsi="BC Sans"/>
           <w:color w:val="B85C00"/>
         </w:rPr>
-        <w:t>{d.otherParcels[i].owners:hideEnd} {d.otherParcels[i+1]}</w:t>
+        <w:t>{d.otherParcels[i].owners:</w:t>
+      </w:r>
+      <w:r>
+        <w:rPr>
+          <w:rFonts w:ascii="BC Sans" w:hAnsi="BC Sans"/>
+          <w:color w:val="B85C00"/>
+        </w:rPr>
+        <w:t>show</w:t>
+      </w:r>
+      <w:r>
+        <w:rPr>
+          <w:rFonts w:ascii="BC Sans" w:hAnsi="BC Sans"/>
+          <w:color w:val="B85C00"/>
+        </w:rPr>
+        <w:t xml:space="preserve">End} </w:t>
+      </w:r>
+      <w:r>
+        <w:rPr>
+          <w:rFonts w:ascii="BC Sans" w:hAnsi="BC Sans"/>
+          <w:color w:val="B85C00"/>
+        </w:rPr>
+        <w:t>{</w:t>
+      </w:r>
+      <w:r>
+        <w:rPr>
+          <w:rFonts w:ascii="BC Sans" w:hAnsi="BC Sans"/>
+          <w:b w:val="false"/>
+          <w:bCs w:val="false"/>
+          <w:color w:val="B85C00"/>
+        </w:rPr>
+        <w:t>d.otherParcels[i].owners:len():ifGT(0):and(.ownershipType):if</w:t>
+      </w:r>
+      <w:r>
+        <w:rPr>
+          <w:rFonts w:ascii="BC Sans" w:hAnsi="BC Sans"/>
+          <w:b w:val="false"/>
+          <w:bCs w:val="false"/>
+          <w:color w:val="B85C00"/>
+        </w:rPr>
+        <w:t>EQ</w:t>
+      </w:r>
+      <w:r>
+        <w:rPr>
+          <w:rFonts w:ascii="BC Sans" w:hAnsi="BC Sans"/>
+          <w:b w:val="false"/>
+          <w:bCs w:val="false"/>
+          <w:color w:val="B85C00"/>
+        </w:rPr>
+        <w:t>(</w:t>
+      </w:r>
+      <w:r>
+        <w:rPr>
+          <w:rFonts w:ascii="BC Sans" w:hAnsi="BC Sans"/>
+          <w:b w:val="false"/>
+          <w:bCs w:val="false"/>
+          <w:i w:val="false"/>
+          <w:caps w:val="false"/>
+          <w:smallCaps w:val="false"/>
+          <w:color w:val="B85C00"/>
+          <w:spacing w:val="0"/>
+          <w:sz w:val="24"/>
+          <w:szCs w:val="24"/>
+        </w:rPr>
+        <w:t>'Crown'</w:t>
+      </w:r>
+      <w:r>
+        <w:rPr>
+          <w:rFonts w:ascii="BC Sans" w:hAnsi="BC Sans"/>
+          <w:b w:val="false"/>
+          <w:bCs w:val="false"/>
+          <w:color w:val="B85C00"/>
+        </w:rPr>
+        <w:t>):showBegin}</w:t>
+      </w:r>
+    </w:p>
+    <w:tbl>
+      <w:tblPr>
+        <w:tblW w:w="5000" w:type="pct"/>
+        <w:jc w:val="left"/>
+        <w:tblInd w:w="0" w:type="dxa"/>
+        <w:tblLayout w:type="fixed"/>
+        <w:tblCellMar>
+          <w:top w:w="55" w:type="dxa"/>
+          <w:left w:w="55" w:type="dxa"/>
+          <w:bottom w:w="55" w:type="dxa"/>
+          <w:right w:w="55" w:type="dxa"/>
+        </w:tblCellMar>
+      </w:tblPr>
+      <w:tblGrid>
+        <w:gridCol w:w="1815"/>
+        <w:gridCol w:w="1815"/>
+        <w:gridCol w:w="1815"/>
+        <w:gridCol w:w="1814"/>
+        <w:gridCol w:w="1813"/>
+        <w:gridCol w:w="1819"/>
+      </w:tblGrid>
+      <w:tr>
+        <w:trPr/>
+        <w:tc>
+          <w:tcPr>
+            <w:tcW w:w="1815" w:type="dxa"/>
+            <w:tcBorders/>
+          </w:tcPr>
+          <w:p>
+            <w:pPr>
+              <w:pStyle w:val="TableContents"/>
+              <w:widowControl w:val="false"/>
+              <w:rPr>
+                <w:b/>
+                <w:b/>
+                <w:bCs/>
+              </w:rPr>
+            </w:pPr>
+            <w:r>
+              <w:rPr>
+                <w:rFonts w:ascii="BC Sans" w:hAnsi="BC Sans"/>
+                <w:b/>
+                <w:bCs/>
+              </w:rPr>
+              <w:t>Type</w:t>
+            </w:r>
+          </w:p>
+        </w:tc>
+        <w:tc>
+          <w:tcPr>
+            <w:tcW w:w="1815" w:type="dxa"/>
+            <w:tcBorders/>
+          </w:tcPr>
+          <w:p>
+            <w:pPr>
+              <w:pStyle w:val="TableContents"/>
+              <w:widowControl w:val="false"/>
+              <w:rPr>
+                <w:b/>
+                <w:b/>
+                <w:bCs/>
+              </w:rPr>
+            </w:pPr>
+            <w:r>
+              <w:rPr>
+                <w:rFonts w:ascii="BC Sans" w:hAnsi="BC Sans"/>
+                <w:b/>
+                <w:bCs/>
+              </w:rPr>
+              <w:t>Full Name</w:t>
+            </w:r>
+          </w:p>
+        </w:tc>
+        <w:tc>
+          <w:tcPr>
+            <w:tcW w:w="1815" w:type="dxa"/>
+            <w:tcBorders/>
+          </w:tcPr>
+          <w:p>
+            <w:pPr>
+              <w:pStyle w:val="TableContents"/>
+              <w:widowControl w:val="false"/>
+              <w:rPr>
+                <w:b/>
+                <w:b/>
+                <w:bCs/>
+              </w:rPr>
+            </w:pPr>
+            <w:r>
+              <w:rPr>
+                <w:rFonts w:ascii="BC Sans" w:hAnsi="BC Sans"/>
+                <w:b/>
+                <w:bCs/>
+              </w:rPr>
+              <w:t>Ministry/ Department</w:t>
+            </w:r>
+          </w:p>
+        </w:tc>
+        <w:tc>
+          <w:tcPr>
+            <w:tcW w:w="1814" w:type="dxa"/>
+            <w:tcBorders/>
+          </w:tcPr>
+          <w:p>
+            <w:pPr>
+              <w:pStyle w:val="TableContents"/>
+              <w:widowControl w:val="false"/>
+              <w:rPr>
+                <w:b/>
+                <w:b/>
+                <w:bCs/>
+              </w:rPr>
+            </w:pPr>
+            <w:r>
+              <w:rPr>
+                <w:rFonts w:ascii="BC Sans" w:hAnsi="BC Sans"/>
+                <w:b/>
+                <w:bCs/>
+              </w:rPr>
+              <w:t>Phone</w:t>
+            </w:r>
+          </w:p>
+        </w:tc>
+        <w:tc>
+          <w:tcPr>
+            <w:tcW w:w="1813" w:type="dxa"/>
+            <w:tcBorders/>
+          </w:tcPr>
+          <w:p>
+            <w:pPr>
+              <w:pStyle w:val="TableContents"/>
+              <w:widowControl w:val="false"/>
+              <w:rPr>
+                <w:b/>
+                <w:b/>
+                <w:bCs/>
+              </w:rPr>
+            </w:pPr>
+            <w:r>
+              <w:rPr>
+                <w:rFonts w:ascii="BC Sans" w:hAnsi="BC Sans"/>
+                <w:b/>
+                <w:bCs/>
+              </w:rPr>
+              <w:t>Email</w:t>
+            </w:r>
+          </w:p>
+        </w:tc>
+        <w:tc>
+          <w:tcPr>
+            <w:tcW w:w="1819" w:type="dxa"/>
+            <w:tcBorders/>
+          </w:tcPr>
+          <w:p>
+            <w:pPr>
+              <w:pStyle w:val="TableContents"/>
+              <w:widowControl w:val="false"/>
+              <w:rPr>
+                <w:b/>
+                <w:b/>
+                <w:bCs/>
+              </w:rPr>
+            </w:pPr>
+            <w:r>
+              <w:rPr>
+                <w:rFonts w:ascii="BC Sans" w:hAnsi="BC Sans"/>
+                <w:b/>
+                <w:bCs/>
+              </w:rPr>
+              <w:t>Corporate Summary</w:t>
+            </w:r>
+          </w:p>
+        </w:tc>
+      </w:tr>
+      <w:tr>
+        <w:trPr/>
+        <w:tc>
+          <w:tcPr>
+            <w:tcW w:w="1815" w:type="dxa"/>
+            <w:tcBorders/>
+          </w:tcPr>
+          <w:p>
+            <w:pPr>
+              <w:pStyle w:val="TableContents"/>
+              <w:widowControl w:val="false"/>
+              <w:rPr>
+                <w:rFonts w:ascii="BC Sans" w:hAnsi="BC Sans"/>
+              </w:rPr>
+            </w:pPr>
+            <w:r>
+              <w:rPr>
+                <w:rFonts w:ascii="BC Sans" w:hAnsi="BC Sans"/>
+              </w:rPr>
+              <w:t>{d.otherParcels[i].owners[i].type.description:ifEM():show(.noData)}</w:t>
+            </w:r>
+          </w:p>
+        </w:tc>
+        <w:tc>
+          <w:tcPr>
+            <w:tcW w:w="1815" w:type="dxa"/>
+            <w:tcBorders/>
+          </w:tcPr>
+          <w:p>
+            <w:pPr>
+              <w:pStyle w:val="TableContents"/>
+              <w:widowControl w:val="false"/>
+              <w:rPr>
+                <w:rFonts w:ascii="BC Sans" w:hAnsi="BC Sans"/>
+              </w:rPr>
+            </w:pPr>
+            <w:r>
+              <w:rPr>
+                <w:rFonts w:ascii="BC Sans" w:hAnsi="BC Sans"/>
+              </w:rPr>
+              <w:t>{d.otherParcels[i].owners[i].name}</w:t>
+            </w:r>
+          </w:p>
+        </w:tc>
+        <w:tc>
+          <w:tcPr>
+            <w:tcW w:w="1815" w:type="dxa"/>
+            <w:tcBorders/>
+          </w:tcPr>
+          <w:p>
+            <w:pPr>
+              <w:pStyle w:val="TableContents"/>
+              <w:widowControl w:val="false"/>
+              <w:rPr>
+                <w:rFonts w:ascii="BC Sans" w:hAnsi="BC Sans"/>
+              </w:rPr>
+            </w:pPr>
+            <w:r>
+              <w:rPr>
+                <w:rFonts w:ascii="BC Sans" w:hAnsi="BC Sans"/>
+              </w:rPr>
+              <w:t>{d.otherParcels[i].owners[i].</w:t>
+            </w:r>
+            <w:r>
+              <w:rPr>
+                <w:rFonts w:ascii="BC Sans" w:hAnsi="BC Sans"/>
+              </w:rPr>
+              <w:t>organizationN</w:t>
+            </w:r>
+            <w:r>
+              <w:rPr>
+                <w:rFonts w:ascii="BC Sans" w:hAnsi="BC Sans"/>
+              </w:rPr>
+              <w:t>ame:ifEM():show(.noData)}</w:t>
+            </w:r>
+          </w:p>
+        </w:tc>
+        <w:tc>
+          <w:tcPr>
+            <w:tcW w:w="1814" w:type="dxa"/>
+            <w:tcBorders/>
+          </w:tcPr>
+          <w:p>
+            <w:pPr>
+              <w:pStyle w:val="TableContents"/>
+              <w:widowControl w:val="false"/>
+              <w:rPr>
+                <w:rFonts w:ascii="BC Sans" w:hAnsi="BC Sans"/>
+              </w:rPr>
+            </w:pPr>
+            <w:r>
+              <w:rPr>
+                <w:rFonts w:ascii="BC Sans" w:hAnsi="BC Sans"/>
+              </w:rPr>
+              <w:t>{d.otherParcels[i].owners[i].phoneNumber}</w:t>
+            </w:r>
+          </w:p>
+        </w:tc>
+        <w:tc>
+          <w:tcPr>
+            <w:tcW w:w="1813" w:type="dxa"/>
+            <w:tcBorders/>
+          </w:tcPr>
+          <w:p>
+            <w:pPr>
+              <w:pStyle w:val="TableContents"/>
+              <w:widowControl w:val="false"/>
+              <w:rPr>
+                <w:rFonts w:ascii="BC Sans" w:hAnsi="BC Sans"/>
+              </w:rPr>
+            </w:pPr>
+            <w:r>
+              <w:rPr>
+                <w:rFonts w:ascii="BC Sans" w:hAnsi="BC Sans"/>
+              </w:rPr>
+              <w:t>{d.otherParcels[i].owners[i].email}</w:t>
+            </w:r>
+          </w:p>
+        </w:tc>
+        <w:tc>
+          <w:tcPr>
+            <w:tcW w:w="1819" w:type="dxa"/>
+            <w:tcBorders/>
+          </w:tcPr>
+          <w:p>
+            <w:pPr>
+              <w:pStyle w:val="TableContents"/>
+              <w:widowControl w:val="false"/>
+              <w:rPr>
+                <w:rFonts w:ascii="BC Sans" w:hAnsi="BC Sans"/>
+              </w:rPr>
+            </w:pPr>
+            <w:r>
+              <w:rPr>
+                <w:rFonts w:ascii="BC Sans" w:hAnsi="BC Sans"/>
+              </w:rPr>
+              <w:t>{d.otherParcels[i].owners[i].corporateSummary:ifEM():show(.noData)}</w:t>
+            </w:r>
+          </w:p>
+        </w:tc>
+      </w:tr>
+      <w:tr>
+        <w:trPr/>
+        <w:tc>
+          <w:tcPr>
+            <w:tcW w:w="1815" w:type="dxa"/>
+            <w:tcBorders/>
+          </w:tcPr>
+          <w:p>
+            <w:pPr>
+              <w:pStyle w:val="TableContents"/>
+              <w:widowControl w:val="false"/>
+              <w:rPr>
+                <w:rFonts w:ascii="BC Sans" w:hAnsi="BC Sans"/>
+              </w:rPr>
+            </w:pPr>
+            <w:r>
+              <w:rPr>
+                <w:rFonts w:ascii="BC Sans" w:hAnsi="BC Sans"/>
+              </w:rPr>
+              <w:t>{d.otherParcels[i].owners[i+1].type.description:ifEM():show(.noData)}</w:t>
+            </w:r>
+          </w:p>
+        </w:tc>
+        <w:tc>
+          <w:tcPr>
+            <w:tcW w:w="1815" w:type="dxa"/>
+            <w:tcBorders/>
+          </w:tcPr>
+          <w:p>
+            <w:pPr>
+              <w:pStyle w:val="TableContents"/>
+              <w:widowControl w:val="false"/>
+              <w:rPr>
+                <w:rFonts w:ascii="BC Sans" w:hAnsi="BC Sans"/>
+              </w:rPr>
+            </w:pPr>
+            <w:r>
+              <w:rPr>
+                <w:rFonts w:ascii="BC Sans" w:hAnsi="BC Sans"/>
+              </w:rPr>
+              <w:t>{d.otherParcels[i].owners[i+1].name}</w:t>
+            </w:r>
+          </w:p>
+        </w:tc>
+        <w:tc>
+          <w:tcPr>
+            <w:tcW w:w="1815" w:type="dxa"/>
+            <w:tcBorders/>
+          </w:tcPr>
+          <w:p>
+            <w:pPr>
+              <w:pStyle w:val="TableContents"/>
+              <w:widowControl w:val="false"/>
+              <w:rPr>
+                <w:rFonts w:ascii="BC Sans" w:hAnsi="BC Sans"/>
+              </w:rPr>
+            </w:pPr>
+            <w:r>
+              <w:rPr>
+                <w:rFonts w:ascii="BC Sans" w:hAnsi="BC Sans"/>
+              </w:rPr>
+              <w:t>{d.otherParcels[i].owners[i+1].</w:t>
+            </w:r>
+            <w:r>
+              <w:rPr>
+                <w:rFonts w:ascii="BC Sans" w:hAnsi="BC Sans"/>
+              </w:rPr>
+              <w:t>organizationN</w:t>
+            </w:r>
+            <w:r>
+              <w:rPr>
+                <w:rFonts w:ascii="BC Sans" w:hAnsi="BC Sans"/>
+              </w:rPr>
+              <w:t>ame:ifEM():show(.noData)}</w:t>
+            </w:r>
+          </w:p>
+        </w:tc>
+        <w:tc>
+          <w:tcPr>
+            <w:tcW w:w="1814" w:type="dxa"/>
+            <w:tcBorders/>
+          </w:tcPr>
+          <w:p>
+            <w:pPr>
+              <w:pStyle w:val="TableContents"/>
+              <w:widowControl w:val="false"/>
+              <w:rPr>
+                <w:rFonts w:ascii="BC Sans" w:hAnsi="BC Sans"/>
+              </w:rPr>
+            </w:pPr>
+            <w:r>
+              <w:rPr>
+                <w:rFonts w:ascii="BC Sans" w:hAnsi="BC Sans"/>
+              </w:rPr>
+              <w:t>{d.otherParcels[i].owners[i+1].phoneNumber}</w:t>
+            </w:r>
+          </w:p>
+        </w:tc>
+        <w:tc>
+          <w:tcPr>
+            <w:tcW w:w="1813" w:type="dxa"/>
+            <w:tcBorders/>
+          </w:tcPr>
+          <w:p>
+            <w:pPr>
+              <w:pStyle w:val="TableContents"/>
+              <w:widowControl w:val="false"/>
+              <w:rPr>
+                <w:rFonts w:ascii="BC Sans" w:hAnsi="BC Sans"/>
+              </w:rPr>
+            </w:pPr>
+            <w:r>
+              <w:rPr>
+                <w:rFonts w:ascii="BC Sans" w:hAnsi="BC Sans"/>
+              </w:rPr>
+              <w:t>{d.otherParcels[i].owners[i+1].email}</w:t>
+            </w:r>
+          </w:p>
+        </w:tc>
+        <w:tc>
+          <w:tcPr>
+            <w:tcW w:w="1819" w:type="dxa"/>
+            <w:tcBorders/>
+          </w:tcPr>
+          <w:p>
+            <w:pPr>
+              <w:pStyle w:val="TableContents"/>
+              <w:widowControl w:val="false"/>
+              <w:rPr>
+                <w:rFonts w:ascii="BC Sans" w:hAnsi="BC Sans"/>
+              </w:rPr>
+            </w:pPr>
+            <w:r>
+              <w:rPr>
+                <w:rFonts w:ascii="BC Sans" w:hAnsi="BC Sans"/>
+              </w:rPr>
+              <w:t>{d.otherParcels[i].owners[i+1].corporateSummary:ifEM():show(.noData)}</w:t>
+            </w:r>
+          </w:p>
+        </w:tc>
+      </w:tr>
+    </w:tbl>
+    <w:p>
+      <w:pPr>
+        <w:pStyle w:val="TextBody"/>
+        <w:spacing w:before="0" w:after="140"/>
+        <w:rPr>
+          <w:color w:val="B85C00"/>
+        </w:rPr>
+      </w:pPr>
+      <w:r>
+        <w:rPr>
+          <w:rFonts w:ascii="BC Sans" w:hAnsi="BC Sans"/>
+          <w:color w:val="B85C00"/>
+        </w:rPr>
+        <w:t>{d.otherParcels[i].owners:showEnd}{d.otherParcels[i].owners:len():</w:t>
+      </w:r>
+      <w:bookmarkStart w:id="2" w:name="iflte-value-_Copy_1_Copy_1"/>
+      <w:bookmarkEnd w:id="2"/>
+      <w:r>
+        <w:rPr>
+          <w:rFonts w:ascii="BC Sans" w:hAnsi="BC Sans"/>
+          <w:b w:val="false"/>
+          <w:i w:val="false"/>
+          <w:caps w:val="false"/>
+          <w:smallCaps w:val="false"/>
+          <w:color w:val="B85C00"/>
+          <w:spacing w:val="0"/>
+        </w:rPr>
+        <w:t>ifLTE</w:t>
+      </w:r>
+      <w:r>
+        <w:rPr>
+          <w:rFonts w:ascii="BC Sans" w:hAnsi="BC Sans"/>
+          <w:color w:val="B85C00"/>
+        </w:rPr>
+        <w:t>(0)</w:t>
+      </w:r>
+      <w:r>
+        <w:rPr>
+          <w:rFonts w:ascii="BC Sans" w:hAnsi="BC Sans"/>
+          <w:b w:val="false"/>
+          <w:bCs w:val="false"/>
+          <w:color w:val="B85C00"/>
+        </w:rPr>
+        <w:t>:and(.ownershipType):if</w:t>
+      </w:r>
+      <w:r>
+        <w:rPr>
+          <w:rFonts w:ascii="BC Sans" w:hAnsi="BC Sans"/>
+          <w:b w:val="false"/>
+          <w:bCs w:val="false"/>
+          <w:color w:val="B85C00"/>
+        </w:rPr>
+        <w:t>EQ</w:t>
+      </w:r>
+      <w:r>
+        <w:rPr>
+          <w:rFonts w:ascii="BC Sans" w:hAnsi="BC Sans"/>
+          <w:b w:val="false"/>
+          <w:bCs w:val="false"/>
+          <w:color w:val="B85C00"/>
+        </w:rPr>
+        <w:t>(</w:t>
+      </w:r>
+      <w:r>
+        <w:rPr>
+          <w:rFonts w:ascii="BC Sans" w:hAnsi="BC Sans"/>
+          <w:b w:val="false"/>
+          <w:bCs w:val="false"/>
+          <w:i w:val="false"/>
+          <w:caps w:val="false"/>
+          <w:smallCaps w:val="false"/>
+          <w:color w:val="B85C00"/>
+          <w:spacing w:val="0"/>
+          <w:sz w:val="24"/>
+          <w:szCs w:val="24"/>
+        </w:rPr>
+        <w:t>'Crown'</w:t>
+      </w:r>
+      <w:r>
+        <w:rPr>
+          <w:rFonts w:ascii="BC Sans" w:hAnsi="BC Sans"/>
+          <w:b w:val="false"/>
+          <w:bCs w:val="false"/>
+          <w:color w:val="B85C00"/>
+        </w:rPr>
+        <w:t>)</w:t>
+      </w:r>
+      <w:r>
+        <w:rPr>
+          <w:rFonts w:ascii="BC Sans" w:hAnsi="BC Sans"/>
+          <w:color w:val="B85C00"/>
+        </w:rPr>
+        <w:t>:showBegin}</w:t>
+      </w:r>
+    </w:p>
+    <w:tbl>
+      <w:tblPr>
+        <w:tblW w:w="5000" w:type="pct"/>
+        <w:jc w:val="left"/>
+        <w:tblInd w:w="0" w:type="dxa"/>
+        <w:tblLayout w:type="fixed"/>
+        <w:tblCellMar>
+          <w:top w:w="55" w:type="dxa"/>
+          <w:left w:w="55" w:type="dxa"/>
+          <w:bottom w:w="55" w:type="dxa"/>
+          <w:right w:w="55" w:type="dxa"/>
+        </w:tblCellMar>
+      </w:tblPr>
+      <w:tblGrid>
+        <w:gridCol w:w="1818"/>
+        <w:gridCol w:w="1818"/>
+        <w:gridCol w:w="1804"/>
+        <w:gridCol w:w="1818"/>
+        <w:gridCol w:w="1818"/>
+        <w:gridCol w:w="1815"/>
+      </w:tblGrid>
+      <w:tr>
+        <w:trPr/>
+        <w:tc>
+          <w:tcPr>
+            <w:tcW w:w="1818" w:type="dxa"/>
+            <w:tcBorders/>
+          </w:tcPr>
+          <w:p>
+            <w:pPr>
+              <w:pStyle w:val="TableContents"/>
+              <w:widowControl w:val="false"/>
+              <w:rPr>
+                <w:b/>
+                <w:b/>
+                <w:bCs/>
+              </w:rPr>
+            </w:pPr>
+            <w:r>
+              <w:rPr>
+                <w:rFonts w:ascii="BC Sans" w:hAnsi="BC Sans"/>
+                <w:b/>
+                <w:bCs/>
+              </w:rPr>
+              <w:t>Type</w:t>
+            </w:r>
+          </w:p>
+        </w:tc>
+        <w:tc>
+          <w:tcPr>
+            <w:tcW w:w="1818" w:type="dxa"/>
+            <w:tcBorders/>
+          </w:tcPr>
+          <w:p>
+            <w:pPr>
+              <w:pStyle w:val="TableContents"/>
+              <w:widowControl w:val="false"/>
+              <w:rPr>
+                <w:b/>
+                <w:b/>
+                <w:bCs/>
+              </w:rPr>
+            </w:pPr>
+            <w:r>
+              <w:rPr>
+                <w:rFonts w:ascii="BC Sans" w:hAnsi="BC Sans"/>
+                <w:b/>
+                <w:bCs/>
+              </w:rPr>
+              <w:t>Full Name</w:t>
+            </w:r>
+          </w:p>
+        </w:tc>
+        <w:tc>
+          <w:tcPr>
+            <w:tcW w:w="1804" w:type="dxa"/>
+            <w:tcBorders/>
+          </w:tcPr>
+          <w:p>
+            <w:pPr>
+              <w:pStyle w:val="TableContents"/>
+              <w:widowControl w:val="false"/>
+              <w:rPr>
+                <w:b/>
+                <w:b/>
+                <w:bCs/>
+              </w:rPr>
+            </w:pPr>
+            <w:r>
+              <w:rPr>
+                <w:rFonts w:ascii="BC Sans" w:hAnsi="BC Sans"/>
+                <w:b/>
+                <w:bCs/>
+              </w:rPr>
+              <w:t>Ministry/ Department</w:t>
+            </w:r>
+          </w:p>
+        </w:tc>
+        <w:tc>
+          <w:tcPr>
+            <w:tcW w:w="1818" w:type="dxa"/>
+            <w:tcBorders/>
+          </w:tcPr>
+          <w:p>
+            <w:pPr>
+              <w:pStyle w:val="TableContents"/>
+              <w:widowControl w:val="false"/>
+              <w:rPr>
+                <w:b/>
+                <w:b/>
+                <w:bCs/>
+              </w:rPr>
+            </w:pPr>
+            <w:r>
+              <w:rPr>
+                <w:rFonts w:ascii="BC Sans" w:hAnsi="BC Sans"/>
+                <w:b/>
+                <w:bCs/>
+              </w:rPr>
+              <w:t>Phone</w:t>
+            </w:r>
+          </w:p>
+        </w:tc>
+        <w:tc>
+          <w:tcPr>
+            <w:tcW w:w="1818" w:type="dxa"/>
+            <w:tcBorders/>
+          </w:tcPr>
+          <w:p>
+            <w:pPr>
+              <w:pStyle w:val="TableContents"/>
+              <w:widowControl w:val="false"/>
+              <w:rPr>
+                <w:b/>
+                <w:b/>
+                <w:bCs/>
+              </w:rPr>
+            </w:pPr>
+            <w:r>
+              <w:rPr>
+                <w:rFonts w:ascii="BC Sans" w:hAnsi="BC Sans"/>
+                <w:b/>
+                <w:bCs/>
+              </w:rPr>
+              <w:t>Email</w:t>
+            </w:r>
+          </w:p>
+        </w:tc>
+        <w:tc>
+          <w:tcPr>
+            <w:tcW w:w="1815" w:type="dxa"/>
+            <w:tcBorders/>
+          </w:tcPr>
+          <w:p>
+            <w:pPr>
+              <w:pStyle w:val="TableContents"/>
+              <w:widowControl w:val="false"/>
+              <w:rPr>
+                <w:b/>
+                <w:b/>
+                <w:bCs/>
+              </w:rPr>
+            </w:pPr>
+            <w:r>
+              <w:rPr>
+                <w:rFonts w:ascii="BC Sans" w:hAnsi="BC Sans"/>
+                <w:b/>
+                <w:bCs/>
+              </w:rPr>
+              <w:t>Corporate Summary</w:t>
+            </w:r>
+          </w:p>
+        </w:tc>
+      </w:tr>
+      <w:tr>
+        <w:trPr/>
+        <w:tc>
+          <w:tcPr>
+            <w:tcW w:w="10891" w:type="dxa"/>
+            <w:gridSpan w:val="6"/>
+            <w:tcBorders/>
+          </w:tcPr>
+          <w:p>
+            <w:pPr>
+              <w:pStyle w:val="TableContents"/>
+              <w:widowControl w:val="false"/>
+              <w:jc w:val="center"/>
+              <w:rPr>
+                <w:rFonts w:ascii="BC Sans" w:hAnsi="BC Sans"/>
+              </w:rPr>
+            </w:pPr>
+            <w:r>
+              <w:rPr>
+                <w:rFonts w:ascii="BC Sans" w:hAnsi="BC Sans"/>
+              </w:rPr>
+              <w:t>No data</w:t>
+            </w:r>
+          </w:p>
+        </w:tc>
+      </w:tr>
+    </w:tbl>
+    <w:p>
+      <w:pPr>
+        <w:pStyle w:val="TextBody"/>
+        <w:spacing w:before="0" w:after="140"/>
+        <w:rPr>
+          <w:color w:val="B85C00"/>
+        </w:rPr>
+      </w:pPr>
+      <w:r>
+        <w:rPr>
+          <w:rFonts w:ascii="BC Sans" w:hAnsi="BC Sans"/>
+          <w:color w:val="B85C00"/>
+        </w:rPr>
+        <w:t>{d.otherParcels[i].owners:</w:t>
+      </w:r>
+      <w:r>
+        <w:rPr>
+          <w:rFonts w:ascii="BC Sans" w:hAnsi="BC Sans"/>
+          <w:color w:val="B85C00"/>
+        </w:rPr>
+        <w:t>show</w:t>
+      </w:r>
+      <w:r>
+        <w:rPr>
+          <w:rFonts w:ascii="BC Sans" w:hAnsi="BC Sans"/>
+          <w:color w:val="B85C00"/>
+        </w:rPr>
+        <w:t>End} {d.otherParcels[i+1]}</w:t>
       </w:r>
     </w:p>
     <w:p>
@@ -6636,7 +7708,7 @@
       <w:rPr>
         <w:rFonts w:ascii="BC Sans" w:hAnsi="BC Sans"/>
       </w:rPr>
-      <w:t>7</w:t>
+      <w:t>1</w:t>
     </w:r>
     <w:r>
       <w:rPr>
@@ -6672,7 +7744,7 @@
       <w:rPr>
         <w:rFonts w:ascii="BC Sans" w:hAnsi="BC Sans"/>
       </w:rPr>
-      <w:t>7</w:t>
+      <w:t>8</w:t>
     </w:r>
     <w:r>
       <w:rPr>

</xml_diff>

<commit_message>
added civic address in pdf for other parcels
</commit_message>
<xml_diff>
--- a/services/templates/pdf/nfu-submission-template.docx
+++ b/services/templates/pdf/nfu-submission-template.docx
@@ -2112,10 +2112,10 @@
       </w:tblPr>
       <w:tblGrid>
         <w:gridCol w:w="1815"/>
-        <w:gridCol w:w="1814"/>
+        <w:gridCol w:w="1812"/>
         <w:gridCol w:w="3629"/>
         <w:gridCol w:w="1760"/>
-        <w:gridCol w:w="1873"/>
+        <w:gridCol w:w="1875"/>
       </w:tblGrid>
       <w:tr>
         <w:trPr/>
@@ -2146,7 +2146,7 @@
         </w:tc>
         <w:tc>
           <w:tcPr>
-            <w:tcW w:w="1814" w:type="dxa"/>
+            <w:tcW w:w="1812" w:type="dxa"/>
             <w:tcBorders/>
           </w:tcPr>
           <w:p>
@@ -2221,7 +2221,7 @@
         </w:tc>
         <w:tc>
           <w:tcPr>
-            <w:tcW w:w="1873" w:type="dxa"/>
+            <w:tcW w:w="1875" w:type="dxa"/>
             <w:tcBorders/>
           </w:tcPr>
           <w:p>
@@ -2270,7 +2270,7 @@
         </w:tc>
         <w:tc>
           <w:tcPr>
-            <w:tcW w:w="1814" w:type="dxa"/>
+            <w:tcW w:w="1812" w:type="dxa"/>
             <w:tcBorders/>
           </w:tcPr>
           <w:p>
@@ -2333,7 +2333,7 @@
         </w:tc>
         <w:tc>
           <w:tcPr>
-            <w:tcW w:w="1873" w:type="dxa"/>
+            <w:tcW w:w="1875" w:type="dxa"/>
             <w:tcBorders/>
           </w:tcPr>
           <w:p>
@@ -2378,7 +2378,7 @@
         </w:tc>
         <w:tc>
           <w:tcPr>
-            <w:tcW w:w="1814" w:type="dxa"/>
+            <w:tcW w:w="1812" w:type="dxa"/>
             <w:tcBorders/>
           </w:tcPr>
           <w:p>
@@ -2441,7 +2441,7 @@
         </w:tc>
         <w:tc>
           <w:tcPr>
-            <w:tcW w:w="1873" w:type="dxa"/>
+            <w:tcW w:w="1875" w:type="dxa"/>
             <w:tcBorders/>
           </w:tcPr>
           <w:p>
@@ -2475,14 +2475,7 @@
           <w:rFonts w:ascii="BC Sans" w:hAnsi="BC Sans"/>
           <w:color w:val="B85C00"/>
         </w:rPr>
-        <w:t>{d.parcels[i].owners:showEnd} {d.parcels[i].owners:len():</w:t>
-      </w:r>
-      <w:r>
-        <w:rPr>
-          <w:rFonts w:ascii="BC Sans" w:hAnsi="BC Sans"/>
-          <w:color w:val="B85C00"/>
-        </w:rPr>
-        <w:t>if</w:t>
+        <w:t>{d.parcels[i].owners:showEnd} {d.parcels[i].owners:len():if</w:t>
       </w:r>
       <w:r>
         <w:rPr>
@@ -2837,17 +2830,17 @@
         </w:tblCellMar>
       </w:tblPr>
       <w:tblGrid>
-        <w:gridCol w:w="1817"/>
+        <w:gridCol w:w="1815"/>
+        <w:gridCol w:w="1821"/>
+        <w:gridCol w:w="3620"/>
         <w:gridCol w:w="1819"/>
-        <w:gridCol w:w="3622"/>
-        <w:gridCol w:w="1818"/>
-        <w:gridCol w:w="1815"/>
+        <w:gridCol w:w="1816"/>
       </w:tblGrid>
       <w:tr>
         <w:trPr/>
         <w:tc>
           <w:tcPr>
-            <w:tcW w:w="1817" w:type="dxa"/>
+            <w:tcW w:w="1815" w:type="dxa"/>
             <w:tcBorders/>
           </w:tcPr>
           <w:p>
@@ -2872,6 +2865,56 @@
         </w:tc>
         <w:tc>
           <w:tcPr>
+            <w:tcW w:w="1821" w:type="dxa"/>
+            <w:tcBorders/>
+          </w:tcPr>
+          <w:p>
+            <w:pPr>
+              <w:pStyle w:val="TableContents"/>
+              <w:widowControl w:val="false"/>
+              <w:rPr>
+                <w:b/>
+                <w:b/>
+                <w:bCs/>
+              </w:rPr>
+            </w:pPr>
+            <w:r>
+              <w:rPr>
+                <w:rFonts w:ascii="BC Sans" w:hAnsi="BC Sans"/>
+                <w:b/>
+                <w:bCs/>
+              </w:rPr>
+              <w:t>Full Name</w:t>
+            </w:r>
+          </w:p>
+        </w:tc>
+        <w:tc>
+          <w:tcPr>
+            <w:tcW w:w="3620" w:type="dxa"/>
+            <w:tcBorders/>
+          </w:tcPr>
+          <w:p>
+            <w:pPr>
+              <w:pStyle w:val="TableContents"/>
+              <w:widowControl w:val="false"/>
+              <w:rPr>
+                <w:b/>
+                <w:b/>
+                <w:bCs/>
+              </w:rPr>
+            </w:pPr>
+            <w:r>
+              <w:rPr>
+                <w:rFonts w:ascii="BC Sans" w:hAnsi="BC Sans"/>
+                <w:b/>
+                <w:bCs/>
+              </w:rPr>
+              <w:t>Ministry/ Department</w:t>
+            </w:r>
+          </w:p>
+        </w:tc>
+        <w:tc>
+          <w:tcPr>
             <w:tcW w:w="1819" w:type="dxa"/>
             <w:tcBorders/>
           </w:tcPr>
@@ -2891,63 +2934,13 @@
                 <w:b/>
                 <w:bCs/>
               </w:rPr>
-              <w:t>Full Name</w:t>
-            </w:r>
-          </w:p>
-        </w:tc>
-        <w:tc>
-          <w:tcPr>
-            <w:tcW w:w="3622" w:type="dxa"/>
-            <w:tcBorders/>
-          </w:tcPr>
-          <w:p>
-            <w:pPr>
-              <w:pStyle w:val="TableContents"/>
-              <w:widowControl w:val="false"/>
-              <w:rPr>
-                <w:b/>
-                <w:b/>
-                <w:bCs/>
-              </w:rPr>
-            </w:pPr>
-            <w:r>
-              <w:rPr>
-                <w:rFonts w:ascii="BC Sans" w:hAnsi="BC Sans"/>
-                <w:b/>
-                <w:bCs/>
-              </w:rPr>
-              <w:t>Ministry/ Department</w:t>
-            </w:r>
-          </w:p>
-        </w:tc>
-        <w:tc>
-          <w:tcPr>
-            <w:tcW w:w="1818" w:type="dxa"/>
-            <w:tcBorders/>
-          </w:tcPr>
-          <w:p>
-            <w:pPr>
-              <w:pStyle w:val="TableContents"/>
-              <w:widowControl w:val="false"/>
-              <w:rPr>
-                <w:b/>
-                <w:b/>
-                <w:bCs/>
-              </w:rPr>
-            </w:pPr>
-            <w:r>
-              <w:rPr>
-                <w:rFonts w:ascii="BC Sans" w:hAnsi="BC Sans"/>
-                <w:b/>
-                <w:bCs/>
-              </w:rPr>
               <w:t>Phone</w:t>
             </w:r>
           </w:p>
         </w:tc>
         <w:tc>
           <w:tcPr>
-            <w:tcW w:w="1815" w:type="dxa"/>
+            <w:tcW w:w="1816" w:type="dxa"/>
             <w:tcBorders/>
           </w:tcPr>
           <w:p>
@@ -3699,6 +3692,53 @@
               <w:pStyle w:val="TableContents"/>
               <w:widowControl w:val="false"/>
               <w:rPr>
+                <w:rFonts w:ascii="BC Sans" w:hAnsi="BC Sans"/>
+              </w:rPr>
+            </w:pPr>
+            <w:r>
+              <w:rPr>
+                <w:rFonts w:ascii="BC Sans" w:hAnsi="BC Sans"/>
+                <w:b/>
+                <w:bCs/>
+              </w:rPr>
+              <w:t>Civic Address</w:t>
+            </w:r>
+          </w:p>
+        </w:tc>
+        <w:tc>
+          <w:tcPr>
+            <w:tcW w:w="7813" w:type="dxa"/>
+            <w:tcBorders/>
+          </w:tcPr>
+          <w:p>
+            <w:pPr>
+              <w:pStyle w:val="TableContents"/>
+              <w:widowControl w:val="false"/>
+              <w:rPr>
+                <w:rFonts w:ascii="BC Sans" w:hAnsi="BC Sans"/>
+              </w:rPr>
+            </w:pPr>
+            <w:r>
+              <w:rPr>
+                <w:rFonts w:ascii="BC Sans" w:hAnsi="BC Sans"/>
+              </w:rPr>
+              <w:t>{d.otherParcels[i].civicAddress:ifEM():show(.noData)}</w:t>
+            </w:r>
+          </w:p>
+        </w:tc>
+      </w:tr>
+      <w:tr>
+        <w:trPr/>
+        <w:tc>
+          <w:tcPr>
+            <w:tcW w:w="3077" w:type="dxa"/>
+            <w:tcBorders/>
+          </w:tcPr>
+          <w:p>
+            <w:pPr>
+              <w:pStyle w:val="TableContents"/>
+              <w:widowControl w:val="false"/>
+              <w:rPr>
                 <w:b/>
                 <w:b/>
                 <w:bCs/>
@@ -3797,29 +3837,7 @@
           <w:sz w:val="26"/>
           <w:szCs w:val="26"/>
         </w:rPr>
-        <w:t>{d.otherParcels[i].owners:len():ifGT(0):and(.ownershipType):ifN</w:t>
-      </w:r>
-      <w:r>
-        <w:rPr>
-          <w:rFonts w:ascii="BC Sans" w:hAnsi="BC Sans"/>
-          <w:b w:val="false"/>
-          <w:bCs w:val="false"/>
-          <w:color w:val="B85C00"/>
-          <w:sz w:val="26"/>
-          <w:szCs w:val="26"/>
-        </w:rPr>
-        <w:t>E</w:t>
-      </w:r>
-      <w:r>
-        <w:rPr>
-          <w:rFonts w:ascii="BC Sans" w:hAnsi="BC Sans"/>
-          <w:b w:val="false"/>
-          <w:bCs w:val="false"/>
-          <w:color w:val="B85C00"/>
-          <w:sz w:val="26"/>
-          <w:szCs w:val="26"/>
-        </w:rPr>
-        <w:t>(</w:t>
+        <w:t>{d.otherParcels[i].owners:len():ifGT(0):and(.ownershipType):ifNE(</w:t>
       </w:r>
       <w:r>
         <w:rPr>
@@ -3865,9 +3883,9 @@
         <w:gridCol w:w="1815"/>
         <w:gridCol w:w="1815"/>
         <w:gridCol w:w="1815"/>
-        <w:gridCol w:w="1814"/>
         <w:gridCol w:w="1813"/>
-        <w:gridCol w:w="1819"/>
+        <w:gridCol w:w="1815"/>
+        <w:gridCol w:w="1817"/>
       </w:tblGrid>
       <w:tr>
         <w:trPr/>
@@ -3948,7 +3966,7 @@
         </w:tc>
         <w:tc>
           <w:tcPr>
-            <w:tcW w:w="1814" w:type="dxa"/>
+            <w:tcW w:w="1813" w:type="dxa"/>
             <w:tcBorders/>
           </w:tcPr>
           <w:p>
@@ -3973,7 +3991,7 @@
         </w:tc>
         <w:tc>
           <w:tcPr>
-            <w:tcW w:w="1813" w:type="dxa"/>
+            <w:tcW w:w="1815" w:type="dxa"/>
             <w:tcBorders/>
           </w:tcPr>
           <w:p>
@@ -3998,7 +4016,7 @@
         </w:tc>
         <w:tc>
           <w:tcPr>
-            <w:tcW w:w="1819" w:type="dxa"/>
+            <w:tcW w:w="1817" w:type="dxa"/>
             <w:tcBorders/>
           </w:tcPr>
           <w:p>
@@ -4089,7 +4107,7 @@
         </w:tc>
         <w:tc>
           <w:tcPr>
-            <w:tcW w:w="1814" w:type="dxa"/>
+            <w:tcW w:w="1813" w:type="dxa"/>
             <w:tcBorders/>
           </w:tcPr>
           <w:p>
@@ -4110,7 +4128,7 @@
         </w:tc>
         <w:tc>
           <w:tcPr>
-            <w:tcW w:w="1813" w:type="dxa"/>
+            <w:tcW w:w="1815" w:type="dxa"/>
             <w:tcBorders/>
           </w:tcPr>
           <w:p>
@@ -4131,7 +4149,7 @@
         </w:tc>
         <w:tc>
           <w:tcPr>
-            <w:tcW w:w="1819" w:type="dxa"/>
+            <w:tcW w:w="1817" w:type="dxa"/>
             <w:tcBorders/>
           </w:tcPr>
           <w:p>
@@ -4218,7 +4236,7 @@
         </w:tc>
         <w:tc>
           <w:tcPr>
-            <w:tcW w:w="1814" w:type="dxa"/>
+            <w:tcW w:w="1813" w:type="dxa"/>
             <w:tcBorders/>
           </w:tcPr>
           <w:p>
@@ -4239,7 +4257,7 @@
         </w:tc>
         <w:tc>
           <w:tcPr>
-            <w:tcW w:w="1813" w:type="dxa"/>
+            <w:tcW w:w="1815" w:type="dxa"/>
             <w:tcBorders/>
           </w:tcPr>
           <w:p>
@@ -4260,7 +4278,7 @@
         </w:tc>
         <w:tc>
           <w:tcPr>
-            <w:tcW w:w="1819" w:type="dxa"/>
+            <w:tcW w:w="1817" w:type="dxa"/>
             <w:tcBorders/>
           </w:tcPr>
           <w:p>
@@ -4312,7 +4330,7 @@
         </w:rPr>
         <w:t>{d.otherParcels[i].owners:len()</w:t>
       </w:r>
-      <w:bookmarkStart w:id="1" w:name="iflte-value-_Copy_1"/>
+      <w:bookmarkStart w:id="1" w:name="iflte-value-_Copy_1_Copy_1"/>
       <w:bookmarkEnd w:id="1"/>
       <w:r>
         <w:rPr>
@@ -4395,9 +4413,9 @@
         </w:tblCellMar>
       </w:tblPr>
       <w:tblGrid>
-        <w:gridCol w:w="1818"/>
-        <w:gridCol w:w="1818"/>
-        <w:gridCol w:w="1920"/>
+        <w:gridCol w:w="1817"/>
+        <w:gridCol w:w="1819"/>
+        <w:gridCol w:w="1919"/>
         <w:gridCol w:w="1702"/>
         <w:gridCol w:w="1818"/>
         <w:gridCol w:w="1815"/>
@@ -4406,7 +4424,7 @@
         <w:trPr/>
         <w:tc>
           <w:tcPr>
-            <w:tcW w:w="1818" w:type="dxa"/>
+            <w:tcW w:w="1817" w:type="dxa"/>
             <w:tcBorders/>
           </w:tcPr>
           <w:p>
@@ -4431,7 +4449,7 @@
         </w:tc>
         <w:tc>
           <w:tcPr>
-            <w:tcW w:w="1818" w:type="dxa"/>
+            <w:tcW w:w="1819" w:type="dxa"/>
             <w:tcBorders/>
           </w:tcPr>
           <w:p>
@@ -4456,7 +4474,7 @@
         </w:tc>
         <w:tc>
           <w:tcPr>
-            <w:tcW w:w="1920" w:type="dxa"/>
+            <w:tcW w:w="1919" w:type="dxa"/>
             <w:tcBorders/>
           </w:tcPr>
           <w:p>
@@ -4559,7 +4577,7 @@
         <w:trPr/>
         <w:tc>
           <w:tcPr>
-            <w:tcW w:w="10891" w:type="dxa"/>
+            <w:tcW w:w="10890" w:type="dxa"/>
             <w:gridSpan w:val="6"/>
             <w:tcBorders/>
           </w:tcPr>
@@ -4595,28 +4613,7 @@
           <w:rFonts w:ascii="BC Sans" w:hAnsi="BC Sans"/>
           <w:color w:val="B85C00"/>
         </w:rPr>
-        <w:t>{d.otherParcels[i].owners:</w:t>
-      </w:r>
-      <w:r>
-        <w:rPr>
-          <w:rFonts w:ascii="BC Sans" w:hAnsi="BC Sans"/>
-          <w:color w:val="B85C00"/>
-        </w:rPr>
-        <w:t>show</w:t>
-      </w:r>
-      <w:r>
-        <w:rPr>
-          <w:rFonts w:ascii="BC Sans" w:hAnsi="BC Sans"/>
-          <w:color w:val="B85C00"/>
-        </w:rPr>
-        <w:t xml:space="preserve">End} </w:t>
-      </w:r>
-      <w:r>
-        <w:rPr>
-          <w:rFonts w:ascii="BC Sans" w:hAnsi="BC Sans"/>
-          <w:color w:val="B85C00"/>
-        </w:rPr>
-        <w:t>{</w:t>
+        <w:t>{d.otherParcels[i].owners:showEnd} {</w:t>
       </w:r>
       <w:r>
         <w:rPr>
@@ -4625,25 +4622,7 @@
           <w:bCs w:val="false"/>
           <w:color w:val="B85C00"/>
         </w:rPr>
-        <w:t>d.otherParcels[i].owners:len():ifGT(0):and(.ownershipType):if</w:t>
-      </w:r>
-      <w:r>
-        <w:rPr>
-          <w:rFonts w:ascii="BC Sans" w:hAnsi="BC Sans"/>
-          <w:b w:val="false"/>
-          <w:bCs w:val="false"/>
-          <w:color w:val="B85C00"/>
-        </w:rPr>
-        <w:t>EQ</w:t>
-      </w:r>
-      <w:r>
-        <w:rPr>
-          <w:rFonts w:ascii="BC Sans" w:hAnsi="BC Sans"/>
-          <w:b w:val="false"/>
-          <w:bCs w:val="false"/>
-          <w:color w:val="B85C00"/>
-        </w:rPr>
-        <w:t>(</w:t>
+        <w:t>d.otherParcels[i].owners:len():ifGT(0):and(.ownershipType):ifEQ(</w:t>
       </w:r>
       <w:r>
         <w:rPr>
@@ -4687,9 +4666,9 @@
         <w:gridCol w:w="1815"/>
         <w:gridCol w:w="1815"/>
         <w:gridCol w:w="1815"/>
-        <w:gridCol w:w="1814"/>
         <w:gridCol w:w="1813"/>
-        <w:gridCol w:w="1819"/>
+        <w:gridCol w:w="1815"/>
+        <w:gridCol w:w="1817"/>
       </w:tblGrid>
       <w:tr>
         <w:trPr/>
@@ -4770,7 +4749,7 @@
         </w:tc>
         <w:tc>
           <w:tcPr>
-            <w:tcW w:w="1814" w:type="dxa"/>
+            <w:tcW w:w="1813" w:type="dxa"/>
             <w:tcBorders/>
           </w:tcPr>
           <w:p>
@@ -4795,7 +4774,7 @@
         </w:tc>
         <w:tc>
           <w:tcPr>
-            <w:tcW w:w="1813" w:type="dxa"/>
+            <w:tcW w:w="1815" w:type="dxa"/>
             <w:tcBorders/>
           </w:tcPr>
           <w:p>
@@ -4820,7 +4799,7 @@
         </w:tc>
         <w:tc>
           <w:tcPr>
-            <w:tcW w:w="1819" w:type="dxa"/>
+            <w:tcW w:w="1817" w:type="dxa"/>
             <w:tcBorders/>
           </w:tcPr>
           <w:p>
@@ -4905,25 +4884,13 @@
               <w:rPr>
                 <w:rFonts w:ascii="BC Sans" w:hAnsi="BC Sans"/>
               </w:rPr>
-              <w:t>{d.otherParcels[i].owners[i].</w:t>
-            </w:r>
-            <w:r>
-              <w:rPr>
-                <w:rFonts w:ascii="BC Sans" w:hAnsi="BC Sans"/>
-              </w:rPr>
-              <w:t>organizationN</w:t>
-            </w:r>
-            <w:r>
-              <w:rPr>
-                <w:rFonts w:ascii="BC Sans" w:hAnsi="BC Sans"/>
-              </w:rPr>
-              <w:t>ame:ifEM():show(.noData)}</w:t>
-            </w:r>
-          </w:p>
-        </w:tc>
-        <w:tc>
-          <w:tcPr>
-            <w:tcW w:w="1814" w:type="dxa"/>
+              <w:t>{d.otherParcels[i].owners[i].organizationName:ifEM():show(.noData)}</w:t>
+            </w:r>
+          </w:p>
+        </w:tc>
+        <w:tc>
+          <w:tcPr>
+            <w:tcW w:w="1813" w:type="dxa"/>
             <w:tcBorders/>
           </w:tcPr>
           <w:p>
@@ -4944,7 +4911,7 @@
         </w:tc>
         <w:tc>
           <w:tcPr>
-            <w:tcW w:w="1813" w:type="dxa"/>
+            <w:tcW w:w="1815" w:type="dxa"/>
             <w:tcBorders/>
           </w:tcPr>
           <w:p>
@@ -4965,7 +4932,7 @@
         </w:tc>
         <w:tc>
           <w:tcPr>
-            <w:tcW w:w="1819" w:type="dxa"/>
+            <w:tcW w:w="1817" w:type="dxa"/>
             <w:tcBorders/>
           </w:tcPr>
           <w:p>
@@ -5046,25 +5013,13 @@
               <w:rPr>
                 <w:rFonts w:ascii="BC Sans" w:hAnsi="BC Sans"/>
               </w:rPr>
-              <w:t>{d.otherParcels[i].owners[i+1].</w:t>
-            </w:r>
-            <w:r>
-              <w:rPr>
-                <w:rFonts w:ascii="BC Sans" w:hAnsi="BC Sans"/>
-              </w:rPr>
-              <w:t>organizationN</w:t>
-            </w:r>
-            <w:r>
-              <w:rPr>
-                <w:rFonts w:ascii="BC Sans" w:hAnsi="BC Sans"/>
-              </w:rPr>
-              <w:t>ame:ifEM():show(.noData)}</w:t>
-            </w:r>
-          </w:p>
-        </w:tc>
-        <w:tc>
-          <w:tcPr>
-            <w:tcW w:w="1814" w:type="dxa"/>
+              <w:t>{d.otherParcels[i].owners[i+1].organizationName:ifEM():show(.noData)}</w:t>
+            </w:r>
+          </w:p>
+        </w:tc>
+        <w:tc>
+          <w:tcPr>
+            <w:tcW w:w="1813" w:type="dxa"/>
             <w:tcBorders/>
           </w:tcPr>
           <w:p>
@@ -5085,7 +5040,7 @@
         </w:tc>
         <w:tc>
           <w:tcPr>
-            <w:tcW w:w="1813" w:type="dxa"/>
+            <w:tcW w:w="1815" w:type="dxa"/>
             <w:tcBorders/>
           </w:tcPr>
           <w:p>
@@ -5106,7 +5061,7 @@
         </w:tc>
         <w:tc>
           <w:tcPr>
-            <w:tcW w:w="1819" w:type="dxa"/>
+            <w:tcW w:w="1817" w:type="dxa"/>
             <w:tcBorders/>
           </w:tcPr>
           <w:p>
@@ -5142,7 +5097,7 @@
         </w:rPr>
         <w:t>{d.otherParcels[i].owners:showEnd}{d.otherParcels[i].owners:len():</w:t>
       </w:r>
-      <w:bookmarkStart w:id="2" w:name="iflte-value-_Copy_1_Copy_1"/>
+      <w:bookmarkStart w:id="2" w:name="iflte-value-_Copy_1_Copy_1_Copy_1"/>
       <w:bookmarkEnd w:id="2"/>
       <w:r>
         <w:rPr>
@@ -5170,25 +5125,7 @@
           <w:bCs w:val="false"/>
           <w:color w:val="B85C00"/>
         </w:rPr>
-        <w:t>:and(.ownershipType):if</w:t>
-      </w:r>
-      <w:r>
-        <w:rPr>
-          <w:rFonts w:ascii="BC Sans" w:hAnsi="BC Sans"/>
-          <w:b w:val="false"/>
-          <w:bCs w:val="false"/>
-          <w:color w:val="B85C00"/>
-        </w:rPr>
-        <w:t>EQ</w:t>
-      </w:r>
-      <w:r>
-        <w:rPr>
-          <w:rFonts w:ascii="BC Sans" w:hAnsi="BC Sans"/>
-          <w:b w:val="false"/>
-          <w:bCs w:val="false"/>
-          <w:color w:val="B85C00"/>
-        </w:rPr>
-        <w:t>(</w:t>
+        <w:t>:and(.ownershipType):ifEQ(</w:t>
       </w:r>
       <w:r>
         <w:rPr>
@@ -5236,10 +5173,10 @@
         </w:tblCellMar>
       </w:tblPr>
       <w:tblGrid>
-        <w:gridCol w:w="1818"/>
-        <w:gridCol w:w="1818"/>
-        <w:gridCol w:w="1804"/>
-        <w:gridCol w:w="1818"/>
+        <w:gridCol w:w="1817"/>
+        <w:gridCol w:w="1819"/>
+        <w:gridCol w:w="1802"/>
+        <w:gridCol w:w="1819"/>
         <w:gridCol w:w="1818"/>
         <w:gridCol w:w="1815"/>
       </w:tblGrid>
@@ -5247,7 +5184,7 @@
         <w:trPr/>
         <w:tc>
           <w:tcPr>
-            <w:tcW w:w="1818" w:type="dxa"/>
+            <w:tcW w:w="1817" w:type="dxa"/>
             <w:tcBorders/>
           </w:tcPr>
           <w:p>
@@ -5272,7 +5209,7 @@
         </w:tc>
         <w:tc>
           <w:tcPr>
-            <w:tcW w:w="1818" w:type="dxa"/>
+            <w:tcW w:w="1819" w:type="dxa"/>
             <w:tcBorders/>
           </w:tcPr>
           <w:p>
@@ -5297,7 +5234,7 @@
         </w:tc>
         <w:tc>
           <w:tcPr>
-            <w:tcW w:w="1804" w:type="dxa"/>
+            <w:tcW w:w="1802" w:type="dxa"/>
             <w:tcBorders/>
           </w:tcPr>
           <w:p>
@@ -5322,7 +5259,7 @@
         </w:tc>
         <w:tc>
           <w:tcPr>
-            <w:tcW w:w="1818" w:type="dxa"/>
+            <w:tcW w:w="1819" w:type="dxa"/>
             <w:tcBorders/>
           </w:tcPr>
           <w:p>
@@ -5400,7 +5337,7 @@
         <w:trPr/>
         <w:tc>
           <w:tcPr>
-            <w:tcW w:w="10891" w:type="dxa"/>
+            <w:tcW w:w="10890" w:type="dxa"/>
             <w:gridSpan w:val="6"/>
             <w:tcBorders/>
           </w:tcPr>
@@ -5436,21 +5373,7 @@
           <w:rFonts w:ascii="BC Sans" w:hAnsi="BC Sans"/>
           <w:color w:val="B85C00"/>
         </w:rPr>
-        <w:t>{d.otherParcels[i].owners:</w:t>
-      </w:r>
-      <w:r>
-        <w:rPr>
-          <w:rFonts w:ascii="BC Sans" w:hAnsi="BC Sans"/>
-          <w:color w:val="B85C00"/>
-        </w:rPr>
-        <w:t>show</w:t>
-      </w:r>
-      <w:r>
-        <w:rPr>
-          <w:rFonts w:ascii="BC Sans" w:hAnsi="BC Sans"/>
-          <w:color w:val="B85C00"/>
-        </w:rPr>
-        <w:t>End} {d.otherParcels[i+1]}</w:t>
+        <w:t>{d.otherParcels[i].owners:showEnd} {d.otherParcels[i+1]}</w:t>
       </w:r>
     </w:p>
     <w:p>
@@ -7708,7 +7631,7 @@
       <w:rPr>
         <w:rFonts w:ascii="BC Sans" w:hAnsi="BC Sans"/>
       </w:rPr>
-      <w:t>1</w:t>
+      <w:t>8</w:t>
     </w:r>
     <w:r>
       <w:rPr>

</xml_diff>

<commit_message>
added civic address in pdf for other parcels (#665)
</commit_message>
<xml_diff>
--- a/services/templates/pdf/nfu-submission-template.docx
+++ b/services/templates/pdf/nfu-submission-template.docx
@@ -2112,10 +2112,10 @@
       </w:tblPr>
       <w:tblGrid>
         <w:gridCol w:w="1815"/>
-        <w:gridCol w:w="1814"/>
+        <w:gridCol w:w="1812"/>
         <w:gridCol w:w="3629"/>
         <w:gridCol w:w="1760"/>
-        <w:gridCol w:w="1873"/>
+        <w:gridCol w:w="1875"/>
       </w:tblGrid>
       <w:tr>
         <w:trPr/>
@@ -2146,7 +2146,7 @@
         </w:tc>
         <w:tc>
           <w:tcPr>
-            <w:tcW w:w="1814" w:type="dxa"/>
+            <w:tcW w:w="1812" w:type="dxa"/>
             <w:tcBorders/>
           </w:tcPr>
           <w:p>
@@ -2221,7 +2221,7 @@
         </w:tc>
         <w:tc>
           <w:tcPr>
-            <w:tcW w:w="1873" w:type="dxa"/>
+            <w:tcW w:w="1875" w:type="dxa"/>
             <w:tcBorders/>
           </w:tcPr>
           <w:p>
@@ -2270,7 +2270,7 @@
         </w:tc>
         <w:tc>
           <w:tcPr>
-            <w:tcW w:w="1814" w:type="dxa"/>
+            <w:tcW w:w="1812" w:type="dxa"/>
             <w:tcBorders/>
           </w:tcPr>
           <w:p>
@@ -2333,7 +2333,7 @@
         </w:tc>
         <w:tc>
           <w:tcPr>
-            <w:tcW w:w="1873" w:type="dxa"/>
+            <w:tcW w:w="1875" w:type="dxa"/>
             <w:tcBorders/>
           </w:tcPr>
           <w:p>
@@ -2378,7 +2378,7 @@
         </w:tc>
         <w:tc>
           <w:tcPr>
-            <w:tcW w:w="1814" w:type="dxa"/>
+            <w:tcW w:w="1812" w:type="dxa"/>
             <w:tcBorders/>
           </w:tcPr>
           <w:p>
@@ -2441,7 +2441,7 @@
         </w:tc>
         <w:tc>
           <w:tcPr>
-            <w:tcW w:w="1873" w:type="dxa"/>
+            <w:tcW w:w="1875" w:type="dxa"/>
             <w:tcBorders/>
           </w:tcPr>
           <w:p>
@@ -2475,14 +2475,7 @@
           <w:rFonts w:ascii="BC Sans" w:hAnsi="BC Sans"/>
           <w:color w:val="B85C00"/>
         </w:rPr>
-        <w:t>{d.parcels[i].owners:showEnd} {d.parcels[i].owners:len():</w:t>
-      </w:r>
-      <w:r>
-        <w:rPr>
-          <w:rFonts w:ascii="BC Sans" w:hAnsi="BC Sans"/>
-          <w:color w:val="B85C00"/>
-        </w:rPr>
-        <w:t>if</w:t>
+        <w:t>{d.parcels[i].owners:showEnd} {d.parcels[i].owners:len():if</w:t>
       </w:r>
       <w:r>
         <w:rPr>
@@ -2837,17 +2830,17 @@
         </w:tblCellMar>
       </w:tblPr>
       <w:tblGrid>
-        <w:gridCol w:w="1817"/>
+        <w:gridCol w:w="1815"/>
+        <w:gridCol w:w="1821"/>
+        <w:gridCol w:w="3620"/>
         <w:gridCol w:w="1819"/>
-        <w:gridCol w:w="3622"/>
-        <w:gridCol w:w="1818"/>
-        <w:gridCol w:w="1815"/>
+        <w:gridCol w:w="1816"/>
       </w:tblGrid>
       <w:tr>
         <w:trPr/>
         <w:tc>
           <w:tcPr>
-            <w:tcW w:w="1817" w:type="dxa"/>
+            <w:tcW w:w="1815" w:type="dxa"/>
             <w:tcBorders/>
           </w:tcPr>
           <w:p>
@@ -2872,6 +2865,56 @@
         </w:tc>
         <w:tc>
           <w:tcPr>
+            <w:tcW w:w="1821" w:type="dxa"/>
+            <w:tcBorders/>
+          </w:tcPr>
+          <w:p>
+            <w:pPr>
+              <w:pStyle w:val="TableContents"/>
+              <w:widowControl w:val="false"/>
+              <w:rPr>
+                <w:b/>
+                <w:b/>
+                <w:bCs/>
+              </w:rPr>
+            </w:pPr>
+            <w:r>
+              <w:rPr>
+                <w:rFonts w:ascii="BC Sans" w:hAnsi="BC Sans"/>
+                <w:b/>
+                <w:bCs/>
+              </w:rPr>
+              <w:t>Full Name</w:t>
+            </w:r>
+          </w:p>
+        </w:tc>
+        <w:tc>
+          <w:tcPr>
+            <w:tcW w:w="3620" w:type="dxa"/>
+            <w:tcBorders/>
+          </w:tcPr>
+          <w:p>
+            <w:pPr>
+              <w:pStyle w:val="TableContents"/>
+              <w:widowControl w:val="false"/>
+              <w:rPr>
+                <w:b/>
+                <w:b/>
+                <w:bCs/>
+              </w:rPr>
+            </w:pPr>
+            <w:r>
+              <w:rPr>
+                <w:rFonts w:ascii="BC Sans" w:hAnsi="BC Sans"/>
+                <w:b/>
+                <w:bCs/>
+              </w:rPr>
+              <w:t>Ministry/ Department</w:t>
+            </w:r>
+          </w:p>
+        </w:tc>
+        <w:tc>
+          <w:tcPr>
             <w:tcW w:w="1819" w:type="dxa"/>
             <w:tcBorders/>
           </w:tcPr>
@@ -2891,63 +2934,13 @@
                 <w:b/>
                 <w:bCs/>
               </w:rPr>
-              <w:t>Full Name</w:t>
-            </w:r>
-          </w:p>
-        </w:tc>
-        <w:tc>
-          <w:tcPr>
-            <w:tcW w:w="3622" w:type="dxa"/>
-            <w:tcBorders/>
-          </w:tcPr>
-          <w:p>
-            <w:pPr>
-              <w:pStyle w:val="TableContents"/>
-              <w:widowControl w:val="false"/>
-              <w:rPr>
-                <w:b/>
-                <w:b/>
-                <w:bCs/>
-              </w:rPr>
-            </w:pPr>
-            <w:r>
-              <w:rPr>
-                <w:rFonts w:ascii="BC Sans" w:hAnsi="BC Sans"/>
-                <w:b/>
-                <w:bCs/>
-              </w:rPr>
-              <w:t>Ministry/ Department</w:t>
-            </w:r>
-          </w:p>
-        </w:tc>
-        <w:tc>
-          <w:tcPr>
-            <w:tcW w:w="1818" w:type="dxa"/>
-            <w:tcBorders/>
-          </w:tcPr>
-          <w:p>
-            <w:pPr>
-              <w:pStyle w:val="TableContents"/>
-              <w:widowControl w:val="false"/>
-              <w:rPr>
-                <w:b/>
-                <w:b/>
-                <w:bCs/>
-              </w:rPr>
-            </w:pPr>
-            <w:r>
-              <w:rPr>
-                <w:rFonts w:ascii="BC Sans" w:hAnsi="BC Sans"/>
-                <w:b/>
-                <w:bCs/>
-              </w:rPr>
               <w:t>Phone</w:t>
             </w:r>
           </w:p>
         </w:tc>
         <w:tc>
           <w:tcPr>
-            <w:tcW w:w="1815" w:type="dxa"/>
+            <w:tcW w:w="1816" w:type="dxa"/>
             <w:tcBorders/>
           </w:tcPr>
           <w:p>
@@ -3699,6 +3692,53 @@
               <w:pStyle w:val="TableContents"/>
               <w:widowControl w:val="false"/>
               <w:rPr>
+                <w:rFonts w:ascii="BC Sans" w:hAnsi="BC Sans"/>
+              </w:rPr>
+            </w:pPr>
+            <w:r>
+              <w:rPr>
+                <w:rFonts w:ascii="BC Sans" w:hAnsi="BC Sans"/>
+                <w:b/>
+                <w:bCs/>
+              </w:rPr>
+              <w:t>Civic Address</w:t>
+            </w:r>
+          </w:p>
+        </w:tc>
+        <w:tc>
+          <w:tcPr>
+            <w:tcW w:w="7813" w:type="dxa"/>
+            <w:tcBorders/>
+          </w:tcPr>
+          <w:p>
+            <w:pPr>
+              <w:pStyle w:val="TableContents"/>
+              <w:widowControl w:val="false"/>
+              <w:rPr>
+                <w:rFonts w:ascii="BC Sans" w:hAnsi="BC Sans"/>
+              </w:rPr>
+            </w:pPr>
+            <w:r>
+              <w:rPr>
+                <w:rFonts w:ascii="BC Sans" w:hAnsi="BC Sans"/>
+              </w:rPr>
+              <w:t>{d.otherParcels[i].civicAddress:ifEM():show(.noData)}</w:t>
+            </w:r>
+          </w:p>
+        </w:tc>
+      </w:tr>
+      <w:tr>
+        <w:trPr/>
+        <w:tc>
+          <w:tcPr>
+            <w:tcW w:w="3077" w:type="dxa"/>
+            <w:tcBorders/>
+          </w:tcPr>
+          <w:p>
+            <w:pPr>
+              <w:pStyle w:val="TableContents"/>
+              <w:widowControl w:val="false"/>
+              <w:rPr>
                 <w:b/>
                 <w:b/>
                 <w:bCs/>
@@ -3797,29 +3837,7 @@
           <w:sz w:val="26"/>
           <w:szCs w:val="26"/>
         </w:rPr>
-        <w:t>{d.otherParcels[i].owners:len():ifGT(0):and(.ownershipType):ifN</w:t>
-      </w:r>
-      <w:r>
-        <w:rPr>
-          <w:rFonts w:ascii="BC Sans" w:hAnsi="BC Sans"/>
-          <w:b w:val="false"/>
-          <w:bCs w:val="false"/>
-          <w:color w:val="B85C00"/>
-          <w:sz w:val="26"/>
-          <w:szCs w:val="26"/>
-        </w:rPr>
-        <w:t>E</w:t>
-      </w:r>
-      <w:r>
-        <w:rPr>
-          <w:rFonts w:ascii="BC Sans" w:hAnsi="BC Sans"/>
-          <w:b w:val="false"/>
-          <w:bCs w:val="false"/>
-          <w:color w:val="B85C00"/>
-          <w:sz w:val="26"/>
-          <w:szCs w:val="26"/>
-        </w:rPr>
-        <w:t>(</w:t>
+        <w:t>{d.otherParcels[i].owners:len():ifGT(0):and(.ownershipType):ifNE(</w:t>
       </w:r>
       <w:r>
         <w:rPr>
@@ -3865,9 +3883,9 @@
         <w:gridCol w:w="1815"/>
         <w:gridCol w:w="1815"/>
         <w:gridCol w:w="1815"/>
-        <w:gridCol w:w="1814"/>
         <w:gridCol w:w="1813"/>
-        <w:gridCol w:w="1819"/>
+        <w:gridCol w:w="1815"/>
+        <w:gridCol w:w="1817"/>
       </w:tblGrid>
       <w:tr>
         <w:trPr/>
@@ -3948,7 +3966,7 @@
         </w:tc>
         <w:tc>
           <w:tcPr>
-            <w:tcW w:w="1814" w:type="dxa"/>
+            <w:tcW w:w="1813" w:type="dxa"/>
             <w:tcBorders/>
           </w:tcPr>
           <w:p>
@@ -3973,7 +3991,7 @@
         </w:tc>
         <w:tc>
           <w:tcPr>
-            <w:tcW w:w="1813" w:type="dxa"/>
+            <w:tcW w:w="1815" w:type="dxa"/>
             <w:tcBorders/>
           </w:tcPr>
           <w:p>
@@ -3998,7 +4016,7 @@
         </w:tc>
         <w:tc>
           <w:tcPr>
-            <w:tcW w:w="1819" w:type="dxa"/>
+            <w:tcW w:w="1817" w:type="dxa"/>
             <w:tcBorders/>
           </w:tcPr>
           <w:p>
@@ -4089,7 +4107,7 @@
         </w:tc>
         <w:tc>
           <w:tcPr>
-            <w:tcW w:w="1814" w:type="dxa"/>
+            <w:tcW w:w="1813" w:type="dxa"/>
             <w:tcBorders/>
           </w:tcPr>
           <w:p>
@@ -4110,7 +4128,7 @@
         </w:tc>
         <w:tc>
           <w:tcPr>
-            <w:tcW w:w="1813" w:type="dxa"/>
+            <w:tcW w:w="1815" w:type="dxa"/>
             <w:tcBorders/>
           </w:tcPr>
           <w:p>
@@ -4131,7 +4149,7 @@
         </w:tc>
         <w:tc>
           <w:tcPr>
-            <w:tcW w:w="1819" w:type="dxa"/>
+            <w:tcW w:w="1817" w:type="dxa"/>
             <w:tcBorders/>
           </w:tcPr>
           <w:p>
@@ -4218,7 +4236,7 @@
         </w:tc>
         <w:tc>
           <w:tcPr>
-            <w:tcW w:w="1814" w:type="dxa"/>
+            <w:tcW w:w="1813" w:type="dxa"/>
             <w:tcBorders/>
           </w:tcPr>
           <w:p>
@@ -4239,7 +4257,7 @@
         </w:tc>
         <w:tc>
           <w:tcPr>
-            <w:tcW w:w="1813" w:type="dxa"/>
+            <w:tcW w:w="1815" w:type="dxa"/>
             <w:tcBorders/>
           </w:tcPr>
           <w:p>
@@ -4260,7 +4278,7 @@
         </w:tc>
         <w:tc>
           <w:tcPr>
-            <w:tcW w:w="1819" w:type="dxa"/>
+            <w:tcW w:w="1817" w:type="dxa"/>
             <w:tcBorders/>
           </w:tcPr>
           <w:p>
@@ -4312,7 +4330,7 @@
         </w:rPr>
         <w:t>{d.otherParcels[i].owners:len()</w:t>
       </w:r>
-      <w:bookmarkStart w:id="1" w:name="iflte-value-_Copy_1"/>
+      <w:bookmarkStart w:id="1" w:name="iflte-value-_Copy_1_Copy_1"/>
       <w:bookmarkEnd w:id="1"/>
       <w:r>
         <w:rPr>
@@ -4395,9 +4413,9 @@
         </w:tblCellMar>
       </w:tblPr>
       <w:tblGrid>
-        <w:gridCol w:w="1818"/>
-        <w:gridCol w:w="1818"/>
-        <w:gridCol w:w="1920"/>
+        <w:gridCol w:w="1817"/>
+        <w:gridCol w:w="1819"/>
+        <w:gridCol w:w="1919"/>
         <w:gridCol w:w="1702"/>
         <w:gridCol w:w="1818"/>
         <w:gridCol w:w="1815"/>
@@ -4406,7 +4424,7 @@
         <w:trPr/>
         <w:tc>
           <w:tcPr>
-            <w:tcW w:w="1818" w:type="dxa"/>
+            <w:tcW w:w="1817" w:type="dxa"/>
             <w:tcBorders/>
           </w:tcPr>
           <w:p>
@@ -4431,7 +4449,7 @@
         </w:tc>
         <w:tc>
           <w:tcPr>
-            <w:tcW w:w="1818" w:type="dxa"/>
+            <w:tcW w:w="1819" w:type="dxa"/>
             <w:tcBorders/>
           </w:tcPr>
           <w:p>
@@ -4456,7 +4474,7 @@
         </w:tc>
         <w:tc>
           <w:tcPr>
-            <w:tcW w:w="1920" w:type="dxa"/>
+            <w:tcW w:w="1919" w:type="dxa"/>
             <w:tcBorders/>
           </w:tcPr>
           <w:p>
@@ -4559,7 +4577,7 @@
         <w:trPr/>
         <w:tc>
           <w:tcPr>
-            <w:tcW w:w="10891" w:type="dxa"/>
+            <w:tcW w:w="10890" w:type="dxa"/>
             <w:gridSpan w:val="6"/>
             <w:tcBorders/>
           </w:tcPr>
@@ -4595,28 +4613,7 @@
           <w:rFonts w:ascii="BC Sans" w:hAnsi="BC Sans"/>
           <w:color w:val="B85C00"/>
         </w:rPr>
-        <w:t>{d.otherParcels[i].owners:</w:t>
-      </w:r>
-      <w:r>
-        <w:rPr>
-          <w:rFonts w:ascii="BC Sans" w:hAnsi="BC Sans"/>
-          <w:color w:val="B85C00"/>
-        </w:rPr>
-        <w:t>show</w:t>
-      </w:r>
-      <w:r>
-        <w:rPr>
-          <w:rFonts w:ascii="BC Sans" w:hAnsi="BC Sans"/>
-          <w:color w:val="B85C00"/>
-        </w:rPr>
-        <w:t xml:space="preserve">End} </w:t>
-      </w:r>
-      <w:r>
-        <w:rPr>
-          <w:rFonts w:ascii="BC Sans" w:hAnsi="BC Sans"/>
-          <w:color w:val="B85C00"/>
-        </w:rPr>
-        <w:t>{</w:t>
+        <w:t>{d.otherParcels[i].owners:showEnd} {</w:t>
       </w:r>
       <w:r>
         <w:rPr>
@@ -4625,25 +4622,7 @@
           <w:bCs w:val="false"/>
           <w:color w:val="B85C00"/>
         </w:rPr>
-        <w:t>d.otherParcels[i].owners:len():ifGT(0):and(.ownershipType):if</w:t>
-      </w:r>
-      <w:r>
-        <w:rPr>
-          <w:rFonts w:ascii="BC Sans" w:hAnsi="BC Sans"/>
-          <w:b w:val="false"/>
-          <w:bCs w:val="false"/>
-          <w:color w:val="B85C00"/>
-        </w:rPr>
-        <w:t>EQ</w:t>
-      </w:r>
-      <w:r>
-        <w:rPr>
-          <w:rFonts w:ascii="BC Sans" w:hAnsi="BC Sans"/>
-          <w:b w:val="false"/>
-          <w:bCs w:val="false"/>
-          <w:color w:val="B85C00"/>
-        </w:rPr>
-        <w:t>(</w:t>
+        <w:t>d.otherParcels[i].owners:len():ifGT(0):and(.ownershipType):ifEQ(</w:t>
       </w:r>
       <w:r>
         <w:rPr>
@@ -4687,9 +4666,9 @@
         <w:gridCol w:w="1815"/>
         <w:gridCol w:w="1815"/>
         <w:gridCol w:w="1815"/>
-        <w:gridCol w:w="1814"/>
         <w:gridCol w:w="1813"/>
-        <w:gridCol w:w="1819"/>
+        <w:gridCol w:w="1815"/>
+        <w:gridCol w:w="1817"/>
       </w:tblGrid>
       <w:tr>
         <w:trPr/>
@@ -4770,7 +4749,7 @@
         </w:tc>
         <w:tc>
           <w:tcPr>
-            <w:tcW w:w="1814" w:type="dxa"/>
+            <w:tcW w:w="1813" w:type="dxa"/>
             <w:tcBorders/>
           </w:tcPr>
           <w:p>
@@ -4795,7 +4774,7 @@
         </w:tc>
         <w:tc>
           <w:tcPr>
-            <w:tcW w:w="1813" w:type="dxa"/>
+            <w:tcW w:w="1815" w:type="dxa"/>
             <w:tcBorders/>
           </w:tcPr>
           <w:p>
@@ -4820,7 +4799,7 @@
         </w:tc>
         <w:tc>
           <w:tcPr>
-            <w:tcW w:w="1819" w:type="dxa"/>
+            <w:tcW w:w="1817" w:type="dxa"/>
             <w:tcBorders/>
           </w:tcPr>
           <w:p>
@@ -4905,25 +4884,13 @@
               <w:rPr>
                 <w:rFonts w:ascii="BC Sans" w:hAnsi="BC Sans"/>
               </w:rPr>
-              <w:t>{d.otherParcels[i].owners[i].</w:t>
-            </w:r>
-            <w:r>
-              <w:rPr>
-                <w:rFonts w:ascii="BC Sans" w:hAnsi="BC Sans"/>
-              </w:rPr>
-              <w:t>organizationN</w:t>
-            </w:r>
-            <w:r>
-              <w:rPr>
-                <w:rFonts w:ascii="BC Sans" w:hAnsi="BC Sans"/>
-              </w:rPr>
-              <w:t>ame:ifEM():show(.noData)}</w:t>
-            </w:r>
-          </w:p>
-        </w:tc>
-        <w:tc>
-          <w:tcPr>
-            <w:tcW w:w="1814" w:type="dxa"/>
+              <w:t>{d.otherParcels[i].owners[i].organizationName:ifEM():show(.noData)}</w:t>
+            </w:r>
+          </w:p>
+        </w:tc>
+        <w:tc>
+          <w:tcPr>
+            <w:tcW w:w="1813" w:type="dxa"/>
             <w:tcBorders/>
           </w:tcPr>
           <w:p>
@@ -4944,7 +4911,7 @@
         </w:tc>
         <w:tc>
           <w:tcPr>
-            <w:tcW w:w="1813" w:type="dxa"/>
+            <w:tcW w:w="1815" w:type="dxa"/>
             <w:tcBorders/>
           </w:tcPr>
           <w:p>
@@ -4965,7 +4932,7 @@
         </w:tc>
         <w:tc>
           <w:tcPr>
-            <w:tcW w:w="1819" w:type="dxa"/>
+            <w:tcW w:w="1817" w:type="dxa"/>
             <w:tcBorders/>
           </w:tcPr>
           <w:p>
@@ -5046,25 +5013,13 @@
               <w:rPr>
                 <w:rFonts w:ascii="BC Sans" w:hAnsi="BC Sans"/>
               </w:rPr>
-              <w:t>{d.otherParcels[i].owners[i+1].</w:t>
-            </w:r>
-            <w:r>
-              <w:rPr>
-                <w:rFonts w:ascii="BC Sans" w:hAnsi="BC Sans"/>
-              </w:rPr>
-              <w:t>organizationN</w:t>
-            </w:r>
-            <w:r>
-              <w:rPr>
-                <w:rFonts w:ascii="BC Sans" w:hAnsi="BC Sans"/>
-              </w:rPr>
-              <w:t>ame:ifEM():show(.noData)}</w:t>
-            </w:r>
-          </w:p>
-        </w:tc>
-        <w:tc>
-          <w:tcPr>
-            <w:tcW w:w="1814" w:type="dxa"/>
+              <w:t>{d.otherParcels[i].owners[i+1].organizationName:ifEM():show(.noData)}</w:t>
+            </w:r>
+          </w:p>
+        </w:tc>
+        <w:tc>
+          <w:tcPr>
+            <w:tcW w:w="1813" w:type="dxa"/>
             <w:tcBorders/>
           </w:tcPr>
           <w:p>
@@ -5085,7 +5040,7 @@
         </w:tc>
         <w:tc>
           <w:tcPr>
-            <w:tcW w:w="1813" w:type="dxa"/>
+            <w:tcW w:w="1815" w:type="dxa"/>
             <w:tcBorders/>
           </w:tcPr>
           <w:p>
@@ -5106,7 +5061,7 @@
         </w:tc>
         <w:tc>
           <w:tcPr>
-            <w:tcW w:w="1819" w:type="dxa"/>
+            <w:tcW w:w="1817" w:type="dxa"/>
             <w:tcBorders/>
           </w:tcPr>
           <w:p>
@@ -5142,7 +5097,7 @@
         </w:rPr>
         <w:t>{d.otherParcels[i].owners:showEnd}{d.otherParcels[i].owners:len():</w:t>
       </w:r>
-      <w:bookmarkStart w:id="2" w:name="iflte-value-_Copy_1_Copy_1"/>
+      <w:bookmarkStart w:id="2" w:name="iflte-value-_Copy_1_Copy_1_Copy_1"/>
       <w:bookmarkEnd w:id="2"/>
       <w:r>
         <w:rPr>
@@ -5170,25 +5125,7 @@
           <w:bCs w:val="false"/>
           <w:color w:val="B85C00"/>
         </w:rPr>
-        <w:t>:and(.ownershipType):if</w:t>
-      </w:r>
-      <w:r>
-        <w:rPr>
-          <w:rFonts w:ascii="BC Sans" w:hAnsi="BC Sans"/>
-          <w:b w:val="false"/>
-          <w:bCs w:val="false"/>
-          <w:color w:val="B85C00"/>
-        </w:rPr>
-        <w:t>EQ</w:t>
-      </w:r>
-      <w:r>
-        <w:rPr>
-          <w:rFonts w:ascii="BC Sans" w:hAnsi="BC Sans"/>
-          <w:b w:val="false"/>
-          <w:bCs w:val="false"/>
-          <w:color w:val="B85C00"/>
-        </w:rPr>
-        <w:t>(</w:t>
+        <w:t>:and(.ownershipType):ifEQ(</w:t>
       </w:r>
       <w:r>
         <w:rPr>
@@ -5236,10 +5173,10 @@
         </w:tblCellMar>
       </w:tblPr>
       <w:tblGrid>
-        <w:gridCol w:w="1818"/>
-        <w:gridCol w:w="1818"/>
-        <w:gridCol w:w="1804"/>
-        <w:gridCol w:w="1818"/>
+        <w:gridCol w:w="1817"/>
+        <w:gridCol w:w="1819"/>
+        <w:gridCol w:w="1802"/>
+        <w:gridCol w:w="1819"/>
         <w:gridCol w:w="1818"/>
         <w:gridCol w:w="1815"/>
       </w:tblGrid>
@@ -5247,7 +5184,7 @@
         <w:trPr/>
         <w:tc>
           <w:tcPr>
-            <w:tcW w:w="1818" w:type="dxa"/>
+            <w:tcW w:w="1817" w:type="dxa"/>
             <w:tcBorders/>
           </w:tcPr>
           <w:p>
@@ -5272,7 +5209,7 @@
         </w:tc>
         <w:tc>
           <w:tcPr>
-            <w:tcW w:w="1818" w:type="dxa"/>
+            <w:tcW w:w="1819" w:type="dxa"/>
             <w:tcBorders/>
           </w:tcPr>
           <w:p>
@@ -5297,7 +5234,7 @@
         </w:tc>
         <w:tc>
           <w:tcPr>
-            <w:tcW w:w="1804" w:type="dxa"/>
+            <w:tcW w:w="1802" w:type="dxa"/>
             <w:tcBorders/>
           </w:tcPr>
           <w:p>
@@ -5322,7 +5259,7 @@
         </w:tc>
         <w:tc>
           <w:tcPr>
-            <w:tcW w:w="1818" w:type="dxa"/>
+            <w:tcW w:w="1819" w:type="dxa"/>
             <w:tcBorders/>
           </w:tcPr>
           <w:p>
@@ -5400,7 +5337,7 @@
         <w:trPr/>
         <w:tc>
           <w:tcPr>
-            <w:tcW w:w="10891" w:type="dxa"/>
+            <w:tcW w:w="10890" w:type="dxa"/>
             <w:gridSpan w:val="6"/>
             <w:tcBorders/>
           </w:tcPr>
@@ -5436,21 +5373,7 @@
           <w:rFonts w:ascii="BC Sans" w:hAnsi="BC Sans"/>
           <w:color w:val="B85C00"/>
         </w:rPr>
-        <w:t>{d.otherParcels[i].owners:</w:t>
-      </w:r>
-      <w:r>
-        <w:rPr>
-          <w:rFonts w:ascii="BC Sans" w:hAnsi="BC Sans"/>
-          <w:color w:val="B85C00"/>
-        </w:rPr>
-        <w:t>show</w:t>
-      </w:r>
-      <w:r>
-        <w:rPr>
-          <w:rFonts w:ascii="BC Sans" w:hAnsi="BC Sans"/>
-          <w:color w:val="B85C00"/>
-        </w:rPr>
-        <w:t>End} {d.otherParcels[i+1]}</w:t>
+        <w:t>{d.otherParcels[i].owners:showEnd} {d.otherParcels[i+1]}</w:t>
       </w:r>
     </w:p>
     <w:p>
@@ -7708,7 +7631,7 @@
       <w:rPr>
         <w:rFonts w:ascii="BC Sans" w:hAnsi="BC Sans"/>
       </w:rPr>
-      <w:t>1</w:t>
+      <w:t>8</w:t>
     </w:r>
     <w:r>
       <w:rPr>

</xml_diff>

<commit_message>
Update NFU Submission Template
* More bug fixes!
* Flatten primary contact to keep the template simpler
</commit_message>
<xml_diff>
--- a/services/templates/pdf/nfu-submission-template.docx
+++ b/services/templates/pdf/nfu-submission-template.docx
@@ -24,7 +24,7 @@
             <wp:positionV relativeFrom="paragraph">
               <wp:posOffset>635</wp:posOffset>
             </wp:positionV>
-            <wp:extent cx="2119630" cy="1389380"/>
+            <wp:extent cx="1828165" cy="1198245"/>
             <wp:effectExtent l="0" t="0" r="0" b="0"/>
             <wp:wrapSquare wrapText="largest"/>
             <wp:docPr id="1" name="Image1" descr=""/>
@@ -49,7 +49,7 @@
                   <pic:spPr bwMode="auto">
                     <a:xfrm>
                       <a:off x="0" y="0"/>
-                      <a:ext cx="2119630" cy="1389380"/>
+                      <a:ext cx="1828165" cy="1198245"/>
                     </a:xfrm>
                     <a:prstGeom prst="rect">
                       <a:avLst/>
@@ -159,26 +159,13 @@
         <w:jc w:val="left"/>
         <w:rPr>
           <w:rFonts w:ascii="BC Sans" w:hAnsi="BC Sans"/>
-        </w:rPr>
-      </w:pPr>
-      <w:r>
-        <w:rPr>
-          <w:rFonts w:ascii="BC Sans" w:hAnsi="BC Sans"/>
-        </w:rPr>
-      </w:r>
-    </w:p>
-    <w:p>
-      <w:pPr>
-        <w:pStyle w:val="Normal"/>
-        <w:bidi w:val="0"/>
-        <w:jc w:val="left"/>
-        <w:rPr>
-          <w:rFonts w:ascii="BC Sans" w:hAnsi="BC Sans"/>
-        </w:rPr>
-      </w:pPr>
-      <w:r>
-        <w:rPr>
-          <w:rFonts w:ascii="BC Sans" w:hAnsi="BC Sans"/>
+          <w:u w:val="double"/>
+        </w:rPr>
+      </w:pPr>
+      <w:r>
+        <w:rPr>
+          <w:rFonts w:ascii="BC Sans" w:hAnsi="BC Sans"/>
+          <w:u w:val="double"/>
         </w:rPr>
       </w:r>
     </w:p>
@@ -1201,17 +1188,17 @@
         </w:tblCellMar>
       </w:tblPr>
       <w:tblGrid>
-        <w:gridCol w:w="3068"/>
-        <w:gridCol w:w="2547"/>
-        <w:gridCol w:w="1643"/>
-        <w:gridCol w:w="1815"/>
+        <w:gridCol w:w="3067"/>
+        <w:gridCol w:w="2548"/>
+        <w:gridCol w:w="1642"/>
+        <w:gridCol w:w="1816"/>
         <w:gridCol w:w="1818"/>
       </w:tblGrid>
       <w:tr>
         <w:trPr/>
         <w:tc>
           <w:tcPr>
-            <w:tcW w:w="3068" w:type="dxa"/>
+            <w:tcW w:w="3067" w:type="dxa"/>
             <w:tcBorders/>
           </w:tcPr>
           <w:p>
@@ -1238,7 +1225,7 @@
         </w:tc>
         <w:tc>
           <w:tcPr>
-            <w:tcW w:w="2547" w:type="dxa"/>
+            <w:tcW w:w="2548" w:type="dxa"/>
             <w:tcBorders/>
           </w:tcPr>
           <w:p>
@@ -1265,7 +1252,7 @@
         </w:tc>
         <w:tc>
           <w:tcPr>
-            <w:tcW w:w="1643" w:type="dxa"/>
+            <w:tcW w:w="1642" w:type="dxa"/>
             <w:tcBorders/>
           </w:tcPr>
           <w:p>
@@ -1292,7 +1279,7 @@
         </w:tc>
         <w:tc>
           <w:tcPr>
-            <w:tcW w:w="1815" w:type="dxa"/>
+            <w:tcW w:w="1816" w:type="dxa"/>
             <w:tcBorders/>
           </w:tcPr>
           <w:p>
@@ -1349,7 +1336,7 @@
         <w:trPr/>
         <w:tc>
           <w:tcPr>
-            <w:tcW w:w="3068" w:type="dxa"/>
+            <w:tcW w:w="3067" w:type="dxa"/>
             <w:tcBorders/>
           </w:tcPr>
           <w:p>
@@ -1374,7 +1361,7 @@
         </w:tc>
         <w:tc>
           <w:tcPr>
-            <w:tcW w:w="2547" w:type="dxa"/>
+            <w:tcW w:w="2548" w:type="dxa"/>
             <w:tcBorders/>
           </w:tcPr>
           <w:p>
@@ -1399,7 +1386,7 @@
         </w:tc>
         <w:tc>
           <w:tcPr>
-            <w:tcW w:w="1643" w:type="dxa"/>
+            <w:tcW w:w="1642" w:type="dxa"/>
             <w:tcBorders/>
           </w:tcPr>
           <w:p>
@@ -1424,7 +1411,7 @@
         </w:tc>
         <w:tc>
           <w:tcPr>
-            <w:tcW w:w="1815" w:type="dxa"/>
+            <w:tcW w:w="1816" w:type="dxa"/>
             <w:tcBorders/>
           </w:tcPr>
           <w:p>
@@ -1468,23 +1455,7 @@
                 <w:sz w:val="20"/>
                 <w:szCs w:val="20"/>
               </w:rPr>
-              <w:t>{d.parcels[i].owners[i].corporateSummary:ifEM():show(</w:t>
-            </w:r>
-            <w:r>
-              <w:rPr>
-                <w:rFonts w:ascii="BC Sans" w:hAnsi="BC Sans"/>
-                <w:sz w:val="20"/>
-                <w:szCs w:val="20"/>
-              </w:rPr>
-              <w:t>Not Applicable</w:t>
-            </w:r>
-            <w:r>
-              <w:rPr>
-                <w:rFonts w:ascii="BC Sans" w:hAnsi="BC Sans"/>
-                <w:sz w:val="20"/>
-                <w:szCs w:val="20"/>
-              </w:rPr>
-              <w:t>)}</w:t>
+              <w:t>{d.parcels[i].owners[i].corporateSummary:ifEM():show(Not Applicable)}</w:t>
             </w:r>
           </w:p>
         </w:tc>
@@ -1493,7 +1464,7 @@
         <w:trPr/>
         <w:tc>
           <w:tcPr>
-            <w:tcW w:w="3068" w:type="dxa"/>
+            <w:tcW w:w="3067" w:type="dxa"/>
             <w:tcBorders/>
           </w:tcPr>
           <w:p>
@@ -1518,7 +1489,7 @@
         </w:tc>
         <w:tc>
           <w:tcPr>
-            <w:tcW w:w="2547" w:type="dxa"/>
+            <w:tcW w:w="2548" w:type="dxa"/>
             <w:tcBorders/>
           </w:tcPr>
           <w:p>
@@ -1543,7 +1514,7 @@
         </w:tc>
         <w:tc>
           <w:tcPr>
-            <w:tcW w:w="1643" w:type="dxa"/>
+            <w:tcW w:w="1642" w:type="dxa"/>
             <w:tcBorders/>
           </w:tcPr>
           <w:p>
@@ -1568,7 +1539,7 @@
         </w:tc>
         <w:tc>
           <w:tcPr>
-            <w:tcW w:w="1815" w:type="dxa"/>
+            <w:tcW w:w="1816" w:type="dxa"/>
             <w:tcBorders/>
           </w:tcPr>
           <w:p>
@@ -1612,23 +1583,7 @@
                 <w:sz w:val="20"/>
                 <w:szCs w:val="20"/>
               </w:rPr>
-              <w:t>{d.parcels[i].owners[i+1].corporateSummary:ifEM():show(</w:t>
-            </w:r>
-            <w:r>
-              <w:rPr>
-                <w:rFonts w:ascii="BC Sans" w:hAnsi="BC Sans"/>
-                <w:sz w:val="20"/>
-                <w:szCs w:val="20"/>
-              </w:rPr>
-              <w:t>Not Applicable</w:t>
-            </w:r>
-            <w:r>
-              <w:rPr>
-                <w:rFonts w:ascii="BC Sans" w:hAnsi="BC Sans"/>
-                <w:sz w:val="20"/>
-                <w:szCs w:val="20"/>
-              </w:rPr>
-              <w:t>)}</w:t>
+              <w:t>{d.parcels[i].owners[i+1].corporateSummary:ifEM():show(Not Applicable)}</w:t>
             </w:r>
           </w:p>
         </w:tc>
@@ -2183,10 +2138,21 @@
           <w:b/>
           <w:bCs/>
           <w:color w:val="000000"/>
+          <w:sz w:val="20"/>
+          <w:szCs w:val="20"/>
+        </w:rPr>
+        <w:t>Government Parcel Contact</w:t>
+      </w:r>
+      <w:r>
+        <w:rPr>
+          <w:rFonts w:ascii="BC Sans" w:hAnsi="BC Sans"/>
+          <w:b/>
+          <w:bCs/>
+          <w:color w:val="000000"/>
           <w:sz w:val="24"/>
           <w:szCs w:val="24"/>
         </w:rPr>
-        <w:t xml:space="preserve">Government Parcel Contact </w:t>
+        <w:t xml:space="preserve"> </w:t>
       </w:r>
       <w:r>
         <w:rPr>
@@ -2209,13 +2175,7 @@
         <w:rPr>
           <w:color w:val="B85C00"/>
         </w:rPr>
-        <w:t>(0):</w:t>
-      </w:r>
-      <w:r>
-        <w:rPr>
-          <w:color w:val="B85C00"/>
-        </w:rPr>
-        <w:t>showBegin}</w:t>
+        <w:t>(0):showBegin}</w:t>
       </w:r>
     </w:p>
     <w:tbl>
@@ -2403,6 +2363,14 @@
               </w:rPr>
               <w:t>{d.parcels[i].owners[i].organizationName}</w:t>
             </w:r>
+            <w:r>
+              <w:rPr>
+                <w:rFonts w:ascii="BC Sans" w:hAnsi="BC Sans"/>
+                <w:sz w:val="20"/>
+                <w:szCs w:val="20"/>
+              </w:rPr>
+              <w:t>f</w:t>
+            </w:r>
           </w:p>
         </w:tc>
       </w:tr>
@@ -2622,18 +2590,7 @@
           <w:sz w:val="20"/>
           <w:szCs w:val="20"/>
         </w:rPr>
-        <w:t>(0):</w:t>
-      </w:r>
-      <w:r>
-        <w:rPr>
-          <w:rFonts w:ascii="BC Sans" w:hAnsi="BC Sans"/>
-          <w:b w:val="false"/>
-          <w:bCs w:val="false"/>
-          <w:color w:val="B85C00"/>
-          <w:sz w:val="20"/>
-          <w:szCs w:val="20"/>
-        </w:rPr>
-        <w:t>showEnd} {d.parcels[i].owners:len():if</w:t>
+        <w:t>(0):showEnd} {d.parcels[i].owners:len():if</w:t>
       </w:r>
       <w:r>
         <w:rPr>
@@ -2707,18 +2664,7 @@
           <w:sz w:val="20"/>
           <w:szCs w:val="20"/>
         </w:rPr>
-        <w:t xml:space="preserve">(0):showEnd}  </w:t>
-      </w:r>
-      <w:r>
-        <w:rPr>
-          <w:rFonts w:ascii="BC Sans" w:hAnsi="BC Sans"/>
-          <w:b w:val="false"/>
-          <w:bCs w:val="false"/>
-          <w:color w:val="B85C00"/>
-          <w:sz w:val="20"/>
-          <w:szCs w:val="20"/>
-        </w:rPr>
-        <w:t>{d.parcels[i].ownershipType:ifEQ(</w:t>
+        <w:t>(0):showEnd}  {d.parcels[i].ownershipType:ifEQ(</w:t>
       </w:r>
       <w:r>
         <w:rPr>
@@ -2839,17 +2785,17 @@
         </w:tblCellMar>
       </w:tblPr>
       <w:tblGrid>
-        <w:gridCol w:w="2675"/>
+        <w:gridCol w:w="2674"/>
         <w:gridCol w:w="2494"/>
         <w:gridCol w:w="2088"/>
         <w:gridCol w:w="1819"/>
-        <w:gridCol w:w="1815"/>
+        <w:gridCol w:w="1816"/>
       </w:tblGrid>
       <w:tr>
         <w:trPr/>
         <w:tc>
           <w:tcPr>
-            <w:tcW w:w="2675" w:type="dxa"/>
+            <w:tcW w:w="2674" w:type="dxa"/>
             <w:tcBorders/>
           </w:tcPr>
           <w:p>
@@ -2957,7 +2903,7 @@
         </w:tc>
         <w:tc>
           <w:tcPr>
-            <w:tcW w:w="1815" w:type="dxa"/>
+            <w:tcW w:w="1816" w:type="dxa"/>
             <w:tcBorders/>
           </w:tcPr>
           <w:p>
@@ -3131,6 +3077,68 @@
           </w:p>
         </w:tc>
       </w:tr>
+    </w:tbl>
+    <w:p>
+      <w:pPr>
+        <w:pStyle w:val="TableContents"/>
+        <w:widowControl w:val="false"/>
+        <w:rPr>
+          <w:rFonts w:ascii="BC Sans" w:hAnsi="BC Sans"/>
+          <w:sz w:val="20"/>
+          <w:szCs w:val="20"/>
+        </w:rPr>
+      </w:pPr>
+      <w:r>
+        <w:rPr>
+          <w:rFonts w:ascii="BC Sans" w:hAnsi="BC Sans"/>
+          <w:b w:val="false"/>
+          <w:bCs w:val="false"/>
+          <w:color w:val="B85C00"/>
+          <w:sz w:val="20"/>
+          <w:szCs w:val="20"/>
+        </w:rPr>
+        <w:t>{d.hasOtherParcelsInCommunity:if</w:t>
+      </w:r>
+      <w:r>
+        <w:rPr>
+          <w:rFonts w:ascii="BC Sans" w:hAnsi="BC Sans"/>
+          <w:b w:val="false"/>
+          <w:bCs w:val="false"/>
+          <w:color w:val="B85C00"/>
+          <w:sz w:val="20"/>
+          <w:szCs w:val="20"/>
+        </w:rPr>
+        <w:t>EQ</w:t>
+      </w:r>
+      <w:r>
+        <w:rPr>
+          <w:rFonts w:ascii="BC Sans" w:hAnsi="BC Sans"/>
+          <w:b w:val="false"/>
+          <w:bCs w:val="false"/>
+          <w:color w:val="B85C00"/>
+          <w:sz w:val="20"/>
+          <w:szCs w:val="20"/>
+        </w:rPr>
+        <w:t>(true):showBegin}</w:t>
+      </w:r>
+    </w:p>
+    <w:tbl>
+      <w:tblPr>
+        <w:tblW w:w="5000" w:type="pct"/>
+        <w:jc w:val="left"/>
+        <w:tblInd w:w="0" w:type="dxa"/>
+        <w:tblLayout w:type="fixed"/>
+        <w:tblCellMar>
+          <w:top w:w="55" w:type="dxa"/>
+          <w:left w:w="55" w:type="dxa"/>
+          <w:bottom w:w="55" w:type="dxa"/>
+          <w:right w:w="55" w:type="dxa"/>
+        </w:tblCellMar>
+      </w:tblPr>
+      <w:tblGrid>
+        <w:gridCol w:w="3627"/>
+        <w:gridCol w:w="7264"/>
+      </w:tblGrid>
       <w:tr>
         <w:trPr/>
         <w:tc>
@@ -3163,7 +3171,7 @@
         </w:tc>
         <w:tc>
           <w:tcPr>
-            <w:tcW w:w="7263" w:type="dxa"/>
+            <w:tcW w:w="7264" w:type="dxa"/>
             <w:tcBorders/>
           </w:tcPr>
           <w:p>
@@ -3198,7 +3206,8 @@
         </w:numPr>
         <w:ind w:left="0" w:hanging="0"/>
         <w:rPr>
-          <w:rFonts w:ascii="BC Sans" w:hAnsi="BC Sans"/>
+          <w:b/>
+          <w:bCs/>
           <w:sz w:val="28"/>
           <w:szCs w:val="28"/>
         </w:rPr>
@@ -3206,6 +3215,63 @@
       <w:r>
         <w:rPr>
           <w:rFonts w:ascii="BC Sans" w:hAnsi="BC Sans"/>
+          <w:b/>
+          <w:bCs/>
+          <w:color w:val="B85C00"/>
+          <w:sz w:val="28"/>
+          <w:szCs w:val="28"/>
+        </w:rPr>
+        <w:t>{d.hasOtherParcelsInCommunity:if</w:t>
+      </w:r>
+      <w:r>
+        <w:rPr>
+          <w:rFonts w:ascii="BC Sans" w:hAnsi="BC Sans"/>
+          <w:b/>
+          <w:bCs/>
+          <w:color w:val="B85C00"/>
+          <w:sz w:val="28"/>
+          <w:szCs w:val="28"/>
+        </w:rPr>
+        <w:t>EQ</w:t>
+      </w:r>
+      <w:r>
+        <w:rPr>
+          <w:rFonts w:ascii="BC Sans" w:hAnsi="BC Sans"/>
+          <w:b/>
+          <w:bCs/>
+          <w:color w:val="B85C00"/>
+          <w:sz w:val="28"/>
+          <w:szCs w:val="28"/>
+        </w:rPr>
+        <w:t>(true):</w:t>
+      </w:r>
+      <w:r>
+        <w:rPr>
+          <w:rFonts w:ascii="BC Sans" w:hAnsi="BC Sans"/>
+          <w:b/>
+          <w:bCs/>
+          <w:color w:val="B85C00"/>
+          <w:sz w:val="28"/>
+          <w:szCs w:val="28"/>
+        </w:rPr>
+        <w:t>showEnd</w:t>
+      </w:r>
+      <w:r>
+        <w:rPr>
+          <w:rFonts w:ascii="BC Sans" w:hAnsi="BC Sans"/>
+          <w:b/>
+          <w:bCs/>
+          <w:color w:val="B85C00"/>
+          <w:sz w:val="28"/>
+          <w:szCs w:val="28"/>
+        </w:rPr>
+        <w:t xml:space="preserve">} </w:t>
+      </w:r>
+      <w:r>
+        <w:rPr>
+          <w:rFonts w:ascii="BC Sans" w:hAnsi="BC Sans"/>
+          <w:b/>
+          <w:bCs/>
           <w:sz w:val="28"/>
           <w:szCs w:val="28"/>
         </w:rPr>
@@ -3399,7 +3465,15 @@
                 <w:sz w:val="20"/>
                 <w:szCs w:val="20"/>
               </w:rPr>
-              <w:t>{d.primaryContact.firstName:ifEM():show(.noData)}</w:t>
+              <w:t>{d.primaryContactFirstName:</w:t>
+            </w:r>
+            <w:r>
+              <w:rPr>
+                <w:rFonts w:ascii="BC Sans" w:hAnsi="BC Sans"/>
+                <w:sz w:val="20"/>
+                <w:szCs w:val="20"/>
+              </w:rPr>
+              <w:t>ifEM():show(.noData)}</w:t>
             </w:r>
           </w:p>
         </w:tc>
@@ -3456,7 +3530,23 @@
                 <w:sz w:val="20"/>
                 <w:szCs w:val="20"/>
               </w:rPr>
-              <w:t>{d.primaryContact.lastName:ifEM():show(.noData)}</w:t>
+              <w:t>{d.primaryContact</w:t>
+            </w:r>
+            <w:r>
+              <w:rPr>
+                <w:rFonts w:ascii="BC Sans" w:hAnsi="BC Sans"/>
+                <w:sz w:val="20"/>
+                <w:szCs w:val="20"/>
+              </w:rPr>
+              <w:t>LastName</w:t>
+            </w:r>
+            <w:r>
+              <w:rPr>
+                <w:rFonts w:ascii="BC Sans" w:hAnsi="BC Sans"/>
+                <w:sz w:val="20"/>
+                <w:szCs w:val="20"/>
+              </w:rPr>
+              <w:t>:ifEM():show(.noData)}</w:t>
             </w:r>
           </w:p>
         </w:tc>
@@ -3513,7 +3603,23 @@
                 <w:sz w:val="20"/>
                 <w:szCs w:val="20"/>
               </w:rPr>
-              <w:t>{d.primaryContact.organizationName:ifEM():show(.noData)}</w:t>
+              <w:t>{d.primaryContact</w:t>
+            </w:r>
+            <w:r>
+              <w:rPr>
+                <w:rFonts w:ascii="BC Sans" w:hAnsi="BC Sans"/>
+                <w:sz w:val="20"/>
+                <w:szCs w:val="20"/>
+              </w:rPr>
+              <w:t>OrganizationName</w:t>
+            </w:r>
+            <w:r>
+              <w:rPr>
+                <w:rFonts w:ascii="BC Sans" w:hAnsi="BC Sans"/>
+                <w:sz w:val="20"/>
+                <w:szCs w:val="20"/>
+              </w:rPr>
+              <w:t>:ifEM():show(.noData)}</w:t>
             </w:r>
           </w:p>
         </w:tc>
@@ -3570,7 +3676,23 @@
                 <w:sz w:val="20"/>
                 <w:szCs w:val="20"/>
               </w:rPr>
-              <w:t>{d.primaryContact.phoneNumber:ifEM():show(.noData)}</w:t>
+              <w:t>{d.primaryContact</w:t>
+            </w:r>
+            <w:r>
+              <w:rPr>
+                <w:rFonts w:ascii="BC Sans" w:hAnsi="BC Sans"/>
+                <w:sz w:val="20"/>
+                <w:szCs w:val="20"/>
+              </w:rPr>
+              <w:t>P</w:t>
+            </w:r>
+            <w:r>
+              <w:rPr>
+                <w:rFonts w:ascii="BC Sans" w:hAnsi="BC Sans"/>
+                <w:sz w:val="20"/>
+                <w:szCs w:val="20"/>
+              </w:rPr>
+              <w:t>honeNumber:ifEM():show(.noData)}</w:t>
             </w:r>
           </w:p>
         </w:tc>
@@ -3627,7 +3749,23 @@
                 <w:sz w:val="20"/>
                 <w:szCs w:val="20"/>
               </w:rPr>
-              <w:t>{d.primaryContact.email:ifEM():show(.noData)}</w:t>
+              <w:t>{d.primaryContact</w:t>
+            </w:r>
+            <w:r>
+              <w:rPr>
+                <w:rFonts w:ascii="BC Sans" w:hAnsi="BC Sans"/>
+                <w:sz w:val="20"/>
+                <w:szCs w:val="20"/>
+              </w:rPr>
+              <w:t>E</w:t>
+            </w:r>
+            <w:r>
+              <w:rPr>
+                <w:rFonts w:ascii="BC Sans" w:hAnsi="BC Sans"/>
+                <w:sz w:val="20"/>
+                <w:szCs w:val="20"/>
+              </w:rPr>
+              <w:t>mail:ifEM():show(.noData)}</w:t>
             </w:r>
           </w:p>
         </w:tc>
@@ -4121,15 +4259,15 @@
         </w:tblCellMar>
       </w:tblPr>
       <w:tblGrid>
-        <w:gridCol w:w="3627"/>
+        <w:gridCol w:w="3626"/>
         <w:gridCol w:w="2676"/>
-        <w:gridCol w:w="4588"/>
+        <w:gridCol w:w="4589"/>
       </w:tblGrid>
       <w:tr>
         <w:trPr/>
         <w:tc>
           <w:tcPr>
-            <w:tcW w:w="3627" w:type="dxa"/>
+            <w:tcW w:w="3626" w:type="dxa"/>
             <w:tcBorders/>
           </w:tcPr>
           <w:p>
@@ -4182,7 +4320,7 @@
         </w:tc>
         <w:tc>
           <w:tcPr>
-            <w:tcW w:w="4588" w:type="dxa"/>
+            <w:tcW w:w="4589" w:type="dxa"/>
             <w:tcBorders/>
           </w:tcPr>
           <w:p>
@@ -4213,7 +4351,7 @@
         <w:trPr/>
         <w:tc>
           <w:tcPr>
-            <w:tcW w:w="3627" w:type="dxa"/>
+            <w:tcW w:w="3626" w:type="dxa"/>
             <w:tcBorders/>
           </w:tcPr>
           <w:p>
@@ -4267,7 +4405,7 @@
         </w:tc>
         <w:tc>
           <w:tcPr>
-            <w:tcW w:w="4588" w:type="dxa"/>
+            <w:tcW w:w="4589" w:type="dxa"/>
             <w:tcBorders/>
           </w:tcPr>
           <w:p>
@@ -4296,7 +4434,7 @@
         <w:trPr/>
         <w:tc>
           <w:tcPr>
-            <w:tcW w:w="3627" w:type="dxa"/>
+            <w:tcW w:w="3626" w:type="dxa"/>
             <w:tcBorders/>
           </w:tcPr>
           <w:p>
@@ -4350,7 +4488,7 @@
         </w:tc>
         <w:tc>
           <w:tcPr>
-            <w:tcW w:w="4588" w:type="dxa"/>
+            <w:tcW w:w="4589" w:type="dxa"/>
             <w:tcBorders/>
           </w:tcPr>
           <w:p>
@@ -4379,7 +4517,7 @@
         <w:trPr/>
         <w:tc>
           <w:tcPr>
-            <w:tcW w:w="3627" w:type="dxa"/>
+            <w:tcW w:w="3626" w:type="dxa"/>
             <w:tcBorders/>
           </w:tcPr>
           <w:p>
@@ -4433,7 +4571,7 @@
         </w:tc>
         <w:tc>
           <w:tcPr>
-            <w:tcW w:w="4588" w:type="dxa"/>
+            <w:tcW w:w="4589" w:type="dxa"/>
             <w:tcBorders/>
           </w:tcPr>
           <w:p>
@@ -4462,7 +4600,7 @@
         <w:trPr/>
         <w:tc>
           <w:tcPr>
-            <w:tcW w:w="3627" w:type="dxa"/>
+            <w:tcW w:w="3626" w:type="dxa"/>
             <w:tcBorders/>
           </w:tcPr>
           <w:p>
@@ -4516,7 +4654,7 @@
         </w:tc>
         <w:tc>
           <w:tcPr>
-            <w:tcW w:w="4588" w:type="dxa"/>
+            <w:tcW w:w="4589" w:type="dxa"/>
             <w:tcBorders/>
           </w:tcPr>
           <w:p>
@@ -5941,7 +6079,7 @@
         <w:szCs w:val="20"/>
         <w:rFonts w:ascii="BC Sans" w:hAnsi="BC Sans"/>
       </w:rPr>
-      <w:t>3</w:t>
+      <w:t>5</w:t>
     </w:r>
     <w:r>
       <w:rPr>

</xml_diff>

<commit_message>
More NFU PDF Fixes
* Show not applicable for missing corporate summary
</commit_message>
<xml_diff>
--- a/services/templates/pdf/nfu-submission-template.docx
+++ b/services/templates/pdf/nfu-submission-template.docx
@@ -1188,17 +1188,17 @@
         </w:tblCellMar>
       </w:tblPr>
       <w:tblGrid>
-        <w:gridCol w:w="3067"/>
-        <w:gridCol w:w="2548"/>
-        <w:gridCol w:w="1642"/>
-        <w:gridCol w:w="1816"/>
+        <w:gridCol w:w="3065"/>
+        <w:gridCol w:w="2550"/>
+        <w:gridCol w:w="1640"/>
+        <w:gridCol w:w="1818"/>
         <w:gridCol w:w="1818"/>
       </w:tblGrid>
       <w:tr>
         <w:trPr/>
         <w:tc>
           <w:tcPr>
-            <w:tcW w:w="3067" w:type="dxa"/>
+            <w:tcW w:w="3065" w:type="dxa"/>
             <w:tcBorders/>
           </w:tcPr>
           <w:p>
@@ -1225,7 +1225,7 @@
         </w:tc>
         <w:tc>
           <w:tcPr>
-            <w:tcW w:w="2548" w:type="dxa"/>
+            <w:tcW w:w="2550" w:type="dxa"/>
             <w:tcBorders/>
           </w:tcPr>
           <w:p>
@@ -1252,7 +1252,7 @@
         </w:tc>
         <w:tc>
           <w:tcPr>
-            <w:tcW w:w="1642" w:type="dxa"/>
+            <w:tcW w:w="1640" w:type="dxa"/>
             <w:tcBorders/>
           </w:tcPr>
           <w:p>
@@ -1279,7 +1279,7 @@
         </w:tc>
         <w:tc>
           <w:tcPr>
-            <w:tcW w:w="1816" w:type="dxa"/>
+            <w:tcW w:w="1818" w:type="dxa"/>
             <w:tcBorders/>
           </w:tcPr>
           <w:p>
@@ -1336,7 +1336,7 @@
         <w:trPr/>
         <w:tc>
           <w:tcPr>
-            <w:tcW w:w="3067" w:type="dxa"/>
+            <w:tcW w:w="3065" w:type="dxa"/>
             <w:tcBorders/>
           </w:tcPr>
           <w:p>
@@ -1361,7 +1361,7 @@
         </w:tc>
         <w:tc>
           <w:tcPr>
-            <w:tcW w:w="2548" w:type="dxa"/>
+            <w:tcW w:w="2550" w:type="dxa"/>
             <w:tcBorders/>
           </w:tcPr>
           <w:p>
@@ -1386,7 +1386,7 @@
         </w:tc>
         <w:tc>
           <w:tcPr>
-            <w:tcW w:w="1642" w:type="dxa"/>
+            <w:tcW w:w="1640" w:type="dxa"/>
             <w:tcBorders/>
           </w:tcPr>
           <w:p>
@@ -1411,7 +1411,7 @@
         </w:tc>
         <w:tc>
           <w:tcPr>
-            <w:tcW w:w="1816" w:type="dxa"/>
+            <w:tcW w:w="1818" w:type="dxa"/>
             <w:tcBorders/>
           </w:tcPr>
           <w:p>
@@ -1442,20 +1442,19 @@
           <w:p>
             <w:pPr>
               <w:pStyle w:val="TableContents"/>
-              <w:widowControl w:val="false"/>
-              <w:rPr>
-                <w:rFonts w:ascii="BC Sans" w:hAnsi="BC Sans"/>
-                <w:sz w:val="20"/>
-                <w:szCs w:val="20"/>
-              </w:rPr>
-            </w:pPr>
-            <w:r>
-              <w:rPr>
-                <w:rFonts w:ascii="BC Sans" w:hAnsi="BC Sans"/>
-                <w:sz w:val="20"/>
-                <w:szCs w:val="20"/>
-              </w:rPr>
-              <w:t>{d.parcels[i].owners[i].corporateSummary:ifEM():show(Not Applicable)}</w:t>
+              <w:rPr>
+                <w:rFonts w:ascii="BC Sans" w:hAnsi="BC Sans"/>
+                <w:sz w:val="20"/>
+                <w:szCs w:val="20"/>
+              </w:rPr>
+            </w:pPr>
+            <w:r>
+              <w:rPr>
+                <w:rFonts w:ascii="BC Sans" w:hAnsi="BC Sans"/>
+                <w:sz w:val="20"/>
+                <w:szCs w:val="20"/>
+              </w:rPr>
+              <w:t>{d.parcels[i].owners[i].corporateSummary:ifEM():show(.notApplicable)}</w:t>
             </w:r>
           </w:p>
         </w:tc>
@@ -1464,7 +1463,7 @@
         <w:trPr/>
         <w:tc>
           <w:tcPr>
-            <w:tcW w:w="3067" w:type="dxa"/>
+            <w:tcW w:w="3065" w:type="dxa"/>
             <w:tcBorders/>
           </w:tcPr>
           <w:p>
@@ -1489,7 +1488,7 @@
         </w:tc>
         <w:tc>
           <w:tcPr>
-            <w:tcW w:w="2548" w:type="dxa"/>
+            <w:tcW w:w="2550" w:type="dxa"/>
             <w:tcBorders/>
           </w:tcPr>
           <w:p>
@@ -1514,7 +1513,7 @@
         </w:tc>
         <w:tc>
           <w:tcPr>
-            <w:tcW w:w="1642" w:type="dxa"/>
+            <w:tcW w:w="1640" w:type="dxa"/>
             <w:tcBorders/>
           </w:tcPr>
           <w:p>
@@ -1539,7 +1538,7 @@
         </w:tc>
         <w:tc>
           <w:tcPr>
-            <w:tcW w:w="1816" w:type="dxa"/>
+            <w:tcW w:w="1818" w:type="dxa"/>
             <w:tcBorders/>
           </w:tcPr>
           <w:p>
@@ -1570,20 +1569,19 @@
           <w:p>
             <w:pPr>
               <w:pStyle w:val="TableContents"/>
-              <w:widowControl w:val="false"/>
-              <w:rPr>
-                <w:rFonts w:ascii="BC Sans" w:hAnsi="BC Sans"/>
-                <w:sz w:val="20"/>
-                <w:szCs w:val="20"/>
-              </w:rPr>
-            </w:pPr>
-            <w:r>
-              <w:rPr>
-                <w:rFonts w:ascii="BC Sans" w:hAnsi="BC Sans"/>
-                <w:sz w:val="20"/>
-                <w:szCs w:val="20"/>
-              </w:rPr>
-              <w:t>{d.parcels[i].owners[i+1].corporateSummary:ifEM():show(Not Applicable)}</w:t>
+              <w:rPr>
+                <w:rFonts w:ascii="BC Sans" w:hAnsi="BC Sans"/>
+                <w:sz w:val="20"/>
+                <w:szCs w:val="20"/>
+              </w:rPr>
+            </w:pPr>
+            <w:r>
+              <w:rPr>
+                <w:rFonts w:ascii="BC Sans" w:hAnsi="BC Sans"/>
+                <w:sz w:val="20"/>
+                <w:szCs w:val="20"/>
+              </w:rPr>
+              <w:t>{d.parcels[i].owners[i+1].corporateSummary:ifEM():show(.notApplicable)}</w:t>
             </w:r>
           </w:p>
         </w:tc>
@@ -2361,15 +2359,7 @@
                 <w:sz w:val="20"/>
                 <w:szCs w:val="20"/>
               </w:rPr>
-              <w:t>{d.parcels[i].owners[i].organizationName}</w:t>
-            </w:r>
-            <w:r>
-              <w:rPr>
-                <w:rFonts w:ascii="BC Sans" w:hAnsi="BC Sans"/>
-                <w:sz w:val="20"/>
-                <w:szCs w:val="20"/>
-              </w:rPr>
-              <w:t>f</w:t>
+              <w:t>{d.parcels[i].owners[i].organizationName}f</w:t>
             </w:r>
           </w:p>
         </w:tc>
@@ -2785,17 +2775,17 @@
         </w:tblCellMar>
       </w:tblPr>
       <w:tblGrid>
-        <w:gridCol w:w="2674"/>
+        <w:gridCol w:w="2672"/>
         <w:gridCol w:w="2494"/>
         <w:gridCol w:w="2088"/>
-        <w:gridCol w:w="1819"/>
+        <w:gridCol w:w="1821"/>
         <w:gridCol w:w="1816"/>
       </w:tblGrid>
       <w:tr>
         <w:trPr/>
         <w:tc>
           <w:tcPr>
-            <w:tcW w:w="2674" w:type="dxa"/>
+            <w:tcW w:w="2672" w:type="dxa"/>
             <w:tcBorders/>
           </w:tcPr>
           <w:p>
@@ -2876,7 +2866,7 @@
         </w:tc>
         <w:tc>
           <w:tcPr>
-            <w:tcW w:w="1819" w:type="dxa"/>
+            <w:tcW w:w="1821" w:type="dxa"/>
             <w:tcBorders/>
           </w:tcPr>
           <w:p>
@@ -3097,29 +3087,7 @@
           <w:sz w:val="20"/>
           <w:szCs w:val="20"/>
         </w:rPr>
-        <w:t>{d.hasOtherParcelsInCommunity:if</w:t>
-      </w:r>
-      <w:r>
-        <w:rPr>
-          <w:rFonts w:ascii="BC Sans" w:hAnsi="BC Sans"/>
-          <w:b w:val="false"/>
-          <w:bCs w:val="false"/>
-          <w:color w:val="B85C00"/>
-          <w:sz w:val="20"/>
-          <w:szCs w:val="20"/>
-        </w:rPr>
-        <w:t>EQ</w:t>
-      </w:r>
-      <w:r>
-        <w:rPr>
-          <w:rFonts w:ascii="BC Sans" w:hAnsi="BC Sans"/>
-          <w:b w:val="false"/>
-          <w:bCs w:val="false"/>
-          <w:color w:val="B85C00"/>
-          <w:sz w:val="20"/>
-          <w:szCs w:val="20"/>
-        </w:rPr>
-        <w:t>(true):showBegin}</w:t>
+        <w:t>{d.hasOtherParcelsInCommunity:ifEQ(true):showBegin}</w:t>
       </w:r>
     </w:p>
     <w:tbl>
@@ -3136,14 +3104,14 @@
         </w:tblCellMar>
       </w:tblPr>
       <w:tblGrid>
-        <w:gridCol w:w="3627"/>
+        <w:gridCol w:w="3626"/>
         <w:gridCol w:w="7264"/>
       </w:tblGrid>
       <w:tr>
         <w:trPr/>
         <w:tc>
           <w:tcPr>
-            <w:tcW w:w="3627" w:type="dxa"/>
+            <w:tcW w:w="3626" w:type="dxa"/>
             <w:tcBorders/>
           </w:tcPr>
           <w:p>
@@ -3221,51 +3189,7 @@
           <w:sz w:val="28"/>
           <w:szCs w:val="28"/>
         </w:rPr>
-        <w:t>{d.hasOtherParcelsInCommunity:if</w:t>
-      </w:r>
-      <w:r>
-        <w:rPr>
-          <w:rFonts w:ascii="BC Sans" w:hAnsi="BC Sans"/>
-          <w:b/>
-          <w:bCs/>
-          <w:color w:val="B85C00"/>
-          <w:sz w:val="28"/>
-          <w:szCs w:val="28"/>
-        </w:rPr>
-        <w:t>EQ</w:t>
-      </w:r>
-      <w:r>
-        <w:rPr>
-          <w:rFonts w:ascii="BC Sans" w:hAnsi="BC Sans"/>
-          <w:b/>
-          <w:bCs/>
-          <w:color w:val="B85C00"/>
-          <w:sz w:val="28"/>
-          <w:szCs w:val="28"/>
-        </w:rPr>
-        <w:t>(true):</w:t>
-      </w:r>
-      <w:r>
-        <w:rPr>
-          <w:rFonts w:ascii="BC Sans" w:hAnsi="BC Sans"/>
-          <w:b/>
-          <w:bCs/>
-          <w:color w:val="B85C00"/>
-          <w:sz w:val="28"/>
-          <w:szCs w:val="28"/>
-        </w:rPr>
-        <w:t>showEnd</w:t>
-      </w:r>
-      <w:r>
-        <w:rPr>
-          <w:rFonts w:ascii="BC Sans" w:hAnsi="BC Sans"/>
-          <w:b/>
-          <w:bCs/>
-          <w:color w:val="B85C00"/>
-          <w:sz w:val="28"/>
-          <w:szCs w:val="28"/>
-        </w:rPr>
-        <w:t xml:space="preserve">} </w:t>
+        <w:t xml:space="preserve">{d.hasOtherParcelsInCommunity:ifEQ(true):showEnd} </w:t>
       </w:r>
       <w:r>
         <w:rPr>
@@ -3465,15 +3389,7 @@
                 <w:sz w:val="20"/>
                 <w:szCs w:val="20"/>
               </w:rPr>
-              <w:t>{d.primaryContactFirstName:</w:t>
-            </w:r>
-            <w:r>
-              <w:rPr>
-                <w:rFonts w:ascii="BC Sans" w:hAnsi="BC Sans"/>
-                <w:sz w:val="20"/>
-                <w:szCs w:val="20"/>
-              </w:rPr>
-              <w:t>ifEM():show(.noData)}</w:t>
+              <w:t>{d.primaryContactFirstName:ifEM():show(.noData)}</w:t>
             </w:r>
           </w:p>
         </w:tc>
@@ -3530,23 +3446,7 @@
                 <w:sz w:val="20"/>
                 <w:szCs w:val="20"/>
               </w:rPr>
-              <w:t>{d.primaryContact</w:t>
-            </w:r>
-            <w:r>
-              <w:rPr>
-                <w:rFonts w:ascii="BC Sans" w:hAnsi="BC Sans"/>
-                <w:sz w:val="20"/>
-                <w:szCs w:val="20"/>
-              </w:rPr>
-              <w:t>LastName</w:t>
-            </w:r>
-            <w:r>
-              <w:rPr>
-                <w:rFonts w:ascii="BC Sans" w:hAnsi="BC Sans"/>
-                <w:sz w:val="20"/>
-                <w:szCs w:val="20"/>
-              </w:rPr>
-              <w:t>:ifEM():show(.noData)}</w:t>
+              <w:t>{d.primaryContactLastName:ifEM():show(.noData)}</w:t>
             </w:r>
           </w:p>
         </w:tc>
@@ -3603,23 +3503,7 @@
                 <w:sz w:val="20"/>
                 <w:szCs w:val="20"/>
               </w:rPr>
-              <w:t>{d.primaryContact</w:t>
-            </w:r>
-            <w:r>
-              <w:rPr>
-                <w:rFonts w:ascii="BC Sans" w:hAnsi="BC Sans"/>
-                <w:sz w:val="20"/>
-                <w:szCs w:val="20"/>
-              </w:rPr>
-              <w:t>OrganizationName</w:t>
-            </w:r>
-            <w:r>
-              <w:rPr>
-                <w:rFonts w:ascii="BC Sans" w:hAnsi="BC Sans"/>
-                <w:sz w:val="20"/>
-                <w:szCs w:val="20"/>
-              </w:rPr>
-              <w:t>:ifEM():show(.noData)}</w:t>
+              <w:t>{d.primaryContactOrganizationName:ifEM():show(.noData)}</w:t>
             </w:r>
           </w:p>
         </w:tc>
@@ -3676,23 +3560,7 @@
                 <w:sz w:val="20"/>
                 <w:szCs w:val="20"/>
               </w:rPr>
-              <w:t>{d.primaryContact</w:t>
-            </w:r>
-            <w:r>
-              <w:rPr>
-                <w:rFonts w:ascii="BC Sans" w:hAnsi="BC Sans"/>
-                <w:sz w:val="20"/>
-                <w:szCs w:val="20"/>
-              </w:rPr>
-              <w:t>P</w:t>
-            </w:r>
-            <w:r>
-              <w:rPr>
-                <w:rFonts w:ascii="BC Sans" w:hAnsi="BC Sans"/>
-                <w:sz w:val="20"/>
-                <w:szCs w:val="20"/>
-              </w:rPr>
-              <w:t>honeNumber:ifEM():show(.noData)}</w:t>
+              <w:t>{d.primaryContactPhoneNumber:ifEM():show(.noData)}</w:t>
             </w:r>
           </w:p>
         </w:tc>
@@ -3749,23 +3617,7 @@
                 <w:sz w:val="20"/>
                 <w:szCs w:val="20"/>
               </w:rPr>
-              <w:t>{d.primaryContact</w:t>
-            </w:r>
-            <w:r>
-              <w:rPr>
-                <w:rFonts w:ascii="BC Sans" w:hAnsi="BC Sans"/>
-                <w:sz w:val="20"/>
-                <w:szCs w:val="20"/>
-              </w:rPr>
-              <w:t>E</w:t>
-            </w:r>
-            <w:r>
-              <w:rPr>
-                <w:rFonts w:ascii="BC Sans" w:hAnsi="BC Sans"/>
-                <w:sz w:val="20"/>
-                <w:szCs w:val="20"/>
-              </w:rPr>
-              <w:t>mail:ifEM():show(.noData)}</w:t>
+              <w:t>{d.primaryContactEmail:ifEM():show(.noData)}</w:t>
             </w:r>
           </w:p>
         </w:tc>
@@ -4259,40 +4111,40 @@
         </w:tblCellMar>
       </w:tblPr>
       <w:tblGrid>
-        <w:gridCol w:w="3626"/>
-        <w:gridCol w:w="2676"/>
-        <w:gridCol w:w="4589"/>
+        <w:gridCol w:w="3624"/>
+        <w:gridCol w:w="2677"/>
+        <w:gridCol w:w="4590"/>
       </w:tblGrid>
       <w:tr>
         <w:trPr/>
         <w:tc>
           <w:tcPr>
-            <w:tcW w:w="3626" w:type="dxa"/>
-            <w:tcBorders/>
-          </w:tcPr>
-          <w:p>
-            <w:pPr>
-              <w:pStyle w:val="TableContents"/>
-              <w:widowControl w:val="false"/>
-              <w:spacing w:lineRule="auto" w:line="276"/>
-              <w:rPr>
-                <w:rFonts w:ascii="BC Sans" w:hAnsi="BC Sans"/>
-                <w:sz w:val="20"/>
-                <w:szCs w:val="20"/>
-              </w:rPr>
-            </w:pPr>
-            <w:r>
-              <w:rPr>
-                <w:rFonts w:ascii="BC Sans" w:hAnsi="BC Sans"/>
-                <w:sz w:val="20"/>
-                <w:szCs w:val="20"/>
-              </w:rPr>
-            </w:r>
-          </w:p>
-        </w:tc>
-        <w:tc>
-          <w:tcPr>
-            <w:tcW w:w="2676" w:type="dxa"/>
+            <w:tcW w:w="3624" w:type="dxa"/>
+            <w:tcBorders/>
+          </w:tcPr>
+          <w:p>
+            <w:pPr>
+              <w:pStyle w:val="TableContents"/>
+              <w:widowControl w:val="false"/>
+              <w:spacing w:lineRule="auto" w:line="276"/>
+              <w:rPr>
+                <w:rFonts w:ascii="BC Sans" w:hAnsi="BC Sans"/>
+                <w:sz w:val="20"/>
+                <w:szCs w:val="20"/>
+              </w:rPr>
+            </w:pPr>
+            <w:r>
+              <w:rPr>
+                <w:rFonts w:ascii="BC Sans" w:hAnsi="BC Sans"/>
+                <w:sz w:val="20"/>
+                <w:szCs w:val="20"/>
+              </w:rPr>
+            </w:r>
+          </w:p>
+        </w:tc>
+        <w:tc>
+          <w:tcPr>
+            <w:tcW w:w="2677" w:type="dxa"/>
             <w:tcBorders/>
           </w:tcPr>
           <w:p>
@@ -4320,7 +4172,7 @@
         </w:tc>
         <w:tc>
           <w:tcPr>
-            <w:tcW w:w="4589" w:type="dxa"/>
+            <w:tcW w:w="4590" w:type="dxa"/>
             <w:tcBorders/>
           </w:tcPr>
           <w:p>
@@ -4351,7 +4203,7 @@
         <w:trPr/>
         <w:tc>
           <w:tcPr>
-            <w:tcW w:w="3626" w:type="dxa"/>
+            <w:tcW w:w="3624" w:type="dxa"/>
             <w:tcBorders/>
           </w:tcPr>
           <w:p>
@@ -4379,7 +4231,7 @@
         </w:tc>
         <w:tc>
           <w:tcPr>
-            <w:tcW w:w="2676" w:type="dxa"/>
+            <w:tcW w:w="2677" w:type="dxa"/>
             <w:tcBorders/>
           </w:tcPr>
           <w:p>
@@ -4405,7 +4257,7 @@
         </w:tc>
         <w:tc>
           <w:tcPr>
-            <w:tcW w:w="4589" w:type="dxa"/>
+            <w:tcW w:w="4590" w:type="dxa"/>
             <w:tcBorders/>
           </w:tcPr>
           <w:p>
@@ -4434,7 +4286,7 @@
         <w:trPr/>
         <w:tc>
           <w:tcPr>
-            <w:tcW w:w="3626" w:type="dxa"/>
+            <w:tcW w:w="3624" w:type="dxa"/>
             <w:tcBorders/>
           </w:tcPr>
           <w:p>
@@ -4462,7 +4314,7 @@
         </w:tc>
         <w:tc>
           <w:tcPr>
-            <w:tcW w:w="2676" w:type="dxa"/>
+            <w:tcW w:w="2677" w:type="dxa"/>
             <w:tcBorders/>
           </w:tcPr>
           <w:p>
@@ -4488,7 +4340,7 @@
         </w:tc>
         <w:tc>
           <w:tcPr>
-            <w:tcW w:w="4589" w:type="dxa"/>
+            <w:tcW w:w="4590" w:type="dxa"/>
             <w:tcBorders/>
           </w:tcPr>
           <w:p>
@@ -4517,7 +4369,7 @@
         <w:trPr/>
         <w:tc>
           <w:tcPr>
-            <w:tcW w:w="3626" w:type="dxa"/>
+            <w:tcW w:w="3624" w:type="dxa"/>
             <w:tcBorders/>
           </w:tcPr>
           <w:p>
@@ -4545,7 +4397,7 @@
         </w:tc>
         <w:tc>
           <w:tcPr>
-            <w:tcW w:w="2676" w:type="dxa"/>
+            <w:tcW w:w="2677" w:type="dxa"/>
             <w:tcBorders/>
           </w:tcPr>
           <w:p>
@@ -4571,7 +4423,7 @@
         </w:tc>
         <w:tc>
           <w:tcPr>
-            <w:tcW w:w="4589" w:type="dxa"/>
+            <w:tcW w:w="4590" w:type="dxa"/>
             <w:tcBorders/>
           </w:tcPr>
           <w:p>
@@ -4600,7 +4452,7 @@
         <w:trPr/>
         <w:tc>
           <w:tcPr>
-            <w:tcW w:w="3626" w:type="dxa"/>
+            <w:tcW w:w="3624" w:type="dxa"/>
             <w:tcBorders/>
           </w:tcPr>
           <w:p>
@@ -4628,7 +4480,7 @@
         </w:tc>
         <w:tc>
           <w:tcPr>
-            <w:tcW w:w="2676" w:type="dxa"/>
+            <w:tcW w:w="2677" w:type="dxa"/>
             <w:tcBorders/>
           </w:tcPr>
           <w:p>
@@ -4654,7 +4506,7 @@
         </w:tc>
         <w:tc>
           <w:tcPr>
-            <w:tcW w:w="4589" w:type="dxa"/>
+            <w:tcW w:w="4590" w:type="dxa"/>
             <w:tcBorders/>
           </w:tcPr>
           <w:p>

</xml_diff>